<commit_message>
made some changes to SRS and database document
</commit_message>
<xml_diff>
--- a/FYP proposal V1/Database_Design_Document_LocADoc.docx
+++ b/FYP proposal V1/Database_Design_Document_LocADoc.docx
@@ -252,51 +252,24 @@
           <w:b/>
           <w:sz w:val="20"/>
         </w:rPr>
-        <w:t xml:space="preserve">Kim </w:t>
-      </w:r>
-      <w:proofErr w:type="spellStart"/>
-      <w:r>
+        <w:t>Kim Hyeocheol</w:t>
+      </w:r>
+    </w:p>
+    <w:p>
+      <w:pPr>
+        <w:spacing w:before="40"/>
         <w:rPr>
           <w:b/>
           <w:sz w:val="20"/>
         </w:rPr>
-        <w:t>Hyeocheol</w:t>
-      </w:r>
-      <w:proofErr w:type="spellEnd"/>
-    </w:p>
-    <w:p>
-      <w:pPr>
-        <w:spacing w:before="40"/>
+      </w:pPr>
+      <w:r>
         <w:rPr>
           <w:b/>
           <w:sz w:val="20"/>
         </w:rPr>
-      </w:pPr>
-      <w:proofErr w:type="spellStart"/>
-      <w:r>
-        <w:rPr>
-          <w:b/>
-          <w:sz w:val="20"/>
-        </w:rPr>
-        <w:t>Rivaldo</w:t>
-      </w:r>
-      <w:proofErr w:type="spellEnd"/>
-      <w:r>
-        <w:rPr>
-          <w:b/>
-          <w:sz w:val="20"/>
-        </w:rPr>
-        <w:t xml:space="preserve"> </w:t>
-      </w:r>
-      <w:proofErr w:type="spellStart"/>
-      <w:r>
-        <w:rPr>
-          <w:b/>
-          <w:sz w:val="20"/>
-        </w:rPr>
-        <w:t>Erawan</w:t>
-      </w:r>
-      <w:proofErr w:type="spellEnd"/>
+        <w:t>Rivaldo Erawan</w:t>
+      </w:r>
     </w:p>
     <w:p>
       <w:pPr>
@@ -370,12 +343,6 @@
         <w:gridCol w:w="1800"/>
       </w:tblGrid>
       <w:tr>
-        <w:tblPrEx>
-          <w:tblCellMar>
-            <w:top w:w="0" w:type="dxa"/>
-            <w:bottom w:w="0" w:type="dxa"/>
-          </w:tblCellMar>
-        </w:tblPrEx>
         <w:tc>
           <w:tcPr>
             <w:tcW w:w="1098" w:type="dxa"/>
@@ -458,12 +425,6 @@
         </w:tc>
       </w:tr>
       <w:tr>
-        <w:tblPrEx>
-          <w:tblCellMar>
-            <w:top w:w="0" w:type="dxa"/>
-            <w:bottom w:w="0" w:type="dxa"/>
-          </w:tblCellMar>
-        </w:tblPrEx>
         <w:tc>
           <w:tcPr>
             <w:tcW w:w="1098" w:type="dxa"/>
@@ -510,12 +471,6 @@
         </w:tc>
       </w:tr>
       <w:tr>
-        <w:tblPrEx>
-          <w:tblCellMar>
-            <w:top w:w="0" w:type="dxa"/>
-            <w:bottom w:w="0" w:type="dxa"/>
-          </w:tblCellMar>
-        </w:tblPrEx>
         <w:tc>
           <w:tcPr>
             <w:tcW w:w="1098" w:type="dxa"/>
@@ -686,10 +641,7 @@
         <w:fldChar w:fldCharType="begin"/>
       </w:r>
       <w:r>
-        <w:instrText xml:space="preserve"> P</w:instrText>
-      </w:r>
-      <w:r>
-        <w:instrText xml:space="preserve">AGEREF _Toc492728735 \h </w:instrText>
+        <w:instrText xml:space="preserve"> PAGEREF _Toc492728735 \h </w:instrText>
       </w:r>
       <w:r>
         <w:fldChar w:fldCharType="separate"/>
@@ -843,13 +795,7 @@
           <w:noProof/>
         </w:rPr>
         <w:tab/>
-        <w:t>Database-wide D</w:t>
-      </w:r>
-      <w:r>
-        <w:rPr>
-          <w:noProof/>
-        </w:rPr>
-        <w:t>esign Decisions</w:t>
+        <w:t>Database-wide Design Decisions</w:t>
       </w:r>
       <w:r>
         <w:rPr>
@@ -1022,10 +968,7 @@
       </w:r>
       <w:r>
         <w:tab/>
-        <w:t>Qualit</w:t>
-      </w:r>
-      <w:r>
-        <w:t>ies</w:t>
+        <w:t>Qualities</w:t>
       </w:r>
       <w:r>
         <w:tab/>
@@ -1211,10 +1154,7 @@
       </w:r>
       <w:r>
         <w:tab/>
-        <w:t>&lt;design level</w:t>
-      </w:r>
-      <w:r>
-        <w:t>&gt;</w:t>
+        <w:t>&lt;design level&gt;</w:t>
       </w:r>
       <w:r>
         <w:tab/>
@@ -1437,13 +1377,7 @@
         <w:rPr>
           <w:noProof/>
         </w:rPr>
-        <w:instrText xml:space="preserve"> PAGEREF _To</w:instrText>
-      </w:r>
-      <w:r>
-        <w:rPr>
-          <w:noProof/>
-        </w:rPr>
-        <w:instrText xml:space="preserve">c492728754 \h </w:instrText>
+        <w:instrText xml:space="preserve"> PAGEREF _Toc492728754 \h </w:instrText>
       </w:r>
       <w:r>
         <w:rPr>
@@ -1740,10 +1674,7 @@
         <w:fldChar w:fldCharType="begin"/>
       </w:r>
       <w:r>
-        <w:instrText xml:space="preserve"> TOC \c "F</w:instrText>
-      </w:r>
-      <w:r>
-        <w:instrText xml:space="preserve">igure" </w:instrText>
+        <w:instrText xml:space="preserve"> TOC \c "Figure" </w:instrText>
       </w:r>
       <w:r>
         <w:fldChar w:fldCharType="separate"/>
@@ -1813,27 +1744,21 @@
     </w:p>
     <w:p>
       <w:pPr>
-        <w:pStyle w:val="Bullet11"/>
-      </w:pPr>
-      <w:r>
-        <w:t xml:space="preserve">Describe </w:t>
-      </w:r>
-      <w:r>
-        <w:t xml:space="preserve">the design of a </w:t>
+        <w:pStyle w:val="Bullet1"/>
+      </w:pPr>
+      <w:r>
+        <w:t xml:space="preserve">Describe the design of a </w:t>
       </w:r>
       <w:r>
         <w:t xml:space="preserve">DynamoDB and SQLite </w:t>
       </w:r>
       <w:r>
-        <w:t>database, that is, a collection of related data stored in one or more computerized files in a manner that can be accessed by users or computer programs via a database management system (DBMS).  It can also describe the software units used t</w:t>
-      </w:r>
-      <w:r>
-        <w:t>o access or manipulate the data.</w:t>
-      </w:r>
-    </w:p>
-    <w:p>
-      <w:pPr>
-        <w:pStyle w:val="Bullet11"/>
+        <w:t>database, that is, a collection of related data stored in one or more computerized files in a manner that can be accessed by users or computer programs via a database management system (DBMS).  It can also describe the software units used to access or manipulate the data.</w:t>
+      </w:r>
+    </w:p>
+    <w:p>
+      <w:pPr>
+        <w:pStyle w:val="Bullet1"/>
       </w:pPr>
       <w:r>
         <w:t>To serve as the basis for implementing the database and related software units.  It provides the acquirer visibility into the design and provides information needed for software support.</w:t>
@@ -1841,13 +1766,10 @@
     </w:p>
     <w:p>
       <w:pPr>
-        <w:pStyle w:val="Bullet11"/>
-      </w:pPr>
-      <w:r>
-        <w:t>All sections should remain in this d</w:t>
-      </w:r>
-      <w:r>
-        <w:t>ocument.  If a section is to be tailored out, the section shall remain and contain the words “Tailored out”.</w:t>
+        <w:pStyle w:val="Bullet1"/>
+      </w:pPr>
+      <w:r>
+        <w:t>All sections should remain in this document.  If a section is to be tailored out, the section shall remain and contain the words “Tailored out”.</w:t>
       </w:r>
     </w:p>
     <w:p>
@@ -1870,7 +1792,7 @@
     </w:p>
     <w:p>
       <w:pPr>
-        <w:pStyle w:val="Bullet11"/>
+        <w:pStyle w:val="Bullet1"/>
       </w:pPr>
       <w:r>
         <w:t xml:space="preserve">Technical reviewers, </w:t>
@@ -1884,7 +1806,7 @@
     </w:p>
     <w:p>
       <w:pPr>
-        <w:pStyle w:val="Bullet11"/>
+        <w:pStyle w:val="Bullet1"/>
       </w:pPr>
       <w:r>
         <w:t>LocAdoc</w:t>
@@ -1895,7 +1817,7 @@
     </w:p>
     <w:p>
       <w:pPr>
-        <w:pStyle w:val="Bullet20"/>
+        <w:pStyle w:val="Bullet2"/>
       </w:pPr>
       <w:r>
         <w:t>Architects, whose overall architecture must meet the requirements specified in this document.</w:t>
@@ -1903,7 +1825,7 @@
     </w:p>
     <w:p>
       <w:pPr>
-        <w:pStyle w:val="Bullet20"/>
+        <w:pStyle w:val="Bullet2"/>
       </w:pPr>
       <w:r>
         <w:t>Designers, whose design must meet the requirements specified in this document.</w:t>
@@ -1911,18 +1833,15 @@
     </w:p>
     <w:p>
       <w:pPr>
-        <w:pStyle w:val="Bullet20"/>
-      </w:pPr>
-      <w:r>
-        <w:t>Programmers, whose software must implement the requireme</w:t>
-      </w:r>
-      <w:r>
-        <w:t>nts specified in this document.</w:t>
-      </w:r>
-    </w:p>
-    <w:p>
-      <w:pPr>
-        <w:pStyle w:val="Bullet20"/>
+        <w:pStyle w:val="Bullet2"/>
+      </w:pPr>
+      <w:r>
+        <w:t>Programmers, whose software must implement the requirements specified in this document.</w:t>
+      </w:r>
+    </w:p>
+    <w:p>
+      <w:pPr>
+        <w:pStyle w:val="Bullet2"/>
       </w:pPr>
       <w:r>
         <w:t>Testers, whose test cases must validate the requirements specified in this document.</w:t>
@@ -1947,7 +1866,7 @@
     </w:p>
     <w:p>
       <w:pPr>
-        <w:pStyle w:val="Bullet11"/>
+        <w:pStyle w:val="Bullet1"/>
       </w:pPr>
       <w:r>
         <w:t>&lt;Application&gt; Project Glossary</w:t>
@@ -1955,7 +1874,7 @@
     </w:p>
     <w:p>
       <w:pPr>
-        <w:pStyle w:val="Bullet11"/>
+        <w:pStyle w:val="Bullet1"/>
       </w:pPr>
       <w:r>
         <w:t>&lt;Application&gt; Software Requirements Specification</w:t>
@@ -1963,7 +1882,7 @@
     </w:p>
     <w:p>
       <w:pPr>
-        <w:pStyle w:val="Bullet11"/>
+        <w:pStyle w:val="Bullet1"/>
       </w:pPr>
     </w:p>
     <w:p>
@@ -1972,10 +1891,7 @@
       </w:pPr>
       <w:bookmarkStart w:id="10" w:name="_Toc492728738"/>
       <w:r>
-        <w:t>D</w:t>
-      </w:r>
-      <w:r>
-        <w:t>atabase Overview</w:t>
+        <w:t>Database Overview</w:t>
       </w:r>
       <w:bookmarkEnd w:id="10"/>
     </w:p>
@@ -2036,7 +1952,6 @@
         </w:numPr>
       </w:pPr>
       <w:r>
-        <w:lastRenderedPageBreak/>
         <w:t>&lt;Maintenance objectives&gt;</w:t>
       </w:r>
     </w:p>
@@ -2048,6 +1963,7 @@
         </w:numPr>
       </w:pPr>
       <w:r>
+        <w:lastRenderedPageBreak/>
         <w:t>&lt;Deployment locations&gt;</w:t>
       </w:r>
     </w:p>
@@ -2078,15 +1994,12 @@
     <w:p>
       <w:bookmarkStart w:id="12" w:name="_Toc434992865"/>
       <w:r>
-        <w:t>This DDD is organized i</w:t>
-      </w:r>
-      <w:r>
-        <w:t>nto the following sections:</w:t>
-      </w:r>
-    </w:p>
-    <w:p>
-      <w:pPr>
-        <w:pStyle w:val="Bullet11"/>
+        <w:t>This DDD is organized into the following sections:</w:t>
+      </w:r>
+    </w:p>
+    <w:p>
+      <w:pPr>
+        <w:pStyle w:val="Bullet1"/>
       </w:pPr>
       <w:r>
         <w:rPr>
@@ -2100,7 +2013,7 @@
     </w:p>
     <w:p>
       <w:pPr>
-        <w:pStyle w:val="Bullet11"/>
+        <w:pStyle w:val="Bullet1"/>
       </w:pPr>
       <w:r>
         <w:rPr>
@@ -2109,23 +2022,12 @@
         <w:t>Database Overview</w:t>
       </w:r>
       <w:r>
-        <w:t>, which provid</w:t>
-      </w:r>
-      <w:r>
-        <w:t xml:space="preserve">es a </w:t>
-      </w:r>
-      <w:proofErr w:type="gramStart"/>
-      <w:r>
-        <w:t>high level</w:t>
-      </w:r>
-      <w:proofErr w:type="gramEnd"/>
-      <w:r>
-        <w:t xml:space="preserve"> description of the database including its definition, business goals, and context.</w:t>
-      </w:r>
-    </w:p>
-    <w:p>
-      <w:pPr>
-        <w:pStyle w:val="Bullet11"/>
+        <w:t>, which provides a high level description of the database including its definition, business goals, and context.</w:t>
+      </w:r>
+    </w:p>
+    <w:p>
+      <w:pPr>
+        <w:pStyle w:val="Bullet1"/>
       </w:pPr>
       <w:r>
         <w:rPr>
@@ -2134,15 +2036,12 @@
         <w:t xml:space="preserve">Database-wide design decisions, </w:t>
       </w:r>
       <w:r>
-        <w:t>which provides decisions about the databases behavioral design (how it will behave, from a user’s point of view, in meeting i</w:t>
-      </w:r>
-      <w:r>
-        <w:t xml:space="preserve">ts requirements, ignoring internal implementation) and other decisions affecting further design of the database.  </w:t>
-      </w:r>
-    </w:p>
-    <w:p>
-      <w:pPr>
-        <w:pStyle w:val="Bullet11"/>
+        <w:t xml:space="preserve">which provides decisions about the databases behavioral design (how it will behave, from a user’s point of view, in meeting its requirements, ignoring internal implementation) and other decisions affecting further design of the database.  </w:t>
+      </w:r>
+    </w:p>
+    <w:p>
+      <w:pPr>
+        <w:pStyle w:val="Bullet1"/>
       </w:pPr>
       <w:r>
         <w:rPr>
@@ -2156,66 +2055,54 @@
     </w:p>
     <w:p>
       <w:pPr>
-        <w:pStyle w:val="Bullet11"/>
+        <w:pStyle w:val="Bullet1"/>
       </w:pPr>
       <w:r>
         <w:rPr>
           <w:i/>
         </w:rPr>
-        <w:t>Detailed database sof</w:t>
-      </w:r>
+        <w:t>Detailed database software design,</w:t>
+      </w:r>
+      <w:r>
+        <w:t xml:space="preserve"> scripts, data access components and management software.</w:t>
+      </w:r>
+    </w:p>
+    <w:p>
+      <w:pPr>
+        <w:pStyle w:val="Bullet1"/>
+      </w:pPr>
       <w:r>
         <w:rPr>
           <w:i/>
         </w:rPr>
-        <w:t>tware design,</w:t>
-      </w:r>
-      <w:r>
-        <w:t xml:space="preserve"> scripts, data access components and management software.</w:t>
-      </w:r>
-    </w:p>
-    <w:p>
-      <w:pPr>
-        <w:pStyle w:val="Bullet11"/>
+        <w:t>Requirements traceability,</w:t>
+      </w:r>
+      <w:r>
+        <w:t xml:space="preserve"> which provides traceability from the system or software requirements specification to the database software that implements it.</w:t>
+      </w:r>
+    </w:p>
+    <w:p>
+      <w:pPr>
+        <w:pStyle w:val="Bullet1"/>
       </w:pPr>
       <w:r>
         <w:rPr>
           <w:i/>
         </w:rPr>
-        <w:t>Requirements traceability,</w:t>
-      </w:r>
-      <w:r>
-        <w:t xml:space="preserve"> which provides traceability from the system or software requirements specification to the database software that implements it.</w:t>
-      </w:r>
-    </w:p>
-    <w:p>
-      <w:pPr>
-        <w:pStyle w:val="Bullet11"/>
+        <w:t>Notes,</w:t>
+      </w:r>
+      <w:r>
+        <w:t xml:space="preserve"> which contains any general information that aids in understanding this document (e.g., background information, glossary, rationale).  This section shall include an alphabetical listing of all acronyms, abbreviations, and their meanings as used in this document and a list of any terms and definitions needed to understand this document.</w:t>
+      </w:r>
+    </w:p>
+    <w:p>
+      <w:pPr>
+        <w:pStyle w:val="Bullet1"/>
       </w:pPr>
       <w:r>
         <w:rPr>
           <w:i/>
         </w:rPr>
-        <w:t>Notes,</w:t>
-      </w:r>
-      <w:r>
-        <w:t xml:space="preserve"> which contains any gene</w:t>
-      </w:r>
-      <w:r>
-        <w:t xml:space="preserve">ral information that aids in understanding this document (e.g., background information, glossary, rationale).  This section shall include an alphabetical listing of all acronyms, abbreviations, and their meanings as used in this document and a list of any </w:t>
-      </w:r>
-      <w:r>
-        <w:t>terms and definitions needed to understand this document.</w:t>
-      </w:r>
-    </w:p>
-    <w:p>
-      <w:pPr>
-        <w:pStyle w:val="Bullet11"/>
-      </w:pPr>
-      <w:r>
-        <w:rPr>
-          <w:i/>
-        </w:rPr>
         <w:t>Appendices</w:t>
       </w:r>
       <w:r>
@@ -2224,7 +2111,7 @@
     </w:p>
     <w:p>
       <w:pPr>
-        <w:pStyle w:val="Bullet11"/>
+        <w:pStyle w:val="Bullet1"/>
         <w:numPr>
           <w:ilvl w:val="0"/>
           <w:numId w:val="0"/>
@@ -2263,10 +2150,7 @@
         <w:pStyle w:val="BodyText"/>
       </w:pPr>
       <w:r>
-        <w:t>This section documents decisions about the databa</w:t>
-      </w:r>
-      <w:r>
-        <w:t xml:space="preserve">ses behavioral design (how it will behave, from a user’s point of view, in meeting its requirements, ignoring internal implementation) and other decisions affecting further design of the database.  </w:t>
+        <w:t xml:space="preserve">This section documents decisions about the databases behavioral design (how it will behave, from a user’s point of view, in meeting its requirements, ignoring internal implementation) and other decisions affecting further design of the database.  </w:t>
       </w:r>
     </w:p>
     <w:p>
@@ -2281,10 +2165,7 @@
     </w:p>
     <w:p>
       <w:r>
-        <w:t>Design decisions regarding queries or other in</w:t>
-      </w:r>
-      <w:r>
-        <w:t>puts the database will accept and outputs (displays, reports, messages, responses, etc.) it will produce, including interfaces with other systems and users.</w:t>
+        <w:t>Design decisions regarding queries or other inputs the database will accept and outputs (displays, reports, messages, responses, etc.) it will produce, including interfaces with other systems and users.</w:t>
       </w:r>
     </w:p>
     <w:p/>
@@ -2294,361 +2175,401 @@
       </w:pPr>
       <w:bookmarkStart w:id="17" w:name="_Toc492728742"/>
       <w:r>
+        <w:t>Behavior</w:t>
+      </w:r>
+      <w:bookmarkEnd w:id="17"/>
+    </w:p>
+    <w:p>
+      <w:r>
+        <w:t>Design decisions on database behavior in response to each input or query including actions, response times and other performance characteristics, selected equations / algorithms / rules, disposition, and handling of unallowed inputs.</w:t>
+      </w:r>
+    </w:p>
+    <w:p>
+      <w:pPr>
+        <w:pStyle w:val="Heading2"/>
+      </w:pPr>
+      <w:bookmarkStart w:id="18" w:name="_Toc492728743"/>
+      <w:r>
         <w:lastRenderedPageBreak/>
-        <w:t>Behavior</w:t>
-      </w:r>
-      <w:bookmarkEnd w:id="17"/>
-    </w:p>
-    <w:p>
-      <w:r>
-        <w:t>Design decisions on database behavior in response to each input or query including action</w:t>
-      </w:r>
-      <w:r>
-        <w:t xml:space="preserve">s, response times and other performance characteristics, selected equations / algorithms / rules, disposition, and handling of </w:t>
-      </w:r>
-      <w:proofErr w:type="spellStart"/>
-      <w:r>
-        <w:t>unallowed</w:t>
-      </w:r>
-      <w:proofErr w:type="spellEnd"/>
-      <w:r>
-        <w:t xml:space="preserve"> inputs.</w:t>
-      </w:r>
-      <w:bookmarkStart w:id="18" w:name="_GoBack"/>
+        <w:t>Appearance / Naming</w:t>
+      </w:r>
       <w:bookmarkEnd w:id="18"/>
     </w:p>
     <w:p>
+      <w:r>
+        <w:t>Design decisions on how databases / files will appear to the user</w:t>
+      </w:r>
+    </w:p>
+    <w:p>
       <w:pPr>
         <w:pStyle w:val="Heading2"/>
       </w:pPr>
-      <w:bookmarkStart w:id="19" w:name="_Toc492728743"/>
-      <w:r>
-        <w:t>Appearance / Naming</w:t>
+      <w:bookmarkStart w:id="19" w:name="_Toc492728744"/>
+      <w:r>
+        <w:t>DBMS Platform</w:t>
       </w:r>
       <w:bookmarkEnd w:id="19"/>
     </w:p>
     <w:p>
       <w:r>
-        <w:t>Design decisions on how databases / files will appear to the user</w:t>
+        <w:t>Design decisions on the database management system to be used (including name and version / release) and the type of flexibility to be built into the database for adapting to changing requirements.</w:t>
       </w:r>
     </w:p>
     <w:p>
       <w:pPr>
         <w:pStyle w:val="Heading2"/>
       </w:pPr>
-      <w:bookmarkStart w:id="20" w:name="_Toc492728744"/>
-      <w:r>
-        <w:t>DBMS Platform</w:t>
+      <w:bookmarkStart w:id="20" w:name="_Toc492728745"/>
+      <w:r>
+        <w:t>Qualities</w:t>
       </w:r>
       <w:bookmarkEnd w:id="20"/>
     </w:p>
     <w:p>
       <w:r>
-        <w:t>Design deci</w:t>
-      </w:r>
-      <w:r>
-        <w:t>sions on the database management system to be used (including name and version / release) and the type of flexibility to be built into the database for adapting to changing requirements.</w:t>
+        <w:t>Design decisions on the levels and types of availability, security, privacy and continuity of operations to be offered by the database</w:t>
       </w:r>
     </w:p>
     <w:p>
       <w:pPr>
         <w:pStyle w:val="Heading2"/>
       </w:pPr>
-      <w:bookmarkStart w:id="21" w:name="_Toc492728745"/>
-      <w:r>
-        <w:t>Qualities</w:t>
+      <w:bookmarkStart w:id="21" w:name="_Toc492728746"/>
+      <w:r>
+        <w:t>Distribution</w:t>
       </w:r>
       <w:bookmarkEnd w:id="21"/>
     </w:p>
     <w:p>
       <w:r>
-        <w:t>Design decisions on the levels and types of availability, s</w:t>
-      </w:r>
-      <w:r>
-        <w:t>ecurity, privacy and continuity of operations to be offered by the database</w:t>
+        <w:t>Design decisions on the database distribution (e.g., Client/server), master database file updates and maintenance, including and maintaining consistency, establishing / reestablishing maintaining synchronization, enforcing integrity and business rules.</w:t>
       </w:r>
     </w:p>
     <w:p>
       <w:pPr>
         <w:pStyle w:val="Heading2"/>
       </w:pPr>
-      <w:bookmarkStart w:id="22" w:name="_Toc492728746"/>
-      <w:r>
-        <w:t>Distribution</w:t>
+      <w:bookmarkStart w:id="22" w:name="_Toc492728747"/>
+      <w:r>
+        <w:t>Operations</w:t>
       </w:r>
       <w:bookmarkEnd w:id="22"/>
     </w:p>
     <w:p>
       <w:r>
-        <w:t xml:space="preserve">Design decisions on the database distribution (e.g., Client/server), master database file updates and maintenance, including and maintaining consistency, establishing </w:t>
-      </w:r>
-      <w:r>
-        <w:t>/ reestablishing maintaining synchronization, enforcing integrity and business rules.</w:t>
+        <w:t>Design decisions on backup and restoration including data and process distribution strategies, permissible actions during backup and restoration, and special considerations for new or non-standard technologies such as video and sound.</w:t>
       </w:r>
     </w:p>
     <w:p>
       <w:pPr>
         <w:pStyle w:val="Heading2"/>
       </w:pPr>
-      <w:bookmarkStart w:id="23" w:name="_Toc492728747"/>
-      <w:r>
-        <w:t>Operations</w:t>
+      <w:bookmarkStart w:id="23" w:name="_Toc492728748"/>
+      <w:r>
+        <w:t>Maintenance</w:t>
       </w:r>
       <w:bookmarkEnd w:id="23"/>
     </w:p>
     <w:p>
       <w:r>
-        <w:t>Design decisions on backup and restoration including data and process distribution strategies, permissible actions during backup and restoration, and special c</w:t>
-      </w:r>
-      <w:r>
-        <w:t>onsiderations for new or non-standard technologies such as video and sound.</w:t>
-      </w:r>
+        <w:t>Design decisions on repacking, sorting, indexing, synchronization, and consistency including automated disk management and space reclamation considerations, optimizing strategies and considerations, storage and size considerations, and population of the database and capture of legacy data.</w:t>
+      </w:r>
+    </w:p>
+    <w:p/>
+    <w:p>
+      <w:pPr>
+        <w:pStyle w:val="Heading1"/>
+      </w:pPr>
+      <w:bookmarkStart w:id="24" w:name="_Toc492728749"/>
+      <w:r>
+        <w:t>Detailed Database Design</w:t>
+      </w:r>
+      <w:bookmarkEnd w:id="24"/>
+    </w:p>
+    <w:p>
+      <w:pPr>
+        <w:pStyle w:val="BodyText"/>
+      </w:pPr>
+      <w:r>
+        <w:t>This section describes the actual design of different databases at varying levels of abstraction. A subsection for each of conceptual, internal, logical and physical levels.</w:t>
+      </w:r>
+    </w:p>
+    <w:p>
+      <w:pPr>
+        <w:pStyle w:val="BodyText"/>
+      </w:pPr>
+    </w:p>
+    <w:p>
+      <w:pPr>
+        <w:pStyle w:val="BodyText"/>
+      </w:pPr>
+    </w:p>
+    <w:p>
+      <w:pPr>
+        <w:pStyle w:val="BodyText"/>
+      </w:pPr>
+    </w:p>
+    <w:p>
+      <w:pPr>
+        <w:pStyle w:val="BodyText"/>
+      </w:pPr>
+    </w:p>
+    <w:p>
+      <w:pPr>
+        <w:pStyle w:val="BodyText"/>
+      </w:pPr>
+    </w:p>
+    <w:p>
+      <w:pPr>
+        <w:pStyle w:val="BodyText"/>
+      </w:pPr>
+    </w:p>
+    <w:p>
+      <w:pPr>
+        <w:pStyle w:val="BodyText"/>
+      </w:pPr>
     </w:p>
     <w:p>
       <w:pPr>
         <w:pStyle w:val="Heading2"/>
       </w:pPr>
-      <w:bookmarkStart w:id="24" w:name="_Toc492728748"/>
-      <w:r>
-        <w:t>Maintenance</w:t>
-      </w:r>
-      <w:bookmarkEnd w:id="24"/>
-    </w:p>
-    <w:p>
-      <w:r>
-        <w:t xml:space="preserve">Design decisions on repacking, sorting, indexing, synchronization, and consistency including automated disk management and space reclamation considerations, optimizing </w:t>
-      </w:r>
-      <w:r>
-        <w:t>strategies and considerations, storage and size considerations, and population of the database and capture of legacy data.</w:t>
+      <w:r>
+        <w:lastRenderedPageBreak/>
+        <w:t xml:space="preserve">DynamoDB design </w:t>
+      </w:r>
+      <w:r>
+        <w:t>(NoSQL database)</w:t>
       </w:r>
     </w:p>
     <w:p/>
     <w:p>
       <w:pPr>
+        <w:keepNext/>
+      </w:pPr>
+      <w:r>
+        <w:rPr>
+          <w:noProof/>
+        </w:rPr>
+        <w:drawing>
+          <wp:inline distT="0" distB="0" distL="0" distR="0" wp14:anchorId="7F1DA522">
+            <wp:extent cx="5718810" cy="7279005"/>
+            <wp:effectExtent l="0" t="0" r="0" b="0"/>
+            <wp:docPr id="4" name="Picture 4"/>
+            <wp:cNvGraphicFramePr>
+              <a:graphicFrameLocks xmlns:a="http://schemas.openxmlformats.org/drawingml/2006/main" noChangeAspect="1"/>
+            </wp:cNvGraphicFramePr>
+            <a:graphic xmlns:a="http://schemas.openxmlformats.org/drawingml/2006/main">
+              <a:graphicData uri="http://schemas.openxmlformats.org/drawingml/2006/picture">
+                <pic:pic xmlns:pic="http://schemas.openxmlformats.org/drawingml/2006/picture">
+                  <pic:nvPicPr>
+                    <pic:cNvPr id="0" name="Picture 2"/>
+                    <pic:cNvPicPr>
+                      <a:picLocks noChangeAspect="1" noChangeArrowheads="1"/>
+                    </pic:cNvPicPr>
+                  </pic:nvPicPr>
+                  <pic:blipFill>
+                    <a:blip r:embed="rId9">
+                      <a:extLst>
+                        <a:ext uri="{28A0092B-C50C-407E-A947-70E740481C1C}">
+                          <a14:useLocalDpi xmlns:a14="http://schemas.microsoft.com/office/drawing/2010/main" val="0"/>
+                        </a:ext>
+                      </a:extLst>
+                    </a:blip>
+                    <a:srcRect/>
+                    <a:stretch>
+                      <a:fillRect/>
+                    </a:stretch>
+                  </pic:blipFill>
+                  <pic:spPr bwMode="auto">
+                    <a:xfrm>
+                      <a:off x="0" y="0"/>
+                      <a:ext cx="5718810" cy="7279005"/>
+                    </a:xfrm>
+                    <a:prstGeom prst="rect">
+                      <a:avLst/>
+                    </a:prstGeom>
+                    <a:noFill/>
+                  </pic:spPr>
+                </pic:pic>
+              </a:graphicData>
+            </a:graphic>
+          </wp:inline>
+        </w:drawing>
+      </w:r>
+    </w:p>
+    <w:p>
+      <w:pPr>
+        <w:pStyle w:val="Caption"/>
+        <w:jc w:val="both"/>
+      </w:pPr>
+      <w:r>
+        <w:t xml:space="preserve">Figure </w:t>
+      </w:r>
+      <w:r>
+        <w:fldChar w:fldCharType="begin"/>
+      </w:r>
+      <w:r>
+        <w:instrText xml:space="preserve"> SEQ Figure \* ARABIC </w:instrText>
+      </w:r>
+      <w:r>
+        <w:fldChar w:fldCharType="separate"/>
+      </w:r>
+      <w:r>
+        <w:rPr>
+          <w:noProof/>
+        </w:rPr>
+        <w:t>1</w:t>
+      </w:r>
+      <w:r>
+        <w:fldChar w:fldCharType="end"/>
+      </w:r>
+      <w:r>
+        <w:t>: Database design</w:t>
+      </w:r>
+    </w:p>
+    <w:p>
+      <w:r>
+        <w:lastRenderedPageBreak/>
+        <w:t>The diagram given above visualize the NoSQL database. This design was developed after creating a XML schema (Appendix 1) and using an online converter</w:t>
+      </w:r>
+      <w:r>
+        <w:t>.</w:t>
+      </w:r>
+      <w:bookmarkStart w:id="25" w:name="_GoBack"/>
+      <w:bookmarkEnd w:id="25"/>
+      <w:sdt>
+        <w:sdtPr>
+          <w:id w:val="388465799"/>
+          <w:citation/>
+        </w:sdtPr>
+        <w:sdtContent>
+          <w:r>
+            <w:fldChar w:fldCharType="begin"/>
+          </w:r>
+          <w:r>
+            <w:rPr>
+              <w:lang w:val="en-SG"/>
+            </w:rPr>
+            <w:instrText xml:space="preserve"> CITATION Vis \l 18441 </w:instrText>
+          </w:r>
+          <w:r>
+            <w:fldChar w:fldCharType="separate"/>
+          </w:r>
+          <w:r>
+            <w:rPr>
+              <w:noProof/>
+              <w:lang w:val="en-SG"/>
+            </w:rPr>
+            <w:t xml:space="preserve"> </w:t>
+          </w:r>
+          <w:r>
+            <w:rPr>
+              <w:noProof/>
+              <w:lang w:val="en-SG"/>
+            </w:rPr>
+            <w:t>[1]</w:t>
+          </w:r>
+          <w:r>
+            <w:fldChar w:fldCharType="end"/>
+          </w:r>
+        </w:sdtContent>
+      </w:sdt>
+    </w:p>
+    <w:p>
+      <w:pPr>
+        <w:pStyle w:val="Heading3"/>
+      </w:pPr>
+      <w:r>
+        <w:t>Object Diagram</w:t>
+      </w:r>
+    </w:p>
+    <w:p>
+      <w:r>
+        <w:t>Here is an object diagram to show a given instance of the database</w:t>
+      </w:r>
+    </w:p>
+    <w:p>
+      <w:r>
+        <w:rPr>
+          <w:noProof/>
+        </w:rPr>
+        <w:drawing>
+          <wp:inline distT="0" distB="0" distL="0" distR="0">
+            <wp:extent cx="6224336" cy="4824296"/>
+            <wp:effectExtent l="0" t="0" r="5080" b="0"/>
+            <wp:docPr id="5" name="Picture 5" descr="C:\Users\AbhiJay_PC\AppData\Local\Microsoft\Windows\INetCache\Content.Word\ObjectDiagram_ForXMLdatabase.png"/>
+            <wp:cNvGraphicFramePr>
+              <a:graphicFrameLocks xmlns:a="http://schemas.openxmlformats.org/drawingml/2006/main" noChangeAspect="1"/>
+            </wp:cNvGraphicFramePr>
+            <a:graphic xmlns:a="http://schemas.openxmlformats.org/drawingml/2006/main">
+              <a:graphicData uri="http://schemas.openxmlformats.org/drawingml/2006/picture">
+                <pic:pic xmlns:pic="http://schemas.openxmlformats.org/drawingml/2006/picture">
+                  <pic:nvPicPr>
+                    <pic:cNvPr id="0" name="Picture 108" descr="C:\Users\AbhiJay_PC\AppData\Local\Microsoft\Windows\INetCache\Content.Word\ObjectDiagram_ForXMLdatabase.png"/>
+                    <pic:cNvPicPr>
+                      <a:picLocks noChangeAspect="1" noChangeArrowheads="1"/>
+                    </pic:cNvPicPr>
+                  </pic:nvPicPr>
+                  <pic:blipFill>
+                    <a:blip r:embed="rId10">
+                      <a:extLst>
+                        <a:ext uri="{28A0092B-C50C-407E-A947-70E740481C1C}">
+                          <a14:useLocalDpi xmlns:a14="http://schemas.microsoft.com/office/drawing/2010/main" val="0"/>
+                        </a:ext>
+                      </a:extLst>
+                    </a:blip>
+                    <a:srcRect/>
+                    <a:stretch>
+                      <a:fillRect/>
+                    </a:stretch>
+                  </pic:blipFill>
+                  <pic:spPr bwMode="auto">
+                    <a:xfrm>
+                      <a:off x="0" y="0"/>
+                      <a:ext cx="6230319" cy="4828933"/>
+                    </a:xfrm>
+                    <a:prstGeom prst="rect">
+                      <a:avLst/>
+                    </a:prstGeom>
+                    <a:noFill/>
+                    <a:ln>
+                      <a:noFill/>
+                    </a:ln>
+                  </pic:spPr>
+                </pic:pic>
+              </a:graphicData>
+            </a:graphic>
+          </wp:inline>
+        </w:drawing>
+      </w:r>
+    </w:p>
+    <w:p>
+      <w:pPr>
+        <w:pStyle w:val="Heading3"/>
+      </w:pPr>
+      <w:r>
+        <w:t>Data dictionary</w:t>
+      </w:r>
+    </w:p>
+    <w:p/>
+    <w:p>
+      <w:pPr>
         <w:pStyle w:val="Heading1"/>
       </w:pPr>
-      <w:bookmarkStart w:id="25" w:name="_Toc492728749"/>
-      <w:r>
-        <w:t>Detailed Database Design</w:t>
-      </w:r>
-      <w:bookmarkEnd w:id="25"/>
-    </w:p>
-    <w:p>
-      <w:pPr>
-        <w:pStyle w:val="BodyText"/>
-      </w:pPr>
-      <w:r>
-        <w:t>This section describes the actual design of different databases at varying levels of abstraction. A subsect</w:t>
-      </w:r>
-      <w:r>
-        <w:t>ion for each of conceptual, internal, logical and physical levels.</w:t>
-      </w:r>
-    </w:p>
-    <w:p>
-      <w:pPr>
-        <w:pStyle w:val="Heading2"/>
-      </w:pPr>
-      <w:r>
-        <w:t xml:space="preserve">DynamoDB design </w:t>
-      </w:r>
-      <w:r>
-        <w:t>(Lo</w:t>
-      </w:r>
-    </w:p>
-    <w:p/>
-    <w:p>
-      <w:pPr>
-        <w:pStyle w:val="Heading3"/>
-      </w:pPr>
-      <w:bookmarkStart w:id="26" w:name="_Toc492728751"/>
-      <w:r>
-        <w:lastRenderedPageBreak/>
-        <w:t>&lt;Name&gt; Database</w:t>
+      <w:bookmarkStart w:id="26" w:name="_Toc492728754"/>
+      <w:r>
+        <w:t>Detailed Database Software Design</w:t>
       </w:r>
       <w:bookmarkEnd w:id="26"/>
     </w:p>
     <w:p>
       <w:r>
-        <w:t>This subsection specifies all design constraints associated with the &lt;name&gt; database.</w:t>
-      </w:r>
-    </w:p>
-    <w:p>
-      <w:r>
-        <w:t xml:space="preserve">The &lt;name&gt; database shall be a &lt;type of&gt; database.  </w:t>
-      </w:r>
-    </w:p>
-    <w:p>
-      <w:r>
-        <w:t xml:space="preserve">The &lt;name&gt; logical </w:t>
-      </w:r>
-      <w:r>
-        <w:t>database schema consists of the following logical groupings:</w:t>
-      </w:r>
-    </w:p>
-    <w:p>
-      <w:pPr>
-        <w:pStyle w:val="Bullet11"/>
-      </w:pPr>
-      <w:r>
-        <w:t>&lt;Type&gt; Logical grouping</w:t>
-      </w:r>
-    </w:p>
-    <w:p>
-      <w:pPr>
-        <w:pStyle w:val="BodyText"/>
-      </w:pPr>
-      <w:r>
-        <w:t>&lt;E-R or equivalent diagram&gt;</w:t>
-      </w:r>
-    </w:p>
-    <w:p>
-      <w:pPr>
-        <w:pStyle w:val="Heading4"/>
-      </w:pPr>
-      <w:bookmarkStart w:id="27" w:name="_Toc492728752"/>
-      <w:r>
-        <w:t>&lt;Type&gt; Logical Grouping</w:t>
-      </w:r>
-      <w:bookmarkEnd w:id="27"/>
-    </w:p>
-    <w:p>
-      <w:r>
-        <w:t>The following table specifies the information stored in the &lt;type&gt; database concerning &lt;type of info in database&gt;, rega</w:t>
-      </w:r>
-      <w:r>
-        <w:t xml:space="preserve">rdless of type. </w:t>
-      </w:r>
-    </w:p>
-    <w:p>
-      <w:r>
-        <w:t>Abbreviations:</w:t>
-      </w:r>
-    </w:p>
-    <w:p>
-      <w:r>
-        <w:t>Priority:</w:t>
-      </w:r>
-    </w:p>
-    <w:p>
-      <w:r>
-        <w:t>Timing (limitations on CRUD operations):</w:t>
-      </w:r>
-    </w:p>
-    <w:p>
-      <w:r>
-        <w:t>Frequency of access:</w:t>
-      </w:r>
-    </w:p>
-    <w:p>
-      <w:r>
-        <w:t>Volume estimate:</w:t>
-      </w:r>
-    </w:p>
-    <w:p>
-      <w:r>
-        <w:t>Inherent ordering:</w:t>
-      </w:r>
-    </w:p>
-    <w:p>
-      <w:r>
-        <w:t>Relationships to other Logical Groupings:</w:t>
-      </w:r>
-    </w:p>
-    <w:p>
-      <w:pPr>
-        <w:pStyle w:val="Heading5"/>
-      </w:pPr>
-      <w:bookmarkStart w:id="28" w:name="_Toc492728753"/>
-      <w:r>
-        <w:t>&lt;Type&gt; Field</w:t>
-      </w:r>
-      <w:bookmarkEnd w:id="28"/>
-    </w:p>
-    <w:p>
-      <w:r>
-        <w:t>Field name:</w:t>
-      </w:r>
-    </w:p>
-    <w:p>
-      <w:r>
-        <w:t>Type:</w:t>
-      </w:r>
-    </w:p>
-    <w:p>
-      <w:r>
-        <w:t>Size and Format:</w:t>
-      </w:r>
-    </w:p>
-    <w:p>
-      <w:r>
-        <w:t>Unit of measurement:</w:t>
-      </w:r>
-    </w:p>
-    <w:p>
-      <w:r>
-        <w:t>Range</w:t>
-      </w:r>
-      <w:r>
-        <w:t xml:space="preserve"> of possible values:</w:t>
-      </w:r>
-    </w:p>
-    <w:p>
-      <w:r>
-        <w:t>Accuracy (how correct) and Precision (number of significant digits):</w:t>
-      </w:r>
-    </w:p>
-    <w:p>
-      <w:r>
-        <w:t>Updateable:</w:t>
-      </w:r>
-    </w:p>
-    <w:p>
-      <w:r>
-        <w:t>Sources / recipients of data:</w:t>
-      </w:r>
-    </w:p>
-    <w:p>
-      <w:r>
-        <w:t>Security / privacy constraints:</w:t>
-      </w:r>
-    </w:p>
-    <w:p>
-      <w:r>
-        <w:t>Synonyms:</w:t>
-      </w:r>
-    </w:p>
-    <w:p>
-      <w:r>
-        <w:t>Order within logical grouping:</w:t>
-      </w:r>
-    </w:p>
-    <w:p/>
-    <w:p>
-      <w:pPr>
-        <w:pStyle w:val="Heading1"/>
-      </w:pPr>
-      <w:bookmarkStart w:id="29" w:name="_Toc492728754"/>
-      <w:r>
-        <w:lastRenderedPageBreak/>
-        <w:t>Detailed Database Software Design</w:t>
-      </w:r>
-      <w:bookmarkEnd w:id="29"/>
-    </w:p>
-    <w:p>
-      <w:r>
-        <w:t>T</w:t>
-      </w:r>
-      <w:r>
-        <w:t>his section con</w:t>
-      </w:r>
-      <w:r>
-        <w:t>tains subsections for each software module used within the database.  This includes but is not limited to: database management scripts, DDL, DML, triggers and stored procedures.  See the Software Design Document for the structure of this section.  This sec</w:t>
-      </w:r>
-      <w:r>
-        <w:t>tion may refer directly to the SDD.</w:t>
-      </w:r>
-    </w:p>
-    <w:p/>
+        <w:t xml:space="preserve">This section contains subsections for each software module used within the database.  This includes but </w:t>
+      </w:r>
+      <w:r>
+        <w:t>DynamoDB NoSQL database design and SQLite Relational database design.</w:t>
+      </w:r>
+    </w:p>
     <w:p/>
     <w:p/>
     <w:p>
@@ -2683,7 +2604,7 @@
                     </pic:cNvPicPr>
                   </pic:nvPicPr>
                   <pic:blipFill>
-                    <a:blip r:embed="rId9">
+                    <a:blip r:embed="rId11">
                       <a:extLst>
                         <a:ext uri="{28A0092B-C50C-407E-A947-70E740481C1C}">
                           <a14:useLocalDpi xmlns:a14="http://schemas.microsoft.com/office/drawing/2010/main" val="0"/>
@@ -2720,13 +2641,13 @@
       <w:pPr>
         <w:pStyle w:val="Heading1"/>
       </w:pPr>
-      <w:bookmarkStart w:id="30" w:name="_Toc492728756"/>
+      <w:bookmarkStart w:id="27" w:name="_Toc492728756"/>
       <w:bookmarkEnd w:id="14"/>
       <w:r>
         <w:lastRenderedPageBreak/>
         <w:t>Requirements Traceability</w:t>
       </w:r>
-      <w:bookmarkEnd w:id="30"/>
+      <w:bookmarkEnd w:id="27"/>
     </w:p>
     <w:p>
       <w:r>
@@ -2737,45 +2658,209 @@
       <w:pPr>
         <w:pStyle w:val="Heading1"/>
       </w:pPr>
-      <w:bookmarkStart w:id="31" w:name="_Toc492728757"/>
+      <w:bookmarkStart w:id="28" w:name="_Toc492728757"/>
       <w:r>
         <w:t>Notes</w:t>
       </w:r>
-      <w:bookmarkEnd w:id="31"/>
+      <w:bookmarkEnd w:id="28"/>
     </w:p>
     <w:p>
       <w:pPr>
         <w:pStyle w:val="BodyText"/>
       </w:pPr>
       <w:r>
-        <w:t xml:space="preserve">This section shall any general information </w:t>
-      </w:r>
-      <w:r>
-        <w:t>that aids in understanding this document (e.g., background information, glossary, rationale).  This section shall include an alphabetical listing of all acronyms, abbreviations, and their meanings as used in this document and a list of any terms and defini</w:t>
-      </w:r>
-      <w:r>
-        <w:t>tions needed to understand this document.</w:t>
-      </w:r>
+        <w:t>This section shall any general information that aids in understanding this document (e.g., background information, glossary, rationale).  This section shall include an alphabetical listing of all acronyms, abbreviations, and their meanings as used in this document and a list of any terms and definitions needed to understand this document.</w:t>
+      </w:r>
+    </w:p>
+    <w:p>
+      <w:pPr>
+        <w:pStyle w:val="BodyText"/>
+      </w:pPr>
+    </w:p>
+    <w:p>
+      <w:pPr>
+        <w:pStyle w:val="BodyText"/>
+      </w:pPr>
+    </w:p>
+    <w:p>
+      <w:pPr>
+        <w:pStyle w:val="BodyText"/>
+      </w:pPr>
+    </w:p>
+    <w:p>
+      <w:pPr>
+        <w:pStyle w:val="BodyText"/>
+      </w:pPr>
+    </w:p>
+    <w:p>
+      <w:pPr>
+        <w:pStyle w:val="BodyText"/>
+      </w:pPr>
+    </w:p>
+    <w:p>
+      <w:pPr>
+        <w:pStyle w:val="BodyText"/>
+      </w:pPr>
+    </w:p>
+    <w:p>
+      <w:pPr>
+        <w:pStyle w:val="BodyText"/>
+      </w:pPr>
+    </w:p>
+    <w:p>
+      <w:pPr>
+        <w:pStyle w:val="BodyText"/>
+      </w:pPr>
+    </w:p>
+    <w:p>
+      <w:pPr>
+        <w:pStyle w:val="BodyText"/>
+      </w:pPr>
+    </w:p>
+    <w:p>
+      <w:pPr>
+        <w:pStyle w:val="BodyText"/>
+      </w:pPr>
+    </w:p>
+    <w:p>
+      <w:pPr>
+        <w:pStyle w:val="BodyText"/>
+      </w:pPr>
+    </w:p>
+    <w:p>
+      <w:pPr>
+        <w:pStyle w:val="BodyText"/>
+      </w:pPr>
+    </w:p>
+    <w:p>
+      <w:pPr>
+        <w:pStyle w:val="BodyText"/>
+      </w:pPr>
+    </w:p>
+    <w:p>
+      <w:pPr>
+        <w:pStyle w:val="BodyText"/>
+      </w:pPr>
+    </w:p>
+    <w:p>
+      <w:pPr>
+        <w:pStyle w:val="BodyText"/>
+      </w:pPr>
+    </w:p>
+    <w:p>
+      <w:pPr>
+        <w:pStyle w:val="BodyText"/>
+      </w:pPr>
+    </w:p>
+    <w:p>
+      <w:pPr>
+        <w:pStyle w:val="BodyText"/>
+      </w:pPr>
+    </w:p>
+    <w:p>
+      <w:pPr>
+        <w:pStyle w:val="BodyText"/>
+      </w:pPr>
+    </w:p>
+    <w:p>
+      <w:pPr>
+        <w:pStyle w:val="BodyText"/>
+      </w:pPr>
+    </w:p>
+    <w:p>
+      <w:pPr>
+        <w:pStyle w:val="BodyText"/>
+      </w:pPr>
+    </w:p>
+    <w:p>
+      <w:pPr>
+        <w:pStyle w:val="BodyText"/>
+      </w:pPr>
+    </w:p>
+    <w:p>
+      <w:pPr>
+        <w:pStyle w:val="BodyText"/>
+      </w:pPr>
     </w:p>
     <w:p/>
     <w:p>
       <w:pPr>
         <w:pStyle w:val="Heading1"/>
       </w:pPr>
-      <w:bookmarkStart w:id="32" w:name="_Toc492728758"/>
-      <w:r>
+      <w:bookmarkStart w:id="29" w:name="_Toc492728758"/>
+      <w:r>
+        <w:lastRenderedPageBreak/>
         <w:t>Appendices</w:t>
       </w:r>
-      <w:bookmarkEnd w:id="32"/>
-    </w:p>
-    <w:p>
-      <w:r>
-        <w:t>This section may be used to provide information published separately for convenience in document maintenance.</w:t>
+      <w:bookmarkEnd w:id="29"/>
+      <w:r>
+        <w:t xml:space="preserve"> – XML Schema </w:t>
+      </w:r>
+    </w:p>
+    <w:p>
+      <w:r>
+        <w:t>This XML schema was created to check if the schema was well formed.</w:t>
+      </w:r>
+    </w:p>
+    <w:p>
+      <w:pPr>
+        <w:ind w:left="-993" w:right="-498"/>
+      </w:pPr>
+    </w:p>
+    <w:bookmarkStart w:id="30" w:name="_MON_1564406534"/>
+    <w:bookmarkEnd w:id="30"/>
+    <w:p>
+      <w:pPr>
+        <w:ind w:left="-1418"/>
+      </w:pPr>
+      <w:r>
+        <w:object w:dxaOrig="11546" w:dyaOrig="10055">
+          <v:shapetype id="_x0000_t75" coordsize="21600,21600" o:spt="75" o:preferrelative="t" path="m@4@5l@4@11@9@11@9@5xe" filled="f" stroked="f">
+            <v:stroke joinstyle="miter"/>
+            <v:formulas>
+              <v:f eqn="if lineDrawn pixelLineWidth 0"/>
+              <v:f eqn="sum @0 1 0"/>
+              <v:f eqn="sum 0 0 @1"/>
+              <v:f eqn="prod @2 1 2"/>
+              <v:f eqn="prod @3 21600 pixelWidth"/>
+              <v:f eqn="prod @3 21600 pixelHeight"/>
+              <v:f eqn="sum @0 0 1"/>
+              <v:f eqn="prod @6 1 2"/>
+              <v:f eqn="prod @7 21600 pixelWidth"/>
+              <v:f eqn="sum @8 21600 0"/>
+              <v:f eqn="prod @7 21600 pixelHeight"/>
+              <v:f eqn="sum @10 21600 0"/>
+            </v:formulas>
+            <v:path o:extrusionok="f" gradientshapeok="t" o:connecttype="rect"/>
+            <o:lock v:ext="edit" aspectratio="t"/>
+          </v:shapetype>
+          <v:shape id="_x0000_i1128" type="#_x0000_t75" style="width:577.25pt;height:502.75pt" o:ole="">
+            <v:imagedata r:id="rId12" o:title=""/>
+          </v:shape>
+          <o:OLEObject Type="Embed" ProgID="Word.Document.12" ShapeID="_x0000_i1128" DrawAspect="Content" ObjectID="_1564413989" r:id="rId13">
+            <o:FieldCodes>\s</o:FieldCodes>
+          </o:OLEObject>
+        </w:object>
+      </w:r>
+    </w:p>
+    <w:bookmarkStart w:id="31" w:name="_MON_1564409764"/>
+    <w:bookmarkEnd w:id="31"/>
+    <w:p>
+      <w:pPr>
+        <w:ind w:left="-1418"/>
+      </w:pPr>
+      <w:r>
+        <w:object w:dxaOrig="11546" w:dyaOrig="7964">
+          <v:shape id="_x0000_i1130" type="#_x0000_t75" style="width:577.25pt;height:397.9pt" o:ole="">
+            <v:imagedata r:id="rId14" o:title=""/>
+          </v:shape>
+          <o:OLEObject Type="Embed" ProgID="Word.OpenDocumentText.12" ShapeID="_x0000_i1130" DrawAspect="Content" ObjectID="_1564413990" r:id="rId15"/>
+        </w:object>
       </w:r>
     </w:p>
     <w:sectPr>
-      <w:headerReference w:type="default" r:id="rId10"/>
-      <w:footerReference w:type="default" r:id="rId11"/>
+      <w:headerReference w:type="default" r:id="rId16"/>
+      <w:footerReference w:type="default" r:id="rId17"/>
       <w:pgSz w:w="12240" w:h="15840"/>
       <w:pgMar w:top="1440" w:right="1440" w:bottom="1440" w:left="1800" w:header="720" w:footer="720" w:gutter="0"/>
       <w:cols w:space="720"/>
@@ -2858,16 +2943,7 @@
         <w:i/>
         <w:sz w:val="20"/>
       </w:rPr>
-      <w:t>Database Design Document</w:t>
-    </w:r>
-    <w:r>
-      <w:rPr>
-        <w:rFonts w:ascii="Times" w:hAnsi="Times" w:cs="Times"/>
-        <w:b/>
-        <w:i/>
-        <w:sz w:val="20"/>
-      </w:rPr>
-      <w:t xml:space="preserve"> for LocAdoc</w:t>
+      <w:t>Database Design Document for LocAdoc</w:t>
     </w:r>
   </w:p>
   <w:p>
@@ -2927,7 +3003,7 @@
             </wp:anchor>
           </w:drawing>
         </mc:Choice>
-        <mc:Fallback>
+        <mc:Fallback xmlns="">
           <w:pict>
             <v:line w14:anchorId="4D33BBDB" id="Straight Connector 15" o:spid="_x0000_s1026" style="position:absolute;z-index:251659264;visibility:visible;mso-wrap-style:square;mso-wrap-distance-left:9pt;mso-wrap-distance-top:0;mso-wrap-distance-right:9pt;mso-wrap-distance-bottom:0;mso-position-horizontal:absolute;mso-position-horizontal-relative:text;mso-position-vertical:absolute;mso-position-vertical-relative:text" from="0,-.05pt" to="494.85pt,-.05pt" o:gfxdata="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" strokecolor="#278568" strokeweight="1pt">
               <v:stroke joinstyle="miter"/>
@@ -3003,7 +3079,7 @@
     <w:lvl w:ilvl="0">
       <w:start w:val="1"/>
       <w:numFmt w:val="bullet"/>
-      <w:pStyle w:val="Bullet3"/>
+      <w:pStyle w:val="Bullet1"/>
       <w:lvlText w:val=""/>
       <w:lvlJc w:val="left"/>
       <w:pPr>
@@ -3021,7 +3097,7 @@
     <w:nsid w:val="0BFA285C"/>
     <w:multiLevelType w:val="hybridMultilevel"/>
     <w:tmpl w:val="0FBCDCB8"/>
-    <w:lvl w:ilvl="0">
+    <w:lvl w:ilvl="0" w:tplc="C496666C">
       <w:start w:val="1"/>
       <w:numFmt w:val="bullet"/>
       <w:lvlText w:val=""/>
@@ -3036,7 +3112,7 @@
         <w:rFonts w:ascii="Symbol" w:hAnsi="Symbol" w:hint="default"/>
       </w:rPr>
     </w:lvl>
-    <w:lvl w:ilvl="1" w:tentative="1">
+    <w:lvl w:ilvl="1" w:tplc="CCD8FDFA" w:tentative="1">
       <w:start w:val="1"/>
       <w:numFmt w:val="bullet"/>
       <w:lvlText w:val="o"/>
@@ -3051,7 +3127,7 @@
         <w:rFonts w:ascii="Courier New" w:hAnsi="Courier New" w:hint="default"/>
       </w:rPr>
     </w:lvl>
-    <w:lvl w:ilvl="2" w:tentative="1">
+    <w:lvl w:ilvl="2" w:tplc="1D92ABA0" w:tentative="1">
       <w:start w:val="1"/>
       <w:numFmt w:val="bullet"/>
       <w:lvlText w:val=""/>
@@ -3066,7 +3142,7 @@
         <w:rFonts w:ascii="Wingdings" w:hAnsi="Wingdings" w:hint="default"/>
       </w:rPr>
     </w:lvl>
-    <w:lvl w:ilvl="3" w:tentative="1">
+    <w:lvl w:ilvl="3" w:tplc="B0DEA0B2" w:tentative="1">
       <w:start w:val="1"/>
       <w:numFmt w:val="bullet"/>
       <w:lvlText w:val=""/>
@@ -3081,7 +3157,7 @@
         <w:rFonts w:ascii="Symbol" w:hAnsi="Symbol" w:hint="default"/>
       </w:rPr>
     </w:lvl>
-    <w:lvl w:ilvl="4" w:tentative="1">
+    <w:lvl w:ilvl="4" w:tplc="522604B6" w:tentative="1">
       <w:start w:val="1"/>
       <w:numFmt w:val="bullet"/>
       <w:lvlText w:val="o"/>
@@ -3096,7 +3172,7 @@
         <w:rFonts w:ascii="Courier New" w:hAnsi="Courier New" w:hint="default"/>
       </w:rPr>
     </w:lvl>
-    <w:lvl w:ilvl="5" w:tentative="1">
+    <w:lvl w:ilvl="5" w:tplc="2C923430" w:tentative="1">
       <w:start w:val="1"/>
       <w:numFmt w:val="bullet"/>
       <w:lvlText w:val=""/>
@@ -3111,7 +3187,7 @@
         <w:rFonts w:ascii="Wingdings" w:hAnsi="Wingdings" w:hint="default"/>
       </w:rPr>
     </w:lvl>
-    <w:lvl w:ilvl="6" w:tentative="1">
+    <w:lvl w:ilvl="6" w:tplc="A61AD92E" w:tentative="1">
       <w:start w:val="1"/>
       <w:numFmt w:val="bullet"/>
       <w:lvlText w:val=""/>
@@ -3126,7 +3202,7 @@
         <w:rFonts w:ascii="Symbol" w:hAnsi="Symbol" w:hint="default"/>
       </w:rPr>
     </w:lvl>
-    <w:lvl w:ilvl="7" w:tentative="1">
+    <w:lvl w:ilvl="7" w:tplc="58704E06" w:tentative="1">
       <w:start w:val="1"/>
       <w:numFmt w:val="bullet"/>
       <w:lvlText w:val="o"/>
@@ -3141,7 +3217,7 @@
         <w:rFonts w:ascii="Courier New" w:hAnsi="Courier New" w:hint="default"/>
       </w:rPr>
     </w:lvl>
-    <w:lvl w:ilvl="8" w:tentative="1">
+    <w:lvl w:ilvl="8" w:tplc="B5225422" w:tentative="1">
       <w:start w:val="1"/>
       <w:numFmt w:val="bullet"/>
       <w:lvlText w:val=""/>
@@ -3160,7 +3236,7 @@
   <w:abstractNum w:abstractNumId="5" w15:restartNumberingAfterBreak="0">
     <w:nsid w:val="104F5622"/>
     <w:multiLevelType w:val="multilevel"/>
-    <w:tmpl w:val="74F2EF22"/>
+    <w:tmpl w:val="E144845E"/>
     <w:lvl w:ilvl="0">
       <w:start w:val="1"/>
       <w:numFmt w:val="decimal"/>
@@ -3208,9 +3284,9 @@
       <w:lvlJc w:val="left"/>
       <w:pPr>
         <w:tabs>
-          <w:tab w:val="num" w:pos="864"/>
+          <w:tab w:val="num" w:pos="1290"/>
         </w:tabs>
-        <w:ind w:left="864" w:hanging="864"/>
+        <w:ind w:left="1290" w:hanging="864"/>
       </w:pPr>
     </w:lvl>
     <w:lvl w:ilvl="4">
@@ -3286,7 +3362,7 @@
     <w:lvl w:ilvl="0">
       <w:start w:val="1"/>
       <w:numFmt w:val="bullet"/>
-      <w:pStyle w:val="Bullet1"/>
+      <w:pStyle w:val="Bullet10"/>
       <w:lvlText w:val=""/>
       <w:lvlJc w:val="left"/>
       <w:pPr>
@@ -3307,7 +3383,7 @@
     <w:lvl w:ilvl="0">
       <w:start w:val="1"/>
       <w:numFmt w:val="bullet"/>
-      <w:pStyle w:val="bullet2"/>
+      <w:pStyle w:val="bullet11"/>
       <w:lvlText w:val="•"/>
       <w:lvlJc w:val="left"/>
       <w:pPr>
@@ -3352,7 +3428,7 @@
     <w:lvl w:ilvl="0">
       <w:start w:val="1"/>
       <w:numFmt w:val="bullet"/>
-      <w:pStyle w:val="bullet10"/>
+      <w:pStyle w:val="ListBullet2"/>
       <w:lvlText w:val=""/>
       <w:lvlJc w:val="left"/>
       <w:pPr>
@@ -3875,7 +3951,12 @@
         <w:ilvl w:val="3"/>
         <w:numId w:val="6"/>
       </w:numPr>
+      <w:tabs>
+        <w:tab w:val="clear" w:pos="1290"/>
+        <w:tab w:val="num" w:pos="864"/>
+      </w:tabs>
       <w:spacing w:before="140"/>
+      <w:ind w:left="864"/>
       <w:outlineLvl w:val="3"/>
     </w:pPr>
     <w:rPr>
@@ -3979,7 +4060,9 @@
   </w:style>
   <w:style w:type="character" w:default="1" w:styleId="DefaultParagraphFont">
     <w:name w:val="Default Paragraph Font"/>
+    <w:uiPriority w:val="1"/>
     <w:semiHidden/>
+    <w:unhideWhenUsed/>
   </w:style>
   <w:style w:type="table" w:default="1" w:styleId="TableNormal">
     <w:name w:val="Normal Table"/>
@@ -4150,17 +4233,12 @@
       <w:sz w:val="18"/>
     </w:rPr>
   </w:style>
-  <w:style w:type="paragraph" w:customStyle="1" w:styleId="Bullet20">
+  <w:style w:type="paragraph" w:customStyle="1" w:styleId="Bullet2">
     <w:name w:val="Bullet 2"/>
     <w:basedOn w:val="Normal"/>
     <w:pPr>
-      <w:numPr>
-        <w:numId w:val="1"/>
-      </w:numPr>
-      <w:tabs>
-        <w:tab w:val="clear" w:pos="1080"/>
-      </w:tabs>
       <w:spacing w:after="0"/>
+      <w:ind w:left="1080" w:hanging="360"/>
     </w:pPr>
   </w:style>
   <w:style w:type="paragraph" w:styleId="Header">
@@ -4176,9 +4254,9 @@
       <w:spacing w:before="100"/>
     </w:pPr>
   </w:style>
-  <w:style w:type="paragraph" w:customStyle="1" w:styleId="Bullet1">
+  <w:style w:type="paragraph" w:customStyle="1" w:styleId="Bullet10">
     <w:name w:val="Bullet1"/>
-    <w:basedOn w:val="Bullet20"/>
+    <w:basedOn w:val="Bullet2"/>
     <w:pPr>
       <w:numPr>
         <w:numId w:val="2"/>
@@ -4227,7 +4305,7 @@
       <w:rFonts w:ascii="Courier New" w:hAnsi="Courier New"/>
     </w:rPr>
   </w:style>
-  <w:style w:type="paragraph" w:customStyle="1" w:styleId="Bullet11">
+  <w:style w:type="paragraph" w:customStyle="1" w:styleId="Bullet1">
     <w:name w:val="Bullet 1"/>
     <w:basedOn w:val="Normal"/>
     <w:pPr>
@@ -4248,7 +4326,7 @@
   </w:style>
   <w:style w:type="paragraph" w:customStyle="1" w:styleId="Bullet3">
     <w:name w:val="Bullet 3"/>
-    <w:basedOn w:val="Bullet20"/>
+    <w:basedOn w:val="Bullet2"/>
     <w:pPr>
       <w:ind w:left="1440"/>
     </w:pPr>
@@ -4265,7 +4343,7 @@
       <w:spacing w:before="100"/>
     </w:pPr>
   </w:style>
-  <w:style w:type="paragraph" w:customStyle="1" w:styleId="bullet10">
+  <w:style w:type="paragraph" w:customStyle="1" w:styleId="bullet11">
     <w:name w:val="bullet:1"/>
     <w:pPr>
       <w:widowControl w:val="0"/>
@@ -4292,7 +4370,7 @@
       <w:lang w:val="en-US" w:eastAsia="en-US"/>
     </w:rPr>
   </w:style>
-  <w:style w:type="paragraph" w:customStyle="1" w:styleId="bullet2">
+  <w:style w:type="paragraph" w:customStyle="1" w:styleId="bullet20">
     <w:name w:val="bullet:2"/>
     <w:pPr>
       <w:tabs>
@@ -4739,11 +4817,20 @@
 </file>
 
 <file path=customXml/item1.xml><?xml version="1.0" encoding="utf-8"?>
-<b:Sources xmlns:b="http://schemas.openxmlformats.org/officeDocument/2006/bibliography" xmlns="http://schemas.openxmlformats.org/officeDocument/2006/bibliography" SelectedStyle="\HarvardAnglia2008OfficeOnline.xsl" StyleName="Harvard - Anglia" Version="2008"/>
+<b:Sources xmlns:b="http://schemas.openxmlformats.org/officeDocument/2006/bibliography" xmlns="http://schemas.openxmlformats.org/officeDocument/2006/bibliography" SelectedStyle="\IEEE2006OfficeOnline.xsl" StyleName="IEEE" Version="2006">
+  <b:Source>
+    <b:Tag>Vis</b:Tag>
+    <b:SourceType>InternetSite</b:SourceType>
+    <b:Guid>{CA9E05F3-9DDA-4B35-9536-E026592C1831}</b:Guid>
+    <b:Title>Visual BSD</b:Title>
+    <b:URL>http://visualxsd.com/</b:URL>
+    <b:RefOrder>1</b:RefOrder>
+  </b:Source>
+</b:Sources>
 </file>
 
 <file path=customXml/itemProps1.xml><?xml version="1.0" encoding="utf-8"?>
-<ds:datastoreItem xmlns:ds="http://schemas.openxmlformats.org/officeDocument/2006/customXml" ds:itemID="{AAA5DAD0-669F-4055-9AA4-3C77C857080A}">
+<ds:datastoreItem xmlns:ds="http://schemas.openxmlformats.org/officeDocument/2006/customXml" ds:itemID="{D6F15987-D966-4167-9875-B87942BB0C76}">
   <ds:schemaRefs>
     <ds:schemaRef ds:uri="http://schemas.openxmlformats.org/officeDocument/2006/bibliography"/>
   </ds:schemaRefs>

</xml_diff>

<commit_message>
Made Changes to Database design document
</commit_message>
<xml_diff>
--- a/FYP proposal V1/Database_Design_Document_LocADoc.docx
+++ b/FYP proposal V1/Database_Design_Document_LocADoc.docx
@@ -252,24 +252,51 @@
           <w:b/>
           <w:sz w:val="20"/>
         </w:rPr>
-        <w:t>Kim Hyeocheol</w:t>
-      </w:r>
-    </w:p>
-    <w:p>
-      <w:pPr>
-        <w:spacing w:before="40"/>
+        <w:t xml:space="preserve">Kim </w:t>
+      </w:r>
+      <w:proofErr w:type="spellStart"/>
+      <w:r>
         <w:rPr>
           <w:b/>
           <w:sz w:val="20"/>
         </w:rPr>
-      </w:pPr>
-      <w:r>
+        <w:t>Hyeocheol</w:t>
+      </w:r>
+      <w:proofErr w:type="spellEnd"/>
+    </w:p>
+    <w:p>
+      <w:pPr>
+        <w:spacing w:before="40"/>
         <w:rPr>
           <w:b/>
           <w:sz w:val="20"/>
         </w:rPr>
-        <w:t>Rivaldo Erawan</w:t>
-      </w:r>
+      </w:pPr>
+      <w:proofErr w:type="spellStart"/>
+      <w:r>
+        <w:rPr>
+          <w:b/>
+          <w:sz w:val="20"/>
+        </w:rPr>
+        <w:t>Rivaldo</w:t>
+      </w:r>
+      <w:proofErr w:type="spellEnd"/>
+      <w:r>
+        <w:rPr>
+          <w:b/>
+          <w:sz w:val="20"/>
+        </w:rPr>
+        <w:t xml:space="preserve"> </w:t>
+      </w:r>
+      <w:proofErr w:type="spellStart"/>
+      <w:r>
+        <w:rPr>
+          <w:b/>
+          <w:sz w:val="20"/>
+        </w:rPr>
+        <w:t>Erawan</w:t>
+      </w:r>
+      <w:proofErr w:type="spellEnd"/>
     </w:p>
     <w:p>
       <w:pPr>
@@ -1632,14 +1659,6 @@
       </w:r>
     </w:p>
     <w:p>
-      <w:pPr>
-        <w:jc w:val="center"/>
-        <w:rPr>
-          <w:rFonts w:ascii="Arial" w:hAnsi="Arial"/>
-          <w:b/>
-          <w:sz w:val="36"/>
-        </w:rPr>
-      </w:pPr>
       <w:r>
         <w:rPr>
           <w:b/>
@@ -1648,17 +1667,275 @@
         </w:rPr>
         <w:fldChar w:fldCharType="end"/>
       </w:r>
-      <w:r>
-        <w:br w:type="page"/>
-      </w:r>
-      <w:r>
-        <w:rPr>
-          <w:rFonts w:ascii="Arial" w:hAnsi="Arial"/>
-          <w:b/>
-          <w:sz w:val="36"/>
-        </w:rPr>
+      <w:bookmarkStart w:id="2" w:name="_Toc492728734"/>
+    </w:p>
+    <w:p/>
+    <w:p/>
+    <w:p/>
+    <w:p/>
+    <w:p/>
+    <w:p>
+      <w:r>
+        <w:t xml:space="preserve"> </w:t>
+      </w:r>
+    </w:p>
+    <w:p>
+      <w:pPr>
+        <w:pStyle w:val="Heading1"/>
+      </w:pPr>
+      <w:r>
         <w:lastRenderedPageBreak/>
-        <w:t>Table of Figures</w:t>
+        <w:t>Introduction</w:t>
+      </w:r>
+      <w:bookmarkEnd w:id="1"/>
+      <w:bookmarkEnd w:id="2"/>
+    </w:p>
+    <w:p>
+      <w:r>
+        <w:t xml:space="preserve">The section introduces the Database Design Document (DDD) for </w:t>
+      </w:r>
+      <w:r>
+        <w:t xml:space="preserve">LocAdoc </w:t>
+      </w:r>
+      <w:r>
+        <w:t>to its readers.</w:t>
+      </w:r>
+    </w:p>
+    <w:p>
+      <w:pPr>
+        <w:pStyle w:val="Heading2"/>
+      </w:pPr>
+      <w:bookmarkStart w:id="3" w:name="_Toc434992861"/>
+      <w:bookmarkStart w:id="4" w:name="_Toc492728735"/>
+      <w:r>
+        <w:t>Document Objectives</w:t>
+      </w:r>
+      <w:bookmarkEnd w:id="3"/>
+      <w:bookmarkEnd w:id="4"/>
+    </w:p>
+    <w:p>
+      <w:r>
+        <w:t xml:space="preserve">This DDD for the </w:t>
+      </w:r>
+      <w:r>
+        <w:t xml:space="preserve">LocAdoc </w:t>
+      </w:r>
+      <w:r>
+        <w:t>software has the following objectives:</w:t>
+      </w:r>
+    </w:p>
+    <w:p>
+      <w:pPr>
+        <w:pStyle w:val="Bullet1"/>
+      </w:pPr>
+      <w:r>
+        <w:t xml:space="preserve">Describe the design of a </w:t>
+      </w:r>
+      <w:r>
+        <w:t xml:space="preserve">DynamoDB and SQLite </w:t>
+      </w:r>
+      <w:r>
+        <w:t>database, that is, a collection of related data stored in one or more computerized files in a manner that can be accessed by users or computer programs via a database management system (DBMS).  It can also describe the software units used to access or manipulate the data.</w:t>
+      </w:r>
+    </w:p>
+    <w:p>
+      <w:pPr>
+        <w:pStyle w:val="Bullet1"/>
+      </w:pPr>
+      <w:r>
+        <w:t>To serve as the basis for implementing the database and related software units.  It provides the acquirer visibility into the design and provides information needed for software support.</w:t>
+      </w:r>
+    </w:p>
+    <w:p>
+      <w:pPr>
+        <w:pStyle w:val="Bullet1"/>
+      </w:pPr>
+      <w:r>
+        <w:t>All sections should remain in this document.  If a section is to be tailored out, the section shall remain and contain the words “Tailored out”.</w:t>
+      </w:r>
+    </w:p>
+    <w:p>
+      <w:pPr>
+        <w:pStyle w:val="Heading2"/>
+      </w:pPr>
+      <w:bookmarkStart w:id="5" w:name="_Toc434992862"/>
+      <w:bookmarkStart w:id="6" w:name="_Toc492728736"/>
+      <w:r>
+        <w:t>Intended Audiences</w:t>
+      </w:r>
+      <w:bookmarkEnd w:id="5"/>
+      <w:bookmarkEnd w:id="6"/>
+    </w:p>
+    <w:p>
+      <w:bookmarkStart w:id="7" w:name="_Toc434992863"/>
+      <w:r>
+        <w:t>This DDD is intended for the following audiences:</w:t>
+      </w:r>
+    </w:p>
+    <w:p>
+      <w:pPr>
+        <w:pStyle w:val="Bullet1"/>
+      </w:pPr>
+      <w:r>
+        <w:t xml:space="preserve">Technical reviewers, </w:t>
+      </w:r>
+      <w:r>
+        <w:t xml:space="preserve">Supervisor and UOW staff </w:t>
+      </w:r>
+      <w:r>
+        <w:t>who must evaluate the quality of this document.</w:t>
+      </w:r>
+    </w:p>
+    <w:p>
+      <w:pPr>
+        <w:pStyle w:val="Bullet1"/>
+      </w:pPr>
+      <w:r>
+        <w:t>LocAdoc</w:t>
+      </w:r>
+      <w:r>
+        <w:t xml:space="preserve"> developers including:</w:t>
+      </w:r>
+    </w:p>
+    <w:p>
+      <w:pPr>
+        <w:pStyle w:val="Bullet2"/>
+      </w:pPr>
+      <w:r>
+        <w:t>Architects, whose overall architecture must meet the requirements specified in this document.</w:t>
+      </w:r>
+    </w:p>
+    <w:p>
+      <w:pPr>
+        <w:pStyle w:val="Bullet2"/>
+      </w:pPr>
+      <w:r>
+        <w:t>Designers, whose design must meet the requirements specified in this document.</w:t>
+      </w:r>
+    </w:p>
+    <w:p>
+      <w:pPr>
+        <w:pStyle w:val="Bullet2"/>
+      </w:pPr>
+      <w:r>
+        <w:t>Programmers, whose software must implement the requirements specified in this document.</w:t>
+      </w:r>
+    </w:p>
+    <w:p>
+      <w:pPr>
+        <w:pStyle w:val="Bullet2"/>
+      </w:pPr>
+      <w:r>
+        <w:t>Testers, whose test cases must validate the requirements specified in this document.</w:t>
+      </w:r>
+    </w:p>
+    <w:p>
+      <w:pPr>
+        <w:pStyle w:val="Heading2"/>
+      </w:pPr>
+      <w:bookmarkStart w:id="8" w:name="_Toc492728737"/>
+      <w:r>
+        <w:t>References</w:t>
+      </w:r>
+      <w:bookmarkEnd w:id="7"/>
+      <w:bookmarkEnd w:id="8"/>
+    </w:p>
+    <w:p>
+      <w:bookmarkStart w:id="9" w:name="_Toc434992864"/>
+      <w:r>
+        <w:t>This DDD refers to the following references:</w:t>
+      </w:r>
+    </w:p>
+    <w:p>
+      <w:pPr>
+        <w:pStyle w:val="Bullet1"/>
+      </w:pPr>
+      <w:r>
+        <w:t xml:space="preserve">Software requirement specification: </w:t>
+      </w:r>
+      <w:r>
+        <w:t>SRS_LocAdoc.docx</w:t>
+      </w:r>
+    </w:p>
+    <w:p>
+      <w:pPr>
+        <w:pStyle w:val="Bullet1"/>
+      </w:pPr>
+      <w:r>
+        <w:t xml:space="preserve">Project Proposal: </w:t>
+      </w:r>
+      <w:r>
+        <w:t>Project_Proposal_SS173D_V1.docx</w:t>
+      </w:r>
+    </w:p>
+    <w:p>
+      <w:pPr>
+        <w:pStyle w:val="Heading2"/>
+      </w:pPr>
+      <w:bookmarkStart w:id="10" w:name="_Toc492728738"/>
+      <w:r>
+        <w:t>Database Overview</w:t>
+      </w:r>
+      <w:bookmarkEnd w:id="10"/>
+    </w:p>
+    <w:p>
+      <w:r>
+        <w:t>This database fills the following purposes:</w:t>
+      </w:r>
+    </w:p>
+    <w:p>
+      <w:pPr>
+        <w:numPr>
+          <w:ilvl w:val="0"/>
+          <w:numId w:val="10"/>
+        </w:numPr>
+      </w:pPr>
+      <w:r>
+        <w:t>Detailed design of the database</w:t>
+      </w:r>
+    </w:p>
+    <w:p>
+      <w:pPr>
+        <w:numPr>
+          <w:ilvl w:val="0"/>
+          <w:numId w:val="10"/>
+        </w:numPr>
+      </w:pPr>
+      <w:r>
+        <w:t>Data dictionary</w:t>
+      </w:r>
+    </w:p>
+    <w:p>
+      <w:pPr>
+        <w:numPr>
+          <w:ilvl w:val="0"/>
+          <w:numId w:val="10"/>
+        </w:numPr>
+      </w:pPr>
+      <w:r>
+        <w:t>&lt;Intended use&gt;</w:t>
+      </w:r>
+    </w:p>
+    <w:p>
+      <w:pPr>
+        <w:numPr>
+          <w:ilvl w:val="0"/>
+          <w:numId w:val="10"/>
+        </w:numPr>
+      </w:pPr>
+      <w:r>
+        <w:t>&lt;Maintenance objectives&gt;</w:t>
+      </w:r>
+    </w:p>
+    <w:p>
+      <w:pPr>
+        <w:numPr>
+          <w:ilvl w:val="0"/>
+          <w:numId w:val="10"/>
+        </w:numPr>
+      </w:pPr>
+      <w:r>
+        <w:t>&lt;Deployment locations&gt;</w:t>
       </w:r>
     </w:p>
     <w:p>
@@ -1671,321 +1948,16 @@
         <w:spacing w:before="80"/>
       </w:pPr>
       <w:r>
-        <w:fldChar w:fldCharType="begin"/>
-      </w:r>
-      <w:r>
-        <w:instrText xml:space="preserve"> TOC \c "Figure" </w:instrText>
-      </w:r>
-      <w:r>
-        <w:fldChar w:fldCharType="separate"/>
-      </w:r>
-      <w:r>
-        <w:rPr>
-          <w:b/>
-          <w:noProof/>
-        </w:rPr>
-        <w:t>Error! No table of figures entries found.</w:t>
-      </w:r>
-      <w:r>
-        <w:fldChar w:fldCharType="end"/>
-      </w:r>
-    </w:p>
-    <w:p>
-      <w:pPr>
-        <w:pStyle w:val="Heading1"/>
-      </w:pPr>
-      <w:r>
-        <w:rPr>
-          <w:sz w:val="36"/>
-        </w:rPr>
-        <w:br w:type="page"/>
-      </w:r>
-      <w:bookmarkStart w:id="2" w:name="_Toc492728734"/>
+        <w:tab/>
+      </w:r>
+    </w:p>
+    <w:p>
+      <w:pPr>
+        <w:pStyle w:val="Heading2"/>
+      </w:pPr>
+      <w:bookmarkStart w:id="11" w:name="_Toc492728739"/>
       <w:r>
         <w:lastRenderedPageBreak/>
-        <w:t>Introduction</w:t>
-      </w:r>
-      <w:bookmarkEnd w:id="1"/>
-      <w:bookmarkEnd w:id="2"/>
-    </w:p>
-    <w:p>
-      <w:r>
-        <w:t xml:space="preserve">The section introduces the Database Design Document (DDD) for </w:t>
-      </w:r>
-      <w:r>
-        <w:t xml:space="preserve">LocAdoc </w:t>
-      </w:r>
-      <w:r>
-        <w:t>to its readers.</w:t>
-      </w:r>
-    </w:p>
-    <w:p>
-      <w:pPr>
-        <w:pStyle w:val="Heading2"/>
-      </w:pPr>
-      <w:bookmarkStart w:id="3" w:name="_Toc434992861"/>
-      <w:bookmarkStart w:id="4" w:name="_Toc492728735"/>
-      <w:r>
-        <w:t>Document Objectives</w:t>
-      </w:r>
-      <w:bookmarkEnd w:id="3"/>
-      <w:bookmarkEnd w:id="4"/>
-    </w:p>
-    <w:p>
-      <w:r>
-        <w:t xml:space="preserve">This DDD for the </w:t>
-      </w:r>
-      <w:r>
-        <w:t xml:space="preserve">LocAdoc </w:t>
-      </w:r>
-      <w:r>
-        <w:t>software has the following objectives:</w:t>
-      </w:r>
-    </w:p>
-    <w:p>
-      <w:pPr>
-        <w:pStyle w:val="Bullet1"/>
-      </w:pPr>
-      <w:r>
-        <w:t xml:space="preserve">Describe the design of a </w:t>
-      </w:r>
-      <w:r>
-        <w:t xml:space="preserve">DynamoDB and SQLite </w:t>
-      </w:r>
-      <w:r>
-        <w:t>database, that is, a collection of related data stored in one or more computerized files in a manner that can be accessed by users or computer programs via a database management system (DBMS).  It can also describe the software units used to access or manipulate the data.</w:t>
-      </w:r>
-    </w:p>
-    <w:p>
-      <w:pPr>
-        <w:pStyle w:val="Bullet1"/>
-      </w:pPr>
-      <w:r>
-        <w:t>To serve as the basis for implementing the database and related software units.  It provides the acquirer visibility into the design and provides information needed for software support.</w:t>
-      </w:r>
-    </w:p>
-    <w:p>
-      <w:pPr>
-        <w:pStyle w:val="Bullet1"/>
-      </w:pPr>
-      <w:r>
-        <w:t>All sections should remain in this document.  If a section is to be tailored out, the section shall remain and contain the words “Tailored out”.</w:t>
-      </w:r>
-    </w:p>
-    <w:p>
-      <w:pPr>
-        <w:pStyle w:val="Heading2"/>
-      </w:pPr>
-      <w:bookmarkStart w:id="5" w:name="_Toc434992862"/>
-      <w:bookmarkStart w:id="6" w:name="_Toc492728736"/>
-      <w:r>
-        <w:t>Intended Audiences</w:t>
-      </w:r>
-      <w:bookmarkEnd w:id="5"/>
-      <w:bookmarkEnd w:id="6"/>
-    </w:p>
-    <w:p>
-      <w:bookmarkStart w:id="7" w:name="_Toc434992863"/>
-      <w:r>
-        <w:t>This DDD is intended for the following audiences:</w:t>
-      </w:r>
-    </w:p>
-    <w:p>
-      <w:pPr>
-        <w:pStyle w:val="Bullet1"/>
-      </w:pPr>
-      <w:r>
-        <w:t xml:space="preserve">Technical reviewers, </w:t>
-      </w:r>
-      <w:r>
-        <w:t xml:space="preserve">Supervisor and UOW staff </w:t>
-      </w:r>
-      <w:r>
-        <w:t>who must evaluate the quality of this document.</w:t>
-      </w:r>
-    </w:p>
-    <w:p>
-      <w:pPr>
-        <w:pStyle w:val="Bullet1"/>
-      </w:pPr>
-      <w:r>
-        <w:t>LocAdoc</w:t>
-      </w:r>
-      <w:r>
-        <w:t xml:space="preserve"> developers including:</w:t>
-      </w:r>
-    </w:p>
-    <w:p>
-      <w:pPr>
-        <w:pStyle w:val="Bullet2"/>
-      </w:pPr>
-      <w:r>
-        <w:t>Architects, whose overall architecture must meet the requirements specified in this document.</w:t>
-      </w:r>
-    </w:p>
-    <w:p>
-      <w:pPr>
-        <w:pStyle w:val="Bullet2"/>
-      </w:pPr>
-      <w:r>
-        <w:t>Designers, whose design must meet the requirements specified in this document.</w:t>
-      </w:r>
-    </w:p>
-    <w:p>
-      <w:pPr>
-        <w:pStyle w:val="Bullet2"/>
-      </w:pPr>
-      <w:r>
-        <w:t>Programmers, whose software must implement the requirements specified in this document.</w:t>
-      </w:r>
-    </w:p>
-    <w:p>
-      <w:pPr>
-        <w:pStyle w:val="Bullet2"/>
-      </w:pPr>
-      <w:r>
-        <w:t>Testers, whose test cases must validate the requirements specified in this document.</w:t>
-      </w:r>
-    </w:p>
-    <w:p>
-      <w:pPr>
-        <w:pStyle w:val="Heading2"/>
-      </w:pPr>
-      <w:bookmarkStart w:id="8" w:name="_Toc492728737"/>
-      <w:r>
-        <w:t>References</w:t>
-      </w:r>
-      <w:bookmarkEnd w:id="7"/>
-      <w:bookmarkEnd w:id="8"/>
-    </w:p>
-    <w:p>
-      <w:bookmarkStart w:id="9" w:name="_Toc434992864"/>
-      <w:r>
-        <w:t>This DDD refers to the following references:</w:t>
-      </w:r>
-    </w:p>
-    <w:p>
-      <w:pPr>
-        <w:pStyle w:val="Bullet1"/>
-      </w:pPr>
-      <w:r>
-        <w:t>&lt;Application&gt; Project Glossary</w:t>
-      </w:r>
-    </w:p>
-    <w:p>
-      <w:pPr>
-        <w:pStyle w:val="Bullet1"/>
-      </w:pPr>
-      <w:r>
-        <w:t>&lt;Application&gt; Software Requirements Specification</w:t>
-      </w:r>
-    </w:p>
-    <w:p>
-      <w:pPr>
-        <w:pStyle w:val="Bullet1"/>
-      </w:pPr>
-    </w:p>
-    <w:p>
-      <w:pPr>
-        <w:pStyle w:val="Heading2"/>
-      </w:pPr>
-      <w:bookmarkStart w:id="10" w:name="_Toc492728738"/>
-      <w:r>
-        <w:t>Database Overview</w:t>
-      </w:r>
-      <w:bookmarkEnd w:id="10"/>
-    </w:p>
-    <w:p>
-      <w:r>
-        <w:t>This database fills the following purposes:</w:t>
-      </w:r>
-    </w:p>
-    <w:p>
-      <w:pPr>
-        <w:numPr>
-          <w:ilvl w:val="0"/>
-          <w:numId w:val="10"/>
-        </w:numPr>
-      </w:pPr>
-      <w:r>
-        <w:t>&lt;General nature of the database&gt;</w:t>
-      </w:r>
-    </w:p>
-    <w:p>
-      <w:pPr>
-        <w:numPr>
-          <w:ilvl w:val="0"/>
-          <w:numId w:val="10"/>
-        </w:numPr>
-      </w:pPr>
-      <w:r>
-        <w:t>&lt;Business context of database&gt;</w:t>
-      </w:r>
-    </w:p>
-    <w:p>
-      <w:pPr>
-        <w:numPr>
-          <w:ilvl w:val="0"/>
-          <w:numId w:val="10"/>
-        </w:numPr>
-      </w:pPr>
-      <w:r>
-        <w:t>&lt;History of development&gt;</w:t>
-      </w:r>
-    </w:p>
-    <w:p>
-      <w:pPr>
-        <w:numPr>
-          <w:ilvl w:val="0"/>
-          <w:numId w:val="10"/>
-        </w:numPr>
-      </w:pPr>
-      <w:r>
-        <w:t>&lt;Intended use&gt;</w:t>
-      </w:r>
-    </w:p>
-    <w:p>
-      <w:pPr>
-        <w:numPr>
-          <w:ilvl w:val="0"/>
-          <w:numId w:val="10"/>
-        </w:numPr>
-      </w:pPr>
-      <w:r>
-        <w:t>&lt;Maintenance objectives&gt;</w:t>
-      </w:r>
-    </w:p>
-    <w:p>
-      <w:pPr>
-        <w:numPr>
-          <w:ilvl w:val="0"/>
-          <w:numId w:val="10"/>
-        </w:numPr>
-      </w:pPr>
-      <w:r>
-        <w:lastRenderedPageBreak/>
-        <w:t>&lt;Deployment locations&gt;</w:t>
-      </w:r>
-    </w:p>
-    <w:p>
-      <w:pPr>
-        <w:pStyle w:val="Header"/>
-        <w:tabs>
-          <w:tab w:val="clear" w:pos="4320"/>
-          <w:tab w:val="clear" w:pos="8640"/>
-        </w:tabs>
-        <w:spacing w:before="80"/>
-      </w:pPr>
-      <w:r>
-        <w:tab/>
-      </w:r>
-    </w:p>
-    <w:p>
-      <w:pPr>
-        <w:pStyle w:val="Heading2"/>
-      </w:pPr>
-      <w:bookmarkStart w:id="11" w:name="_Toc492728739"/>
-      <w:r>
         <w:t>Document Overview</w:t>
       </w:r>
       <w:bookmarkEnd w:id="9"/>
@@ -2022,7 +1994,15 @@
         <w:t>Database Overview</w:t>
       </w:r>
       <w:r>
-        <w:t>, which provides a high level description of the database including its definition, business goals, and context.</w:t>
+        <w:t xml:space="preserve">, which provides a </w:t>
+      </w:r>
+      <w:proofErr w:type="gramStart"/>
+      <w:r>
+        <w:t>high level</w:t>
+      </w:r>
+      <w:proofErr w:type="gramEnd"/>
+      <w:r>
+        <w:t xml:space="preserve"> description of the database including its definition, business goals, and context.</w:t>
       </w:r>
     </w:p>
     <w:p>
@@ -2181,7 +2161,15 @@
     </w:p>
     <w:p>
       <w:r>
-        <w:t>Design decisions on database behavior in response to each input or query including actions, response times and other performance characteristics, selected equations / algorithms / rules, disposition, and handling of unallowed inputs.</w:t>
+        <w:t xml:space="preserve">Design decisions on database behavior in response to each input or query including actions, response times and other performance characteristics, selected equations / algorithms / rules, disposition, and handling of </w:t>
+      </w:r>
+      <w:proofErr w:type="spellStart"/>
+      <w:r>
+        <w:t>unallowed</w:t>
+      </w:r>
+      <w:proofErr w:type="spellEnd"/>
+      <w:r>
+        <w:t xml:space="preserve"> inputs.</w:t>
       </w:r>
     </w:p>
     <w:p>
@@ -2197,7 +2185,7 @@
     </w:p>
     <w:p>
       <w:r>
-        <w:t>Design decisions on how databases / files will appear to the user</w:t>
+        <w:t xml:space="preserve">All application will keep the databases transparent from the user and the user will not be able to directly interact with the database. </w:t>
       </w:r>
     </w:p>
     <w:p>
@@ -2212,7 +2200,39 @@
     </w:p>
     <w:p>
       <w:r>
-        <w:t>Design decisions on the database management system to be used (including name and version / release) and the type of flexibility to be built into the database for adapting to changing requirements.</w:t>
+        <w:t xml:space="preserve">This project will make use of two different </w:t>
+      </w:r>
+      <w:proofErr w:type="gramStart"/>
+      <w:r>
+        <w:t>DBMS:-</w:t>
+      </w:r>
+      <w:proofErr w:type="gramEnd"/>
+      <w:r>
+        <w:t xml:space="preserve"> </w:t>
+      </w:r>
+    </w:p>
+    <w:p>
+      <w:pPr>
+        <w:pStyle w:val="ListParagraph"/>
+        <w:numPr>
+          <w:ilvl w:val="0"/>
+          <w:numId w:val="11"/>
+        </w:numPr>
+      </w:pPr>
+      <w:r>
+        <w:t>DynamoDB for a central database which is a NoSQL database and will be used as central database for the application.</w:t>
+      </w:r>
+    </w:p>
+    <w:p>
+      <w:pPr>
+        <w:pStyle w:val="ListParagraph"/>
+        <w:numPr>
+          <w:ilvl w:val="0"/>
+          <w:numId w:val="11"/>
+        </w:numPr>
+      </w:pPr>
+      <w:r>
+        <w:t>SQLite database which will be created by the application while application is running to store temporary data. This database is created to reduce the number communication over head with the central server.</w:t>
       </w:r>
     </w:p>
     <w:p>
@@ -2227,114 +2247,107 @@
     </w:p>
     <w:p>
       <w:r>
-        <w:t>Design decisions on the levels and types of availability, security, privacy and continuity of operations to be offered by the database</w:t>
+        <w:t>The DynamoDB is designed to highly scalable and quick compared to the conventional relational database</w:t>
+      </w:r>
+      <w:sdt>
+        <w:sdtPr>
+          <w:id w:val="738293768"/>
+          <w:citation/>
+        </w:sdtPr>
+        <w:sdtContent>
+          <w:r>
+            <w:fldChar w:fldCharType="begin"/>
+          </w:r>
+          <w:r>
+            <w:rPr>
+              <w:lang w:val="en-SG"/>
+            </w:rPr>
+            <w:instrText xml:space="preserve"> CITATION Ama \l 18441 </w:instrText>
+          </w:r>
+          <w:r>
+            <w:fldChar w:fldCharType="separate"/>
+          </w:r>
+          <w:r>
+            <w:rPr>
+              <w:noProof/>
+              <w:lang w:val="en-SG"/>
+            </w:rPr>
+            <w:t xml:space="preserve"> </w:t>
+          </w:r>
+          <w:r>
+            <w:rPr>
+              <w:noProof/>
+              <w:lang w:val="en-SG"/>
+            </w:rPr>
+            <w:t>[1]</w:t>
+          </w:r>
+          <w:r>
+            <w:fldChar w:fldCharType="end"/>
+          </w:r>
+        </w:sdtContent>
+      </w:sdt>
+      <w:r>
+        <w:t>.</w:t>
       </w:r>
     </w:p>
     <w:p>
       <w:pPr>
         <w:pStyle w:val="Heading2"/>
       </w:pPr>
-      <w:bookmarkStart w:id="21" w:name="_Toc492728746"/>
-      <w:r>
-        <w:t>Distribution</w:t>
+      <w:bookmarkStart w:id="21" w:name="_Toc492728748"/>
+      <w:r>
+        <w:t>Maintenance</w:t>
       </w:r>
       <w:bookmarkEnd w:id="21"/>
     </w:p>
     <w:p>
       <w:r>
-        <w:t>Design decisions on the database distribution (e.g., Client/server), master database file updates and maintenance, including and maintaining consistency, establishing / reestablishing maintaining synchronization, enforcing integrity and business rules.</w:t>
+        <w:t>The DynamoDB database will be maintained by the administrator</w:t>
+      </w:r>
+      <w:r>
+        <w:t>.</w:t>
+      </w:r>
+      <w:r>
+        <w:t xml:space="preserve"> This will scale as the number users using the app increase. The database server is maintained by Amazon web services. The SQLite database is maintained by the app itself and will be dropped when the user logs out for security purposes.</w:t>
+      </w:r>
+    </w:p>
+    <w:p/>
+    <w:p/>
+    <w:p/>
+    <w:p/>
+    <w:p/>
+    <w:p/>
+    <w:p/>
+    <w:p/>
+    <w:p/>
+    <w:p/>
+    <w:p/>
+    <w:p/>
+    <w:p/>
+    <w:p>
+      <w:pPr>
+        <w:pStyle w:val="Heading1"/>
+      </w:pPr>
+      <w:bookmarkStart w:id="22" w:name="_Toc492728749"/>
+      <w:r>
+        <w:lastRenderedPageBreak/>
+        <w:t>Detailed Database Design</w:t>
+      </w:r>
+      <w:bookmarkEnd w:id="22"/>
+    </w:p>
+    <w:p>
+      <w:pPr>
+        <w:pStyle w:val="BodyText"/>
+      </w:pPr>
+      <w:r>
+        <w:t>This section describes the actual design of different databases at varying levels of abstraction. A subsection for each of conceptual, internal, logical and physical levels.</w:t>
       </w:r>
     </w:p>
     <w:p>
       <w:pPr>
         <w:pStyle w:val="Heading2"/>
       </w:pPr>
-      <w:bookmarkStart w:id="22" w:name="_Toc492728747"/>
-      <w:r>
-        <w:t>Operations</w:t>
-      </w:r>
-      <w:bookmarkEnd w:id="22"/>
-    </w:p>
-    <w:p>
-      <w:r>
-        <w:t>Design decisions on backup and restoration including data and process distribution strategies, permissible actions during backup and restoration, and special considerations for new or non-standard technologies such as video and sound.</w:t>
-      </w:r>
-    </w:p>
-    <w:p>
-      <w:pPr>
-        <w:pStyle w:val="Heading2"/>
-      </w:pPr>
-      <w:bookmarkStart w:id="23" w:name="_Toc492728748"/>
-      <w:r>
-        <w:t>Maintenance</w:t>
-      </w:r>
-      <w:bookmarkEnd w:id="23"/>
-    </w:p>
-    <w:p>
-      <w:r>
-        <w:t>Design decisions on repacking, sorting, indexing, synchronization, and consistency including automated disk management and space reclamation considerations, optimizing strategies and considerations, storage and size considerations, and population of the database and capture of legacy data.</w:t>
-      </w:r>
-    </w:p>
-    <w:p/>
-    <w:p>
-      <w:pPr>
-        <w:pStyle w:val="Heading1"/>
-      </w:pPr>
-      <w:bookmarkStart w:id="24" w:name="_Toc492728749"/>
-      <w:r>
-        <w:t>Detailed Database Design</w:t>
-      </w:r>
-      <w:bookmarkEnd w:id="24"/>
-    </w:p>
-    <w:p>
-      <w:pPr>
-        <w:pStyle w:val="BodyText"/>
-      </w:pPr>
-      <w:r>
-        <w:t>This section describes the actual design of different databases at varying levels of abstraction. A subsection for each of conceptual, internal, logical and physical levels.</w:t>
-      </w:r>
-    </w:p>
-    <w:p>
-      <w:pPr>
-        <w:pStyle w:val="BodyText"/>
-      </w:pPr>
-    </w:p>
-    <w:p>
-      <w:pPr>
-        <w:pStyle w:val="BodyText"/>
-      </w:pPr>
-    </w:p>
-    <w:p>
-      <w:pPr>
-        <w:pStyle w:val="BodyText"/>
-      </w:pPr>
-    </w:p>
-    <w:p>
-      <w:pPr>
-        <w:pStyle w:val="BodyText"/>
-      </w:pPr>
-    </w:p>
-    <w:p>
-      <w:pPr>
-        <w:pStyle w:val="BodyText"/>
-      </w:pPr>
-    </w:p>
-    <w:p>
-      <w:pPr>
-        <w:pStyle w:val="BodyText"/>
-      </w:pPr>
-    </w:p>
-    <w:p>
-      <w:pPr>
-        <w:pStyle w:val="BodyText"/>
-      </w:pPr>
-    </w:p>
-    <w:p>
-      <w:pPr>
-        <w:pStyle w:val="Heading2"/>
-      </w:pPr>
-      <w:r>
-        <w:lastRenderedPageBreak/>
+      <w:r>
         <w:t xml:space="preserve">DynamoDB design </w:t>
       </w:r>
       <w:r>
@@ -2352,7 +2365,7 @@
         </w:rPr>
         <w:drawing>
           <wp:inline distT="0" distB="0" distL="0" distR="0" wp14:anchorId="7F1DA522">
-            <wp:extent cx="5718810" cy="7279005"/>
+            <wp:extent cx="5577205" cy="6085348"/>
             <wp:effectExtent l="0" t="0" r="0" b="0"/>
             <wp:docPr id="4" name="Picture 4"/>
             <wp:cNvGraphicFramePr>
@@ -2383,7 +2396,7 @@
                   <pic:spPr bwMode="auto">
                     <a:xfrm>
                       <a:off x="0" y="0"/>
-                      <a:ext cx="5718810" cy="7279005"/>
+                      <a:ext cx="5592720" cy="6102276"/>
                     </a:xfrm>
                     <a:prstGeom prst="rect">
                       <a:avLst/>
@@ -2435,8 +2448,6 @@
       <w:r>
         <w:t>.</w:t>
       </w:r>
-      <w:bookmarkStart w:id="25" w:name="_GoBack"/>
-      <w:bookmarkEnd w:id="25"/>
       <w:sdt>
         <w:sdtPr>
           <w:id w:val="388465799"/>
@@ -2467,7 +2478,7 @@
               <w:noProof/>
               <w:lang w:val="en-SG"/>
             </w:rPr>
-            <w:t>[1]</w:t>
+            <w:t>[2]</w:t>
           </w:r>
           <w:r>
             <w:fldChar w:fldCharType="end"/>
@@ -2486,6 +2497,9 @@
     <w:p>
       <w:r>
         <w:t>Here is an object diagram to show a given instance of the database</w:t>
+      </w:r>
+      <w:r>
+        <w:t>.</w:t>
       </w:r>
     </w:p>
     <w:p>
@@ -2551,16 +2565,616 @@
         <w:t>Data dictionary</w:t>
       </w:r>
     </w:p>
+    <w:p>
+      <w:pPr>
+        <w:pStyle w:val="Heading4"/>
+      </w:pPr>
+      <w:r>
+        <w:t>Data dictionary for Element: User</w:t>
+      </w:r>
+    </w:p>
+    <w:tbl>
+      <w:tblPr>
+        <w:tblStyle w:val="GridTable1Light-Accent1"/>
+        <w:tblW w:w="8990" w:type="dxa"/>
+        <w:tblLook w:val="04A0" w:firstRow="1" w:lastRow="0" w:firstColumn="1" w:lastColumn="0" w:noHBand="0" w:noVBand="1"/>
+      </w:tblPr>
+      <w:tblGrid>
+        <w:gridCol w:w="2547"/>
+        <w:gridCol w:w="1389"/>
+        <w:gridCol w:w="2452"/>
+        <w:gridCol w:w="2602"/>
+      </w:tblGrid>
+      <w:tr>
+        <w:trPr>
+          <w:cnfStyle w:val="100000000000" w:firstRow="1" w:lastRow="0" w:firstColumn="0" w:lastColumn="0" w:oddVBand="0" w:evenVBand="0" w:oddHBand="0" w:evenHBand="0" w:firstRowFirstColumn="0" w:firstRowLastColumn="0" w:lastRowFirstColumn="0" w:lastRowLastColumn="0"/>
+        </w:trPr>
+        <w:tc>
+          <w:tcPr>
+            <w:cnfStyle w:val="001000000000" w:firstRow="0" w:lastRow="0" w:firstColumn="1" w:lastColumn="0" w:oddVBand="0" w:evenVBand="0" w:oddHBand="0" w:evenHBand="0" w:firstRowFirstColumn="0" w:firstRowLastColumn="0" w:lastRowFirstColumn="0" w:lastRowLastColumn="0"/>
+            <w:tcW w:w="2547" w:type="dxa"/>
+          </w:tcPr>
+          <w:p>
+            <w:r>
+              <w:t>Name</w:t>
+            </w:r>
+          </w:p>
+        </w:tc>
+        <w:tc>
+          <w:tcPr>
+            <w:tcW w:w="1389" w:type="dxa"/>
+          </w:tcPr>
+          <w:p>
+            <w:pPr>
+              <w:cnfStyle w:val="100000000000" w:firstRow="1" w:lastRow="0" w:firstColumn="0" w:lastColumn="0" w:oddVBand="0" w:evenVBand="0" w:oddHBand="0" w:evenHBand="0" w:firstRowFirstColumn="0" w:firstRowLastColumn="0" w:lastRowFirstColumn="0" w:lastRowLastColumn="0"/>
+            </w:pPr>
+            <w:r>
+              <w:t>Data Type</w:t>
+            </w:r>
+          </w:p>
+        </w:tc>
+        <w:tc>
+          <w:tcPr>
+            <w:tcW w:w="2452" w:type="dxa"/>
+          </w:tcPr>
+          <w:p>
+            <w:pPr>
+              <w:cnfStyle w:val="100000000000" w:firstRow="1" w:lastRow="0" w:firstColumn="0" w:lastColumn="0" w:oddVBand="0" w:evenVBand="0" w:oddHBand="0" w:evenHBand="0" w:firstRowFirstColumn="0" w:firstRowLastColumn="0" w:lastRowFirstColumn="0" w:lastRowLastColumn="0"/>
+            </w:pPr>
+            <w:r>
+              <w:t>Constrain</w:t>
+            </w:r>
+          </w:p>
+        </w:tc>
+        <w:tc>
+          <w:tcPr>
+            <w:tcW w:w="2602" w:type="dxa"/>
+          </w:tcPr>
+          <w:p>
+            <w:pPr>
+              <w:cnfStyle w:val="100000000000" w:firstRow="1" w:lastRow="0" w:firstColumn="0" w:lastColumn="0" w:oddVBand="0" w:evenVBand="0" w:oddHBand="0" w:evenHBand="0" w:firstRowFirstColumn="0" w:firstRowLastColumn="0" w:lastRowFirstColumn="0" w:lastRowLastColumn="0"/>
+            </w:pPr>
+            <w:r>
+              <w:t xml:space="preserve">Description </w:t>
+            </w:r>
+          </w:p>
+        </w:tc>
+      </w:tr>
+      <w:tr>
+        <w:tc>
+          <w:tcPr>
+            <w:cnfStyle w:val="001000000000" w:firstRow="0" w:lastRow="0" w:firstColumn="1" w:lastColumn="0" w:oddVBand="0" w:evenVBand="0" w:oddHBand="0" w:evenHBand="0" w:firstRowFirstColumn="0" w:firstRowLastColumn="0" w:lastRowFirstColumn="0" w:lastRowLastColumn="0"/>
+            <w:tcW w:w="2547" w:type="dxa"/>
+          </w:tcPr>
+          <w:p>
+            <w:r>
+              <w:t>Email ID (primary key)</w:t>
+            </w:r>
+          </w:p>
+        </w:tc>
+        <w:tc>
+          <w:tcPr>
+            <w:tcW w:w="1389" w:type="dxa"/>
+          </w:tcPr>
+          <w:p>
+            <w:pPr>
+              <w:cnfStyle w:val="000000000000" w:firstRow="0" w:lastRow="0" w:firstColumn="0" w:lastColumn="0" w:oddVBand="0" w:evenVBand="0" w:oddHBand="0" w:evenHBand="0" w:firstRowFirstColumn="0" w:firstRowLastColumn="0" w:lastRowFirstColumn="0" w:lastRowLastColumn="0"/>
+            </w:pPr>
+            <w:r>
+              <w:t>string</w:t>
+            </w:r>
+          </w:p>
+        </w:tc>
+        <w:tc>
+          <w:tcPr>
+            <w:tcW w:w="2452" w:type="dxa"/>
+          </w:tcPr>
+          <w:p>
+            <w:pPr>
+              <w:cnfStyle w:val="000000000000" w:firstRow="0" w:lastRow="0" w:firstColumn="0" w:lastColumn="0" w:oddVBand="0" w:evenVBand="0" w:oddHBand="0" w:evenHBand="0" w:firstRowFirstColumn="0" w:firstRowLastColumn="0" w:lastRowFirstColumn="0" w:lastRowLastColumn="0"/>
+            </w:pPr>
+            <w:r>
+              <w:t>Min :</w:t>
+            </w:r>
+            <w:proofErr w:type="gramStart"/>
+            <w:r>
+              <w:t>1 ,</w:t>
+            </w:r>
+            <w:proofErr w:type="gramEnd"/>
+            <w:r>
+              <w:t xml:space="preserve"> Max:1</w:t>
+            </w:r>
+          </w:p>
+        </w:tc>
+        <w:tc>
+          <w:tcPr>
+            <w:tcW w:w="2602" w:type="dxa"/>
+          </w:tcPr>
+          <w:p>
+            <w:pPr>
+              <w:cnfStyle w:val="000000000000" w:firstRow="0" w:lastRow="0" w:firstColumn="0" w:lastColumn="0" w:oddVBand="0" w:evenVBand="0" w:oddHBand="0" w:evenHBand="0" w:firstRowFirstColumn="0" w:firstRowLastColumn="0" w:lastRowFirstColumn="0" w:lastRowLastColumn="0"/>
+            </w:pPr>
+            <w:r>
+              <w:t>Email ID of the user</w:t>
+            </w:r>
+          </w:p>
+        </w:tc>
+      </w:tr>
+      <w:tr>
+        <w:tc>
+          <w:tcPr>
+            <w:cnfStyle w:val="001000000000" w:firstRow="0" w:lastRow="0" w:firstColumn="1" w:lastColumn="0" w:oddVBand="0" w:evenVBand="0" w:oddHBand="0" w:evenHBand="0" w:firstRowFirstColumn="0" w:firstRowLastColumn="0" w:lastRowFirstColumn="0" w:lastRowLastColumn="0"/>
+            <w:tcW w:w="2547" w:type="dxa"/>
+          </w:tcPr>
+          <w:p>
+            <w:r>
+              <w:t>Name</w:t>
+            </w:r>
+          </w:p>
+        </w:tc>
+        <w:tc>
+          <w:tcPr>
+            <w:tcW w:w="1389" w:type="dxa"/>
+          </w:tcPr>
+          <w:p>
+            <w:pPr>
+              <w:cnfStyle w:val="000000000000" w:firstRow="0" w:lastRow="0" w:firstColumn="0" w:lastColumn="0" w:oddVBand="0" w:evenVBand="0" w:oddHBand="0" w:evenHBand="0" w:firstRowFirstColumn="0" w:firstRowLastColumn="0" w:lastRowFirstColumn="0" w:lastRowLastColumn="0"/>
+            </w:pPr>
+            <w:r>
+              <w:t xml:space="preserve">String </w:t>
+            </w:r>
+          </w:p>
+        </w:tc>
+        <w:tc>
+          <w:tcPr>
+            <w:tcW w:w="2452" w:type="dxa"/>
+          </w:tcPr>
+          <w:p>
+            <w:pPr>
+              <w:cnfStyle w:val="000000000000" w:firstRow="0" w:lastRow="0" w:firstColumn="0" w:lastColumn="0" w:oddVBand="0" w:evenVBand="0" w:oddHBand="0" w:evenHBand="0" w:firstRowFirstColumn="0" w:firstRowLastColumn="0" w:lastRowFirstColumn="0" w:lastRowLastColumn="0"/>
+            </w:pPr>
+          </w:p>
+        </w:tc>
+        <w:tc>
+          <w:tcPr>
+            <w:tcW w:w="2602" w:type="dxa"/>
+          </w:tcPr>
+          <w:p>
+            <w:pPr>
+              <w:cnfStyle w:val="000000000000" w:firstRow="0" w:lastRow="0" w:firstColumn="0" w:lastColumn="0" w:oddVBand="0" w:evenVBand="0" w:oddHBand="0" w:evenHBand="0" w:firstRowFirstColumn="0" w:firstRowLastColumn="0" w:lastRowFirstColumn="0" w:lastRowLastColumn="0"/>
+            </w:pPr>
+            <w:r>
+              <w:t>Name of the user</w:t>
+            </w:r>
+          </w:p>
+        </w:tc>
+      </w:tr>
+      <w:tr>
+        <w:tc>
+          <w:tcPr>
+            <w:cnfStyle w:val="001000000000" w:firstRow="0" w:lastRow="0" w:firstColumn="1" w:lastColumn="0" w:oddVBand="0" w:evenVBand="0" w:oddHBand="0" w:evenHBand="0" w:firstRowFirstColumn="0" w:firstRowLastColumn="0" w:lastRowFirstColumn="0" w:lastRowLastColumn="0"/>
+            <w:tcW w:w="2547" w:type="dxa"/>
+          </w:tcPr>
+          <w:p>
+            <w:r>
+              <w:t>Password (Foreign Key)</w:t>
+            </w:r>
+          </w:p>
+        </w:tc>
+        <w:tc>
+          <w:tcPr>
+            <w:tcW w:w="1389" w:type="dxa"/>
+          </w:tcPr>
+          <w:p>
+            <w:pPr>
+              <w:cnfStyle w:val="000000000000" w:firstRow="0" w:lastRow="0" w:firstColumn="0" w:lastColumn="0" w:oddVBand="0" w:evenVBand="0" w:oddHBand="0" w:evenHBand="0" w:firstRowFirstColumn="0" w:firstRowLastColumn="0" w:lastRowFirstColumn="0" w:lastRowLastColumn="0"/>
+            </w:pPr>
+            <w:r>
+              <w:t>Password</w:t>
+            </w:r>
+          </w:p>
+        </w:tc>
+        <w:tc>
+          <w:tcPr>
+            <w:tcW w:w="2452" w:type="dxa"/>
+          </w:tcPr>
+          <w:p>
+            <w:pPr>
+              <w:cnfStyle w:val="000000000000" w:firstRow="0" w:lastRow="0" w:firstColumn="0" w:lastColumn="0" w:oddVBand="0" w:evenVBand="0" w:oddHBand="0" w:evenHBand="0" w:firstRowFirstColumn="0" w:firstRowLastColumn="0" w:lastRowFirstColumn="0" w:lastRowLastColumn="0"/>
+            </w:pPr>
+            <w:r>
+              <w:t>Min :</w:t>
+            </w:r>
+            <w:proofErr w:type="gramStart"/>
+            <w:r>
+              <w:t>1 ,</w:t>
+            </w:r>
+            <w:proofErr w:type="gramEnd"/>
+            <w:r>
+              <w:t xml:space="preserve"> Max:1</w:t>
+            </w:r>
+          </w:p>
+        </w:tc>
+        <w:tc>
+          <w:tcPr>
+            <w:tcW w:w="2602" w:type="dxa"/>
+          </w:tcPr>
+          <w:p>
+            <w:pPr>
+              <w:cnfStyle w:val="000000000000" w:firstRow="0" w:lastRow="0" w:firstColumn="0" w:lastColumn="0" w:oddVBand="0" w:evenVBand="0" w:oddHBand="0" w:evenHBand="0" w:firstRowFirstColumn="0" w:firstRowLastColumn="0" w:lastRowFirstColumn="0" w:lastRowLastColumn="0"/>
+            </w:pPr>
+            <w:r>
+              <w:t>The password of the user</w:t>
+            </w:r>
+          </w:p>
+        </w:tc>
+      </w:tr>
+      <w:tr>
+        <w:tc>
+          <w:tcPr>
+            <w:cnfStyle w:val="001000000000" w:firstRow="0" w:lastRow="0" w:firstColumn="1" w:lastColumn="0" w:oddVBand="0" w:evenVBand="0" w:oddHBand="0" w:evenHBand="0" w:firstRowFirstColumn="0" w:firstRowLastColumn="0" w:lastRowFirstColumn="0" w:lastRowLastColumn="0"/>
+            <w:tcW w:w="2547" w:type="dxa"/>
+          </w:tcPr>
+          <w:p>
+            <w:proofErr w:type="spellStart"/>
+            <w:r>
+              <w:lastRenderedPageBreak/>
+              <w:t>LogedIn</w:t>
+            </w:r>
+            <w:proofErr w:type="spellEnd"/>
+          </w:p>
+        </w:tc>
+        <w:tc>
+          <w:tcPr>
+            <w:tcW w:w="1389" w:type="dxa"/>
+          </w:tcPr>
+          <w:p>
+            <w:pPr>
+              <w:cnfStyle w:val="000000000000" w:firstRow="0" w:lastRow="0" w:firstColumn="0" w:lastColumn="0" w:oddVBand="0" w:evenVBand="0" w:oddHBand="0" w:evenHBand="0" w:firstRowFirstColumn="0" w:firstRowLastColumn="0" w:lastRowFirstColumn="0" w:lastRowLastColumn="0"/>
+            </w:pPr>
+            <w:r>
+              <w:t>Boolean</w:t>
+            </w:r>
+          </w:p>
+        </w:tc>
+        <w:tc>
+          <w:tcPr>
+            <w:tcW w:w="2452" w:type="dxa"/>
+          </w:tcPr>
+          <w:p>
+            <w:pPr>
+              <w:cnfStyle w:val="000000000000" w:firstRow="0" w:lastRow="0" w:firstColumn="0" w:lastColumn="0" w:oddVBand="0" w:evenVBand="0" w:oddHBand="0" w:evenHBand="0" w:firstRowFirstColumn="0" w:firstRowLastColumn="0" w:lastRowFirstColumn="0" w:lastRowLastColumn="0"/>
+            </w:pPr>
+          </w:p>
+        </w:tc>
+        <w:tc>
+          <w:tcPr>
+            <w:tcW w:w="2602" w:type="dxa"/>
+          </w:tcPr>
+          <w:p>
+            <w:pPr>
+              <w:cnfStyle w:val="000000000000" w:firstRow="0" w:lastRow="0" w:firstColumn="0" w:lastColumn="0" w:oddVBand="0" w:evenVBand="0" w:oddHBand="0" w:evenHBand="0" w:firstRowFirstColumn="0" w:firstRowLastColumn="0" w:lastRowFirstColumn="0" w:lastRowLastColumn="0"/>
+            </w:pPr>
+            <w:r>
+              <w:t xml:space="preserve">Used to flag if the person is currently logged in a devise. </w:t>
+            </w:r>
+            <w:proofErr w:type="gramStart"/>
+            <w:r>
+              <w:t>So</w:t>
+            </w:r>
+            <w:proofErr w:type="gramEnd"/>
+            <w:r>
+              <w:t xml:space="preserve"> the second login can be detected.</w:t>
+            </w:r>
+          </w:p>
+        </w:tc>
+      </w:tr>
+      <w:tr>
+        <w:tc>
+          <w:tcPr>
+            <w:cnfStyle w:val="001000000000" w:firstRow="0" w:lastRow="0" w:firstColumn="1" w:lastColumn="0" w:oddVBand="0" w:evenVBand="0" w:oddHBand="0" w:evenHBand="0" w:firstRowFirstColumn="0" w:firstRowLastColumn="0" w:lastRowFirstColumn="0" w:lastRowLastColumn="0"/>
+            <w:tcW w:w="2547" w:type="dxa"/>
+          </w:tcPr>
+          <w:p>
+            <w:proofErr w:type="spellStart"/>
+            <w:r>
+              <w:t>MacAddress</w:t>
+            </w:r>
+            <w:proofErr w:type="spellEnd"/>
+          </w:p>
+        </w:tc>
+        <w:tc>
+          <w:tcPr>
+            <w:tcW w:w="1389" w:type="dxa"/>
+          </w:tcPr>
+          <w:p>
+            <w:pPr>
+              <w:cnfStyle w:val="000000000000" w:firstRow="0" w:lastRow="0" w:firstColumn="0" w:lastColumn="0" w:oddVBand="0" w:evenVBand="0" w:oddHBand="0" w:evenHBand="0" w:firstRowFirstColumn="0" w:firstRowLastColumn="0" w:lastRowFirstColumn="0" w:lastRowLastColumn="0"/>
+            </w:pPr>
+            <w:r>
+              <w:t>String</w:t>
+            </w:r>
+          </w:p>
+        </w:tc>
+        <w:tc>
+          <w:tcPr>
+            <w:tcW w:w="2452" w:type="dxa"/>
+          </w:tcPr>
+          <w:p>
+            <w:pPr>
+              <w:cnfStyle w:val="000000000000" w:firstRow="0" w:lastRow="0" w:firstColumn="0" w:lastColumn="0" w:oddVBand="0" w:evenVBand="0" w:oddHBand="0" w:evenHBand="0" w:firstRowFirstColumn="0" w:firstRowLastColumn="0" w:lastRowFirstColumn="0" w:lastRowLastColumn="0"/>
+            </w:pPr>
+          </w:p>
+        </w:tc>
+        <w:tc>
+          <w:tcPr>
+            <w:tcW w:w="2602" w:type="dxa"/>
+          </w:tcPr>
+          <w:p>
+            <w:pPr>
+              <w:cnfStyle w:val="000000000000" w:firstRow="0" w:lastRow="0" w:firstColumn="0" w:lastColumn="0" w:oddVBand="0" w:evenVBand="0" w:oddHBand="0" w:evenHBand="0" w:firstRowFirstColumn="0" w:firstRowLastColumn="0" w:lastRowFirstColumn="0" w:lastRowLastColumn="0"/>
+            </w:pPr>
+            <w:r>
+              <w:t xml:space="preserve">Used to store </w:t>
+            </w:r>
+            <w:r>
+              <w:t>mac address of the phone used by the user</w:t>
+            </w:r>
+          </w:p>
+        </w:tc>
+      </w:tr>
+    </w:tbl>
     <w:p/>
     <w:p>
       <w:pPr>
+        <w:pStyle w:val="Heading4"/>
+      </w:pPr>
+      <w:r>
+        <w:t>Data dictionary for Element: Password</w:t>
+      </w:r>
+    </w:p>
+    <w:tbl>
+      <w:tblPr>
+        <w:tblStyle w:val="GridTable1Light-Accent1"/>
+        <w:tblW w:w="8990" w:type="dxa"/>
+        <w:tblLook w:val="04A0" w:firstRow="1" w:lastRow="0" w:firstColumn="1" w:lastColumn="0" w:noHBand="0" w:noVBand="1"/>
+      </w:tblPr>
+      <w:tblGrid>
+        <w:gridCol w:w="2547"/>
+        <w:gridCol w:w="1552"/>
+        <w:gridCol w:w="2371"/>
+        <w:gridCol w:w="2520"/>
+      </w:tblGrid>
+      <w:tr>
+        <w:trPr>
+          <w:cnfStyle w:val="100000000000" w:firstRow="1" w:lastRow="0" w:firstColumn="0" w:lastColumn="0" w:oddVBand="0" w:evenVBand="0" w:oddHBand="0" w:evenHBand="0" w:firstRowFirstColumn="0" w:firstRowLastColumn="0" w:lastRowFirstColumn="0" w:lastRowLastColumn="0"/>
+        </w:trPr>
+        <w:tc>
+          <w:tcPr>
+            <w:cnfStyle w:val="001000000000" w:firstRow="0" w:lastRow="0" w:firstColumn="1" w:lastColumn="0" w:oddVBand="0" w:evenVBand="0" w:oddHBand="0" w:evenHBand="0" w:firstRowFirstColumn="0" w:firstRowLastColumn="0" w:lastRowFirstColumn="0" w:lastRowLastColumn="0"/>
+            <w:tcW w:w="2547" w:type="dxa"/>
+          </w:tcPr>
+          <w:p>
+            <w:r>
+              <w:t>Name</w:t>
+            </w:r>
+          </w:p>
+        </w:tc>
+        <w:tc>
+          <w:tcPr>
+            <w:tcW w:w="1552" w:type="dxa"/>
+          </w:tcPr>
+          <w:p>
+            <w:pPr>
+              <w:cnfStyle w:val="100000000000" w:firstRow="1" w:lastRow="0" w:firstColumn="0" w:lastColumn="0" w:oddVBand="0" w:evenVBand="0" w:oddHBand="0" w:evenHBand="0" w:firstRowFirstColumn="0" w:firstRowLastColumn="0" w:lastRowFirstColumn="0" w:lastRowLastColumn="0"/>
+            </w:pPr>
+            <w:r>
+              <w:t>Data Type</w:t>
+            </w:r>
+          </w:p>
+        </w:tc>
+        <w:tc>
+          <w:tcPr>
+            <w:tcW w:w="2371" w:type="dxa"/>
+          </w:tcPr>
+          <w:p>
+            <w:pPr>
+              <w:cnfStyle w:val="100000000000" w:firstRow="1" w:lastRow="0" w:firstColumn="0" w:lastColumn="0" w:oddVBand="0" w:evenVBand="0" w:oddHBand="0" w:evenHBand="0" w:firstRowFirstColumn="0" w:firstRowLastColumn="0" w:lastRowFirstColumn="0" w:lastRowLastColumn="0"/>
+            </w:pPr>
+            <w:r>
+              <w:t>Constrain</w:t>
+            </w:r>
+          </w:p>
+        </w:tc>
+        <w:tc>
+          <w:tcPr>
+            <w:tcW w:w="2520" w:type="dxa"/>
+          </w:tcPr>
+          <w:p>
+            <w:pPr>
+              <w:cnfStyle w:val="100000000000" w:firstRow="1" w:lastRow="0" w:firstColumn="0" w:lastColumn="0" w:oddVBand="0" w:evenVBand="0" w:oddHBand="0" w:evenHBand="0" w:firstRowFirstColumn="0" w:firstRowLastColumn="0" w:lastRowFirstColumn="0" w:lastRowLastColumn="0"/>
+            </w:pPr>
+            <w:r>
+              <w:t xml:space="preserve">Description </w:t>
+            </w:r>
+          </w:p>
+        </w:tc>
+      </w:tr>
+      <w:tr>
+        <w:tc>
+          <w:tcPr>
+            <w:cnfStyle w:val="001000000000" w:firstRow="0" w:lastRow="0" w:firstColumn="1" w:lastColumn="0" w:oddVBand="0" w:evenVBand="0" w:oddHBand="0" w:evenHBand="0" w:firstRowFirstColumn="0" w:firstRowLastColumn="0" w:lastRowFirstColumn="0" w:lastRowLastColumn="0"/>
+            <w:tcW w:w="2547" w:type="dxa"/>
+          </w:tcPr>
+          <w:p>
+            <w:r>
+              <w:t xml:space="preserve">Password </w:t>
+            </w:r>
+            <w:r>
+              <w:t>ID (primary key)</w:t>
+            </w:r>
+          </w:p>
+        </w:tc>
+        <w:tc>
+          <w:tcPr>
+            <w:tcW w:w="1552" w:type="dxa"/>
+          </w:tcPr>
+          <w:p>
+            <w:pPr>
+              <w:cnfStyle w:val="000000000000" w:firstRow="0" w:lastRow="0" w:firstColumn="0" w:lastColumn="0" w:oddVBand="0" w:evenVBand="0" w:oddHBand="0" w:evenHBand="0" w:firstRowFirstColumn="0" w:firstRowLastColumn="0" w:lastRowFirstColumn="0" w:lastRowLastColumn="0"/>
+            </w:pPr>
+            <w:r>
+              <w:t>string</w:t>
+            </w:r>
+          </w:p>
+        </w:tc>
+        <w:tc>
+          <w:tcPr>
+            <w:tcW w:w="2371" w:type="dxa"/>
+          </w:tcPr>
+          <w:p>
+            <w:pPr>
+              <w:cnfStyle w:val="000000000000" w:firstRow="0" w:lastRow="0" w:firstColumn="0" w:lastColumn="0" w:oddVBand="0" w:evenVBand="0" w:oddHBand="0" w:evenHBand="0" w:firstRowFirstColumn="0" w:firstRowLastColumn="0" w:lastRowFirstColumn="0" w:lastRowLastColumn="0"/>
+            </w:pPr>
+            <w:r>
+              <w:t>Min :</w:t>
+            </w:r>
+            <w:proofErr w:type="gramStart"/>
+            <w:r>
+              <w:t>1 ,</w:t>
+            </w:r>
+            <w:proofErr w:type="gramEnd"/>
+            <w:r>
+              <w:t xml:space="preserve"> Max:1</w:t>
+            </w:r>
+          </w:p>
+        </w:tc>
+        <w:tc>
+          <w:tcPr>
+            <w:tcW w:w="2520" w:type="dxa"/>
+          </w:tcPr>
+          <w:p>
+            <w:pPr>
+              <w:cnfStyle w:val="000000000000" w:firstRow="0" w:lastRow="0" w:firstColumn="0" w:lastColumn="0" w:oddVBand="0" w:evenVBand="0" w:oddHBand="0" w:evenHBand="0" w:firstRowFirstColumn="0" w:firstRowLastColumn="0" w:lastRowFirstColumn="0" w:lastRowLastColumn="0"/>
+            </w:pPr>
+            <w:r>
+              <w:t xml:space="preserve">ID to identify the </w:t>
+            </w:r>
+          </w:p>
+        </w:tc>
+      </w:tr>
+      <w:tr>
+        <w:tc>
+          <w:tcPr>
+            <w:cnfStyle w:val="001000000000" w:firstRow="0" w:lastRow="0" w:firstColumn="1" w:lastColumn="0" w:oddVBand="0" w:evenVBand="0" w:oddHBand="0" w:evenHBand="0" w:firstRowFirstColumn="0" w:firstRowLastColumn="0" w:lastRowFirstColumn="0" w:lastRowLastColumn="0"/>
+            <w:tcW w:w="2547" w:type="dxa"/>
+          </w:tcPr>
+          <w:p>
+            <w:r>
+              <w:t>Password</w:t>
+            </w:r>
+          </w:p>
+        </w:tc>
+        <w:tc>
+          <w:tcPr>
+            <w:tcW w:w="1552" w:type="dxa"/>
+          </w:tcPr>
+          <w:p>
+            <w:pPr>
+              <w:cnfStyle w:val="000000000000" w:firstRow="0" w:lastRow="0" w:firstColumn="0" w:lastColumn="0" w:oddVBand="0" w:evenVBand="0" w:oddHBand="0" w:evenHBand="0" w:firstRowFirstColumn="0" w:firstRowLastColumn="0" w:lastRowFirstColumn="0" w:lastRowLastColumn="0"/>
+            </w:pPr>
+            <w:r>
+              <w:t xml:space="preserve">String </w:t>
+            </w:r>
+          </w:p>
+        </w:tc>
+        <w:tc>
+          <w:tcPr>
+            <w:tcW w:w="2371" w:type="dxa"/>
+          </w:tcPr>
+          <w:p>
+            <w:pPr>
+              <w:cnfStyle w:val="000000000000" w:firstRow="0" w:lastRow="0" w:firstColumn="0" w:lastColumn="0" w:oddVBand="0" w:evenVBand="0" w:oddHBand="0" w:evenHBand="0" w:firstRowFirstColumn="0" w:firstRowLastColumn="0" w:lastRowFirstColumn="0" w:lastRowLastColumn="0"/>
+            </w:pPr>
+          </w:p>
+        </w:tc>
+        <w:tc>
+          <w:tcPr>
+            <w:tcW w:w="2520" w:type="dxa"/>
+          </w:tcPr>
+          <w:p>
+            <w:pPr>
+              <w:cnfStyle w:val="000000000000" w:firstRow="0" w:lastRow="0" w:firstColumn="0" w:lastColumn="0" w:oddVBand="0" w:evenVBand="0" w:oddHBand="0" w:evenHBand="0" w:firstRowFirstColumn="0" w:firstRowLastColumn="0" w:lastRowFirstColumn="0" w:lastRowLastColumn="0"/>
+            </w:pPr>
+            <w:r>
+              <w:t>Hashed Password</w:t>
+            </w:r>
+          </w:p>
+        </w:tc>
+      </w:tr>
+      <w:tr>
+        <w:tc>
+          <w:tcPr>
+            <w:cnfStyle w:val="001000000000" w:firstRow="0" w:lastRow="0" w:firstColumn="1" w:lastColumn="0" w:oddVBand="0" w:evenVBand="0" w:oddHBand="0" w:evenHBand="0" w:firstRowFirstColumn="0" w:firstRowLastColumn="0" w:lastRowFirstColumn="0" w:lastRowLastColumn="0"/>
+            <w:tcW w:w="2547" w:type="dxa"/>
+          </w:tcPr>
+          <w:p>
+            <w:r>
+              <w:t>Salt</w:t>
+            </w:r>
+          </w:p>
+        </w:tc>
+        <w:tc>
+          <w:tcPr>
+            <w:tcW w:w="1552" w:type="dxa"/>
+          </w:tcPr>
+          <w:p>
+            <w:pPr>
+              <w:cnfStyle w:val="000000000000" w:firstRow="0" w:lastRow="0" w:firstColumn="0" w:lastColumn="0" w:oddVBand="0" w:evenVBand="0" w:oddHBand="0" w:evenHBand="0" w:firstRowFirstColumn="0" w:firstRowLastColumn="0" w:lastRowFirstColumn="0" w:lastRowLastColumn="0"/>
+            </w:pPr>
+            <w:r>
+              <w:t>String</w:t>
+            </w:r>
+          </w:p>
+        </w:tc>
+        <w:tc>
+          <w:tcPr>
+            <w:tcW w:w="2371" w:type="dxa"/>
+          </w:tcPr>
+          <w:p>
+            <w:pPr>
+              <w:cnfStyle w:val="000000000000" w:firstRow="0" w:lastRow="0" w:firstColumn="0" w:lastColumn="0" w:oddVBand="0" w:evenVBand="0" w:oddHBand="0" w:evenHBand="0" w:firstRowFirstColumn="0" w:firstRowLastColumn="0" w:lastRowFirstColumn="0" w:lastRowLastColumn="0"/>
+            </w:pPr>
+          </w:p>
+        </w:tc>
+        <w:tc>
+          <w:tcPr>
+            <w:tcW w:w="2520" w:type="dxa"/>
+          </w:tcPr>
+          <w:p>
+            <w:pPr>
+              <w:cnfStyle w:val="000000000000" w:firstRow="0" w:lastRow="0" w:firstColumn="0" w:lastColumn="0" w:oddVBand="0" w:evenVBand="0" w:oddHBand="0" w:evenHBand="0" w:firstRowFirstColumn="0" w:firstRowLastColumn="0" w:lastRowFirstColumn="0" w:lastRowLastColumn="0"/>
+            </w:pPr>
+            <w:r>
+              <w:t>Salt to prevent repeated keys being generated for encryption due to similar password.</w:t>
+            </w:r>
+          </w:p>
+        </w:tc>
+      </w:tr>
+    </w:tbl>
+    <w:p>
+      <w:bookmarkStart w:id="23" w:name="_GoBack"/>
+      <w:bookmarkEnd w:id="23"/>
+    </w:p>
+    <w:p>
+      <w:pPr>
         <w:pStyle w:val="Heading1"/>
       </w:pPr>
-      <w:bookmarkStart w:id="26" w:name="_Toc492728754"/>
+      <w:bookmarkStart w:id="24" w:name="_Toc492728754"/>
       <w:r>
         <w:t>Detailed Database Software Design</w:t>
       </w:r>
-      <w:bookmarkEnd w:id="26"/>
+      <w:bookmarkEnd w:id="24"/>
     </w:p>
     <w:p>
       <w:r>
@@ -2577,222 +3191,131 @@
         <w:pStyle w:val="Heading2"/>
       </w:pPr>
       <w:r>
-        <w:lastRenderedPageBreak/>
         <w:t>DynamoDB Design</w:t>
       </w:r>
     </w:p>
-    <w:p>
-      <w:r>
-        <w:rPr>
-          <w:noProof/>
-        </w:rPr>
-        <w:drawing>
-          <wp:inline distT="0" distB="0" distL="0" distR="0" wp14:anchorId="0543F193" wp14:editId="1A97373F">
-            <wp:extent cx="5715000" cy="7280831"/>
-            <wp:effectExtent l="0" t="0" r="0" b="0"/>
-            <wp:docPr id="2" name="Picture 2" descr="C:\Users\AbhiJay_PC\AppData\Local\Microsoft\Windows\INetCache\Content.Word\NoSQL_Database_Structure.png"/>
-            <wp:cNvGraphicFramePr>
-              <a:graphicFrameLocks xmlns:a="http://schemas.openxmlformats.org/drawingml/2006/main" noChangeAspect="1"/>
-            </wp:cNvGraphicFramePr>
-            <a:graphic xmlns:a="http://schemas.openxmlformats.org/drawingml/2006/main">
-              <a:graphicData uri="http://schemas.openxmlformats.org/drawingml/2006/picture">
-                <pic:pic xmlns:pic="http://schemas.openxmlformats.org/drawingml/2006/picture">
-                  <pic:nvPicPr>
-                    <pic:cNvPr id="0" name="Picture 1" descr="C:\Users\AbhiJay_PC\AppData\Local\Microsoft\Windows\INetCache\Content.Word\NoSQL_Database_Structure.png"/>
-                    <pic:cNvPicPr>
-                      <a:picLocks noChangeAspect="1" noChangeArrowheads="1"/>
-                    </pic:cNvPicPr>
-                  </pic:nvPicPr>
-                  <pic:blipFill>
-                    <a:blip r:embed="rId11">
-                      <a:extLst>
-                        <a:ext uri="{28A0092B-C50C-407E-A947-70E740481C1C}">
-                          <a14:useLocalDpi xmlns:a14="http://schemas.microsoft.com/office/drawing/2010/main" val="0"/>
-                        </a:ext>
-                      </a:extLst>
-                    </a:blip>
-                    <a:srcRect/>
-                    <a:stretch>
-                      <a:fillRect/>
-                    </a:stretch>
-                  </pic:blipFill>
-                  <pic:spPr bwMode="auto">
-                    <a:xfrm>
-                      <a:off x="0" y="0"/>
-                      <a:ext cx="5715000" cy="7280831"/>
-                    </a:xfrm>
-                    <a:prstGeom prst="rect">
-                      <a:avLst/>
-                    </a:prstGeom>
-                    <a:noFill/>
-                    <a:ln>
-                      <a:noFill/>
-                    </a:ln>
-                  </pic:spPr>
-                </pic:pic>
-              </a:graphicData>
-            </a:graphic>
-          </wp:inline>
-        </w:drawing>
-      </w:r>
-    </w:p>
     <w:p/>
     <w:p>
       <w:pPr>
         <w:pStyle w:val="Heading1"/>
       </w:pPr>
-      <w:bookmarkStart w:id="27" w:name="_Toc492728756"/>
+      <w:bookmarkStart w:id="25" w:name="_Toc492728756"/>
       <w:bookmarkEnd w:id="14"/>
       <w:r>
-        <w:lastRenderedPageBreak/>
         <w:t>Requirements Traceability</w:t>
       </w:r>
+      <w:bookmarkEnd w:id="25"/>
+    </w:p>
+    <w:p>
+      <w:r>
+        <w:t>This section shall map each software component defined above in section 4 to a set of requirements stated in the SRS.</w:t>
+      </w:r>
+    </w:p>
+    <w:p>
+      <w:pPr>
+        <w:pStyle w:val="Heading1"/>
+      </w:pPr>
+      <w:bookmarkStart w:id="26" w:name="_Toc492728757"/>
+      <w:r>
+        <w:t>Notes</w:t>
+      </w:r>
+      <w:bookmarkEnd w:id="26"/>
+    </w:p>
+    <w:p>
+      <w:pPr>
+        <w:pStyle w:val="BodyText"/>
+      </w:pPr>
+      <w:r>
+        <w:t>This section shall any general information that aids in understanding this document (e.g., background information, glossary, rationale).  This section shall include an alphabetical listing of all acronyms, abbreviations, and their meanings as used in this document and a list of any terms and definitions needed to understand this document.</w:t>
+      </w:r>
+    </w:p>
+    <w:p>
+      <w:pPr>
+        <w:pStyle w:val="BodyText"/>
+      </w:pPr>
+    </w:p>
+    <w:p>
+      <w:pPr>
+        <w:pStyle w:val="BodyText"/>
+      </w:pPr>
+    </w:p>
+    <w:p>
+      <w:pPr>
+        <w:pStyle w:val="BodyText"/>
+      </w:pPr>
+    </w:p>
+    <w:p>
+      <w:pPr>
+        <w:pStyle w:val="BodyText"/>
+      </w:pPr>
+    </w:p>
+    <w:p>
+      <w:pPr>
+        <w:pStyle w:val="BodyText"/>
+      </w:pPr>
+    </w:p>
+    <w:p>
+      <w:pPr>
+        <w:pStyle w:val="BodyText"/>
+      </w:pPr>
+    </w:p>
+    <w:p>
+      <w:pPr>
+        <w:pStyle w:val="BodyText"/>
+      </w:pPr>
+    </w:p>
+    <w:p>
+      <w:pPr>
+        <w:pStyle w:val="BodyText"/>
+      </w:pPr>
+    </w:p>
+    <w:p>
+      <w:pPr>
+        <w:pStyle w:val="BodyText"/>
+      </w:pPr>
+    </w:p>
+    <w:p>
+      <w:pPr>
+        <w:pStyle w:val="BodyText"/>
+      </w:pPr>
+    </w:p>
+    <w:p>
+      <w:pPr>
+        <w:pStyle w:val="BodyText"/>
+      </w:pPr>
+    </w:p>
+    <w:p>
+      <w:pPr>
+        <w:pStyle w:val="BodyText"/>
+      </w:pPr>
+    </w:p>
+    <w:p>
+      <w:pPr>
+        <w:pStyle w:val="BodyText"/>
+      </w:pPr>
+    </w:p>
+    <w:p>
+      <w:pPr>
+        <w:pStyle w:val="BodyText"/>
+      </w:pPr>
+    </w:p>
+    <w:p>
+      <w:pPr>
+        <w:pStyle w:val="BodyText"/>
+      </w:pPr>
+    </w:p>
+    <w:p>
+      <w:pPr>
+        <w:pStyle w:val="Heading1"/>
+      </w:pPr>
+      <w:bookmarkStart w:id="27" w:name="_Toc492728758"/>
+      <w:r>
+        <w:t>Appendi</w:t>
+      </w:r>
       <w:bookmarkEnd w:id="27"/>
-    </w:p>
-    <w:p>
-      <w:r>
-        <w:t>This section shall map each software component defined above in section 4 to a set of requirements stated in the SRS.</w:t>
-      </w:r>
-    </w:p>
-    <w:p>
-      <w:pPr>
-        <w:pStyle w:val="Heading1"/>
-      </w:pPr>
-      <w:bookmarkStart w:id="28" w:name="_Toc492728757"/>
-      <w:r>
-        <w:t>Notes</w:t>
-      </w:r>
-      <w:bookmarkEnd w:id="28"/>
-    </w:p>
-    <w:p>
-      <w:pPr>
-        <w:pStyle w:val="BodyText"/>
-      </w:pPr>
-      <w:r>
-        <w:t>This section shall any general information that aids in understanding this document (e.g., background information, glossary, rationale).  This section shall include an alphabetical listing of all acronyms, abbreviations, and their meanings as used in this document and a list of any terms and definitions needed to understand this document.</w:t>
-      </w:r>
-    </w:p>
-    <w:p>
-      <w:pPr>
-        <w:pStyle w:val="BodyText"/>
-      </w:pPr>
-    </w:p>
-    <w:p>
-      <w:pPr>
-        <w:pStyle w:val="BodyText"/>
-      </w:pPr>
-    </w:p>
-    <w:p>
-      <w:pPr>
-        <w:pStyle w:val="BodyText"/>
-      </w:pPr>
-    </w:p>
-    <w:p>
-      <w:pPr>
-        <w:pStyle w:val="BodyText"/>
-      </w:pPr>
-    </w:p>
-    <w:p>
-      <w:pPr>
-        <w:pStyle w:val="BodyText"/>
-      </w:pPr>
-    </w:p>
-    <w:p>
-      <w:pPr>
-        <w:pStyle w:val="BodyText"/>
-      </w:pPr>
-    </w:p>
-    <w:p>
-      <w:pPr>
-        <w:pStyle w:val="BodyText"/>
-      </w:pPr>
-    </w:p>
-    <w:p>
-      <w:pPr>
-        <w:pStyle w:val="BodyText"/>
-      </w:pPr>
-    </w:p>
-    <w:p>
-      <w:pPr>
-        <w:pStyle w:val="BodyText"/>
-      </w:pPr>
-    </w:p>
-    <w:p>
-      <w:pPr>
-        <w:pStyle w:val="BodyText"/>
-      </w:pPr>
-    </w:p>
-    <w:p>
-      <w:pPr>
-        <w:pStyle w:val="BodyText"/>
-      </w:pPr>
-    </w:p>
-    <w:p>
-      <w:pPr>
-        <w:pStyle w:val="BodyText"/>
-      </w:pPr>
-    </w:p>
-    <w:p>
-      <w:pPr>
-        <w:pStyle w:val="BodyText"/>
-      </w:pPr>
-    </w:p>
-    <w:p>
-      <w:pPr>
-        <w:pStyle w:val="BodyText"/>
-      </w:pPr>
-    </w:p>
-    <w:p>
-      <w:pPr>
-        <w:pStyle w:val="BodyText"/>
-      </w:pPr>
-    </w:p>
-    <w:p>
-      <w:pPr>
-        <w:pStyle w:val="BodyText"/>
-      </w:pPr>
-    </w:p>
-    <w:p>
-      <w:pPr>
-        <w:pStyle w:val="BodyText"/>
-      </w:pPr>
-    </w:p>
-    <w:p>
-      <w:pPr>
-        <w:pStyle w:val="BodyText"/>
-      </w:pPr>
-    </w:p>
-    <w:p>
-      <w:pPr>
-        <w:pStyle w:val="BodyText"/>
-      </w:pPr>
-    </w:p>
-    <w:p>
-      <w:pPr>
-        <w:pStyle w:val="BodyText"/>
-      </w:pPr>
-    </w:p>
-    <w:p>
-      <w:pPr>
-        <w:pStyle w:val="BodyText"/>
-      </w:pPr>
-    </w:p>
-    <w:p>
-      <w:pPr>
-        <w:pStyle w:val="BodyText"/>
-      </w:pPr>
-    </w:p>
-    <w:p/>
-    <w:p>
-      <w:pPr>
-        <w:pStyle w:val="Heading1"/>
-      </w:pPr>
-      <w:bookmarkStart w:id="29" w:name="_Toc492728758"/>
-      <w:r>
-        <w:lastRenderedPageBreak/>
-        <w:t>Appendices</w:t>
-      </w:r>
-      <w:bookmarkEnd w:id="29"/>
+      <w:r>
+        <w:t>x 1</w:t>
+      </w:r>
       <w:r>
         <w:t xml:space="preserve"> – XML Schema </w:t>
       </w:r>
@@ -2807,14 +3330,14 @@
         <w:ind w:left="-993" w:right="-498"/>
       </w:pPr>
     </w:p>
-    <w:bookmarkStart w:id="30" w:name="_MON_1564406534"/>
-    <w:bookmarkEnd w:id="30"/>
+    <w:bookmarkStart w:id="28" w:name="_MON_1564406534"/>
+    <w:bookmarkEnd w:id="28"/>
     <w:p>
       <w:pPr>
         <w:ind w:left="-1418"/>
       </w:pPr>
       <w:r>
-        <w:object w:dxaOrig="11546" w:dyaOrig="10055">
+        <w:object w:dxaOrig="11546" w:dyaOrig="10196">
           <v:shapetype id="_x0000_t75" coordsize="21600,21600" o:spt="75" o:preferrelative="t" path="m@4@5l@4@11@9@11@9@5xe" filled="f" stroked="f">
             <v:stroke joinstyle="miter"/>
             <v:formulas>
@@ -2834,33 +3357,33 @@
             <v:path o:extrusionok="f" gradientshapeok="t" o:connecttype="rect"/>
             <o:lock v:ext="edit" aspectratio="t"/>
           </v:shapetype>
-          <v:shape id="_x0000_i1128" type="#_x0000_t75" style="width:577.25pt;height:502.75pt" o:ole="">
-            <v:imagedata r:id="rId12" o:title=""/>
+          <v:shape id="_x0000_i1028" type="#_x0000_t75" style="width:577.2pt;height:510pt" o:ole="">
+            <v:imagedata r:id="rId11" o:title=""/>
           </v:shape>
-          <o:OLEObject Type="Embed" ProgID="Word.Document.12" ShapeID="_x0000_i1128" DrawAspect="Content" ObjectID="_1564413989" r:id="rId13">
+          <o:OLEObject Type="Embed" ProgID="Word.Document.12" ShapeID="_x0000_i1028" DrawAspect="Content" ObjectID="_1564421038" r:id="rId12">
             <o:FieldCodes>\s</o:FieldCodes>
           </o:OLEObject>
         </w:object>
       </w:r>
     </w:p>
-    <w:bookmarkStart w:id="31" w:name="_MON_1564409764"/>
-    <w:bookmarkEnd w:id="31"/>
+    <w:bookmarkStart w:id="29" w:name="_MON_1564409764"/>
+    <w:bookmarkEnd w:id="29"/>
     <w:p>
       <w:pPr>
         <w:ind w:left="-1418"/>
       </w:pPr>
       <w:r>
         <w:object w:dxaOrig="11546" w:dyaOrig="7964">
-          <v:shape id="_x0000_i1130" type="#_x0000_t75" style="width:577.25pt;height:397.9pt" o:ole="">
-            <v:imagedata r:id="rId14" o:title=""/>
+          <v:shape id="_x0000_i1026" type="#_x0000_t75" style="width:577.2pt;height:397.8pt" o:ole="">
+            <v:imagedata r:id="rId13" o:title=""/>
           </v:shape>
-          <o:OLEObject Type="Embed" ProgID="Word.OpenDocumentText.12" ShapeID="_x0000_i1130" DrawAspect="Content" ObjectID="_1564413990" r:id="rId15"/>
+          <o:OLEObject Type="Embed" ProgID="Word.OpenDocumentText.12" ShapeID="_x0000_i1026" DrawAspect="Content" ObjectID="_1564421039" r:id="rId14"/>
         </w:object>
       </w:r>
     </w:p>
     <w:sectPr>
-      <w:headerReference w:type="default" r:id="rId16"/>
-      <w:footerReference w:type="default" r:id="rId17"/>
+      <w:headerReference w:type="default" r:id="rId15"/>
+      <w:footerReference w:type="default" r:id="rId16"/>
       <w:pgSz w:w="12240" w:h="15840"/>
       <w:pgMar w:top="1440" w:right="1440" w:bottom="1440" w:left="1800" w:header="720" w:footer="720" w:gutter="0"/>
       <w:cols w:space="720"/>
@@ -3003,7 +3526,7 @@
             </wp:anchor>
           </w:drawing>
         </mc:Choice>
-        <mc:Fallback xmlns="">
+        <mc:Fallback>
           <w:pict>
             <v:line w14:anchorId="4D33BBDB" id="Straight Connector 15" o:spid="_x0000_s1026" style="position:absolute;z-index:251659264;visibility:visible;mso-wrap-style:square;mso-wrap-distance-left:9pt;mso-wrap-distance-top:0;mso-wrap-distance-right:9pt;mso-wrap-distance-bottom:0;mso-position-horizontal:absolute;mso-position-horizontal-relative:text;mso-position-vertical:absolute;mso-position-vertical-relative:text" from="0,-.05pt" to="494.85pt,-.05pt" o:gfxdata="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" strokecolor="#278568" strokeweight="1pt">
               <v:stroke joinstyle="miter"/>
@@ -3401,13 +3924,125 @@
     </w:lvl>
   </w:abstractNum>
   <w:abstractNum w:abstractNumId="8" w15:restartNumberingAfterBreak="0">
+    <w:nsid w:val="266C333B"/>
+    <w:multiLevelType w:val="hybridMultilevel"/>
+    <w:tmpl w:val="20C4554A"/>
+    <w:lvl w:ilvl="0" w:tplc="48090001">
+      <w:start w:val="1"/>
+      <w:numFmt w:val="bullet"/>
+      <w:lvlText w:val=""/>
+      <w:lvlJc w:val="left"/>
+      <w:pPr>
+        <w:ind w:left="720" w:hanging="360"/>
+      </w:pPr>
+      <w:rPr>
+        <w:rFonts w:ascii="Symbol" w:hAnsi="Symbol" w:hint="default"/>
+      </w:rPr>
+    </w:lvl>
+    <w:lvl w:ilvl="1" w:tplc="48090003" w:tentative="1">
+      <w:start w:val="1"/>
+      <w:numFmt w:val="bullet"/>
+      <w:lvlText w:val="o"/>
+      <w:lvlJc w:val="left"/>
+      <w:pPr>
+        <w:ind w:left="1440" w:hanging="360"/>
+      </w:pPr>
+      <w:rPr>
+        <w:rFonts w:ascii="Courier New" w:hAnsi="Courier New" w:cs="Courier New" w:hint="default"/>
+      </w:rPr>
+    </w:lvl>
+    <w:lvl w:ilvl="2" w:tplc="48090005" w:tentative="1">
+      <w:start w:val="1"/>
+      <w:numFmt w:val="bullet"/>
+      <w:lvlText w:val=""/>
+      <w:lvlJc w:val="left"/>
+      <w:pPr>
+        <w:ind w:left="2160" w:hanging="360"/>
+      </w:pPr>
+      <w:rPr>
+        <w:rFonts w:ascii="Wingdings" w:hAnsi="Wingdings" w:hint="default"/>
+      </w:rPr>
+    </w:lvl>
+    <w:lvl w:ilvl="3" w:tplc="48090001" w:tentative="1">
+      <w:start w:val="1"/>
+      <w:numFmt w:val="bullet"/>
+      <w:lvlText w:val=""/>
+      <w:lvlJc w:val="left"/>
+      <w:pPr>
+        <w:ind w:left="2880" w:hanging="360"/>
+      </w:pPr>
+      <w:rPr>
+        <w:rFonts w:ascii="Symbol" w:hAnsi="Symbol" w:hint="default"/>
+      </w:rPr>
+    </w:lvl>
+    <w:lvl w:ilvl="4" w:tplc="48090003" w:tentative="1">
+      <w:start w:val="1"/>
+      <w:numFmt w:val="bullet"/>
+      <w:lvlText w:val="o"/>
+      <w:lvlJc w:val="left"/>
+      <w:pPr>
+        <w:ind w:left="3600" w:hanging="360"/>
+      </w:pPr>
+      <w:rPr>
+        <w:rFonts w:ascii="Courier New" w:hAnsi="Courier New" w:cs="Courier New" w:hint="default"/>
+      </w:rPr>
+    </w:lvl>
+    <w:lvl w:ilvl="5" w:tplc="48090005" w:tentative="1">
+      <w:start w:val="1"/>
+      <w:numFmt w:val="bullet"/>
+      <w:lvlText w:val=""/>
+      <w:lvlJc w:val="left"/>
+      <w:pPr>
+        <w:ind w:left="4320" w:hanging="360"/>
+      </w:pPr>
+      <w:rPr>
+        <w:rFonts w:ascii="Wingdings" w:hAnsi="Wingdings" w:hint="default"/>
+      </w:rPr>
+    </w:lvl>
+    <w:lvl w:ilvl="6" w:tplc="48090001" w:tentative="1">
+      <w:start w:val="1"/>
+      <w:numFmt w:val="bullet"/>
+      <w:lvlText w:val=""/>
+      <w:lvlJc w:val="left"/>
+      <w:pPr>
+        <w:ind w:left="5040" w:hanging="360"/>
+      </w:pPr>
+      <w:rPr>
+        <w:rFonts w:ascii="Symbol" w:hAnsi="Symbol" w:hint="default"/>
+      </w:rPr>
+    </w:lvl>
+    <w:lvl w:ilvl="7" w:tplc="48090003" w:tentative="1">
+      <w:start w:val="1"/>
+      <w:numFmt w:val="bullet"/>
+      <w:lvlText w:val="o"/>
+      <w:lvlJc w:val="left"/>
+      <w:pPr>
+        <w:ind w:left="5760" w:hanging="360"/>
+      </w:pPr>
+      <w:rPr>
+        <w:rFonts w:ascii="Courier New" w:hAnsi="Courier New" w:cs="Courier New" w:hint="default"/>
+      </w:rPr>
+    </w:lvl>
+    <w:lvl w:ilvl="8" w:tplc="48090005" w:tentative="1">
+      <w:start w:val="1"/>
+      <w:numFmt w:val="bullet"/>
+      <w:lvlText w:val=""/>
+      <w:lvlJc w:val="left"/>
+      <w:pPr>
+        <w:ind w:left="6480" w:hanging="360"/>
+      </w:pPr>
+      <w:rPr>
+        <w:rFonts w:ascii="Wingdings" w:hAnsi="Wingdings" w:hint="default"/>
+      </w:rPr>
+    </w:lvl>
+  </w:abstractNum>
+  <w:abstractNum w:abstractNumId="9" w15:restartNumberingAfterBreak="0">
     <w:nsid w:val="2D1D7145"/>
     <w:multiLevelType w:val="singleLevel"/>
     <w:tmpl w:val="6574A704"/>
     <w:lvl w:ilvl="0">
       <w:start w:val="1"/>
       <w:numFmt w:val="bullet"/>
-      <w:pStyle w:val="Bullet4"/>
       <w:lvlText w:val=""/>
       <w:lvlJc w:val="left"/>
       <w:pPr>
@@ -3421,7 +4056,7 @@
       </w:rPr>
     </w:lvl>
   </w:abstractNum>
-  <w:abstractNum w:abstractNumId="9" w15:restartNumberingAfterBreak="0">
+  <w:abstractNum w:abstractNumId="10" w15:restartNumberingAfterBreak="0">
     <w:nsid w:val="5C324514"/>
     <w:multiLevelType w:val="singleLevel"/>
     <w:tmpl w:val="CE04069A"/>
@@ -3443,7 +4078,7 @@
     </w:lvl>
   </w:abstractNum>
   <w:num w:numId="1">
-    <w:abstractNumId w:val="8"/>
+    <w:abstractNumId w:val="9"/>
   </w:num>
   <w:num w:numId="2">
     <w:abstractNumId w:val="6"/>
@@ -3452,7 +4087,7 @@
     <w:abstractNumId w:val="3"/>
   </w:num>
   <w:num w:numId="4">
-    <w:abstractNumId w:val="9"/>
+    <w:abstractNumId w:val="10"/>
   </w:num>
   <w:num w:numId="5">
     <w:abstractNumId w:val="7"/>
@@ -3471,6 +4106,9 @@
   </w:num>
   <w:num w:numId="10">
     <w:abstractNumId w:val="4"/>
+  </w:num>
+  <w:num w:numId="11">
+    <w:abstractNumId w:val="8"/>
   </w:num>
   <w:numIdMacAtCleanup w:val="10"/>
 </w:numbering>
@@ -4518,6 +5156,141 @@
       <w:ind w:left="1800"/>
     </w:pPr>
   </w:style>
+  <w:style w:type="paragraph" w:styleId="ListParagraph">
+    <w:name w:val="List Paragraph"/>
+    <w:basedOn w:val="Normal"/>
+    <w:uiPriority w:val="34"/>
+    <w:qFormat/>
+    <w:rsid w:val="006B7F13"/>
+    <w:pPr>
+      <w:ind w:left="720"/>
+      <w:contextualSpacing/>
+    </w:pPr>
+  </w:style>
+  <w:style w:type="table" w:styleId="TableGrid">
+    <w:name w:val="Table Grid"/>
+    <w:basedOn w:val="TableNormal"/>
+    <w:uiPriority w:val="39"/>
+    <w:rsid w:val="00717D7A"/>
+    <w:tblPr>
+      <w:tblBorders>
+        <w:top w:val="single" w:sz="4" w:space="0" w:color="auto"/>
+        <w:left w:val="single" w:sz="4" w:space="0" w:color="auto"/>
+        <w:bottom w:val="single" w:sz="4" w:space="0" w:color="auto"/>
+        <w:right w:val="single" w:sz="4" w:space="0" w:color="auto"/>
+        <w:insideH w:val="single" w:sz="4" w:space="0" w:color="auto"/>
+        <w:insideV w:val="single" w:sz="4" w:space="0" w:color="auto"/>
+      </w:tblBorders>
+    </w:tblPr>
+  </w:style>
+  <w:style w:type="table" w:styleId="GridTable1Light">
+    <w:name w:val="Grid Table 1 Light"/>
+    <w:basedOn w:val="TableNormal"/>
+    <w:uiPriority w:val="46"/>
+    <w:rsid w:val="009E0A5D"/>
+    <w:tblPr>
+      <w:tblStyleRowBandSize w:val="1"/>
+      <w:tblStyleColBandSize w:val="1"/>
+      <w:tblBorders>
+        <w:top w:val="single" w:sz="4" w:space="0" w:color="999999" w:themeColor="text1" w:themeTint="66"/>
+        <w:left w:val="single" w:sz="4" w:space="0" w:color="999999" w:themeColor="text1" w:themeTint="66"/>
+        <w:bottom w:val="single" w:sz="4" w:space="0" w:color="999999" w:themeColor="text1" w:themeTint="66"/>
+        <w:right w:val="single" w:sz="4" w:space="0" w:color="999999" w:themeColor="text1" w:themeTint="66"/>
+        <w:insideH w:val="single" w:sz="4" w:space="0" w:color="999999" w:themeColor="text1" w:themeTint="66"/>
+        <w:insideV w:val="single" w:sz="4" w:space="0" w:color="999999" w:themeColor="text1" w:themeTint="66"/>
+      </w:tblBorders>
+    </w:tblPr>
+    <w:tblStylePr w:type="firstRow">
+      <w:rPr>
+        <w:b/>
+        <w:bCs/>
+      </w:rPr>
+      <w:tblPr/>
+      <w:tcPr>
+        <w:tcBorders>
+          <w:bottom w:val="single" w:sz="12" w:space="0" w:color="666666" w:themeColor="text1" w:themeTint="99"/>
+        </w:tcBorders>
+      </w:tcPr>
+    </w:tblStylePr>
+    <w:tblStylePr w:type="lastRow">
+      <w:rPr>
+        <w:b/>
+        <w:bCs/>
+      </w:rPr>
+      <w:tblPr/>
+      <w:tcPr>
+        <w:tcBorders>
+          <w:top w:val="double" w:sz="2" w:space="0" w:color="666666" w:themeColor="text1" w:themeTint="99"/>
+        </w:tcBorders>
+      </w:tcPr>
+    </w:tblStylePr>
+    <w:tblStylePr w:type="firstCol">
+      <w:rPr>
+        <w:b/>
+        <w:bCs/>
+      </w:rPr>
+    </w:tblStylePr>
+    <w:tblStylePr w:type="lastCol">
+      <w:rPr>
+        <w:b/>
+        <w:bCs/>
+      </w:rPr>
+    </w:tblStylePr>
+  </w:style>
+  <w:style w:type="table" w:styleId="GridTable1Light-Accent1">
+    <w:name w:val="Grid Table 1 Light Accent 1"/>
+    <w:basedOn w:val="TableNormal"/>
+    <w:uiPriority w:val="46"/>
+    <w:rsid w:val="009E0A5D"/>
+    <w:tblPr>
+      <w:tblStyleRowBandSize w:val="1"/>
+      <w:tblStyleColBandSize w:val="1"/>
+      <w:tblBorders>
+        <w:top w:val="single" w:sz="4" w:space="0" w:color="B4C6E7" w:themeColor="accent1" w:themeTint="66"/>
+        <w:left w:val="single" w:sz="4" w:space="0" w:color="B4C6E7" w:themeColor="accent1" w:themeTint="66"/>
+        <w:bottom w:val="single" w:sz="4" w:space="0" w:color="B4C6E7" w:themeColor="accent1" w:themeTint="66"/>
+        <w:right w:val="single" w:sz="4" w:space="0" w:color="B4C6E7" w:themeColor="accent1" w:themeTint="66"/>
+        <w:insideH w:val="single" w:sz="4" w:space="0" w:color="B4C6E7" w:themeColor="accent1" w:themeTint="66"/>
+        <w:insideV w:val="single" w:sz="4" w:space="0" w:color="B4C6E7" w:themeColor="accent1" w:themeTint="66"/>
+      </w:tblBorders>
+    </w:tblPr>
+    <w:tblStylePr w:type="firstRow">
+      <w:rPr>
+        <w:b/>
+        <w:bCs/>
+      </w:rPr>
+      <w:tblPr/>
+      <w:tcPr>
+        <w:tcBorders>
+          <w:bottom w:val="single" w:sz="12" w:space="0" w:color="8EAADB" w:themeColor="accent1" w:themeTint="99"/>
+        </w:tcBorders>
+      </w:tcPr>
+    </w:tblStylePr>
+    <w:tblStylePr w:type="lastRow">
+      <w:rPr>
+        <w:b/>
+        <w:bCs/>
+      </w:rPr>
+      <w:tblPr/>
+      <w:tcPr>
+        <w:tcBorders>
+          <w:top w:val="double" w:sz="2" w:space="0" w:color="8EAADB" w:themeColor="accent1" w:themeTint="99"/>
+        </w:tcBorders>
+      </w:tcPr>
+    </w:tblStylePr>
+    <w:tblStylePr w:type="firstCol">
+      <w:rPr>
+        <w:b/>
+        <w:bCs/>
+      </w:rPr>
+    </w:tblStylePr>
+    <w:tblStylePr w:type="lastCol">
+      <w:rPr>
+        <w:b/>
+        <w:bCs/>
+      </w:rPr>
+    </w:tblStylePr>
+  </w:style>
 </w:styles>
 </file>
 
@@ -4824,13 +5597,22 @@
     <b:Guid>{CA9E05F3-9DDA-4B35-9536-E026592C1831}</b:Guid>
     <b:Title>Visual BSD</b:Title>
     <b:URL>http://visualxsd.com/</b:URL>
+    <b:RefOrder>2</b:RefOrder>
+  </b:Source>
+  <b:Source>
+    <b:Tag>Ama</b:Tag>
+    <b:SourceType>InternetSite</b:SourceType>
+    <b:Guid>{91243F20-6899-43E2-AEFC-36FE7E79FCFE}</b:Guid>
+    <b:Title>Amazone DynamoDB</b:Title>
+    <b:ProductionCompany>Amazone</b:ProductionCompany>
+    <b:URL>https://aws.amazon.com/dynamodb/</b:URL>
     <b:RefOrder>1</b:RefOrder>
   </b:Source>
 </b:Sources>
 </file>
 
 <file path=customXml/itemProps1.xml><?xml version="1.0" encoding="utf-8"?>
-<ds:datastoreItem xmlns:ds="http://schemas.openxmlformats.org/officeDocument/2006/customXml" ds:itemID="{D6F15987-D966-4167-9875-B87942BB0C76}">
+<ds:datastoreItem xmlns:ds="http://schemas.openxmlformats.org/officeDocument/2006/customXml" ds:itemID="{D09FE9F6-1BCD-46CA-855B-1209D6A8F9A6}">
   <ds:schemaRefs>
     <ds:schemaRef ds:uri="http://schemas.openxmlformats.org/officeDocument/2006/bibliography"/>
   </ds:schemaRefs>

</xml_diff>

<commit_message>
Made changes to databse design
</commit_message>
<xml_diff>
--- a/FYP proposal V1/Database_Design_Document_LocADoc.docx
+++ b/FYP proposal V1/Database_Design_Document_LocADoc.docx
@@ -1953,387 +1953,16 @@
     </w:p>
     <w:p>
       <w:pPr>
-        <w:pStyle w:val="Heading2"/>
-      </w:pPr>
-      <w:bookmarkStart w:id="11" w:name="_Toc492728739"/>
-      <w:r>
-        <w:lastRenderedPageBreak/>
-        <w:t>Document Overview</w:t>
-      </w:r>
+        <w:pStyle w:val="Heading1"/>
+      </w:pPr>
+      <w:bookmarkStart w:id="11" w:name="_Toc492728749"/>
+      <w:bookmarkStart w:id="12" w:name="_Toc434992888"/>
       <w:bookmarkEnd w:id="9"/>
-      <w:bookmarkEnd w:id="11"/>
-    </w:p>
-    <w:p>
-      <w:bookmarkStart w:id="12" w:name="_Toc434992865"/>
-      <w:r>
-        <w:t>This DDD is organized into the following sections:</w:t>
-      </w:r>
-    </w:p>
-    <w:p>
-      <w:pPr>
-        <w:pStyle w:val="Bullet1"/>
-      </w:pPr>
-      <w:r>
-        <w:rPr>
-          <w:i/>
-        </w:rPr>
-        <w:t>Introduction</w:t>
-      </w:r>
-      <w:r>
-        <w:t>, which introduces the database design for &lt;Application&gt; to its readers including referenced documents and an overview of the database including definition, business goals and context.</w:t>
-      </w:r>
-    </w:p>
-    <w:p>
-      <w:pPr>
-        <w:pStyle w:val="Bullet1"/>
-      </w:pPr>
-      <w:r>
-        <w:rPr>
-          <w:i/>
-        </w:rPr>
-        <w:t>Database Overview</w:t>
-      </w:r>
-      <w:r>
-        <w:t xml:space="preserve">, which provides a </w:t>
-      </w:r>
-      <w:proofErr w:type="gramStart"/>
-      <w:r>
-        <w:t>high level</w:t>
-      </w:r>
-      <w:proofErr w:type="gramEnd"/>
-      <w:r>
-        <w:t xml:space="preserve"> description of the database including its definition, business goals, and context.</w:t>
-      </w:r>
-    </w:p>
-    <w:p>
-      <w:pPr>
-        <w:pStyle w:val="Bullet1"/>
-      </w:pPr>
-      <w:r>
-        <w:rPr>
-          <w:i/>
-        </w:rPr>
-        <w:t xml:space="preserve">Database-wide design decisions, </w:t>
-      </w:r>
-      <w:r>
-        <w:t xml:space="preserve">which provides decisions about the databases behavioral design (how it will behave, from a user’s point of view, in meeting its requirements, ignoring internal implementation) and other decisions affecting further design of the database.  </w:t>
-      </w:r>
-    </w:p>
-    <w:p>
-      <w:pPr>
-        <w:pStyle w:val="Bullet1"/>
-      </w:pPr>
-      <w:r>
-        <w:rPr>
-          <w:i/>
-        </w:rPr>
-        <w:t>Detailed database design,</w:t>
-      </w:r>
-      <w:r>
-        <w:t xml:space="preserve"> which will contain a section for each design level (conceptual, internal, logical, physical).</w:t>
-      </w:r>
-    </w:p>
-    <w:p>
-      <w:pPr>
-        <w:pStyle w:val="Bullet1"/>
-      </w:pPr>
-      <w:r>
-        <w:rPr>
-          <w:i/>
-        </w:rPr>
-        <w:t>Detailed database software design,</w:t>
-      </w:r>
-      <w:r>
-        <w:t xml:space="preserve"> scripts, data access components and management software.</w:t>
-      </w:r>
-    </w:p>
-    <w:p>
-      <w:pPr>
-        <w:pStyle w:val="Bullet1"/>
-      </w:pPr>
-      <w:r>
-        <w:rPr>
-          <w:i/>
-        </w:rPr>
-        <w:t>Requirements traceability,</w:t>
-      </w:r>
-      <w:r>
-        <w:t xml:space="preserve"> which provides traceability from the system or software requirements specification to the database software that implements it.</w:t>
-      </w:r>
-    </w:p>
-    <w:p>
-      <w:pPr>
-        <w:pStyle w:val="Bullet1"/>
-      </w:pPr>
-      <w:r>
-        <w:rPr>
-          <w:i/>
-        </w:rPr>
-        <w:t>Notes,</w:t>
-      </w:r>
-      <w:r>
-        <w:t xml:space="preserve"> which contains any general information that aids in understanding this document (e.g., background information, glossary, rationale).  This section shall include an alphabetical listing of all acronyms, abbreviations, and their meanings as used in this document and a list of any terms and definitions needed to understand this document.</w:t>
-      </w:r>
-    </w:p>
-    <w:p>
-      <w:pPr>
-        <w:pStyle w:val="Bullet1"/>
-      </w:pPr>
-      <w:r>
-        <w:rPr>
-          <w:i/>
-        </w:rPr>
-        <w:t>Appendices</w:t>
-      </w:r>
-      <w:r>
-        <w:t>, which may be used to provide information published separately for convenience in document maintenance.</w:t>
-      </w:r>
-    </w:p>
-    <w:p>
-      <w:pPr>
-        <w:pStyle w:val="Bullet1"/>
-        <w:numPr>
-          <w:ilvl w:val="0"/>
-          <w:numId w:val="0"/>
-        </w:numPr>
-        <w:ind w:left="360"/>
-      </w:pPr>
-      <w:bookmarkStart w:id="13" w:name="_Toc434992868"/>
-      <w:bookmarkEnd w:id="12"/>
-    </w:p>
-    <w:p>
-      <w:pPr>
-        <w:pStyle w:val="Heading1"/>
-        <w:numPr>
-          <w:ilvl w:val="0"/>
-          <w:numId w:val="0"/>
-        </w:numPr>
-      </w:pPr>
-      <w:bookmarkStart w:id="14" w:name="_Toc434992888"/>
-      <w:bookmarkEnd w:id="13"/>
-      <w:r>
-        <w:t xml:space="preserve"> </w:t>
-      </w:r>
-    </w:p>
-    <w:p>
-      <w:pPr>
-        <w:pStyle w:val="Heading1"/>
-      </w:pPr>
-      <w:bookmarkStart w:id="15" w:name="_Toc492728740"/>
-      <w:r>
-        <w:t>Database-wide Design Decisions</w:t>
-      </w:r>
-      <w:bookmarkEnd w:id="15"/>
-    </w:p>
-    <w:p>
-      <w:pPr>
-        <w:pStyle w:val="BodyText"/>
-      </w:pPr>
-      <w:r>
-        <w:t xml:space="preserve">This section documents decisions about the databases behavioral design (how it will behave, from a user’s point of view, in meeting its requirements, ignoring internal implementation) and other decisions affecting further design of the database.  </w:t>
-      </w:r>
-    </w:p>
-    <w:p>
-      <w:pPr>
-        <w:pStyle w:val="Heading2"/>
-      </w:pPr>
-      <w:bookmarkStart w:id="16" w:name="_Toc492728741"/>
-      <w:r>
-        <w:t>Interfaces</w:t>
-      </w:r>
-      <w:bookmarkEnd w:id="16"/>
-    </w:p>
-    <w:p>
-      <w:r>
-        <w:t>Design decisions regarding queries or other inputs the database will accept and outputs (displays, reports, messages, responses, etc.) it will produce, including interfaces with other systems and users.</w:t>
-      </w:r>
-    </w:p>
-    <w:p/>
-    <w:p>
-      <w:pPr>
-        <w:pStyle w:val="Heading2"/>
-      </w:pPr>
-      <w:bookmarkStart w:id="17" w:name="_Toc492728742"/>
-      <w:r>
-        <w:t>Behavior</w:t>
-      </w:r>
-      <w:bookmarkEnd w:id="17"/>
-    </w:p>
-    <w:p>
-      <w:r>
-        <w:t xml:space="preserve">Design decisions on database behavior in response to each input or query including actions, response times and other performance characteristics, selected equations / algorithms / rules, disposition, and handling of </w:t>
-      </w:r>
-      <w:proofErr w:type="spellStart"/>
-      <w:r>
-        <w:t>unallowed</w:t>
-      </w:r>
-      <w:proofErr w:type="spellEnd"/>
-      <w:r>
-        <w:t xml:space="preserve"> inputs.</w:t>
-      </w:r>
-    </w:p>
-    <w:p>
-      <w:pPr>
-        <w:pStyle w:val="Heading2"/>
-      </w:pPr>
-      <w:bookmarkStart w:id="18" w:name="_Toc492728743"/>
-      <w:r>
-        <w:lastRenderedPageBreak/>
-        <w:t>Appearance / Naming</w:t>
-      </w:r>
-      <w:bookmarkEnd w:id="18"/>
-    </w:p>
-    <w:p>
-      <w:r>
-        <w:t xml:space="preserve">All application will keep the databases transparent from the user and the user will not be able to directly interact with the database. </w:t>
-      </w:r>
-    </w:p>
-    <w:p>
-      <w:pPr>
-        <w:pStyle w:val="Heading2"/>
-      </w:pPr>
-      <w:bookmarkStart w:id="19" w:name="_Toc492728744"/>
-      <w:r>
-        <w:t>DBMS Platform</w:t>
-      </w:r>
-      <w:bookmarkEnd w:id="19"/>
-    </w:p>
-    <w:p>
-      <w:r>
-        <w:t xml:space="preserve">This project will make use of two different </w:t>
-      </w:r>
-      <w:proofErr w:type="gramStart"/>
-      <w:r>
-        <w:t>DBMS:-</w:t>
-      </w:r>
-      <w:proofErr w:type="gramEnd"/>
-      <w:r>
-        <w:t xml:space="preserve"> </w:t>
-      </w:r>
-    </w:p>
-    <w:p>
-      <w:pPr>
-        <w:pStyle w:val="ListParagraph"/>
-        <w:numPr>
-          <w:ilvl w:val="0"/>
-          <w:numId w:val="11"/>
-        </w:numPr>
-      </w:pPr>
-      <w:r>
-        <w:t>DynamoDB for a central database which is a NoSQL database and will be used as central database for the application.</w:t>
-      </w:r>
-    </w:p>
-    <w:p>
-      <w:pPr>
-        <w:pStyle w:val="ListParagraph"/>
-        <w:numPr>
-          <w:ilvl w:val="0"/>
-          <w:numId w:val="11"/>
-        </w:numPr>
-      </w:pPr>
-      <w:r>
-        <w:t>SQLite database which will be created by the application while application is running to store temporary data. This database is created to reduce the number communication over head with the central server.</w:t>
-      </w:r>
-    </w:p>
-    <w:p>
-      <w:pPr>
-        <w:pStyle w:val="Heading2"/>
-      </w:pPr>
-      <w:bookmarkStart w:id="20" w:name="_Toc492728745"/>
-      <w:r>
-        <w:t>Qualities</w:t>
-      </w:r>
-      <w:bookmarkEnd w:id="20"/>
-    </w:p>
-    <w:p>
-      <w:r>
-        <w:t>The DynamoDB is designed to highly scalable and quick compared to the conventional relational database</w:t>
-      </w:r>
-      <w:sdt>
-        <w:sdtPr>
-          <w:id w:val="738293768"/>
-          <w:citation/>
-        </w:sdtPr>
-        <w:sdtContent>
-          <w:r>
-            <w:fldChar w:fldCharType="begin"/>
-          </w:r>
-          <w:r>
-            <w:rPr>
-              <w:lang w:val="en-SG"/>
-            </w:rPr>
-            <w:instrText xml:space="preserve"> CITATION Ama \l 18441 </w:instrText>
-          </w:r>
-          <w:r>
-            <w:fldChar w:fldCharType="separate"/>
-          </w:r>
-          <w:r>
-            <w:rPr>
-              <w:noProof/>
-              <w:lang w:val="en-SG"/>
-            </w:rPr>
-            <w:t xml:space="preserve"> </w:t>
-          </w:r>
-          <w:r>
-            <w:rPr>
-              <w:noProof/>
-              <w:lang w:val="en-SG"/>
-            </w:rPr>
-            <w:t>[1]</w:t>
-          </w:r>
-          <w:r>
-            <w:fldChar w:fldCharType="end"/>
-          </w:r>
-        </w:sdtContent>
-      </w:sdt>
-      <w:r>
-        <w:t>.</w:t>
-      </w:r>
-    </w:p>
-    <w:p>
-      <w:pPr>
-        <w:pStyle w:val="Heading2"/>
-      </w:pPr>
-      <w:bookmarkStart w:id="21" w:name="_Toc492728748"/>
-      <w:r>
-        <w:t>Maintenance</w:t>
-      </w:r>
-      <w:bookmarkEnd w:id="21"/>
-    </w:p>
-    <w:p>
-      <w:r>
-        <w:t>The DynamoDB database will be maintained by the administrator</w:t>
-      </w:r>
-      <w:r>
-        <w:t>.</w:t>
-      </w:r>
-      <w:r>
-        <w:t xml:space="preserve"> This will scale as the number users using the app increase. The database server is maintained by Amazon web services. The SQLite database is maintained by the app itself and will be dropped when the user logs out for security purposes.</w:t>
-      </w:r>
-    </w:p>
-    <w:p/>
-    <w:p/>
-    <w:p/>
-    <w:p/>
-    <w:p/>
-    <w:p/>
-    <w:p/>
-    <w:p/>
-    <w:p/>
-    <w:p/>
-    <w:p/>
-    <w:p/>
-    <w:p/>
-    <w:p>
-      <w:pPr>
-        <w:pStyle w:val="Heading1"/>
-      </w:pPr>
-      <w:bookmarkStart w:id="22" w:name="_Toc492728749"/>
       <w:r>
         <w:lastRenderedPageBreak/>
         <w:t>Detailed Database Design</w:t>
       </w:r>
-      <w:bookmarkEnd w:id="22"/>
+      <w:bookmarkEnd w:id="11"/>
     </w:p>
     <w:p>
       <w:pPr>
@@ -2354,20 +1983,16 @@
         <w:t>(NoSQL database)</w:t>
       </w:r>
     </w:p>
-    <w:p/>
-    <w:p>
-      <w:pPr>
-        <w:keepNext/>
-      </w:pPr>
+    <w:p>
       <w:r>
         <w:rPr>
           <w:noProof/>
         </w:rPr>
         <w:drawing>
-          <wp:inline distT="0" distB="0" distL="0" distR="0" wp14:anchorId="7F1DA522">
-            <wp:extent cx="5577205" cy="6085348"/>
+          <wp:inline distT="0" distB="0" distL="0" distR="0">
+            <wp:extent cx="3729600" cy="6274800"/>
             <wp:effectExtent l="0" t="0" r="0" b="0"/>
-            <wp:docPr id="4" name="Picture 4"/>
+            <wp:docPr id="2" name="Picture 2" descr="C:\Users\AbhiJay_PC\AppData\Local\Microsoft\Windows\INetCache\Content.Word\NoSQL_Database_Structure_V3.png"/>
             <wp:cNvGraphicFramePr>
               <a:graphicFrameLocks xmlns:a="http://schemas.openxmlformats.org/drawingml/2006/main" noChangeAspect="1"/>
             </wp:cNvGraphicFramePr>
@@ -2375,13 +2000,13 @@
               <a:graphicData uri="http://schemas.openxmlformats.org/drawingml/2006/picture">
                 <pic:pic xmlns:pic="http://schemas.openxmlformats.org/drawingml/2006/picture">
                   <pic:nvPicPr>
-                    <pic:cNvPr id="0" name="Picture 2"/>
+                    <pic:cNvPr id="0" name="Picture 5" descr="C:\Users\AbhiJay_PC\AppData\Local\Microsoft\Windows\INetCache\Content.Word\NoSQL_Database_Structure_V3.png"/>
                     <pic:cNvPicPr>
                       <a:picLocks noChangeAspect="1" noChangeArrowheads="1"/>
                     </pic:cNvPicPr>
                   </pic:nvPicPr>
                   <pic:blipFill>
-                    <a:blip r:embed="rId9">
+                    <a:blip r:embed="rId9" cstate="print">
                       <a:extLst>
                         <a:ext uri="{28A0092B-C50C-407E-A947-70E740481C1C}">
                           <a14:useLocalDpi xmlns:a14="http://schemas.microsoft.com/office/drawing/2010/main" val="0"/>
@@ -2396,12 +2021,15 @@
                   <pic:spPr bwMode="auto">
                     <a:xfrm>
                       <a:off x="0" y="0"/>
-                      <a:ext cx="5592720" cy="6102276"/>
+                      <a:ext cx="3729600" cy="6274800"/>
                     </a:xfrm>
                     <a:prstGeom prst="rect">
                       <a:avLst/>
                     </a:prstGeom>
                     <a:noFill/>
+                    <a:ln>
+                      <a:noFill/>
+                    </a:ln>
                   </pic:spPr>
                 </pic:pic>
               </a:graphicData>
@@ -2412,6 +2040,11 @@
     </w:p>
     <w:p>
       <w:pPr>
+        <w:keepNext/>
+      </w:pPr>
+    </w:p>
+    <w:p>
+      <w:pPr>
         <w:pStyle w:val="Caption"/>
         <w:jc w:val="both"/>
       </w:pPr>
@@ -2453,6 +2086,7 @@
           <w:id w:val="388465799"/>
           <w:citation/>
         </w:sdtPr>
+        <w:sdtEndPr/>
         <w:sdtContent>
           <w:r>
             <w:fldChar w:fldCharType="begin"/>
@@ -2674,15 +2308,10 @@
               <w:cnfStyle w:val="000000000000" w:firstRow="0" w:lastRow="0" w:firstColumn="0" w:lastColumn="0" w:oddVBand="0" w:evenVBand="0" w:oddHBand="0" w:evenHBand="0" w:firstRowFirstColumn="0" w:firstRowLastColumn="0" w:lastRowFirstColumn="0" w:lastRowLastColumn="0"/>
             </w:pPr>
             <w:r>
-              <w:t>Min :</w:t>
-            </w:r>
-            <w:proofErr w:type="gramStart"/>
-            <w:r>
-              <w:t>1 ,</w:t>
-            </w:r>
-            <w:proofErr w:type="gramEnd"/>
-            <w:r>
-              <w:t xml:space="preserve"> Max:1</w:t>
+              <w:t>Min :1</w:t>
+            </w:r>
+            <w:r>
+              <w:t>, Max:1</w:t>
             </w:r>
           </w:p>
         </w:tc>
@@ -2783,15 +2412,10 @@
               <w:cnfStyle w:val="000000000000" w:firstRow="0" w:lastRow="0" w:firstColumn="0" w:lastColumn="0" w:oddVBand="0" w:evenVBand="0" w:oddHBand="0" w:evenHBand="0" w:firstRowFirstColumn="0" w:firstRowLastColumn="0" w:lastRowFirstColumn="0" w:lastRowLastColumn="0"/>
             </w:pPr>
             <w:r>
-              <w:t>Min :</w:t>
-            </w:r>
-            <w:proofErr w:type="gramStart"/>
-            <w:r>
-              <w:t>1 ,</w:t>
-            </w:r>
-            <w:proofErr w:type="gramEnd"/>
-            <w:r>
-              <w:t xml:space="preserve"> Max:1</w:t>
+              <w:t>Min :1</w:t>
+            </w:r>
+            <w:r>
+              <w:t>, Max:1</w:t>
             </w:r>
           </w:p>
         </w:tc>
@@ -3037,15 +2661,10 @@
               <w:cnfStyle w:val="000000000000" w:firstRow="0" w:lastRow="0" w:firstColumn="0" w:lastColumn="0" w:oddVBand="0" w:evenVBand="0" w:oddHBand="0" w:evenHBand="0" w:firstRowFirstColumn="0" w:firstRowLastColumn="0" w:lastRowFirstColumn="0" w:lastRowLastColumn="0"/>
             </w:pPr>
             <w:r>
-              <w:t>Min :</w:t>
-            </w:r>
-            <w:proofErr w:type="gramStart"/>
-            <w:r>
-              <w:t>1 ,</w:t>
-            </w:r>
-            <w:proofErr w:type="gramEnd"/>
-            <w:r>
-              <w:t xml:space="preserve"> Max:1</w:t>
+              <w:t>Min :1</w:t>
+            </w:r>
+            <w:r>
+              <w:t>, Max:1</w:t>
             </w:r>
           </w:p>
         </w:tc>
@@ -3059,6 +2678,9 @@
             </w:pPr>
             <w:r>
               <w:t xml:space="preserve">ID to identify the </w:t>
+            </w:r>
+            <w:r>
+              <w:t>password</w:t>
             </w:r>
           </w:p>
         </w:tc>
@@ -3163,18 +2785,1119 @@
       </w:tr>
     </w:tbl>
     <w:p>
-      <w:bookmarkStart w:id="23" w:name="_GoBack"/>
-      <w:bookmarkEnd w:id="23"/>
-    </w:p>
+      <w:pPr>
+        <w:pStyle w:val="Heading4"/>
+      </w:pPr>
+      <w:r>
+        <w:t xml:space="preserve">Data </w:t>
+      </w:r>
+      <w:r>
+        <w:t>dictionary for Element: File</w:t>
+      </w:r>
+    </w:p>
+    <w:tbl>
+      <w:tblPr>
+        <w:tblStyle w:val="GridTable1Light-Accent1"/>
+        <w:tblW w:w="8990" w:type="dxa"/>
+        <w:tblLook w:val="04A0" w:firstRow="1" w:lastRow="0" w:firstColumn="1" w:lastColumn="0" w:noHBand="0" w:noVBand="1"/>
+      </w:tblPr>
+      <w:tblGrid>
+        <w:gridCol w:w="2547"/>
+        <w:gridCol w:w="1552"/>
+        <w:gridCol w:w="2371"/>
+        <w:gridCol w:w="2520"/>
+      </w:tblGrid>
+      <w:tr>
+        <w:trPr>
+          <w:cnfStyle w:val="100000000000" w:firstRow="1" w:lastRow="0" w:firstColumn="0" w:lastColumn="0" w:oddVBand="0" w:evenVBand="0" w:oddHBand="0" w:evenHBand="0" w:firstRowFirstColumn="0" w:firstRowLastColumn="0" w:lastRowFirstColumn="0" w:lastRowLastColumn="0"/>
+        </w:trPr>
+        <w:tc>
+          <w:tcPr>
+            <w:cnfStyle w:val="001000000000" w:firstRow="0" w:lastRow="0" w:firstColumn="1" w:lastColumn="0" w:oddVBand="0" w:evenVBand="0" w:oddHBand="0" w:evenHBand="0" w:firstRowFirstColumn="0" w:firstRowLastColumn="0" w:lastRowFirstColumn="0" w:lastRowLastColumn="0"/>
+            <w:tcW w:w="2547" w:type="dxa"/>
+          </w:tcPr>
+          <w:p>
+            <w:r>
+              <w:t>Name</w:t>
+            </w:r>
+          </w:p>
+        </w:tc>
+        <w:tc>
+          <w:tcPr>
+            <w:tcW w:w="1552" w:type="dxa"/>
+          </w:tcPr>
+          <w:p>
+            <w:pPr>
+              <w:cnfStyle w:val="100000000000" w:firstRow="1" w:lastRow="0" w:firstColumn="0" w:lastColumn="0" w:oddVBand="0" w:evenVBand="0" w:oddHBand="0" w:evenHBand="0" w:firstRowFirstColumn="0" w:firstRowLastColumn="0" w:lastRowFirstColumn="0" w:lastRowLastColumn="0"/>
+            </w:pPr>
+            <w:r>
+              <w:t>Data Type</w:t>
+            </w:r>
+          </w:p>
+        </w:tc>
+        <w:tc>
+          <w:tcPr>
+            <w:tcW w:w="2371" w:type="dxa"/>
+          </w:tcPr>
+          <w:p>
+            <w:pPr>
+              <w:cnfStyle w:val="100000000000" w:firstRow="1" w:lastRow="0" w:firstColumn="0" w:lastColumn="0" w:oddVBand="0" w:evenVBand="0" w:oddHBand="0" w:evenHBand="0" w:firstRowFirstColumn="0" w:firstRowLastColumn="0" w:lastRowFirstColumn="0" w:lastRowLastColumn="0"/>
+            </w:pPr>
+            <w:r>
+              <w:t>Constrain</w:t>
+            </w:r>
+          </w:p>
+        </w:tc>
+        <w:tc>
+          <w:tcPr>
+            <w:tcW w:w="2520" w:type="dxa"/>
+          </w:tcPr>
+          <w:p>
+            <w:pPr>
+              <w:cnfStyle w:val="100000000000" w:firstRow="1" w:lastRow="0" w:firstColumn="0" w:lastColumn="0" w:oddVBand="0" w:evenVBand="0" w:oddHBand="0" w:evenHBand="0" w:firstRowFirstColumn="0" w:firstRowLastColumn="0" w:lastRowFirstColumn="0" w:lastRowLastColumn="0"/>
+            </w:pPr>
+            <w:r>
+              <w:t xml:space="preserve">Description </w:t>
+            </w:r>
+          </w:p>
+        </w:tc>
+      </w:tr>
+      <w:tr>
+        <w:tc>
+          <w:tcPr>
+            <w:cnfStyle w:val="001000000000" w:firstRow="0" w:lastRow="0" w:firstColumn="1" w:lastColumn="0" w:oddVBand="0" w:evenVBand="0" w:oddHBand="0" w:evenHBand="0" w:firstRowFirstColumn="0" w:firstRowLastColumn="0" w:lastRowFirstColumn="0" w:lastRowLastColumn="0"/>
+            <w:tcW w:w="2547" w:type="dxa"/>
+          </w:tcPr>
+          <w:p>
+            <w:proofErr w:type="spellStart"/>
+            <w:r>
+              <w:t>CurrentFileName</w:t>
+            </w:r>
+            <w:proofErr w:type="spellEnd"/>
+            <w:r>
+              <w:t xml:space="preserve"> (primary key)</w:t>
+            </w:r>
+          </w:p>
+        </w:tc>
+        <w:tc>
+          <w:tcPr>
+            <w:tcW w:w="1552" w:type="dxa"/>
+          </w:tcPr>
+          <w:p>
+            <w:pPr>
+              <w:cnfStyle w:val="000000000000" w:firstRow="0" w:lastRow="0" w:firstColumn="0" w:lastColumn="0" w:oddVBand="0" w:evenVBand="0" w:oddHBand="0" w:evenHBand="0" w:firstRowFirstColumn="0" w:firstRowLastColumn="0" w:lastRowFirstColumn="0" w:lastRowLastColumn="0"/>
+            </w:pPr>
+            <w:r>
+              <w:t>string</w:t>
+            </w:r>
+          </w:p>
+        </w:tc>
+        <w:tc>
+          <w:tcPr>
+            <w:tcW w:w="2371" w:type="dxa"/>
+          </w:tcPr>
+          <w:p>
+            <w:pPr>
+              <w:cnfStyle w:val="000000000000" w:firstRow="0" w:lastRow="0" w:firstColumn="0" w:lastColumn="0" w:oddVBand="0" w:evenVBand="0" w:oddHBand="0" w:evenHBand="0" w:firstRowFirstColumn="0" w:firstRowLastColumn="0" w:lastRowFirstColumn="0" w:lastRowLastColumn="0"/>
+            </w:pPr>
+            <w:r>
+              <w:t>Min :1</w:t>
+            </w:r>
+            <w:r>
+              <w:t>, Max:1</w:t>
+            </w:r>
+          </w:p>
+        </w:tc>
+        <w:tc>
+          <w:tcPr>
+            <w:tcW w:w="2520" w:type="dxa"/>
+          </w:tcPr>
+          <w:p>
+            <w:pPr>
+              <w:cnfStyle w:val="000000000000" w:firstRow="0" w:lastRow="0" w:firstColumn="0" w:lastColumn="0" w:oddVBand="0" w:evenVBand="0" w:oddHBand="0" w:evenHBand="0" w:firstRowFirstColumn="0" w:firstRowLastColumn="0" w:lastRowFirstColumn="0" w:lastRowLastColumn="0"/>
+            </w:pPr>
+            <w:r>
+              <w:t>A new name for the file assigned by the application</w:t>
+            </w:r>
+            <w:r>
+              <w:t xml:space="preserve"> </w:t>
+            </w:r>
+          </w:p>
+        </w:tc>
+      </w:tr>
+      <w:tr>
+        <w:tc>
+          <w:tcPr>
+            <w:cnfStyle w:val="001000000000" w:firstRow="0" w:lastRow="0" w:firstColumn="1" w:lastColumn="0" w:oddVBand="0" w:evenVBand="0" w:oddHBand="0" w:evenHBand="0" w:firstRowFirstColumn="0" w:firstRowLastColumn="0" w:lastRowFirstColumn="0" w:lastRowLastColumn="0"/>
+            <w:tcW w:w="2547" w:type="dxa"/>
+          </w:tcPr>
+          <w:p>
+            <w:proofErr w:type="spellStart"/>
+            <w:r>
+              <w:t>OriginalFileName</w:t>
+            </w:r>
+            <w:proofErr w:type="spellEnd"/>
+          </w:p>
+        </w:tc>
+        <w:tc>
+          <w:tcPr>
+            <w:tcW w:w="1552" w:type="dxa"/>
+          </w:tcPr>
+          <w:p>
+            <w:pPr>
+              <w:cnfStyle w:val="000000000000" w:firstRow="0" w:lastRow="0" w:firstColumn="0" w:lastColumn="0" w:oddVBand="0" w:evenVBand="0" w:oddHBand="0" w:evenHBand="0" w:firstRowFirstColumn="0" w:firstRowLastColumn="0" w:lastRowFirstColumn="0" w:lastRowLastColumn="0"/>
+            </w:pPr>
+            <w:r>
+              <w:t xml:space="preserve">String </w:t>
+            </w:r>
+          </w:p>
+        </w:tc>
+        <w:tc>
+          <w:tcPr>
+            <w:tcW w:w="2371" w:type="dxa"/>
+          </w:tcPr>
+          <w:p>
+            <w:pPr>
+              <w:cnfStyle w:val="000000000000" w:firstRow="0" w:lastRow="0" w:firstColumn="0" w:lastColumn="0" w:oddVBand="0" w:evenVBand="0" w:oddHBand="0" w:evenHBand="0" w:firstRowFirstColumn="0" w:firstRowLastColumn="0" w:lastRowFirstColumn="0" w:lastRowLastColumn="0"/>
+            </w:pPr>
+          </w:p>
+        </w:tc>
+        <w:tc>
+          <w:tcPr>
+            <w:tcW w:w="2520" w:type="dxa"/>
+          </w:tcPr>
+          <w:p>
+            <w:pPr>
+              <w:cnfStyle w:val="000000000000" w:firstRow="0" w:lastRow="0" w:firstColumn="0" w:lastColumn="0" w:oddVBand="0" w:evenVBand="0" w:oddHBand="0" w:evenHBand="0" w:firstRowFirstColumn="0" w:firstRowLastColumn="0" w:lastRowFirstColumn="0" w:lastRowLastColumn="0"/>
+            </w:pPr>
+            <w:r>
+              <w:t>The original file name assigned by user.</w:t>
+            </w:r>
+          </w:p>
+        </w:tc>
+      </w:tr>
+      <w:tr>
+        <w:tc>
+          <w:tcPr>
+            <w:cnfStyle w:val="001000000000" w:firstRow="0" w:lastRow="0" w:firstColumn="1" w:lastColumn="0" w:oddVBand="0" w:evenVBand="0" w:oddHBand="0" w:evenHBand="0" w:firstRowFirstColumn="0" w:firstRowLastColumn="0" w:lastRowFirstColumn="0" w:lastRowLastColumn="0"/>
+            <w:tcW w:w="2547" w:type="dxa"/>
+          </w:tcPr>
+          <w:p>
+            <w:proofErr w:type="spellStart"/>
+            <w:r>
+              <w:t>LongitudeCreated</w:t>
+            </w:r>
+            <w:proofErr w:type="spellEnd"/>
+          </w:p>
+        </w:tc>
+        <w:tc>
+          <w:tcPr>
+            <w:tcW w:w="1552" w:type="dxa"/>
+          </w:tcPr>
+          <w:p>
+            <w:pPr>
+              <w:cnfStyle w:val="000000000000" w:firstRow="0" w:lastRow="0" w:firstColumn="0" w:lastColumn="0" w:oddVBand="0" w:evenVBand="0" w:oddHBand="0" w:evenHBand="0" w:firstRowFirstColumn="0" w:firstRowLastColumn="0" w:lastRowFirstColumn="0" w:lastRowLastColumn="0"/>
+            </w:pPr>
+            <w:r>
+              <w:t>Decimal</w:t>
+            </w:r>
+          </w:p>
+        </w:tc>
+        <w:tc>
+          <w:tcPr>
+            <w:tcW w:w="2371" w:type="dxa"/>
+          </w:tcPr>
+          <w:p>
+            <w:pPr>
+              <w:cnfStyle w:val="000000000000" w:firstRow="0" w:lastRow="0" w:firstColumn="0" w:lastColumn="0" w:oddVBand="0" w:evenVBand="0" w:oddHBand="0" w:evenHBand="0" w:firstRowFirstColumn="0" w:firstRowLastColumn="0" w:lastRowFirstColumn="0" w:lastRowLastColumn="0"/>
+            </w:pPr>
+            <w:r>
+              <w:t>Min :1</w:t>
+            </w:r>
+            <w:r>
+              <w:t>, Max:1</w:t>
+            </w:r>
+          </w:p>
+        </w:tc>
+        <w:tc>
+          <w:tcPr>
+            <w:tcW w:w="2520" w:type="dxa"/>
+          </w:tcPr>
+          <w:p>
+            <w:pPr>
+              <w:cnfStyle w:val="000000000000" w:firstRow="0" w:lastRow="0" w:firstColumn="0" w:lastColumn="0" w:oddVBand="0" w:evenVBand="0" w:oddHBand="0" w:evenHBand="0" w:firstRowFirstColumn="0" w:firstRowLastColumn="0" w:lastRowFirstColumn="0" w:lastRowLastColumn="0"/>
+            </w:pPr>
+            <w:r>
+              <w:t>The system stores the longitudinal data where the file was created.</w:t>
+            </w:r>
+          </w:p>
+        </w:tc>
+      </w:tr>
+      <w:tr>
+        <w:tc>
+          <w:tcPr>
+            <w:cnfStyle w:val="001000000000" w:firstRow="0" w:lastRow="0" w:firstColumn="1" w:lastColumn="0" w:oddVBand="0" w:evenVBand="0" w:oddHBand="0" w:evenHBand="0" w:firstRowFirstColumn="0" w:firstRowLastColumn="0" w:lastRowFirstColumn="0" w:lastRowLastColumn="0"/>
+            <w:tcW w:w="2547" w:type="dxa"/>
+          </w:tcPr>
+          <w:p>
+            <w:proofErr w:type="spellStart"/>
+            <w:r>
+              <w:t>LatitudeCreated</w:t>
+            </w:r>
+            <w:proofErr w:type="spellEnd"/>
+            <w:r>
+              <w:t xml:space="preserve"> </w:t>
+            </w:r>
+          </w:p>
+        </w:tc>
+        <w:tc>
+          <w:tcPr>
+            <w:tcW w:w="1552" w:type="dxa"/>
+          </w:tcPr>
+          <w:p>
+            <w:pPr>
+              <w:cnfStyle w:val="000000000000" w:firstRow="0" w:lastRow="0" w:firstColumn="0" w:lastColumn="0" w:oddVBand="0" w:evenVBand="0" w:oddHBand="0" w:evenHBand="0" w:firstRowFirstColumn="0" w:firstRowLastColumn="0" w:lastRowFirstColumn="0" w:lastRowLastColumn="0"/>
+            </w:pPr>
+            <w:r>
+              <w:t>Decimal</w:t>
+            </w:r>
+          </w:p>
+        </w:tc>
+        <w:tc>
+          <w:tcPr>
+            <w:tcW w:w="2371" w:type="dxa"/>
+          </w:tcPr>
+          <w:p>
+            <w:pPr>
+              <w:cnfStyle w:val="000000000000" w:firstRow="0" w:lastRow="0" w:firstColumn="0" w:lastColumn="0" w:oddVBand="0" w:evenVBand="0" w:oddHBand="0" w:evenHBand="0" w:firstRowFirstColumn="0" w:firstRowLastColumn="0" w:lastRowFirstColumn="0" w:lastRowLastColumn="0"/>
+            </w:pPr>
+            <w:r>
+              <w:t>Min :1</w:t>
+            </w:r>
+            <w:r>
+              <w:t>, Max:1</w:t>
+            </w:r>
+          </w:p>
+        </w:tc>
+        <w:tc>
+          <w:tcPr>
+            <w:tcW w:w="2520" w:type="dxa"/>
+          </w:tcPr>
+          <w:p>
+            <w:pPr>
+              <w:cnfStyle w:val="000000000000" w:firstRow="0" w:lastRow="0" w:firstColumn="0" w:lastColumn="0" w:oddVBand="0" w:evenVBand="0" w:oddHBand="0" w:evenHBand="0" w:firstRowFirstColumn="0" w:firstRowLastColumn="0" w:lastRowFirstColumn="0" w:lastRowLastColumn="0"/>
+            </w:pPr>
+            <w:r>
+              <w:t xml:space="preserve">The system stores the </w:t>
+            </w:r>
+            <w:r>
+              <w:t>latitudinal</w:t>
+            </w:r>
+            <w:r>
+              <w:t xml:space="preserve"> data where the file was created.</w:t>
+            </w:r>
+          </w:p>
+        </w:tc>
+      </w:tr>
+      <w:tr>
+        <w:tc>
+          <w:tcPr>
+            <w:cnfStyle w:val="001000000000" w:firstRow="0" w:lastRow="0" w:firstColumn="1" w:lastColumn="0" w:oddVBand="0" w:evenVBand="0" w:oddHBand="0" w:evenHBand="0" w:firstRowFirstColumn="0" w:firstRowLastColumn="0" w:lastRowFirstColumn="0" w:lastRowLastColumn="0"/>
+            <w:tcW w:w="2547" w:type="dxa"/>
+          </w:tcPr>
+          <w:p>
+            <w:proofErr w:type="spellStart"/>
+            <w:r>
+              <w:t>PwdDigest</w:t>
+            </w:r>
+            <w:proofErr w:type="spellEnd"/>
+          </w:p>
+        </w:tc>
+        <w:tc>
+          <w:tcPr>
+            <w:tcW w:w="1552" w:type="dxa"/>
+          </w:tcPr>
+          <w:p>
+            <w:pPr>
+              <w:cnfStyle w:val="000000000000" w:firstRow="0" w:lastRow="0" w:firstColumn="0" w:lastColumn="0" w:oddVBand="0" w:evenVBand="0" w:oddHBand="0" w:evenHBand="0" w:firstRowFirstColumn="0" w:firstRowLastColumn="0" w:lastRowFirstColumn="0" w:lastRowLastColumn="0"/>
+            </w:pPr>
+            <w:r>
+              <w:t xml:space="preserve">String </w:t>
+            </w:r>
+          </w:p>
+        </w:tc>
+        <w:tc>
+          <w:tcPr>
+            <w:tcW w:w="2371" w:type="dxa"/>
+          </w:tcPr>
+          <w:p>
+            <w:pPr>
+              <w:cnfStyle w:val="000000000000" w:firstRow="0" w:lastRow="0" w:firstColumn="0" w:lastColumn="0" w:oddVBand="0" w:evenVBand="0" w:oddHBand="0" w:evenHBand="0" w:firstRowFirstColumn="0" w:firstRowLastColumn="0" w:lastRowFirstColumn="0" w:lastRowLastColumn="0"/>
+            </w:pPr>
+          </w:p>
+        </w:tc>
+        <w:tc>
+          <w:tcPr>
+            <w:tcW w:w="2520" w:type="dxa"/>
+          </w:tcPr>
+          <w:p>
+            <w:pPr>
+              <w:cnfStyle w:val="000000000000" w:firstRow="0" w:lastRow="0" w:firstColumn="0" w:lastColumn="0" w:oddVBand="0" w:evenVBand="0" w:oddHBand="0" w:evenHBand="0" w:firstRowFirstColumn="0" w:firstRowLastColumn="0" w:lastRowFirstColumn="0" w:lastRowLastColumn="0"/>
+            </w:pPr>
+            <w:r>
+              <w:t>The password digest that is created by hashing password, salt, longitude and latitude.</w:t>
+            </w:r>
+          </w:p>
+        </w:tc>
+      </w:tr>
+      <w:tr>
+        <w:tc>
+          <w:tcPr>
+            <w:cnfStyle w:val="001000000000" w:firstRow="0" w:lastRow="0" w:firstColumn="1" w:lastColumn="0" w:oddVBand="0" w:evenVBand="0" w:oddHBand="0" w:evenHBand="0" w:firstRowFirstColumn="0" w:firstRowLastColumn="0" w:lastRowFirstColumn="0" w:lastRowLastColumn="0"/>
+            <w:tcW w:w="2547" w:type="dxa"/>
+          </w:tcPr>
+          <w:p>
+            <w:proofErr w:type="spellStart"/>
+            <w:r>
+              <w:t>BackedUP</w:t>
+            </w:r>
+            <w:proofErr w:type="spellEnd"/>
+          </w:p>
+        </w:tc>
+        <w:tc>
+          <w:tcPr>
+            <w:tcW w:w="1552" w:type="dxa"/>
+          </w:tcPr>
+          <w:p>
+            <w:pPr>
+              <w:cnfStyle w:val="000000000000" w:firstRow="0" w:lastRow="0" w:firstColumn="0" w:lastColumn="0" w:oddVBand="0" w:evenVBand="0" w:oddHBand="0" w:evenHBand="0" w:firstRowFirstColumn="0" w:firstRowLastColumn="0" w:lastRowFirstColumn="0" w:lastRowLastColumn="0"/>
+            </w:pPr>
+            <w:r>
+              <w:t>Boolean</w:t>
+            </w:r>
+          </w:p>
+        </w:tc>
+        <w:tc>
+          <w:tcPr>
+            <w:tcW w:w="2371" w:type="dxa"/>
+          </w:tcPr>
+          <w:p>
+            <w:pPr>
+              <w:cnfStyle w:val="000000000000" w:firstRow="0" w:lastRow="0" w:firstColumn="0" w:lastColumn="0" w:oddVBand="0" w:evenVBand="0" w:oddHBand="0" w:evenHBand="0" w:firstRowFirstColumn="0" w:firstRowLastColumn="0" w:lastRowFirstColumn="0" w:lastRowLastColumn="0"/>
+            </w:pPr>
+          </w:p>
+        </w:tc>
+        <w:tc>
+          <w:tcPr>
+            <w:tcW w:w="2520" w:type="dxa"/>
+          </w:tcPr>
+          <w:p>
+            <w:pPr>
+              <w:cnfStyle w:val="000000000000" w:firstRow="0" w:lastRow="0" w:firstColumn="0" w:lastColumn="0" w:oddVBand="0" w:evenVBand="0" w:oddHBand="0" w:evenHBand="0" w:firstRowFirstColumn="0" w:firstRowLastColumn="0" w:lastRowFirstColumn="0" w:lastRowLastColumn="0"/>
+            </w:pPr>
+            <w:r>
+              <w:t>This a variable to make sure if the data has been backed up or new.</w:t>
+            </w:r>
+          </w:p>
+        </w:tc>
+      </w:tr>
+      <w:tr>
+        <w:tc>
+          <w:tcPr>
+            <w:cnfStyle w:val="001000000000" w:firstRow="0" w:lastRow="0" w:firstColumn="1" w:lastColumn="0" w:oddVBand="0" w:evenVBand="0" w:oddHBand="0" w:evenHBand="0" w:firstRowFirstColumn="0" w:firstRowLastColumn="0" w:lastRowFirstColumn="0" w:lastRowLastColumn="0"/>
+            <w:tcW w:w="2547" w:type="dxa"/>
+          </w:tcPr>
+          <w:p>
+            <w:r>
+              <w:lastRenderedPageBreak/>
+              <w:t>Password</w:t>
+            </w:r>
+          </w:p>
+        </w:tc>
+        <w:tc>
+          <w:tcPr>
+            <w:tcW w:w="1552" w:type="dxa"/>
+          </w:tcPr>
+          <w:p>
+            <w:pPr>
+              <w:cnfStyle w:val="000000000000" w:firstRow="0" w:lastRow="0" w:firstColumn="0" w:lastColumn="0" w:oddVBand="0" w:evenVBand="0" w:oddHBand="0" w:evenHBand="0" w:firstRowFirstColumn="0" w:firstRowLastColumn="0" w:lastRowFirstColumn="0" w:lastRowLastColumn="0"/>
+            </w:pPr>
+            <w:r>
+              <w:t>Password</w:t>
+            </w:r>
+          </w:p>
+        </w:tc>
+        <w:tc>
+          <w:tcPr>
+            <w:tcW w:w="2371" w:type="dxa"/>
+          </w:tcPr>
+          <w:p>
+            <w:pPr>
+              <w:cnfStyle w:val="000000000000" w:firstRow="0" w:lastRow="0" w:firstColumn="0" w:lastColumn="0" w:oddVBand="0" w:evenVBand="0" w:oddHBand="0" w:evenHBand="0" w:firstRowFirstColumn="0" w:firstRowLastColumn="0" w:lastRowFirstColumn="0" w:lastRowLastColumn="0"/>
+            </w:pPr>
+          </w:p>
+        </w:tc>
+        <w:tc>
+          <w:tcPr>
+            <w:tcW w:w="2520" w:type="dxa"/>
+          </w:tcPr>
+          <w:p>
+            <w:pPr>
+              <w:cnfStyle w:val="000000000000" w:firstRow="0" w:lastRow="0" w:firstColumn="0" w:lastColumn="0" w:oddVBand="0" w:evenVBand="0" w:oddHBand="0" w:evenHBand="0" w:firstRowFirstColumn="0" w:firstRowLastColumn="0" w:lastRowFirstColumn="0" w:lastRowLastColumn="0"/>
+            </w:pPr>
+            <w:r>
+              <w:t>Password that was used to encrypt the file</w:t>
+            </w:r>
+            <w:r>
+              <w:t xml:space="preserve"> (password ID)</w:t>
+            </w:r>
+          </w:p>
+        </w:tc>
+      </w:tr>
+      <w:tr>
+        <w:tc>
+          <w:tcPr>
+            <w:cnfStyle w:val="001000000000" w:firstRow="0" w:lastRow="0" w:firstColumn="1" w:lastColumn="0" w:oddVBand="0" w:evenVBand="0" w:oddHBand="0" w:evenHBand="0" w:firstRowFirstColumn="0" w:firstRowLastColumn="0" w:lastRowFirstColumn="0" w:lastRowLastColumn="0"/>
+            <w:tcW w:w="2547" w:type="dxa"/>
+          </w:tcPr>
+          <w:p>
+            <w:r>
+              <w:t>Area</w:t>
+            </w:r>
+          </w:p>
+        </w:tc>
+        <w:tc>
+          <w:tcPr>
+            <w:tcW w:w="1552" w:type="dxa"/>
+          </w:tcPr>
+          <w:p>
+            <w:pPr>
+              <w:cnfStyle w:val="000000000000" w:firstRow="0" w:lastRow="0" w:firstColumn="0" w:lastColumn="0" w:oddVBand="0" w:evenVBand="0" w:oddHBand="0" w:evenHBand="0" w:firstRowFirstColumn="0" w:firstRowLastColumn="0" w:lastRowFirstColumn="0" w:lastRowLastColumn="0"/>
+            </w:pPr>
+            <w:r>
+              <w:t>Area</w:t>
+            </w:r>
+          </w:p>
+        </w:tc>
+        <w:tc>
+          <w:tcPr>
+            <w:tcW w:w="2371" w:type="dxa"/>
+          </w:tcPr>
+          <w:p>
+            <w:pPr>
+              <w:cnfStyle w:val="000000000000" w:firstRow="0" w:lastRow="0" w:firstColumn="0" w:lastColumn="0" w:oddVBand="0" w:evenVBand="0" w:oddHBand="0" w:evenHBand="0" w:firstRowFirstColumn="0" w:firstRowLastColumn="0" w:lastRowFirstColumn="0" w:lastRowLastColumn="0"/>
+            </w:pPr>
+          </w:p>
+        </w:tc>
+        <w:tc>
+          <w:tcPr>
+            <w:tcW w:w="2520" w:type="dxa"/>
+          </w:tcPr>
+          <w:p>
+            <w:pPr>
+              <w:cnfStyle w:val="000000000000" w:firstRow="0" w:lastRow="0" w:firstColumn="0" w:lastColumn="0" w:oddVBand="0" w:evenVBand="0" w:oddHBand="0" w:evenHBand="0" w:firstRowFirstColumn="0" w:firstRowLastColumn="0" w:lastRowFirstColumn="0" w:lastRowLastColumn="0"/>
+            </w:pPr>
+            <w:r>
+              <w:t xml:space="preserve">The </w:t>
+            </w:r>
+            <w:r>
+              <w:t>area wher</w:t>
+            </w:r>
+            <w:r>
+              <w:t>e the file has been grouped in (Area ID)</w:t>
+            </w:r>
+          </w:p>
+        </w:tc>
+      </w:tr>
+    </w:tbl>
+    <w:p/>
+    <w:p>
+      <w:pPr>
+        <w:pStyle w:val="Heading4"/>
+      </w:pPr>
+      <w:r>
+        <w:t xml:space="preserve">Data dictionary for Element: </w:t>
+      </w:r>
+      <w:r>
+        <w:t>Area</w:t>
+      </w:r>
+    </w:p>
+    <w:tbl>
+      <w:tblPr>
+        <w:tblStyle w:val="GridTable1Light-Accent1"/>
+        <w:tblW w:w="8990" w:type="dxa"/>
+        <w:tblLook w:val="04A0" w:firstRow="1" w:lastRow="0" w:firstColumn="1" w:lastColumn="0" w:noHBand="0" w:noVBand="1"/>
+      </w:tblPr>
+      <w:tblGrid>
+        <w:gridCol w:w="2547"/>
+        <w:gridCol w:w="1134"/>
+        <w:gridCol w:w="2789"/>
+        <w:gridCol w:w="2520"/>
+      </w:tblGrid>
+      <w:tr>
+        <w:trPr>
+          <w:cnfStyle w:val="100000000000" w:firstRow="1" w:lastRow="0" w:firstColumn="0" w:lastColumn="0" w:oddVBand="0" w:evenVBand="0" w:oddHBand="0" w:evenHBand="0" w:firstRowFirstColumn="0" w:firstRowLastColumn="0" w:lastRowFirstColumn="0" w:lastRowLastColumn="0"/>
+        </w:trPr>
+        <w:tc>
+          <w:tcPr>
+            <w:cnfStyle w:val="001000000000" w:firstRow="0" w:lastRow="0" w:firstColumn="1" w:lastColumn="0" w:oddVBand="0" w:evenVBand="0" w:oddHBand="0" w:evenHBand="0" w:firstRowFirstColumn="0" w:firstRowLastColumn="0" w:lastRowFirstColumn="0" w:lastRowLastColumn="0"/>
+            <w:tcW w:w="2547" w:type="dxa"/>
+          </w:tcPr>
+          <w:p>
+            <w:r>
+              <w:t>Name</w:t>
+            </w:r>
+          </w:p>
+        </w:tc>
+        <w:tc>
+          <w:tcPr>
+            <w:tcW w:w="1134" w:type="dxa"/>
+          </w:tcPr>
+          <w:p>
+            <w:pPr>
+              <w:cnfStyle w:val="100000000000" w:firstRow="1" w:lastRow="0" w:firstColumn="0" w:lastColumn="0" w:oddVBand="0" w:evenVBand="0" w:oddHBand="0" w:evenHBand="0" w:firstRowFirstColumn="0" w:firstRowLastColumn="0" w:lastRowFirstColumn="0" w:lastRowLastColumn="0"/>
+            </w:pPr>
+            <w:r>
+              <w:t>Data Type</w:t>
+            </w:r>
+          </w:p>
+        </w:tc>
+        <w:tc>
+          <w:tcPr>
+            <w:tcW w:w="2789" w:type="dxa"/>
+          </w:tcPr>
+          <w:p>
+            <w:pPr>
+              <w:cnfStyle w:val="100000000000" w:firstRow="1" w:lastRow="0" w:firstColumn="0" w:lastColumn="0" w:oddVBand="0" w:evenVBand="0" w:oddHBand="0" w:evenHBand="0" w:firstRowFirstColumn="0" w:firstRowLastColumn="0" w:lastRowFirstColumn="0" w:lastRowLastColumn="0"/>
+            </w:pPr>
+            <w:r>
+              <w:t>Constrain</w:t>
+            </w:r>
+          </w:p>
+        </w:tc>
+        <w:tc>
+          <w:tcPr>
+            <w:tcW w:w="2520" w:type="dxa"/>
+          </w:tcPr>
+          <w:p>
+            <w:pPr>
+              <w:cnfStyle w:val="100000000000" w:firstRow="1" w:lastRow="0" w:firstColumn="0" w:lastColumn="0" w:oddVBand="0" w:evenVBand="0" w:oddHBand="0" w:evenHBand="0" w:firstRowFirstColumn="0" w:firstRowLastColumn="0" w:lastRowFirstColumn="0" w:lastRowLastColumn="0"/>
+            </w:pPr>
+            <w:r>
+              <w:t xml:space="preserve">Description </w:t>
+            </w:r>
+          </w:p>
+        </w:tc>
+      </w:tr>
+      <w:tr>
+        <w:tc>
+          <w:tcPr>
+            <w:cnfStyle w:val="001000000000" w:firstRow="0" w:lastRow="0" w:firstColumn="1" w:lastColumn="0" w:oddVBand="0" w:evenVBand="0" w:oddHBand="0" w:evenHBand="0" w:firstRowFirstColumn="0" w:firstRowLastColumn="0" w:lastRowFirstColumn="0" w:lastRowLastColumn="0"/>
+            <w:tcW w:w="2547" w:type="dxa"/>
+          </w:tcPr>
+          <w:p>
+            <w:r>
+              <w:t>Area</w:t>
+            </w:r>
+            <w:r>
+              <w:t xml:space="preserve"> ID (primary key)</w:t>
+            </w:r>
+          </w:p>
+        </w:tc>
+        <w:tc>
+          <w:tcPr>
+            <w:tcW w:w="1134" w:type="dxa"/>
+          </w:tcPr>
+          <w:p>
+            <w:pPr>
+              <w:cnfStyle w:val="000000000000" w:firstRow="0" w:lastRow="0" w:firstColumn="0" w:lastColumn="0" w:oddVBand="0" w:evenVBand="0" w:oddHBand="0" w:evenHBand="0" w:firstRowFirstColumn="0" w:firstRowLastColumn="0" w:lastRowFirstColumn="0" w:lastRowLastColumn="0"/>
+            </w:pPr>
+            <w:r>
+              <w:t>string</w:t>
+            </w:r>
+          </w:p>
+        </w:tc>
+        <w:tc>
+          <w:tcPr>
+            <w:tcW w:w="2789" w:type="dxa"/>
+          </w:tcPr>
+          <w:p>
+            <w:pPr>
+              <w:cnfStyle w:val="000000000000" w:firstRow="0" w:lastRow="0" w:firstColumn="0" w:lastColumn="0" w:oddVBand="0" w:evenVBand="0" w:oddHBand="0" w:evenHBand="0" w:firstRowFirstColumn="0" w:firstRowLastColumn="0" w:lastRowFirstColumn="0" w:lastRowLastColumn="0"/>
+            </w:pPr>
+            <w:r>
+              <w:t>Min :1</w:t>
+            </w:r>
+            <w:r>
+              <w:t>, Max:1</w:t>
+            </w:r>
+          </w:p>
+        </w:tc>
+        <w:tc>
+          <w:tcPr>
+            <w:tcW w:w="2520" w:type="dxa"/>
+          </w:tcPr>
+          <w:p>
+            <w:pPr>
+              <w:cnfStyle w:val="000000000000" w:firstRow="0" w:lastRow="0" w:firstColumn="0" w:lastColumn="0" w:oddVBand="0" w:evenVBand="0" w:oddHBand="0" w:evenHBand="0" w:firstRowFirstColumn="0" w:firstRowLastColumn="0" w:lastRowFirstColumn="0" w:lastRowLastColumn="0"/>
+            </w:pPr>
+            <w:r>
+              <w:t xml:space="preserve">ID to identify the </w:t>
+            </w:r>
+            <w:r>
+              <w:t>area</w:t>
+            </w:r>
+          </w:p>
+        </w:tc>
+      </w:tr>
+      <w:tr>
+        <w:tc>
+          <w:tcPr>
+            <w:cnfStyle w:val="001000000000" w:firstRow="0" w:lastRow="0" w:firstColumn="1" w:lastColumn="0" w:oddVBand="0" w:evenVBand="0" w:oddHBand="0" w:evenHBand="0" w:firstRowFirstColumn="0" w:firstRowLastColumn="0" w:lastRowFirstColumn="0" w:lastRowLastColumn="0"/>
+            <w:tcW w:w="2547" w:type="dxa"/>
+          </w:tcPr>
+          <w:p>
+            <w:r>
+              <w:t xml:space="preserve">Longitude </w:t>
+            </w:r>
+          </w:p>
+        </w:tc>
+        <w:tc>
+          <w:tcPr>
+            <w:tcW w:w="1134" w:type="dxa"/>
+          </w:tcPr>
+          <w:p>
+            <w:pPr>
+              <w:cnfStyle w:val="000000000000" w:firstRow="0" w:lastRow="0" w:firstColumn="0" w:lastColumn="0" w:oddVBand="0" w:evenVBand="0" w:oddHBand="0" w:evenHBand="0" w:firstRowFirstColumn="0" w:firstRowLastColumn="0" w:lastRowFirstColumn="0" w:lastRowLastColumn="0"/>
+            </w:pPr>
+            <w:r>
+              <w:t>Decimal</w:t>
+            </w:r>
+          </w:p>
+        </w:tc>
+        <w:tc>
+          <w:tcPr>
+            <w:tcW w:w="2789" w:type="dxa"/>
+          </w:tcPr>
+          <w:p>
+            <w:pPr>
+              <w:cnfStyle w:val="000000000000" w:firstRow="0" w:lastRow="0" w:firstColumn="0" w:lastColumn="0" w:oddVBand="0" w:evenVBand="0" w:oddHBand="0" w:evenHBand="0" w:firstRowFirstColumn="0" w:firstRowLastColumn="0" w:lastRowFirstColumn="0" w:lastRowLastColumn="0"/>
+            </w:pPr>
+          </w:p>
+        </w:tc>
+        <w:tc>
+          <w:tcPr>
+            <w:tcW w:w="2520" w:type="dxa"/>
+          </w:tcPr>
+          <w:p>
+            <w:pPr>
+              <w:cnfStyle w:val="000000000000" w:firstRow="0" w:lastRow="0" w:firstColumn="0" w:lastColumn="0" w:oddVBand="0" w:evenVBand="0" w:oddHBand="0" w:evenHBand="0" w:firstRowFirstColumn="0" w:firstRowLastColumn="0" w:lastRowFirstColumn="0" w:lastRowLastColumn="0"/>
+            </w:pPr>
+            <w:r>
+              <w:t>The Longitude of the first file that was created in this area</w:t>
+            </w:r>
+          </w:p>
+        </w:tc>
+      </w:tr>
+      <w:tr>
+        <w:tc>
+          <w:tcPr>
+            <w:cnfStyle w:val="001000000000" w:firstRow="0" w:lastRow="0" w:firstColumn="1" w:lastColumn="0" w:oddVBand="0" w:evenVBand="0" w:oddHBand="0" w:evenHBand="0" w:firstRowFirstColumn="0" w:firstRowLastColumn="0" w:lastRowFirstColumn="0" w:lastRowLastColumn="0"/>
+            <w:tcW w:w="2547" w:type="dxa"/>
+          </w:tcPr>
+          <w:p>
+            <w:r>
+              <w:t>Latitude</w:t>
+            </w:r>
+          </w:p>
+        </w:tc>
+        <w:tc>
+          <w:tcPr>
+            <w:tcW w:w="1134" w:type="dxa"/>
+          </w:tcPr>
+          <w:p>
+            <w:pPr>
+              <w:cnfStyle w:val="000000000000" w:firstRow="0" w:lastRow="0" w:firstColumn="0" w:lastColumn="0" w:oddVBand="0" w:evenVBand="0" w:oddHBand="0" w:evenHBand="0" w:firstRowFirstColumn="0" w:firstRowLastColumn="0" w:lastRowFirstColumn="0" w:lastRowLastColumn="0"/>
+            </w:pPr>
+            <w:r>
+              <w:t>Decimal</w:t>
+            </w:r>
+          </w:p>
+        </w:tc>
+        <w:tc>
+          <w:tcPr>
+            <w:tcW w:w="2789" w:type="dxa"/>
+          </w:tcPr>
+          <w:p>
+            <w:pPr>
+              <w:cnfStyle w:val="000000000000" w:firstRow="0" w:lastRow="0" w:firstColumn="0" w:lastColumn="0" w:oddVBand="0" w:evenVBand="0" w:oddHBand="0" w:evenHBand="0" w:firstRowFirstColumn="0" w:firstRowLastColumn="0" w:lastRowFirstColumn="0" w:lastRowLastColumn="0"/>
+            </w:pPr>
+          </w:p>
+        </w:tc>
+        <w:tc>
+          <w:tcPr>
+            <w:tcW w:w="2520" w:type="dxa"/>
+          </w:tcPr>
+          <w:p>
+            <w:pPr>
+              <w:cnfStyle w:val="000000000000" w:firstRow="0" w:lastRow="0" w:firstColumn="0" w:lastColumn="0" w:oddVBand="0" w:evenVBand="0" w:oddHBand="0" w:evenHBand="0" w:firstRowFirstColumn="0" w:firstRowLastColumn="0" w:lastRowFirstColumn="0" w:lastRowLastColumn="0"/>
+            </w:pPr>
+            <w:r>
+              <w:t>The Latitude of the first file that was created in this area.</w:t>
+            </w:r>
+          </w:p>
+        </w:tc>
+      </w:tr>
+      <w:tr>
+        <w:tc>
+          <w:tcPr>
+            <w:cnfStyle w:val="001000000000" w:firstRow="0" w:lastRow="0" w:firstColumn="1" w:lastColumn="0" w:oddVBand="0" w:evenVBand="0" w:oddHBand="0" w:evenHBand="0" w:firstRowFirstColumn="0" w:firstRowLastColumn="0" w:lastRowFirstColumn="0" w:lastRowLastColumn="0"/>
+            <w:tcW w:w="2547" w:type="dxa"/>
+          </w:tcPr>
+          <w:p>
+            <w:r>
+              <w:t>Radius</w:t>
+            </w:r>
+          </w:p>
+        </w:tc>
+        <w:tc>
+          <w:tcPr>
+            <w:tcW w:w="1134" w:type="dxa"/>
+          </w:tcPr>
+          <w:p>
+            <w:pPr>
+              <w:cnfStyle w:val="000000000000" w:firstRow="0" w:lastRow="0" w:firstColumn="0" w:lastColumn="0" w:oddVBand="0" w:evenVBand="0" w:oddHBand="0" w:evenHBand="0" w:firstRowFirstColumn="0" w:firstRowLastColumn="0" w:lastRowFirstColumn="0" w:lastRowLastColumn="0"/>
+            </w:pPr>
+            <w:r>
+              <w:t>Decimal</w:t>
+            </w:r>
+          </w:p>
+        </w:tc>
+        <w:tc>
+          <w:tcPr>
+            <w:tcW w:w="2789" w:type="dxa"/>
+          </w:tcPr>
+          <w:p>
+            <w:pPr>
+              <w:cnfStyle w:val="000000000000" w:firstRow="0" w:lastRow="0" w:firstColumn="0" w:lastColumn="0" w:oddVBand="0" w:evenVBand="0" w:oddHBand="0" w:evenHBand="0" w:firstRowFirstColumn="0" w:firstRowLastColumn="0" w:lastRowFirstColumn="0" w:lastRowLastColumn="0"/>
+            </w:pPr>
+          </w:p>
+        </w:tc>
+        <w:tc>
+          <w:tcPr>
+            <w:tcW w:w="2520" w:type="dxa"/>
+          </w:tcPr>
+          <w:p>
+            <w:pPr>
+              <w:cnfStyle w:val="000000000000" w:firstRow="0" w:lastRow="0" w:firstColumn="0" w:lastColumn="0" w:oddVBand="0" w:evenVBand="0" w:oddHBand="0" w:evenHBand="0" w:firstRowFirstColumn="0" w:firstRowLastColumn="0" w:lastRowFirstColumn="0" w:lastRowLastColumn="0"/>
+            </w:pPr>
+            <w:r>
+              <w:t>The radius around the point where the first file was created.</w:t>
+            </w:r>
+          </w:p>
+        </w:tc>
+      </w:tr>
+    </w:tbl>
+    <w:p/>
+    <w:p>
+      <w:pPr>
+        <w:pStyle w:val="Heading4"/>
+      </w:pPr>
+      <w:r>
+        <w:t xml:space="preserve">Data dictionary for Element: </w:t>
+      </w:r>
+      <w:proofErr w:type="spellStart"/>
+      <w:r>
+        <w:t>Admin</w:t>
+      </w:r>
+      <w:r>
+        <w:t>Area</w:t>
+      </w:r>
+      <w:proofErr w:type="spellEnd"/>
+      <w:r>
+        <w:t xml:space="preserve"> (Stores the administration area)</w:t>
+      </w:r>
+      <w:bookmarkStart w:id="13" w:name="_GoBack"/>
+      <w:bookmarkEnd w:id="13"/>
+    </w:p>
+    <w:tbl>
+      <w:tblPr>
+        <w:tblStyle w:val="GridTable1Light-Accent1"/>
+        <w:tblW w:w="8990" w:type="dxa"/>
+        <w:tblLook w:val="04A0" w:firstRow="1" w:lastRow="0" w:firstColumn="1" w:lastColumn="0" w:noHBand="0" w:noVBand="1"/>
+      </w:tblPr>
+      <w:tblGrid>
+        <w:gridCol w:w="2547"/>
+        <w:gridCol w:w="1134"/>
+        <w:gridCol w:w="2789"/>
+        <w:gridCol w:w="2520"/>
+      </w:tblGrid>
+      <w:tr>
+        <w:trPr>
+          <w:cnfStyle w:val="100000000000" w:firstRow="1" w:lastRow="0" w:firstColumn="0" w:lastColumn="0" w:oddVBand="0" w:evenVBand="0" w:oddHBand="0" w:evenHBand="0" w:firstRowFirstColumn="0" w:firstRowLastColumn="0" w:lastRowFirstColumn="0" w:lastRowLastColumn="0"/>
+        </w:trPr>
+        <w:tc>
+          <w:tcPr>
+            <w:cnfStyle w:val="001000000000" w:firstRow="0" w:lastRow="0" w:firstColumn="1" w:lastColumn="0" w:oddVBand="0" w:evenVBand="0" w:oddHBand="0" w:evenHBand="0" w:firstRowFirstColumn="0" w:firstRowLastColumn="0" w:lastRowFirstColumn="0" w:lastRowLastColumn="0"/>
+            <w:tcW w:w="2547" w:type="dxa"/>
+          </w:tcPr>
+          <w:p>
+            <w:r>
+              <w:t>Name</w:t>
+            </w:r>
+          </w:p>
+        </w:tc>
+        <w:tc>
+          <w:tcPr>
+            <w:tcW w:w="1134" w:type="dxa"/>
+          </w:tcPr>
+          <w:p>
+            <w:pPr>
+              <w:cnfStyle w:val="100000000000" w:firstRow="1" w:lastRow="0" w:firstColumn="0" w:lastColumn="0" w:oddVBand="0" w:evenVBand="0" w:oddHBand="0" w:evenHBand="0" w:firstRowFirstColumn="0" w:firstRowLastColumn="0" w:lastRowFirstColumn="0" w:lastRowLastColumn="0"/>
+            </w:pPr>
+            <w:r>
+              <w:t>Data Type</w:t>
+            </w:r>
+          </w:p>
+        </w:tc>
+        <w:tc>
+          <w:tcPr>
+            <w:tcW w:w="2789" w:type="dxa"/>
+          </w:tcPr>
+          <w:p>
+            <w:pPr>
+              <w:cnfStyle w:val="100000000000" w:firstRow="1" w:lastRow="0" w:firstColumn="0" w:lastColumn="0" w:oddVBand="0" w:evenVBand="0" w:oddHBand="0" w:evenHBand="0" w:firstRowFirstColumn="0" w:firstRowLastColumn="0" w:lastRowFirstColumn="0" w:lastRowLastColumn="0"/>
+            </w:pPr>
+            <w:r>
+              <w:t>Constrain</w:t>
+            </w:r>
+          </w:p>
+        </w:tc>
+        <w:tc>
+          <w:tcPr>
+            <w:tcW w:w="2520" w:type="dxa"/>
+          </w:tcPr>
+          <w:p>
+            <w:pPr>
+              <w:cnfStyle w:val="100000000000" w:firstRow="1" w:lastRow="0" w:firstColumn="0" w:lastColumn="0" w:oddVBand="0" w:evenVBand="0" w:oddHBand="0" w:evenHBand="0" w:firstRowFirstColumn="0" w:firstRowLastColumn="0" w:lastRowFirstColumn="0" w:lastRowLastColumn="0"/>
+            </w:pPr>
+            <w:r>
+              <w:t xml:space="preserve">Description </w:t>
+            </w:r>
+          </w:p>
+        </w:tc>
+      </w:tr>
+      <w:tr>
+        <w:tc>
+          <w:tcPr>
+            <w:cnfStyle w:val="001000000000" w:firstRow="0" w:lastRow="0" w:firstColumn="1" w:lastColumn="0" w:oddVBand="0" w:evenVBand="0" w:oddHBand="0" w:evenHBand="0" w:firstRowFirstColumn="0" w:firstRowLastColumn="0" w:lastRowFirstColumn="0" w:lastRowLastColumn="0"/>
+            <w:tcW w:w="2547" w:type="dxa"/>
+          </w:tcPr>
+          <w:p>
+            <w:r>
+              <w:t>Area ID (primary key)</w:t>
+            </w:r>
+          </w:p>
+        </w:tc>
+        <w:tc>
+          <w:tcPr>
+            <w:tcW w:w="1134" w:type="dxa"/>
+          </w:tcPr>
+          <w:p>
+            <w:pPr>
+              <w:cnfStyle w:val="000000000000" w:firstRow="0" w:lastRow="0" w:firstColumn="0" w:lastColumn="0" w:oddVBand="0" w:evenVBand="0" w:oddHBand="0" w:evenHBand="0" w:firstRowFirstColumn="0" w:firstRowLastColumn="0" w:lastRowFirstColumn="0" w:lastRowLastColumn="0"/>
+            </w:pPr>
+            <w:r>
+              <w:t>string</w:t>
+            </w:r>
+          </w:p>
+        </w:tc>
+        <w:tc>
+          <w:tcPr>
+            <w:tcW w:w="2789" w:type="dxa"/>
+          </w:tcPr>
+          <w:p>
+            <w:pPr>
+              <w:cnfStyle w:val="000000000000" w:firstRow="0" w:lastRow="0" w:firstColumn="0" w:lastColumn="0" w:oddVBand="0" w:evenVBand="0" w:oddHBand="0" w:evenHBand="0" w:firstRowFirstColumn="0" w:firstRowLastColumn="0" w:lastRowFirstColumn="0" w:lastRowLastColumn="0"/>
+            </w:pPr>
+            <w:r>
+              <w:t>Min :1, Max:1</w:t>
+            </w:r>
+          </w:p>
+        </w:tc>
+        <w:tc>
+          <w:tcPr>
+            <w:tcW w:w="2520" w:type="dxa"/>
+          </w:tcPr>
+          <w:p>
+            <w:pPr>
+              <w:cnfStyle w:val="000000000000" w:firstRow="0" w:lastRow="0" w:firstColumn="0" w:lastColumn="0" w:oddVBand="0" w:evenVBand="0" w:oddHBand="0" w:evenHBand="0" w:firstRowFirstColumn="0" w:firstRowLastColumn="0" w:lastRowFirstColumn="0" w:lastRowLastColumn="0"/>
+            </w:pPr>
+            <w:r>
+              <w:t>ID to identify the area</w:t>
+            </w:r>
+          </w:p>
+        </w:tc>
+      </w:tr>
+      <w:tr>
+        <w:tc>
+          <w:tcPr>
+            <w:cnfStyle w:val="001000000000" w:firstRow="0" w:lastRow="0" w:firstColumn="1" w:lastColumn="0" w:oddVBand="0" w:evenVBand="0" w:oddHBand="0" w:evenHBand="0" w:firstRowFirstColumn="0" w:firstRowLastColumn="0" w:lastRowFirstColumn="0" w:lastRowLastColumn="0"/>
+            <w:tcW w:w="2547" w:type="dxa"/>
+          </w:tcPr>
+          <w:p>
+            <w:r>
+              <w:t xml:space="preserve">Longitude </w:t>
+            </w:r>
+          </w:p>
+        </w:tc>
+        <w:tc>
+          <w:tcPr>
+            <w:tcW w:w="1134" w:type="dxa"/>
+          </w:tcPr>
+          <w:p>
+            <w:pPr>
+              <w:cnfStyle w:val="000000000000" w:firstRow="0" w:lastRow="0" w:firstColumn="0" w:lastColumn="0" w:oddVBand="0" w:evenVBand="0" w:oddHBand="0" w:evenHBand="0" w:firstRowFirstColumn="0" w:firstRowLastColumn="0" w:lastRowFirstColumn="0" w:lastRowLastColumn="0"/>
+            </w:pPr>
+            <w:r>
+              <w:t>Decimal</w:t>
+            </w:r>
+          </w:p>
+        </w:tc>
+        <w:tc>
+          <w:tcPr>
+            <w:tcW w:w="2789" w:type="dxa"/>
+          </w:tcPr>
+          <w:p>
+            <w:pPr>
+              <w:cnfStyle w:val="000000000000" w:firstRow="0" w:lastRow="0" w:firstColumn="0" w:lastColumn="0" w:oddVBand="0" w:evenVBand="0" w:oddHBand="0" w:evenHBand="0" w:firstRowFirstColumn="0" w:firstRowLastColumn="0" w:lastRowFirstColumn="0" w:lastRowLastColumn="0"/>
+            </w:pPr>
+          </w:p>
+        </w:tc>
+        <w:tc>
+          <w:tcPr>
+            <w:tcW w:w="2520" w:type="dxa"/>
+          </w:tcPr>
+          <w:p>
+            <w:pPr>
+              <w:cnfStyle w:val="000000000000" w:firstRow="0" w:lastRow="0" w:firstColumn="0" w:lastColumn="0" w:oddVBand="0" w:evenVBand="0" w:oddHBand="0" w:evenHBand="0" w:firstRowFirstColumn="0" w:firstRowLastColumn="0" w:lastRowFirstColumn="0" w:lastRowLastColumn="0"/>
+            </w:pPr>
+            <w:r>
+              <w:t>The Longitude of the first file that was created in this area</w:t>
+            </w:r>
+          </w:p>
+        </w:tc>
+      </w:tr>
+      <w:tr>
+        <w:tc>
+          <w:tcPr>
+            <w:cnfStyle w:val="001000000000" w:firstRow="0" w:lastRow="0" w:firstColumn="1" w:lastColumn="0" w:oddVBand="0" w:evenVBand="0" w:oddHBand="0" w:evenHBand="0" w:firstRowFirstColumn="0" w:firstRowLastColumn="0" w:lastRowFirstColumn="0" w:lastRowLastColumn="0"/>
+            <w:tcW w:w="2547" w:type="dxa"/>
+          </w:tcPr>
+          <w:p>
+            <w:r>
+              <w:t>Latitude</w:t>
+            </w:r>
+          </w:p>
+        </w:tc>
+        <w:tc>
+          <w:tcPr>
+            <w:tcW w:w="1134" w:type="dxa"/>
+          </w:tcPr>
+          <w:p>
+            <w:pPr>
+              <w:cnfStyle w:val="000000000000" w:firstRow="0" w:lastRow="0" w:firstColumn="0" w:lastColumn="0" w:oddVBand="0" w:evenVBand="0" w:oddHBand="0" w:evenHBand="0" w:firstRowFirstColumn="0" w:firstRowLastColumn="0" w:lastRowFirstColumn="0" w:lastRowLastColumn="0"/>
+            </w:pPr>
+            <w:r>
+              <w:t>Decimal</w:t>
+            </w:r>
+          </w:p>
+        </w:tc>
+        <w:tc>
+          <w:tcPr>
+            <w:tcW w:w="2789" w:type="dxa"/>
+          </w:tcPr>
+          <w:p>
+            <w:pPr>
+              <w:cnfStyle w:val="000000000000" w:firstRow="0" w:lastRow="0" w:firstColumn="0" w:lastColumn="0" w:oddVBand="0" w:evenVBand="0" w:oddHBand="0" w:evenHBand="0" w:firstRowFirstColumn="0" w:firstRowLastColumn="0" w:lastRowFirstColumn="0" w:lastRowLastColumn="0"/>
+            </w:pPr>
+          </w:p>
+        </w:tc>
+        <w:tc>
+          <w:tcPr>
+            <w:tcW w:w="2520" w:type="dxa"/>
+          </w:tcPr>
+          <w:p>
+            <w:pPr>
+              <w:cnfStyle w:val="000000000000" w:firstRow="0" w:lastRow="0" w:firstColumn="0" w:lastColumn="0" w:oddVBand="0" w:evenVBand="0" w:oddHBand="0" w:evenHBand="0" w:firstRowFirstColumn="0" w:firstRowLastColumn="0" w:lastRowFirstColumn="0" w:lastRowLastColumn="0"/>
+            </w:pPr>
+            <w:r>
+              <w:t>The Latitude of the first file that was created in this area.</w:t>
+            </w:r>
+          </w:p>
+        </w:tc>
+      </w:tr>
+      <w:tr>
+        <w:tc>
+          <w:tcPr>
+            <w:cnfStyle w:val="001000000000" w:firstRow="0" w:lastRow="0" w:firstColumn="1" w:lastColumn="0" w:oddVBand="0" w:evenVBand="0" w:oddHBand="0" w:evenHBand="0" w:firstRowFirstColumn="0" w:firstRowLastColumn="0" w:lastRowFirstColumn="0" w:lastRowLastColumn="0"/>
+            <w:tcW w:w="2547" w:type="dxa"/>
+          </w:tcPr>
+          <w:p>
+            <w:r>
+              <w:t>Radius</w:t>
+            </w:r>
+          </w:p>
+        </w:tc>
+        <w:tc>
+          <w:tcPr>
+            <w:tcW w:w="1134" w:type="dxa"/>
+          </w:tcPr>
+          <w:p>
+            <w:pPr>
+              <w:cnfStyle w:val="000000000000" w:firstRow="0" w:lastRow="0" w:firstColumn="0" w:lastColumn="0" w:oddVBand="0" w:evenVBand="0" w:oddHBand="0" w:evenHBand="0" w:firstRowFirstColumn="0" w:firstRowLastColumn="0" w:lastRowFirstColumn="0" w:lastRowLastColumn="0"/>
+            </w:pPr>
+            <w:r>
+              <w:t>Decimal</w:t>
+            </w:r>
+          </w:p>
+        </w:tc>
+        <w:tc>
+          <w:tcPr>
+            <w:tcW w:w="2789" w:type="dxa"/>
+          </w:tcPr>
+          <w:p>
+            <w:pPr>
+              <w:cnfStyle w:val="000000000000" w:firstRow="0" w:lastRow="0" w:firstColumn="0" w:lastColumn="0" w:oddVBand="0" w:evenVBand="0" w:oddHBand="0" w:evenHBand="0" w:firstRowFirstColumn="0" w:firstRowLastColumn="0" w:lastRowFirstColumn="0" w:lastRowLastColumn="0"/>
+            </w:pPr>
+          </w:p>
+        </w:tc>
+        <w:tc>
+          <w:tcPr>
+            <w:tcW w:w="2520" w:type="dxa"/>
+          </w:tcPr>
+          <w:p>
+            <w:pPr>
+              <w:cnfStyle w:val="000000000000" w:firstRow="0" w:lastRow="0" w:firstColumn="0" w:lastColumn="0" w:oddVBand="0" w:evenVBand="0" w:oddHBand="0" w:evenHBand="0" w:firstRowFirstColumn="0" w:firstRowLastColumn="0" w:lastRowFirstColumn="0" w:lastRowLastColumn="0"/>
+            </w:pPr>
+            <w:r>
+              <w:t>The radius around the point where the first file was created.</w:t>
+            </w:r>
+          </w:p>
+        </w:tc>
+      </w:tr>
+    </w:tbl>
+    <w:p/>
     <w:p>
       <w:pPr>
         <w:pStyle w:val="Heading1"/>
       </w:pPr>
-      <w:bookmarkStart w:id="24" w:name="_Toc492728754"/>
-      <w:r>
+      <w:bookmarkStart w:id="14" w:name="_Toc492728754"/>
+      <w:r>
+        <w:lastRenderedPageBreak/>
         <w:t>Detailed Database Software Design</w:t>
       </w:r>
-      <w:bookmarkEnd w:id="24"/>
+      <w:bookmarkEnd w:id="14"/>
     </w:p>
     <w:p>
       <w:r>
@@ -3199,12 +3922,12 @@
       <w:pPr>
         <w:pStyle w:val="Heading1"/>
       </w:pPr>
-      <w:bookmarkStart w:id="25" w:name="_Toc492728756"/>
-      <w:bookmarkEnd w:id="14"/>
+      <w:bookmarkStart w:id="15" w:name="_Toc492728756"/>
+      <w:bookmarkEnd w:id="12"/>
       <w:r>
         <w:t>Requirements Traceability</w:t>
       </w:r>
-      <w:bookmarkEnd w:id="25"/>
+      <w:bookmarkEnd w:id="15"/>
     </w:p>
     <w:p>
       <w:r>
@@ -3215,11 +3938,11 @@
       <w:pPr>
         <w:pStyle w:val="Heading1"/>
       </w:pPr>
-      <w:bookmarkStart w:id="26" w:name="_Toc492728757"/>
+      <w:bookmarkStart w:id="16" w:name="_Toc492728757"/>
       <w:r>
         <w:t>Notes</w:t>
       </w:r>
-      <w:bookmarkEnd w:id="26"/>
+      <w:bookmarkEnd w:id="16"/>
     </w:p>
     <w:p>
       <w:pPr>
@@ -3306,13 +4029,38 @@
     </w:p>
     <w:p>
       <w:pPr>
+        <w:pStyle w:val="BodyText"/>
+      </w:pPr>
+    </w:p>
+    <w:p>
+      <w:pPr>
+        <w:pStyle w:val="BodyText"/>
+      </w:pPr>
+    </w:p>
+    <w:p>
+      <w:pPr>
+        <w:pStyle w:val="BodyText"/>
+      </w:pPr>
+    </w:p>
+    <w:p>
+      <w:pPr>
+        <w:pStyle w:val="BodyText"/>
+      </w:pPr>
+    </w:p>
+    <w:p>
+      <w:pPr>
+        <w:pStyle w:val="BodyText"/>
+      </w:pPr>
+    </w:p>
+    <w:p>
+      <w:pPr>
         <w:pStyle w:val="Heading1"/>
       </w:pPr>
-      <w:bookmarkStart w:id="27" w:name="_Toc492728758"/>
+      <w:bookmarkStart w:id="17" w:name="_Toc492728758"/>
       <w:r>
         <w:t>Appendi</w:t>
       </w:r>
-      <w:bookmarkEnd w:id="27"/>
+      <w:bookmarkEnd w:id="17"/>
       <w:r>
         <w:t>x 1</w:t>
       </w:r>
@@ -3330,8 +4078,8 @@
         <w:ind w:left="-993" w:right="-498"/>
       </w:pPr>
     </w:p>
-    <w:bookmarkStart w:id="28" w:name="_MON_1564406534"/>
-    <w:bookmarkEnd w:id="28"/>
+    <w:bookmarkStart w:id="18" w:name="_MON_1564406534"/>
+    <w:bookmarkEnd w:id="18"/>
     <w:p>
       <w:pPr>
         <w:ind w:left="-1418"/>
@@ -3357,27 +4105,27 @@
             <v:path o:extrusionok="f" gradientshapeok="t" o:connecttype="rect"/>
             <o:lock v:ext="edit" aspectratio="t"/>
           </v:shapetype>
-          <v:shape id="_x0000_i1028" type="#_x0000_t75" style="width:577.2pt;height:510pt" o:ole="">
+          <v:shape id="_x0000_i1025" type="#_x0000_t75" style="width:577.15pt;height:509.8pt" o:ole="">
             <v:imagedata r:id="rId11" o:title=""/>
           </v:shape>
-          <o:OLEObject Type="Embed" ProgID="Word.Document.12" ShapeID="_x0000_i1028" DrawAspect="Content" ObjectID="_1564421038" r:id="rId12">
+          <o:OLEObject Type="Embed" ProgID="Word.Document.12" ShapeID="_x0000_i1025" DrawAspect="Content" ObjectID="_1564473446" r:id="rId12">
             <o:FieldCodes>\s</o:FieldCodes>
           </o:OLEObject>
         </w:object>
       </w:r>
     </w:p>
-    <w:bookmarkStart w:id="29" w:name="_MON_1564409764"/>
-    <w:bookmarkEnd w:id="29"/>
+    <w:bookmarkStart w:id="19" w:name="_MON_1564409764"/>
+    <w:bookmarkEnd w:id="19"/>
     <w:p>
       <w:pPr>
         <w:ind w:left="-1418"/>
       </w:pPr>
       <w:r>
         <w:object w:dxaOrig="11546" w:dyaOrig="7964">
-          <v:shape id="_x0000_i1026" type="#_x0000_t75" style="width:577.2pt;height:397.8pt" o:ole="">
+          <v:shape id="_x0000_i1026" type="#_x0000_t75" style="width:577.15pt;height:397.75pt" o:ole="">
             <v:imagedata r:id="rId13" o:title=""/>
           </v:shape>
-          <o:OLEObject Type="Embed" ProgID="Word.OpenDocumentText.12" ShapeID="_x0000_i1026" DrawAspect="Content" ObjectID="_1564421039" r:id="rId14"/>
+          <o:OLEObject Type="Embed" ProgID="Word.OpenDocumentText.12" ShapeID="_x0000_i1026" DrawAspect="Content" ObjectID="_1564473447" r:id="rId14"/>
         </w:object>
       </w:r>
     </w:p>
@@ -4077,6 +4825,95 @@
       </w:rPr>
     </w:lvl>
   </w:abstractNum>
+  <w:abstractNum w:abstractNumId="11" w15:restartNumberingAfterBreak="0">
+    <w:nsid w:val="6F97514B"/>
+    <w:multiLevelType w:val="hybridMultilevel"/>
+    <w:tmpl w:val="81B8070A"/>
+    <w:lvl w:ilvl="0" w:tplc="182214C8">
+      <w:start w:val="1"/>
+      <w:numFmt w:val="decimal"/>
+      <w:lvlText w:val="%1-"/>
+      <w:lvlJc w:val="left"/>
+      <w:pPr>
+        <w:ind w:left="720" w:hanging="360"/>
+      </w:pPr>
+      <w:rPr>
+        <w:rFonts w:hint="default"/>
+      </w:rPr>
+    </w:lvl>
+    <w:lvl w:ilvl="1" w:tplc="48090019" w:tentative="1">
+      <w:start w:val="1"/>
+      <w:numFmt w:val="lowerLetter"/>
+      <w:lvlText w:val="%2."/>
+      <w:lvlJc w:val="left"/>
+      <w:pPr>
+        <w:ind w:left="1440" w:hanging="360"/>
+      </w:pPr>
+    </w:lvl>
+    <w:lvl w:ilvl="2" w:tplc="4809001B" w:tentative="1">
+      <w:start w:val="1"/>
+      <w:numFmt w:val="lowerRoman"/>
+      <w:lvlText w:val="%3."/>
+      <w:lvlJc w:val="right"/>
+      <w:pPr>
+        <w:ind w:left="2160" w:hanging="180"/>
+      </w:pPr>
+    </w:lvl>
+    <w:lvl w:ilvl="3" w:tplc="4809000F" w:tentative="1">
+      <w:start w:val="1"/>
+      <w:numFmt w:val="decimal"/>
+      <w:lvlText w:val="%4."/>
+      <w:lvlJc w:val="left"/>
+      <w:pPr>
+        <w:ind w:left="2880" w:hanging="360"/>
+      </w:pPr>
+    </w:lvl>
+    <w:lvl w:ilvl="4" w:tplc="48090019" w:tentative="1">
+      <w:start w:val="1"/>
+      <w:numFmt w:val="lowerLetter"/>
+      <w:lvlText w:val="%5."/>
+      <w:lvlJc w:val="left"/>
+      <w:pPr>
+        <w:ind w:left="3600" w:hanging="360"/>
+      </w:pPr>
+    </w:lvl>
+    <w:lvl w:ilvl="5" w:tplc="4809001B" w:tentative="1">
+      <w:start w:val="1"/>
+      <w:numFmt w:val="lowerRoman"/>
+      <w:lvlText w:val="%6."/>
+      <w:lvlJc w:val="right"/>
+      <w:pPr>
+        <w:ind w:left="4320" w:hanging="180"/>
+      </w:pPr>
+    </w:lvl>
+    <w:lvl w:ilvl="6" w:tplc="4809000F" w:tentative="1">
+      <w:start w:val="1"/>
+      <w:numFmt w:val="decimal"/>
+      <w:lvlText w:val="%7."/>
+      <w:lvlJc w:val="left"/>
+      <w:pPr>
+        <w:ind w:left="5040" w:hanging="360"/>
+      </w:pPr>
+    </w:lvl>
+    <w:lvl w:ilvl="7" w:tplc="48090019" w:tentative="1">
+      <w:start w:val="1"/>
+      <w:numFmt w:val="lowerLetter"/>
+      <w:lvlText w:val="%8."/>
+      <w:lvlJc w:val="left"/>
+      <w:pPr>
+        <w:ind w:left="5760" w:hanging="360"/>
+      </w:pPr>
+    </w:lvl>
+    <w:lvl w:ilvl="8" w:tplc="4809001B" w:tentative="1">
+      <w:start w:val="1"/>
+      <w:numFmt w:val="lowerRoman"/>
+      <w:lvlText w:val="%9."/>
+      <w:lvlJc w:val="right"/>
+      <w:pPr>
+        <w:ind w:left="6480" w:hanging="180"/>
+      </w:pPr>
+    </w:lvl>
+  </w:abstractNum>
   <w:num w:numId="1">
     <w:abstractNumId w:val="9"/>
   </w:num>
@@ -4109,6 +4946,9 @@
   </w:num>
   <w:num w:numId="11">
     <w:abstractNumId w:val="8"/>
+  </w:num>
+  <w:num w:numId="12">
+    <w:abstractNumId w:val="11"/>
   </w:num>
   <w:numIdMacAtCleanup w:val="10"/>
 </w:numbering>
@@ -5612,7 +6452,7 @@
 </file>
 
 <file path=customXml/itemProps1.xml><?xml version="1.0" encoding="utf-8"?>
-<ds:datastoreItem xmlns:ds="http://schemas.openxmlformats.org/officeDocument/2006/customXml" ds:itemID="{D09FE9F6-1BCD-46CA-855B-1209D6A8F9A6}">
+<ds:datastoreItem xmlns:ds="http://schemas.openxmlformats.org/officeDocument/2006/customXml" ds:itemID="{BC2592EE-171F-4023-9E75-76A17D5DA939}">
   <ds:schemaRefs>
     <ds:schemaRef ds:uri="http://schemas.openxmlformats.org/officeDocument/2006/bibliography"/>
   </ds:schemaRefs>

</xml_diff>

<commit_message>
Updated database design document
</commit_message>
<xml_diff>
--- a/FYP proposal V1/Database_Design_Document_LocADoc.docx
+++ b/FYP proposal V1/Database_Design_Document_LocADoc.docx
@@ -205,20 +205,20 @@
         <w:spacing w:before="40"/>
         <w:rPr>
           <w:b/>
-          <w:sz w:val="28"/>
+          <w:sz w:val="20"/>
         </w:rPr>
       </w:pPr>
       <w:r>
         <w:rPr>
           <w:b/>
-          <w:sz w:val="28"/>
+          <w:sz w:val="20"/>
         </w:rPr>
         <w:t>Prepared by</w:t>
       </w:r>
       <w:r>
         <w:rPr>
           <w:b/>
-          <w:sz w:val="28"/>
+          <w:sz w:val="20"/>
         </w:rPr>
         <w:t>:</w:t>
       </w:r>
@@ -571,28 +571,34 @@
           <w:tab w:val="right" w:leader="dot" w:pos="8990"/>
         </w:tabs>
         <w:rPr>
-          <w:noProof/>
-        </w:rPr>
-      </w:pPr>
-      <w:r>
-        <w:rPr>
+          <w:rFonts w:asciiTheme="minorHAnsi" w:eastAsiaTheme="minorEastAsia" w:hAnsiTheme="minorHAnsi" w:cstheme="minorBidi"/>
           <w:b w:val="0"/>
           <w:caps w:val="0"/>
-        </w:rPr>
-        <w:fldChar w:fldCharType="begin"/>
-      </w:r>
+          <w:noProof/>
+          <w:sz w:val="22"/>
+          <w:szCs w:val="22"/>
+          <w:lang w:val="en-SG" w:eastAsia="en-SG"/>
+        </w:rPr>
+      </w:pPr>
       <w:r>
         <w:rPr>
           <w:b w:val="0"/>
           <w:caps w:val="0"/>
         </w:rPr>
-        <w:instrText xml:space="preserve"> TOC \o "1-5" </w:instrText>
+        <w:fldChar w:fldCharType="begin"/>
       </w:r>
       <w:r>
         <w:rPr>
           <w:b w:val="0"/>
           <w:caps w:val="0"/>
         </w:rPr>
+        <w:instrText xml:space="preserve"> TOC \o "1-5" </w:instrText>
+      </w:r>
+      <w:r>
+        <w:rPr>
+          <w:b w:val="0"/>
+          <w:caps w:val="0"/>
+        </w:rPr>
         <w:fldChar w:fldCharType="separate"/>
       </w:r>
       <w:r>
@@ -603,9 +609,20 @@
       </w:r>
       <w:r>
         <w:rPr>
-          <w:noProof/>
+          <w:rFonts w:asciiTheme="minorHAnsi" w:eastAsiaTheme="minorEastAsia" w:hAnsiTheme="minorHAnsi" w:cstheme="minorBidi"/>
+          <w:b w:val="0"/>
+          <w:caps w:val="0"/>
+          <w:noProof/>
+          <w:sz w:val="22"/>
+          <w:szCs w:val="22"/>
+          <w:lang w:val="en-SG" w:eastAsia="en-SG"/>
         </w:rPr>
         <w:tab/>
+      </w:r>
+      <w:r>
+        <w:rPr>
+          <w:noProof/>
+        </w:rPr>
         <w:t>Introduction</w:t>
       </w:r>
       <w:r>
@@ -624,7 +641,7 @@
         <w:rPr>
           <w:noProof/>
         </w:rPr>
-        <w:instrText xml:space="preserve"> PAGEREF _Toc492728734 \h </w:instrText>
+        <w:instrText xml:space="preserve"> PAGEREF _Toc490742146 \h </w:instrText>
       </w:r>
       <w:r>
         <w:rPr>
@@ -653,12 +670,28 @@
     <w:p>
       <w:pPr>
         <w:pStyle w:val="TOC2"/>
+        <w:rPr>
+          <w:rFonts w:asciiTheme="minorHAnsi" w:eastAsiaTheme="minorEastAsia" w:hAnsiTheme="minorHAnsi" w:cstheme="minorBidi"/>
+          <w:smallCaps w:val="0"/>
+          <w:sz w:val="22"/>
+          <w:szCs w:val="22"/>
+          <w:lang w:val="en-SG" w:eastAsia="en-SG"/>
+        </w:rPr>
       </w:pPr>
       <w:r>
         <w:t>1.1</w:t>
       </w:r>
       <w:r>
+        <w:rPr>
+          <w:rFonts w:asciiTheme="minorHAnsi" w:eastAsiaTheme="minorEastAsia" w:hAnsiTheme="minorHAnsi" w:cstheme="minorBidi"/>
+          <w:smallCaps w:val="0"/>
+          <w:sz w:val="22"/>
+          <w:szCs w:val="22"/>
+          <w:lang w:val="en-SG" w:eastAsia="en-SG"/>
+        </w:rPr>
         <w:tab/>
+      </w:r>
+      <w:r>
         <w:t>Document Objectives</w:t>
       </w:r>
       <w:r>
@@ -668,7 +701,7 @@
         <w:fldChar w:fldCharType="begin"/>
       </w:r>
       <w:r>
-        <w:instrText xml:space="preserve"> PAGEREF _Toc492728735 \h </w:instrText>
+        <w:instrText xml:space="preserve"> PAGEREF _Toc490742147 \h </w:instrText>
       </w:r>
       <w:r>
         <w:fldChar w:fldCharType="separate"/>
@@ -683,12 +716,28 @@
     <w:p>
       <w:pPr>
         <w:pStyle w:val="TOC2"/>
+        <w:rPr>
+          <w:rFonts w:asciiTheme="minorHAnsi" w:eastAsiaTheme="minorEastAsia" w:hAnsiTheme="minorHAnsi" w:cstheme="minorBidi"/>
+          <w:smallCaps w:val="0"/>
+          <w:sz w:val="22"/>
+          <w:szCs w:val="22"/>
+          <w:lang w:val="en-SG" w:eastAsia="en-SG"/>
+        </w:rPr>
       </w:pPr>
       <w:r>
         <w:t>1.2</w:t>
       </w:r>
       <w:r>
+        <w:rPr>
+          <w:rFonts w:asciiTheme="minorHAnsi" w:eastAsiaTheme="minorEastAsia" w:hAnsiTheme="minorHAnsi" w:cstheme="minorBidi"/>
+          <w:smallCaps w:val="0"/>
+          <w:sz w:val="22"/>
+          <w:szCs w:val="22"/>
+          <w:lang w:val="en-SG" w:eastAsia="en-SG"/>
+        </w:rPr>
         <w:tab/>
+      </w:r>
+      <w:r>
         <w:t>Intended Audiences</w:t>
       </w:r>
       <w:r>
@@ -698,13 +747,13 @@
         <w:fldChar w:fldCharType="begin"/>
       </w:r>
       <w:r>
-        <w:instrText xml:space="preserve"> PAGEREF _Toc492728736 \h </w:instrText>
+        <w:instrText xml:space="preserve"> PAGEREF _Toc490742148 \h </w:instrText>
       </w:r>
       <w:r>
         <w:fldChar w:fldCharType="separate"/>
       </w:r>
       <w:r>
-        <w:t>3</w:t>
+        <w:t>4</w:t>
       </w:r>
       <w:r>
         <w:fldChar w:fldCharType="end"/>
@@ -713,12 +762,28 @@
     <w:p>
       <w:pPr>
         <w:pStyle w:val="TOC2"/>
+        <w:rPr>
+          <w:rFonts w:asciiTheme="minorHAnsi" w:eastAsiaTheme="minorEastAsia" w:hAnsiTheme="minorHAnsi" w:cstheme="minorBidi"/>
+          <w:smallCaps w:val="0"/>
+          <w:sz w:val="22"/>
+          <w:szCs w:val="22"/>
+          <w:lang w:val="en-SG" w:eastAsia="en-SG"/>
+        </w:rPr>
       </w:pPr>
       <w:r>
         <w:t>1.3</w:t>
       </w:r>
       <w:r>
+        <w:rPr>
+          <w:rFonts w:asciiTheme="minorHAnsi" w:eastAsiaTheme="minorEastAsia" w:hAnsiTheme="minorHAnsi" w:cstheme="minorBidi"/>
+          <w:smallCaps w:val="0"/>
+          <w:sz w:val="22"/>
+          <w:szCs w:val="22"/>
+          <w:lang w:val="en-SG" w:eastAsia="en-SG"/>
+        </w:rPr>
         <w:tab/>
+      </w:r>
+      <w:r>
         <w:t>References</w:t>
       </w:r>
       <w:r>
@@ -728,13 +793,13 @@
         <w:fldChar w:fldCharType="begin"/>
       </w:r>
       <w:r>
-        <w:instrText xml:space="preserve"> PAGEREF _Toc492728737 \h </w:instrText>
+        <w:instrText xml:space="preserve"> PAGEREF _Toc490742149 \h </w:instrText>
       </w:r>
       <w:r>
         <w:fldChar w:fldCharType="separate"/>
       </w:r>
       <w:r>
-        <w:t>3</w:t>
+        <w:t>4</w:t>
       </w:r>
       <w:r>
         <w:fldChar w:fldCharType="end"/>
@@ -743,12 +808,28 @@
     <w:p>
       <w:pPr>
         <w:pStyle w:val="TOC2"/>
+        <w:rPr>
+          <w:rFonts w:asciiTheme="minorHAnsi" w:eastAsiaTheme="minorEastAsia" w:hAnsiTheme="minorHAnsi" w:cstheme="minorBidi"/>
+          <w:smallCaps w:val="0"/>
+          <w:sz w:val="22"/>
+          <w:szCs w:val="22"/>
+          <w:lang w:val="en-SG" w:eastAsia="en-SG"/>
+        </w:rPr>
       </w:pPr>
       <w:r>
         <w:t>1.4</w:t>
       </w:r>
       <w:r>
+        <w:rPr>
+          <w:rFonts w:asciiTheme="minorHAnsi" w:eastAsiaTheme="minorEastAsia" w:hAnsiTheme="minorHAnsi" w:cstheme="minorBidi"/>
+          <w:smallCaps w:val="0"/>
+          <w:sz w:val="22"/>
+          <w:szCs w:val="22"/>
+          <w:lang w:val="en-SG" w:eastAsia="en-SG"/>
+        </w:rPr>
         <w:tab/>
+      </w:r>
+      <w:r>
         <w:t>Database Overview</w:t>
       </w:r>
       <w:r>
@@ -758,43 +839,13 @@
         <w:fldChar w:fldCharType="begin"/>
       </w:r>
       <w:r>
-        <w:instrText xml:space="preserve"> PAGEREF _Toc492728738 \h </w:instrText>
+        <w:instrText xml:space="preserve"> PAGEREF _Toc490742150 \h </w:instrText>
       </w:r>
       <w:r>
         <w:fldChar w:fldCharType="separate"/>
       </w:r>
       <w:r>
-        <w:t>3</w:t>
-      </w:r>
-      <w:r>
-        <w:fldChar w:fldCharType="end"/>
-      </w:r>
-    </w:p>
-    <w:p>
-      <w:pPr>
-        <w:pStyle w:val="TOC2"/>
-      </w:pPr>
-      <w:r>
-        <w:t>1.5</w:t>
-      </w:r>
-      <w:r>
-        <w:tab/>
-        <w:t>Document Overview</w:t>
-      </w:r>
-      <w:r>
-        <w:tab/>
-      </w:r>
-      <w:r>
-        <w:fldChar w:fldCharType="begin"/>
-      </w:r>
-      <w:r>
-        <w:instrText xml:space="preserve"> PAGEREF _Toc492728739 \h </w:instrText>
-      </w:r>
-      <w:r>
-        <w:fldChar w:fldCharType="separate"/>
-      </w:r>
-      <w:r>
-        <w:t>3</w:t>
+        <w:t>4</w:t>
       </w:r>
       <w:r>
         <w:fldChar w:fldCharType="end"/>
@@ -808,7 +859,13 @@
           <w:tab w:val="right" w:leader="dot" w:pos="8990"/>
         </w:tabs>
         <w:rPr>
-          <w:noProof/>
+          <w:rFonts w:asciiTheme="minorHAnsi" w:eastAsiaTheme="minorEastAsia" w:hAnsiTheme="minorHAnsi" w:cstheme="minorBidi"/>
+          <w:b w:val="0"/>
+          <w:caps w:val="0"/>
+          <w:noProof/>
+          <w:sz w:val="22"/>
+          <w:szCs w:val="22"/>
+          <w:lang w:val="en-SG" w:eastAsia="en-SG"/>
         </w:rPr>
       </w:pPr>
       <w:r>
@@ -819,10 +876,21 @@
       </w:r>
       <w:r>
         <w:rPr>
-          <w:noProof/>
+          <w:rFonts w:asciiTheme="minorHAnsi" w:eastAsiaTheme="minorEastAsia" w:hAnsiTheme="minorHAnsi" w:cstheme="minorBidi"/>
+          <w:b w:val="0"/>
+          <w:caps w:val="0"/>
+          <w:noProof/>
+          <w:sz w:val="22"/>
+          <w:szCs w:val="22"/>
+          <w:lang w:val="en-SG" w:eastAsia="en-SG"/>
         </w:rPr>
         <w:tab/>
-        <w:t>Database-wide Design Decisions</w:t>
+      </w:r>
+      <w:r>
+        <w:rPr>
+          <w:noProof/>
+        </w:rPr>
+        <w:t>Detailed Database Design</w:t>
       </w:r>
       <w:r>
         <w:rPr>
@@ -840,7 +908,7 @@
         <w:rPr>
           <w:noProof/>
         </w:rPr>
-        <w:instrText xml:space="preserve"> PAGEREF _Toc492728740 \h </w:instrText>
+        <w:instrText xml:space="preserve"> PAGEREF _Toc490742151 \h </w:instrText>
       </w:r>
       <w:r>
         <w:rPr>
@@ -857,7 +925,7 @@
         <w:rPr>
           <w:noProof/>
         </w:rPr>
-        <w:t>3</w:t>
+        <w:t>4</w:t>
       </w:r>
       <w:r>
         <w:rPr>
@@ -869,13 +937,29 @@
     <w:p>
       <w:pPr>
         <w:pStyle w:val="TOC2"/>
+        <w:rPr>
+          <w:rFonts w:asciiTheme="minorHAnsi" w:eastAsiaTheme="minorEastAsia" w:hAnsiTheme="minorHAnsi" w:cstheme="minorBidi"/>
+          <w:smallCaps w:val="0"/>
+          <w:sz w:val="22"/>
+          <w:szCs w:val="22"/>
+          <w:lang w:val="en-SG" w:eastAsia="en-SG"/>
+        </w:rPr>
       </w:pPr>
       <w:r>
         <w:t>2.1</w:t>
       </w:r>
       <w:r>
+        <w:rPr>
+          <w:rFonts w:asciiTheme="minorHAnsi" w:eastAsiaTheme="minorEastAsia" w:hAnsiTheme="minorHAnsi" w:cstheme="minorBidi"/>
+          <w:smallCaps w:val="0"/>
+          <w:sz w:val="22"/>
+          <w:szCs w:val="22"/>
+          <w:lang w:val="en-SG" w:eastAsia="en-SG"/>
+        </w:rPr>
         <w:tab/>
-        <w:t>Interfaces</w:t>
+      </w:r>
+      <w:r>
+        <w:t>DynamoDB design (NoSQL database)</w:t>
       </w:r>
       <w:r>
         <w:tab/>
@@ -884,13 +968,13 @@
         <w:fldChar w:fldCharType="begin"/>
       </w:r>
       <w:r>
-        <w:instrText xml:space="preserve"> PAGEREF _Toc492728741 \h </w:instrText>
+        <w:instrText xml:space="preserve"> PAGEREF _Toc490742152 \h </w:instrText>
       </w:r>
       <w:r>
         <w:fldChar w:fldCharType="separate"/>
       </w:r>
       <w:r>
-        <w:t>3</w:t>
+        <w:t>5</w:t>
       </w:r>
       <w:r>
         <w:fldChar w:fldCharType="end"/>
@@ -898,14 +982,517 @@
     </w:p>
     <w:p>
       <w:pPr>
+        <w:pStyle w:val="TOC3"/>
+        <w:rPr>
+          <w:rFonts w:asciiTheme="minorHAnsi" w:eastAsiaTheme="minorEastAsia" w:hAnsiTheme="minorHAnsi" w:cstheme="minorBidi"/>
+          <w:i w:val="0"/>
+          <w:sz w:val="22"/>
+          <w:szCs w:val="22"/>
+          <w:lang w:val="en-SG" w:eastAsia="en-SG"/>
+        </w:rPr>
+      </w:pPr>
+      <w:r>
+        <w:t>2.1.1</w:t>
+      </w:r>
+      <w:r>
+        <w:rPr>
+          <w:rFonts w:asciiTheme="minorHAnsi" w:eastAsiaTheme="minorEastAsia" w:hAnsiTheme="minorHAnsi" w:cstheme="minorBidi"/>
+          <w:i w:val="0"/>
+          <w:sz w:val="22"/>
+          <w:szCs w:val="22"/>
+          <w:lang w:val="en-SG" w:eastAsia="en-SG"/>
+        </w:rPr>
+        <w:tab/>
+      </w:r>
+      <w:r>
+        <w:t>Object Diagram</w:t>
+      </w:r>
+      <w:r>
+        <w:tab/>
+      </w:r>
+      <w:r>
+        <w:fldChar w:fldCharType="begin"/>
+      </w:r>
+      <w:r>
+        <w:instrText xml:space="preserve"> PAGEREF _Toc490742153 \h </w:instrText>
+      </w:r>
+      <w:r>
+        <w:fldChar w:fldCharType="separate"/>
+      </w:r>
+      <w:r>
+        <w:t>6</w:t>
+      </w:r>
+      <w:r>
+        <w:fldChar w:fldCharType="end"/>
+      </w:r>
+    </w:p>
+    <w:p>
+      <w:pPr>
+        <w:pStyle w:val="TOC3"/>
+        <w:rPr>
+          <w:rFonts w:asciiTheme="minorHAnsi" w:eastAsiaTheme="minorEastAsia" w:hAnsiTheme="minorHAnsi" w:cstheme="minorBidi"/>
+          <w:i w:val="0"/>
+          <w:sz w:val="22"/>
+          <w:szCs w:val="22"/>
+          <w:lang w:val="en-SG" w:eastAsia="en-SG"/>
+        </w:rPr>
+      </w:pPr>
+      <w:r>
+        <w:t>2.1.2</w:t>
+      </w:r>
+      <w:r>
+        <w:rPr>
+          <w:rFonts w:asciiTheme="minorHAnsi" w:eastAsiaTheme="minorEastAsia" w:hAnsiTheme="minorHAnsi" w:cstheme="minorBidi"/>
+          <w:i w:val="0"/>
+          <w:sz w:val="22"/>
+          <w:szCs w:val="22"/>
+          <w:lang w:val="en-SG" w:eastAsia="en-SG"/>
+        </w:rPr>
+        <w:tab/>
+      </w:r>
+      <w:r>
+        <w:t>Data dictionary</w:t>
+      </w:r>
+      <w:r>
+        <w:tab/>
+      </w:r>
+      <w:r>
+        <w:fldChar w:fldCharType="begin"/>
+      </w:r>
+      <w:r>
+        <w:instrText xml:space="preserve"> PAGEREF _Toc490742154 \h </w:instrText>
+      </w:r>
+      <w:r>
+        <w:fldChar w:fldCharType="separate"/>
+      </w:r>
+      <w:r>
+        <w:t>6</w:t>
+      </w:r>
+      <w:r>
+        <w:fldChar w:fldCharType="end"/>
+      </w:r>
+    </w:p>
+    <w:p>
+      <w:pPr>
+        <w:pStyle w:val="TOC4"/>
+        <w:tabs>
+          <w:tab w:val="left" w:pos="1540"/>
+          <w:tab w:val="right" w:leader="dot" w:pos="8990"/>
+        </w:tabs>
+        <w:rPr>
+          <w:rFonts w:asciiTheme="minorHAnsi" w:eastAsiaTheme="minorEastAsia" w:hAnsiTheme="minorHAnsi" w:cstheme="minorBidi"/>
+          <w:noProof/>
+          <w:sz w:val="22"/>
+          <w:szCs w:val="22"/>
+          <w:lang w:val="en-SG" w:eastAsia="en-SG"/>
+        </w:rPr>
+      </w:pPr>
+      <w:r>
+        <w:rPr>
+          <w:noProof/>
+        </w:rPr>
+        <w:t>2.1.2.1</w:t>
+      </w:r>
+      <w:r>
+        <w:rPr>
+          <w:rFonts w:asciiTheme="minorHAnsi" w:eastAsiaTheme="minorEastAsia" w:hAnsiTheme="minorHAnsi" w:cstheme="minorBidi"/>
+          <w:noProof/>
+          <w:sz w:val="22"/>
+          <w:szCs w:val="22"/>
+          <w:lang w:val="en-SG" w:eastAsia="en-SG"/>
+        </w:rPr>
+        <w:tab/>
+      </w:r>
+      <w:r>
+        <w:rPr>
+          <w:noProof/>
+        </w:rPr>
+        <w:t>Data dictionary for Element: User</w:t>
+      </w:r>
+      <w:r>
+        <w:rPr>
+          <w:noProof/>
+        </w:rPr>
+        <w:tab/>
+      </w:r>
+      <w:r>
+        <w:rPr>
+          <w:noProof/>
+        </w:rPr>
+        <w:fldChar w:fldCharType="begin"/>
+      </w:r>
+      <w:r>
+        <w:rPr>
+          <w:noProof/>
+        </w:rPr>
+        <w:instrText xml:space="preserve"> PAGEREF _Toc490742155 \h </w:instrText>
+      </w:r>
+      <w:r>
+        <w:rPr>
+          <w:noProof/>
+        </w:rPr>
+      </w:r>
+      <w:r>
+        <w:rPr>
+          <w:noProof/>
+        </w:rPr>
+        <w:fldChar w:fldCharType="separate"/>
+      </w:r>
+      <w:r>
+        <w:rPr>
+          <w:noProof/>
+        </w:rPr>
+        <w:t>6</w:t>
+      </w:r>
+      <w:r>
+        <w:rPr>
+          <w:noProof/>
+        </w:rPr>
+        <w:fldChar w:fldCharType="end"/>
+      </w:r>
+    </w:p>
+    <w:p>
+      <w:pPr>
+        <w:pStyle w:val="TOC4"/>
+        <w:tabs>
+          <w:tab w:val="left" w:pos="1540"/>
+          <w:tab w:val="right" w:leader="dot" w:pos="8990"/>
+        </w:tabs>
+        <w:rPr>
+          <w:rFonts w:asciiTheme="minorHAnsi" w:eastAsiaTheme="minorEastAsia" w:hAnsiTheme="minorHAnsi" w:cstheme="minorBidi"/>
+          <w:noProof/>
+          <w:sz w:val="22"/>
+          <w:szCs w:val="22"/>
+          <w:lang w:val="en-SG" w:eastAsia="en-SG"/>
+        </w:rPr>
+      </w:pPr>
+      <w:r>
+        <w:rPr>
+          <w:noProof/>
+        </w:rPr>
+        <w:t>2.1.2.2</w:t>
+      </w:r>
+      <w:r>
+        <w:rPr>
+          <w:rFonts w:asciiTheme="minorHAnsi" w:eastAsiaTheme="minorEastAsia" w:hAnsiTheme="minorHAnsi" w:cstheme="minorBidi"/>
+          <w:noProof/>
+          <w:sz w:val="22"/>
+          <w:szCs w:val="22"/>
+          <w:lang w:val="en-SG" w:eastAsia="en-SG"/>
+        </w:rPr>
+        <w:tab/>
+      </w:r>
+      <w:r>
+        <w:rPr>
+          <w:noProof/>
+        </w:rPr>
+        <w:t>Data dictionary for Element: Password</w:t>
+      </w:r>
+      <w:r>
+        <w:rPr>
+          <w:noProof/>
+        </w:rPr>
+        <w:tab/>
+      </w:r>
+      <w:r>
+        <w:rPr>
+          <w:noProof/>
+        </w:rPr>
+        <w:fldChar w:fldCharType="begin"/>
+      </w:r>
+      <w:r>
+        <w:rPr>
+          <w:noProof/>
+        </w:rPr>
+        <w:instrText xml:space="preserve"> PAGEREF _Toc490742156 \h </w:instrText>
+      </w:r>
+      <w:r>
+        <w:rPr>
+          <w:noProof/>
+        </w:rPr>
+      </w:r>
+      <w:r>
+        <w:rPr>
+          <w:noProof/>
+        </w:rPr>
+        <w:fldChar w:fldCharType="separate"/>
+      </w:r>
+      <w:r>
+        <w:rPr>
+          <w:noProof/>
+        </w:rPr>
+        <w:t>7</w:t>
+      </w:r>
+      <w:r>
+        <w:rPr>
+          <w:noProof/>
+        </w:rPr>
+        <w:fldChar w:fldCharType="end"/>
+      </w:r>
+    </w:p>
+    <w:p>
+      <w:pPr>
+        <w:pStyle w:val="TOC4"/>
+        <w:tabs>
+          <w:tab w:val="left" w:pos="1540"/>
+          <w:tab w:val="right" w:leader="dot" w:pos="8990"/>
+        </w:tabs>
+        <w:rPr>
+          <w:rFonts w:asciiTheme="minorHAnsi" w:eastAsiaTheme="minorEastAsia" w:hAnsiTheme="minorHAnsi" w:cstheme="minorBidi"/>
+          <w:noProof/>
+          <w:sz w:val="22"/>
+          <w:szCs w:val="22"/>
+          <w:lang w:val="en-SG" w:eastAsia="en-SG"/>
+        </w:rPr>
+      </w:pPr>
+      <w:r>
+        <w:rPr>
+          <w:noProof/>
+        </w:rPr>
+        <w:t>2.1.2.3</w:t>
+      </w:r>
+      <w:r>
+        <w:rPr>
+          <w:rFonts w:asciiTheme="minorHAnsi" w:eastAsiaTheme="minorEastAsia" w:hAnsiTheme="minorHAnsi" w:cstheme="minorBidi"/>
+          <w:noProof/>
+          <w:sz w:val="22"/>
+          <w:szCs w:val="22"/>
+          <w:lang w:val="en-SG" w:eastAsia="en-SG"/>
+        </w:rPr>
+        <w:tab/>
+      </w:r>
+      <w:r>
+        <w:rPr>
+          <w:noProof/>
+        </w:rPr>
+        <w:t>Data dictionary for Element: File</w:t>
+      </w:r>
+      <w:r>
+        <w:rPr>
+          <w:noProof/>
+        </w:rPr>
+        <w:tab/>
+      </w:r>
+      <w:r>
+        <w:rPr>
+          <w:noProof/>
+        </w:rPr>
+        <w:fldChar w:fldCharType="begin"/>
+      </w:r>
+      <w:r>
+        <w:rPr>
+          <w:noProof/>
+        </w:rPr>
+        <w:instrText xml:space="preserve"> PAGEREF _Toc490742157 \h </w:instrText>
+      </w:r>
+      <w:r>
+        <w:rPr>
+          <w:noProof/>
+        </w:rPr>
+      </w:r>
+      <w:r>
+        <w:rPr>
+          <w:noProof/>
+        </w:rPr>
+        <w:fldChar w:fldCharType="separate"/>
+      </w:r>
+      <w:r>
+        <w:rPr>
+          <w:noProof/>
+        </w:rPr>
+        <w:t>7</w:t>
+      </w:r>
+      <w:r>
+        <w:rPr>
+          <w:noProof/>
+        </w:rPr>
+        <w:fldChar w:fldCharType="end"/>
+      </w:r>
+    </w:p>
+    <w:p>
+      <w:pPr>
+        <w:pStyle w:val="TOC4"/>
+        <w:tabs>
+          <w:tab w:val="left" w:pos="1540"/>
+          <w:tab w:val="right" w:leader="dot" w:pos="8990"/>
+        </w:tabs>
+        <w:rPr>
+          <w:rFonts w:asciiTheme="minorHAnsi" w:eastAsiaTheme="minorEastAsia" w:hAnsiTheme="minorHAnsi" w:cstheme="minorBidi"/>
+          <w:noProof/>
+          <w:sz w:val="22"/>
+          <w:szCs w:val="22"/>
+          <w:lang w:val="en-SG" w:eastAsia="en-SG"/>
+        </w:rPr>
+      </w:pPr>
+      <w:r>
+        <w:rPr>
+          <w:noProof/>
+        </w:rPr>
+        <w:t>2.1.2.4</w:t>
+      </w:r>
+      <w:r>
+        <w:rPr>
+          <w:rFonts w:asciiTheme="minorHAnsi" w:eastAsiaTheme="minorEastAsia" w:hAnsiTheme="minorHAnsi" w:cstheme="minorBidi"/>
+          <w:noProof/>
+          <w:sz w:val="22"/>
+          <w:szCs w:val="22"/>
+          <w:lang w:val="en-SG" w:eastAsia="en-SG"/>
+        </w:rPr>
+        <w:tab/>
+      </w:r>
+      <w:r>
+        <w:rPr>
+          <w:noProof/>
+        </w:rPr>
+        <w:t>Data dictionary for Element: Area</w:t>
+      </w:r>
+      <w:r>
+        <w:rPr>
+          <w:noProof/>
+        </w:rPr>
+        <w:tab/>
+      </w:r>
+      <w:r>
+        <w:rPr>
+          <w:noProof/>
+        </w:rPr>
+        <w:fldChar w:fldCharType="begin"/>
+      </w:r>
+      <w:r>
+        <w:rPr>
+          <w:noProof/>
+        </w:rPr>
+        <w:instrText xml:space="preserve"> PAGEREF _Toc490742158 \h </w:instrText>
+      </w:r>
+      <w:r>
+        <w:rPr>
+          <w:noProof/>
+        </w:rPr>
+      </w:r>
+      <w:r>
+        <w:rPr>
+          <w:noProof/>
+        </w:rPr>
+        <w:fldChar w:fldCharType="separate"/>
+      </w:r>
+      <w:r>
+        <w:rPr>
+          <w:noProof/>
+        </w:rPr>
+        <w:t>8</w:t>
+      </w:r>
+      <w:r>
+        <w:rPr>
+          <w:noProof/>
+        </w:rPr>
+        <w:fldChar w:fldCharType="end"/>
+      </w:r>
+    </w:p>
+    <w:p>
+      <w:pPr>
+        <w:pStyle w:val="TOC4"/>
+        <w:tabs>
+          <w:tab w:val="left" w:pos="1540"/>
+          <w:tab w:val="right" w:leader="dot" w:pos="8990"/>
+        </w:tabs>
+        <w:rPr>
+          <w:rFonts w:asciiTheme="minorHAnsi" w:eastAsiaTheme="minorEastAsia" w:hAnsiTheme="minorHAnsi" w:cstheme="minorBidi"/>
+          <w:noProof/>
+          <w:sz w:val="22"/>
+          <w:szCs w:val="22"/>
+          <w:lang w:val="en-SG" w:eastAsia="en-SG"/>
+        </w:rPr>
+      </w:pPr>
+      <w:r>
+        <w:rPr>
+          <w:noProof/>
+        </w:rPr>
+        <w:t>2.1.2.5</w:t>
+      </w:r>
+      <w:r>
+        <w:rPr>
+          <w:rFonts w:asciiTheme="minorHAnsi" w:eastAsiaTheme="minorEastAsia" w:hAnsiTheme="minorHAnsi" w:cstheme="minorBidi"/>
+          <w:noProof/>
+          <w:sz w:val="22"/>
+          <w:szCs w:val="22"/>
+          <w:lang w:val="en-SG" w:eastAsia="en-SG"/>
+        </w:rPr>
+        <w:tab/>
+      </w:r>
+      <w:r>
+        <w:rPr>
+          <w:noProof/>
+        </w:rPr>
+        <w:t>Data dictionary for Element: AdminArea (Stores the administration area)</w:t>
+      </w:r>
+      <w:r>
+        <w:rPr>
+          <w:noProof/>
+        </w:rPr>
+        <w:tab/>
+      </w:r>
+      <w:r>
+        <w:rPr>
+          <w:noProof/>
+        </w:rPr>
+        <w:fldChar w:fldCharType="begin"/>
+      </w:r>
+      <w:r>
+        <w:rPr>
+          <w:noProof/>
+        </w:rPr>
+        <w:instrText xml:space="preserve"> PAGEREF _Toc490742159 \h </w:instrText>
+      </w:r>
+      <w:r>
+        <w:rPr>
+          <w:noProof/>
+        </w:rPr>
+      </w:r>
+      <w:r>
+        <w:rPr>
+          <w:noProof/>
+        </w:rPr>
+        <w:fldChar w:fldCharType="separate"/>
+      </w:r>
+      <w:r>
+        <w:rPr>
+          <w:noProof/>
+        </w:rPr>
+        <w:t>8</w:t>
+      </w:r>
+      <w:r>
+        <w:rPr>
+          <w:noProof/>
+        </w:rPr>
+        <w:fldChar w:fldCharType="end"/>
+      </w:r>
+    </w:p>
+    <w:p>
+      <w:pPr>
         <w:pStyle w:val="TOC2"/>
+        <w:rPr>
+          <w:rFonts w:asciiTheme="minorHAnsi" w:eastAsiaTheme="minorEastAsia" w:hAnsiTheme="minorHAnsi" w:cstheme="minorBidi"/>
+          <w:smallCaps w:val="0"/>
+          <w:sz w:val="22"/>
+          <w:szCs w:val="22"/>
+          <w:lang w:val="en-SG" w:eastAsia="en-SG"/>
+        </w:rPr>
       </w:pPr>
       <w:r>
         <w:t>2.2</w:t>
       </w:r>
       <w:r>
+        <w:rPr>
+          <w:rFonts w:asciiTheme="minorHAnsi" w:eastAsiaTheme="minorEastAsia" w:hAnsiTheme="minorHAnsi" w:cstheme="minorBidi"/>
+          <w:smallCaps w:val="0"/>
+          <w:sz w:val="22"/>
+          <w:szCs w:val="22"/>
+          <w:lang w:val="en-SG" w:eastAsia="en-SG"/>
+        </w:rPr>
         <w:tab/>
-        <w:t>Behavior</w:t>
+      </w:r>
+      <w:r>
+        <w:t>SQLite database design (Relational database)</w:t>
       </w:r>
       <w:r>
         <w:tab/>
@@ -914,13 +1501,13 @@
         <w:fldChar w:fldCharType="begin"/>
       </w:r>
       <w:r>
-        <w:instrText xml:space="preserve"> PAGEREF _Toc492728742 \h </w:instrText>
+        <w:instrText xml:space="preserve"> PAGEREF _Toc490742160 \h </w:instrText>
       </w:r>
       <w:r>
         <w:fldChar w:fldCharType="separate"/>
       </w:r>
       <w:r>
-        <w:t>3</w:t>
+        <w:t>9</w:t>
       </w:r>
       <w:r>
         <w:fldChar w:fldCharType="end"/>
@@ -928,14 +1515,30 @@
     </w:p>
     <w:p>
       <w:pPr>
-        <w:pStyle w:val="TOC2"/>
-      </w:pPr>
-      <w:r>
-        <w:t>2.3</w:t>
-      </w:r>
-      <w:r>
+        <w:pStyle w:val="TOC3"/>
+        <w:rPr>
+          <w:rFonts w:asciiTheme="minorHAnsi" w:eastAsiaTheme="minorEastAsia" w:hAnsiTheme="minorHAnsi" w:cstheme="minorBidi"/>
+          <w:i w:val="0"/>
+          <w:sz w:val="22"/>
+          <w:szCs w:val="22"/>
+          <w:lang w:val="en-SG" w:eastAsia="en-SG"/>
+        </w:rPr>
+      </w:pPr>
+      <w:r>
+        <w:t>2.2.1</w:t>
+      </w:r>
+      <w:r>
+        <w:rPr>
+          <w:rFonts w:asciiTheme="minorHAnsi" w:eastAsiaTheme="minorEastAsia" w:hAnsiTheme="minorHAnsi" w:cstheme="minorBidi"/>
+          <w:i w:val="0"/>
+          <w:sz w:val="22"/>
+          <w:szCs w:val="22"/>
+          <w:lang w:val="en-SG" w:eastAsia="en-SG"/>
+        </w:rPr>
         <w:tab/>
-        <w:t>Appearance / Naming</w:t>
+      </w:r>
+      <w:r>
+        <w:t>Conceptual diagram</w:t>
       </w:r>
       <w:r>
         <w:tab/>
@@ -944,163 +1547,13 @@
         <w:fldChar w:fldCharType="begin"/>
       </w:r>
       <w:r>
-        <w:instrText xml:space="preserve"> PAGEREF _Toc492728743 \h </w:instrText>
+        <w:instrText xml:space="preserve"> PAGEREF _Toc490742161 \h </w:instrText>
       </w:r>
       <w:r>
         <w:fldChar w:fldCharType="separate"/>
       </w:r>
       <w:r>
-        <w:t>3</w:t>
-      </w:r>
-      <w:r>
-        <w:fldChar w:fldCharType="end"/>
-      </w:r>
-    </w:p>
-    <w:p>
-      <w:pPr>
-        <w:pStyle w:val="TOC2"/>
-      </w:pPr>
-      <w:r>
-        <w:t>2.4</w:t>
-      </w:r>
-      <w:r>
-        <w:tab/>
-        <w:t>DBMS Platform</w:t>
-      </w:r>
-      <w:r>
-        <w:tab/>
-      </w:r>
-      <w:r>
-        <w:fldChar w:fldCharType="begin"/>
-      </w:r>
-      <w:r>
-        <w:instrText xml:space="preserve"> PAGEREF _Toc492728744 \h </w:instrText>
-      </w:r>
-      <w:r>
-        <w:fldChar w:fldCharType="separate"/>
-      </w:r>
-      <w:r>
-        <w:t>3</w:t>
-      </w:r>
-      <w:r>
-        <w:fldChar w:fldCharType="end"/>
-      </w:r>
-    </w:p>
-    <w:p>
-      <w:pPr>
-        <w:pStyle w:val="TOC2"/>
-      </w:pPr>
-      <w:r>
-        <w:t>2.5</w:t>
-      </w:r>
-      <w:r>
-        <w:tab/>
-        <w:t>Qualities</w:t>
-      </w:r>
-      <w:r>
-        <w:tab/>
-      </w:r>
-      <w:r>
-        <w:fldChar w:fldCharType="begin"/>
-      </w:r>
-      <w:r>
-        <w:instrText xml:space="preserve"> PAGEREF _Toc492728745 \h </w:instrText>
-      </w:r>
-      <w:r>
-        <w:fldChar w:fldCharType="separate"/>
-      </w:r>
-      <w:r>
-        <w:t>3</w:t>
-      </w:r>
-      <w:r>
-        <w:fldChar w:fldCharType="end"/>
-      </w:r>
-    </w:p>
-    <w:p>
-      <w:pPr>
-        <w:pStyle w:val="TOC2"/>
-      </w:pPr>
-      <w:r>
-        <w:t>2.6</w:t>
-      </w:r>
-      <w:r>
-        <w:tab/>
-        <w:t>Distribution</w:t>
-      </w:r>
-      <w:r>
-        <w:tab/>
-      </w:r>
-      <w:r>
-        <w:fldChar w:fldCharType="begin"/>
-      </w:r>
-      <w:r>
-        <w:instrText xml:space="preserve"> PAGEREF _Toc492728746 \h </w:instrText>
-      </w:r>
-      <w:r>
-        <w:fldChar w:fldCharType="separate"/>
-      </w:r>
-      <w:r>
-        <w:t>3</w:t>
-      </w:r>
-      <w:r>
-        <w:fldChar w:fldCharType="end"/>
-      </w:r>
-    </w:p>
-    <w:p>
-      <w:pPr>
-        <w:pStyle w:val="TOC2"/>
-      </w:pPr>
-      <w:r>
-        <w:t>2.7</w:t>
-      </w:r>
-      <w:r>
-        <w:tab/>
-        <w:t>Operations</w:t>
-      </w:r>
-      <w:r>
-        <w:tab/>
-      </w:r>
-      <w:r>
-        <w:fldChar w:fldCharType="begin"/>
-      </w:r>
-      <w:r>
-        <w:instrText xml:space="preserve"> PAGEREF _Toc492728747 \h </w:instrText>
-      </w:r>
-      <w:r>
-        <w:fldChar w:fldCharType="separate"/>
-      </w:r>
-      <w:r>
-        <w:t>3</w:t>
-      </w:r>
-      <w:r>
-        <w:fldChar w:fldCharType="end"/>
-      </w:r>
-    </w:p>
-    <w:p>
-      <w:pPr>
-        <w:pStyle w:val="TOC2"/>
-      </w:pPr>
-      <w:r>
-        <w:t>2.8</w:t>
-      </w:r>
-      <w:r>
-        <w:tab/>
-        <w:t>Maintenance</w:t>
-      </w:r>
-      <w:r>
-        <w:tab/>
-      </w:r>
-      <w:r>
-        <w:fldChar w:fldCharType="begin"/>
-      </w:r>
-      <w:r>
-        <w:instrText xml:space="preserve"> PAGEREF _Toc492728748 \h </w:instrText>
-      </w:r>
-      <w:r>
-        <w:fldChar w:fldCharType="separate"/>
-      </w:r>
-      <w:r>
-        <w:t>3</w:t>
+        <w:t>9</w:t>
       </w:r>
       <w:r>
         <w:fldChar w:fldCharType="end"/>
@@ -1114,7 +1567,13 @@
           <w:tab w:val="right" w:leader="dot" w:pos="8990"/>
         </w:tabs>
         <w:rPr>
-          <w:noProof/>
+          <w:rFonts w:asciiTheme="minorHAnsi" w:eastAsiaTheme="minorEastAsia" w:hAnsiTheme="minorHAnsi" w:cstheme="minorBidi"/>
+          <w:b w:val="0"/>
+          <w:caps w:val="0"/>
+          <w:noProof/>
+          <w:sz w:val="22"/>
+          <w:szCs w:val="22"/>
+          <w:lang w:val="en-SG" w:eastAsia="en-SG"/>
         </w:rPr>
       </w:pPr>
       <w:r>
@@ -1125,10 +1584,21 @@
       </w:r>
       <w:r>
         <w:rPr>
-          <w:noProof/>
+          <w:rFonts w:asciiTheme="minorHAnsi" w:eastAsiaTheme="minorEastAsia" w:hAnsiTheme="minorHAnsi" w:cstheme="minorBidi"/>
+          <w:b w:val="0"/>
+          <w:caps w:val="0"/>
+          <w:noProof/>
+          <w:sz w:val="22"/>
+          <w:szCs w:val="22"/>
+          <w:lang w:val="en-SG" w:eastAsia="en-SG"/>
         </w:rPr>
         <w:tab/>
-        <w:t>Detailed Database Design</w:t>
+      </w:r>
+      <w:r>
+        <w:rPr>
+          <w:noProof/>
+        </w:rPr>
+        <w:t>Appendix 1 – XML Schema</w:t>
       </w:r>
       <w:r>
         <w:rPr>
@@ -1146,7 +1616,7 @@
         <w:rPr>
           <w:noProof/>
         </w:rPr>
-        <w:instrText xml:space="preserve"> PAGEREF _Toc492728749 \h </w:instrText>
+        <w:instrText xml:space="preserve"> PAGEREF _Toc490742162 \h </w:instrText>
       </w:r>
       <w:r>
         <w:rPr>
@@ -1163,493 +1633,7 @@
         <w:rPr>
           <w:noProof/>
         </w:rPr>
-        <w:t>3</w:t>
-      </w:r>
-      <w:r>
-        <w:rPr>
-          <w:noProof/>
-        </w:rPr>
-        <w:fldChar w:fldCharType="end"/>
-      </w:r>
-    </w:p>
-    <w:p>
-      <w:pPr>
-        <w:pStyle w:val="TOC2"/>
-      </w:pPr>
-      <w:r>
-        <w:t>3.1</w:t>
-      </w:r>
-      <w:r>
-        <w:tab/>
-        <w:t>&lt;design level&gt;</w:t>
-      </w:r>
-      <w:r>
-        <w:tab/>
-      </w:r>
-      <w:r>
-        <w:fldChar w:fldCharType="begin"/>
-      </w:r>
-      <w:r>
-        <w:instrText xml:space="preserve"> PAGEREF _Toc492728750 \h </w:instrText>
-      </w:r>
-      <w:r>
-        <w:fldChar w:fldCharType="separate"/>
-      </w:r>
-      <w:r>
-        <w:t>3</w:t>
-      </w:r>
-      <w:r>
-        <w:fldChar w:fldCharType="end"/>
-      </w:r>
-    </w:p>
-    <w:p>
-      <w:pPr>
-        <w:pStyle w:val="TOC3"/>
-      </w:pPr>
-      <w:r>
-        <w:t>3.1.1</w:t>
-      </w:r>
-      <w:r>
-        <w:tab/>
-        <w:t>&lt;Name&gt; Database</w:t>
-      </w:r>
-      <w:r>
-        <w:tab/>
-      </w:r>
-      <w:r>
-        <w:fldChar w:fldCharType="begin"/>
-      </w:r>
-      <w:r>
-        <w:instrText xml:space="preserve"> PAGEREF _Toc492728751 \h </w:instrText>
-      </w:r>
-      <w:r>
-        <w:fldChar w:fldCharType="separate"/>
-      </w:r>
-      <w:r>
-        <w:t>3</w:t>
-      </w:r>
-      <w:r>
-        <w:fldChar w:fldCharType="end"/>
-      </w:r>
-    </w:p>
-    <w:p>
-      <w:pPr>
-        <w:pStyle w:val="TOC4"/>
-        <w:tabs>
-          <w:tab w:val="left" w:pos="1540"/>
-          <w:tab w:val="right" w:leader="dot" w:pos="8990"/>
-        </w:tabs>
-        <w:rPr>
-          <w:noProof/>
-        </w:rPr>
-      </w:pPr>
-      <w:r>
-        <w:rPr>
-          <w:noProof/>
-        </w:rPr>
-        <w:t>3.1.1.1</w:t>
-      </w:r>
-      <w:r>
-        <w:rPr>
-          <w:noProof/>
-        </w:rPr>
-        <w:tab/>
-        <w:t>&lt;Type&gt; Logical Grouping</w:t>
-      </w:r>
-      <w:r>
-        <w:rPr>
-          <w:noProof/>
-        </w:rPr>
-        <w:tab/>
-      </w:r>
-      <w:r>
-        <w:rPr>
-          <w:noProof/>
-        </w:rPr>
-        <w:fldChar w:fldCharType="begin"/>
-      </w:r>
-      <w:r>
-        <w:rPr>
-          <w:noProof/>
-        </w:rPr>
-        <w:instrText xml:space="preserve"> PAGEREF _Toc492728752 \h </w:instrText>
-      </w:r>
-      <w:r>
-        <w:rPr>
-          <w:noProof/>
-        </w:rPr>
-      </w:r>
-      <w:r>
-        <w:rPr>
-          <w:noProof/>
-        </w:rPr>
-        <w:fldChar w:fldCharType="separate"/>
-      </w:r>
-      <w:r>
-        <w:rPr>
-          <w:noProof/>
-        </w:rPr>
-        <w:t>3</w:t>
-      </w:r>
-      <w:r>
-        <w:rPr>
-          <w:noProof/>
-        </w:rPr>
-        <w:fldChar w:fldCharType="end"/>
-      </w:r>
-    </w:p>
-    <w:p>
-      <w:pPr>
-        <w:pStyle w:val="TOC5"/>
-        <w:tabs>
-          <w:tab w:val="left" w:pos="1760"/>
-          <w:tab w:val="right" w:leader="dot" w:pos="8990"/>
-        </w:tabs>
-        <w:rPr>
-          <w:noProof/>
-        </w:rPr>
-      </w:pPr>
-      <w:r>
-        <w:rPr>
-          <w:noProof/>
-        </w:rPr>
-        <w:t>3.1.1.1.1</w:t>
-      </w:r>
-      <w:r>
-        <w:rPr>
-          <w:noProof/>
-        </w:rPr>
-        <w:tab/>
-        <w:t>&lt;Type&gt; Field</w:t>
-      </w:r>
-      <w:r>
-        <w:rPr>
-          <w:noProof/>
-        </w:rPr>
-        <w:tab/>
-      </w:r>
-      <w:r>
-        <w:rPr>
-          <w:noProof/>
-        </w:rPr>
-        <w:fldChar w:fldCharType="begin"/>
-      </w:r>
-      <w:r>
-        <w:rPr>
-          <w:noProof/>
-        </w:rPr>
-        <w:instrText xml:space="preserve"> PAGEREF _Toc492728753 \h </w:instrText>
-      </w:r>
-      <w:r>
-        <w:rPr>
-          <w:noProof/>
-        </w:rPr>
-      </w:r>
-      <w:r>
-        <w:rPr>
-          <w:noProof/>
-        </w:rPr>
-        <w:fldChar w:fldCharType="separate"/>
-      </w:r>
-      <w:r>
-        <w:rPr>
-          <w:noProof/>
-        </w:rPr>
-        <w:t>3</w:t>
-      </w:r>
-      <w:r>
-        <w:rPr>
-          <w:noProof/>
-        </w:rPr>
-        <w:fldChar w:fldCharType="end"/>
-      </w:r>
-    </w:p>
-    <w:p>
-      <w:pPr>
-        <w:pStyle w:val="TOC1"/>
-        <w:tabs>
-          <w:tab w:val="left" w:pos="810"/>
-          <w:tab w:val="right" w:leader="dot" w:pos="8990"/>
-        </w:tabs>
-        <w:rPr>
-          <w:noProof/>
-        </w:rPr>
-      </w:pPr>
-      <w:r>
-        <w:rPr>
-          <w:noProof/>
-        </w:rPr>
-        <w:t>4</w:t>
-      </w:r>
-      <w:r>
-        <w:rPr>
-          <w:noProof/>
-        </w:rPr>
-        <w:tab/>
-        <w:t>Detailed Database Software Design</w:t>
-      </w:r>
-      <w:r>
-        <w:rPr>
-          <w:noProof/>
-        </w:rPr>
-        <w:tab/>
-      </w:r>
-      <w:r>
-        <w:rPr>
-          <w:noProof/>
-        </w:rPr>
-        <w:fldChar w:fldCharType="begin"/>
-      </w:r>
-      <w:r>
-        <w:rPr>
-          <w:noProof/>
-        </w:rPr>
-        <w:instrText xml:space="preserve"> PAGEREF _Toc492728754 \h </w:instrText>
-      </w:r>
-      <w:r>
-        <w:rPr>
-          <w:noProof/>
-        </w:rPr>
-      </w:r>
-      <w:r>
-        <w:rPr>
-          <w:noProof/>
-        </w:rPr>
-        <w:fldChar w:fldCharType="separate"/>
-      </w:r>
-      <w:r>
-        <w:rPr>
-          <w:noProof/>
-        </w:rPr>
-        <w:t>3</w:t>
-      </w:r>
-      <w:r>
-        <w:rPr>
-          <w:noProof/>
-        </w:rPr>
-        <w:fldChar w:fldCharType="end"/>
-      </w:r>
-    </w:p>
-    <w:p>
-      <w:pPr>
-        <w:pStyle w:val="TOC2"/>
-      </w:pPr>
-      <w:r>
-        <w:t>4.1</w:t>
-      </w:r>
-      <w:r>
-        <w:tab/>
-        <w:t>&lt;Name&gt; Software Component</w:t>
-      </w:r>
-      <w:r>
-        <w:tab/>
-      </w:r>
-      <w:r>
-        <w:fldChar w:fldCharType="begin"/>
-      </w:r>
-      <w:r>
-        <w:instrText xml:space="preserve"> PAGEREF _Toc492728755 \h </w:instrText>
-      </w:r>
-      <w:r>
-        <w:fldChar w:fldCharType="separate"/>
-      </w:r>
-      <w:r>
-        <w:t>3</w:t>
-      </w:r>
-      <w:r>
-        <w:fldChar w:fldCharType="end"/>
-      </w:r>
-    </w:p>
-    <w:p>
-      <w:pPr>
-        <w:pStyle w:val="TOC1"/>
-        <w:tabs>
-          <w:tab w:val="left" w:pos="810"/>
-          <w:tab w:val="right" w:leader="dot" w:pos="8990"/>
-        </w:tabs>
-        <w:rPr>
-          <w:noProof/>
-        </w:rPr>
-      </w:pPr>
-      <w:r>
-        <w:rPr>
-          <w:noProof/>
-        </w:rPr>
-        <w:t>5</w:t>
-      </w:r>
-      <w:r>
-        <w:rPr>
-          <w:noProof/>
-        </w:rPr>
-        <w:tab/>
-        <w:t>Requirements Traceability</w:t>
-      </w:r>
-      <w:r>
-        <w:rPr>
-          <w:noProof/>
-        </w:rPr>
-        <w:tab/>
-      </w:r>
-      <w:r>
-        <w:rPr>
-          <w:noProof/>
-        </w:rPr>
-        <w:fldChar w:fldCharType="begin"/>
-      </w:r>
-      <w:r>
-        <w:rPr>
-          <w:noProof/>
-        </w:rPr>
-        <w:instrText xml:space="preserve"> PAGEREF _Toc492728756 \h </w:instrText>
-      </w:r>
-      <w:r>
-        <w:rPr>
-          <w:noProof/>
-        </w:rPr>
-      </w:r>
-      <w:r>
-        <w:rPr>
-          <w:noProof/>
-        </w:rPr>
-        <w:fldChar w:fldCharType="separate"/>
-      </w:r>
-      <w:r>
-        <w:rPr>
-          <w:noProof/>
-        </w:rPr>
-        <w:t>3</w:t>
-      </w:r>
-      <w:r>
-        <w:rPr>
-          <w:noProof/>
-        </w:rPr>
-        <w:fldChar w:fldCharType="end"/>
-      </w:r>
-    </w:p>
-    <w:p>
-      <w:pPr>
-        <w:pStyle w:val="TOC1"/>
-        <w:tabs>
-          <w:tab w:val="left" w:pos="810"/>
-          <w:tab w:val="right" w:leader="dot" w:pos="8990"/>
-        </w:tabs>
-        <w:rPr>
-          <w:noProof/>
-        </w:rPr>
-      </w:pPr>
-      <w:r>
-        <w:rPr>
-          <w:noProof/>
-        </w:rPr>
-        <w:t>6</w:t>
-      </w:r>
-      <w:r>
-        <w:rPr>
-          <w:noProof/>
-        </w:rPr>
-        <w:tab/>
-        <w:t>Notes</w:t>
-      </w:r>
-      <w:r>
-        <w:rPr>
-          <w:noProof/>
-        </w:rPr>
-        <w:tab/>
-      </w:r>
-      <w:r>
-        <w:rPr>
-          <w:noProof/>
-        </w:rPr>
-        <w:fldChar w:fldCharType="begin"/>
-      </w:r>
-      <w:r>
-        <w:rPr>
-          <w:noProof/>
-        </w:rPr>
-        <w:instrText xml:space="preserve"> PAGEREF _Toc492728757 \h </w:instrText>
-      </w:r>
-      <w:r>
-        <w:rPr>
-          <w:noProof/>
-        </w:rPr>
-      </w:r>
-      <w:r>
-        <w:rPr>
-          <w:noProof/>
-        </w:rPr>
-        <w:fldChar w:fldCharType="separate"/>
-      </w:r>
-      <w:r>
-        <w:rPr>
-          <w:noProof/>
-        </w:rPr>
-        <w:t>3</w:t>
-      </w:r>
-      <w:r>
-        <w:rPr>
-          <w:noProof/>
-        </w:rPr>
-        <w:fldChar w:fldCharType="end"/>
-      </w:r>
-    </w:p>
-    <w:p>
-      <w:pPr>
-        <w:pStyle w:val="TOC1"/>
-        <w:tabs>
-          <w:tab w:val="left" w:pos="810"/>
-          <w:tab w:val="right" w:leader="dot" w:pos="8990"/>
-        </w:tabs>
-        <w:rPr>
-          <w:noProof/>
-        </w:rPr>
-      </w:pPr>
-      <w:r>
-        <w:rPr>
-          <w:noProof/>
-        </w:rPr>
-        <w:t>7</w:t>
-      </w:r>
-      <w:r>
-        <w:rPr>
-          <w:noProof/>
-        </w:rPr>
-        <w:tab/>
-        <w:t>Appendices</w:t>
-      </w:r>
-      <w:r>
-        <w:rPr>
-          <w:noProof/>
-        </w:rPr>
-        <w:tab/>
-      </w:r>
-      <w:r>
-        <w:rPr>
-          <w:noProof/>
-        </w:rPr>
-        <w:fldChar w:fldCharType="begin"/>
-      </w:r>
-      <w:r>
-        <w:rPr>
-          <w:noProof/>
-        </w:rPr>
-        <w:instrText xml:space="preserve"> PAGEREF _Toc492728758 \h </w:instrText>
-      </w:r>
-      <w:r>
-        <w:rPr>
-          <w:noProof/>
-        </w:rPr>
-      </w:r>
-      <w:r>
-        <w:rPr>
-          <w:noProof/>
-        </w:rPr>
-        <w:fldChar w:fldCharType="separate"/>
-      </w:r>
-      <w:r>
-        <w:rPr>
-          <w:noProof/>
-        </w:rPr>
-        <w:t>3</w:t>
+        <w:t>10</w:t>
       </w:r>
       <w:r>
         <w:rPr>
@@ -1667,13 +1651,19 @@
         </w:rPr>
         <w:fldChar w:fldCharType="end"/>
       </w:r>
-      <w:bookmarkStart w:id="2" w:name="_Toc492728734"/>
     </w:p>
     <w:p/>
     <w:p/>
     <w:p/>
     <w:p/>
     <w:p/>
+    <w:p/>
+    <w:p/>
+    <w:p/>
+    <w:p/>
+    <w:p/>
+    <w:p/>
+    <w:p/>
     <w:p>
       <w:r>
         <w:t xml:space="preserve"> </w:t>
@@ -1681,8 +1671,18 @@
     </w:p>
     <w:p>
       <w:pPr>
+        <w:spacing w:before="0" w:after="0"/>
+        <w:jc w:val="left"/>
+      </w:pPr>
+      <w:r>
+        <w:br w:type="page"/>
+      </w:r>
+    </w:p>
+    <w:p>
+      <w:pPr>
         <w:pStyle w:val="Heading1"/>
       </w:pPr>
+      <w:bookmarkStart w:id="2" w:name="_Toc490742146"/>
       <w:r>
         <w:lastRenderedPageBreak/>
         <w:t>Introduction</w:t>
@@ -1706,7 +1706,7 @@
         <w:pStyle w:val="Heading2"/>
       </w:pPr>
       <w:bookmarkStart w:id="3" w:name="_Toc434992861"/>
-      <w:bookmarkStart w:id="4" w:name="_Toc492728735"/>
+      <w:bookmarkStart w:id="4" w:name="_Toc490742147"/>
       <w:r>
         <w:t>Document Objectives</w:t>
       </w:r>
@@ -1743,15 +1743,13 @@
         <w:pStyle w:val="Bullet1"/>
       </w:pPr>
       <w:r>
-        <w:t>To serve as the basis for implementing the database and related software units.  It provides the acquirer visibility into the design and provides information needed for software support.</w:t>
-      </w:r>
-    </w:p>
-    <w:p>
-      <w:pPr>
-        <w:pStyle w:val="Bullet1"/>
-      </w:pPr>
-      <w:r>
-        <w:t>All sections should remain in this document.  If a section is to be tailored out, the section shall remain and contain the words “Tailored out”.</w:t>
+        <w:t>To serve as the basis fo</w:t>
+      </w:r>
+      <w:r>
+        <w:t>r implementing the database</w:t>
+      </w:r>
+      <w:r>
+        <w:t>.  It provides the acquirer visibility into the design and provides information needed for software support.</w:t>
       </w:r>
     </w:p>
     <w:p>
@@ -1759,7 +1757,7 @@
         <w:pStyle w:val="Heading2"/>
       </w:pPr>
       <w:bookmarkStart w:id="5" w:name="_Toc434992862"/>
-      <w:bookmarkStart w:id="6" w:name="_Toc492728736"/>
+      <w:bookmarkStart w:id="6" w:name="_Toc490742148"/>
       <w:r>
         <w:t>Intended Audiences</w:t>
       </w:r>
@@ -1833,7 +1831,7 @@
       <w:pPr>
         <w:pStyle w:val="Heading2"/>
       </w:pPr>
-      <w:bookmarkStart w:id="8" w:name="_Toc492728737"/>
+      <w:bookmarkStart w:id="8" w:name="_Toc490742149"/>
       <w:r>
         <w:t>References</w:t>
       </w:r>
@@ -1866,76 +1864,6 @@
       </w:r>
       <w:r>
         <w:t>Project_Proposal_SS173D_V1.docx</w:t>
-      </w:r>
-    </w:p>
-    <w:p>
-      <w:pPr>
-        <w:pStyle w:val="Heading2"/>
-      </w:pPr>
-      <w:bookmarkStart w:id="10" w:name="_Toc492728738"/>
-      <w:r>
-        <w:t>Database Overview</w:t>
-      </w:r>
-      <w:bookmarkEnd w:id="10"/>
-    </w:p>
-    <w:p>
-      <w:r>
-        <w:t>This database fills the following purposes:</w:t>
-      </w:r>
-    </w:p>
-    <w:p>
-      <w:pPr>
-        <w:numPr>
-          <w:ilvl w:val="0"/>
-          <w:numId w:val="10"/>
-        </w:numPr>
-      </w:pPr>
-      <w:r>
-        <w:t>Detailed design of the database</w:t>
-      </w:r>
-    </w:p>
-    <w:p>
-      <w:pPr>
-        <w:numPr>
-          <w:ilvl w:val="0"/>
-          <w:numId w:val="10"/>
-        </w:numPr>
-      </w:pPr>
-      <w:r>
-        <w:t>Data dictionary</w:t>
-      </w:r>
-    </w:p>
-    <w:p>
-      <w:pPr>
-        <w:numPr>
-          <w:ilvl w:val="0"/>
-          <w:numId w:val="10"/>
-        </w:numPr>
-      </w:pPr>
-      <w:r>
-        <w:t>&lt;Intended use&gt;</w:t>
-      </w:r>
-    </w:p>
-    <w:p>
-      <w:pPr>
-        <w:numPr>
-          <w:ilvl w:val="0"/>
-          <w:numId w:val="10"/>
-        </w:numPr>
-      </w:pPr>
-      <w:r>
-        <w:t>&lt;Maintenance objectives&gt;</w:t>
-      </w:r>
-    </w:p>
-    <w:p>
-      <w:pPr>
-        <w:numPr>
-          <w:ilvl w:val="0"/>
-          <w:numId w:val="10"/>
-        </w:numPr>
-      </w:pPr>
-      <w:r>
-        <w:t>&lt;Deployment locations&gt;</w:t>
       </w:r>
     </w:p>
     <w:p>
@@ -1947,22 +1875,104 @@
         </w:tabs>
         <w:spacing w:before="80"/>
       </w:pPr>
+    </w:p>
+    <w:p>
+      <w:pPr>
+        <w:pStyle w:val="Header"/>
+        <w:tabs>
+          <w:tab w:val="clear" w:pos="4320"/>
+          <w:tab w:val="clear" w:pos="8640"/>
+        </w:tabs>
+        <w:spacing w:before="80"/>
+      </w:pPr>
+    </w:p>
+    <w:p>
+      <w:pPr>
+        <w:pStyle w:val="Header"/>
+        <w:tabs>
+          <w:tab w:val="clear" w:pos="4320"/>
+          <w:tab w:val="clear" w:pos="8640"/>
+        </w:tabs>
+        <w:spacing w:before="80"/>
+      </w:pPr>
+    </w:p>
+    <w:p>
+      <w:pPr>
+        <w:pStyle w:val="Header"/>
+        <w:tabs>
+          <w:tab w:val="clear" w:pos="4320"/>
+          <w:tab w:val="clear" w:pos="8640"/>
+        </w:tabs>
+        <w:spacing w:before="80"/>
+      </w:pPr>
+    </w:p>
+    <w:p>
+      <w:pPr>
+        <w:pStyle w:val="Header"/>
+        <w:tabs>
+          <w:tab w:val="clear" w:pos="4320"/>
+          <w:tab w:val="clear" w:pos="8640"/>
+        </w:tabs>
+        <w:spacing w:before="80"/>
+      </w:pPr>
+    </w:p>
+    <w:p>
+      <w:pPr>
+        <w:pStyle w:val="Header"/>
+        <w:tabs>
+          <w:tab w:val="clear" w:pos="4320"/>
+          <w:tab w:val="clear" w:pos="8640"/>
+        </w:tabs>
+        <w:spacing w:before="80"/>
+      </w:pPr>
+    </w:p>
+    <w:p>
+      <w:pPr>
+        <w:pStyle w:val="Header"/>
+        <w:tabs>
+          <w:tab w:val="clear" w:pos="4320"/>
+          <w:tab w:val="clear" w:pos="8640"/>
+        </w:tabs>
+        <w:spacing w:before="80"/>
+      </w:pPr>
       <w:r>
         <w:tab/>
       </w:r>
     </w:p>
     <w:p>
       <w:pPr>
+        <w:pStyle w:val="Header"/>
+        <w:tabs>
+          <w:tab w:val="clear" w:pos="4320"/>
+          <w:tab w:val="clear" w:pos="8640"/>
+        </w:tabs>
+        <w:spacing w:before="80"/>
+      </w:pPr>
+    </w:p>
+    <w:p>
+      <w:pPr>
+        <w:pStyle w:val="Header"/>
+        <w:tabs>
+          <w:tab w:val="clear" w:pos="4320"/>
+          <w:tab w:val="clear" w:pos="8640"/>
+        </w:tabs>
+        <w:spacing w:before="80"/>
+      </w:pPr>
+      <w:bookmarkStart w:id="10" w:name="_GoBack"/>
+      <w:bookmarkEnd w:id="10"/>
+    </w:p>
+    <w:p>
+      <w:pPr>
         <w:pStyle w:val="Heading1"/>
       </w:pPr>
-      <w:bookmarkStart w:id="11" w:name="_Toc492728749"/>
-      <w:bookmarkStart w:id="12" w:name="_Toc434992888"/>
+      <w:bookmarkStart w:id="11" w:name="_Toc434992888"/>
+      <w:bookmarkStart w:id="12" w:name="_Toc490742151"/>
       <w:bookmarkEnd w:id="9"/>
       <w:r>
         <w:lastRenderedPageBreak/>
         <w:t>Detailed Database Design</w:t>
       </w:r>
-      <w:bookmarkEnd w:id="11"/>
+      <w:bookmarkEnd w:id="12"/>
     </w:p>
     <w:p>
       <w:pPr>
@@ -1976,12 +1986,14 @@
       <w:pPr>
         <w:pStyle w:val="Heading2"/>
       </w:pPr>
+      <w:bookmarkStart w:id="13" w:name="_Toc490742152"/>
       <w:r>
         <w:t xml:space="preserve">DynamoDB design </w:t>
       </w:r>
       <w:r>
         <w:t>(NoSQL database)</w:t>
       </w:r>
+      <w:bookmarkEnd w:id="13"/>
     </w:p>
     <w:p>
       <w:r>
@@ -2119,14 +2131,38 @@
           </w:r>
         </w:sdtContent>
       </w:sdt>
+      <w:r>
+        <w:t xml:space="preserve"> </w:t>
+      </w:r>
+    </w:p>
+    <w:p>
+      <w:r>
+        <w:t>The user el</w:t>
+      </w:r>
+      <w:r>
+        <w:t xml:space="preserve">ement will hold all the user details which be mapped to there to his password and files. He will also have an option to set </w:t>
+      </w:r>
+      <w:proofErr w:type="gramStart"/>
+      <w:r>
+        <w:t>a</w:t>
+      </w:r>
+      <w:r>
+        <w:t>n</w:t>
+      </w:r>
+      <w:proofErr w:type="gramEnd"/>
+      <w:r>
+        <w:t xml:space="preserve"> user administration area.</w:t>
+      </w:r>
     </w:p>
     <w:p>
       <w:pPr>
         <w:pStyle w:val="Heading3"/>
       </w:pPr>
+      <w:bookmarkStart w:id="14" w:name="_Toc490742153"/>
       <w:r>
         <w:t>Object Diagram</w:t>
       </w:r>
+      <w:bookmarkEnd w:id="14"/>
     </w:p>
     <w:p>
       <w:r>
@@ -2195,17 +2231,21 @@
       <w:pPr>
         <w:pStyle w:val="Heading3"/>
       </w:pPr>
+      <w:bookmarkStart w:id="15" w:name="_Toc490742154"/>
       <w:r>
         <w:t>Data dictionary</w:t>
       </w:r>
+      <w:bookmarkEnd w:id="15"/>
     </w:p>
     <w:p>
       <w:pPr>
         <w:pStyle w:val="Heading4"/>
       </w:pPr>
+      <w:bookmarkStart w:id="16" w:name="_Toc490742155"/>
       <w:r>
         <w:t>Data dictionary for Element: User</w:t>
       </w:r>
+      <w:bookmarkEnd w:id="16"/>
     </w:p>
     <w:tbl>
       <w:tblPr>
@@ -2386,6 +2426,7 @@
           </w:tcPr>
           <w:p>
             <w:r>
+              <w:lastRenderedPageBreak/>
               <w:t>Password (Foreign Key)</w:t>
             </w:r>
           </w:p>
@@ -2442,7 +2483,6 @@
           <w:p>
             <w:proofErr w:type="spellStart"/>
             <w:r>
-              <w:lastRenderedPageBreak/>
               <w:t>LogedIn</w:t>
             </w:r>
             <w:proofErr w:type="spellEnd"/>
@@ -2553,9 +2593,11 @@
       <w:pPr>
         <w:pStyle w:val="Heading4"/>
       </w:pPr>
+      <w:bookmarkStart w:id="17" w:name="_Toc490742156"/>
       <w:r>
         <w:t>Data dictionary for Element: Password</w:t>
       </w:r>
+      <w:bookmarkEnd w:id="17"/>
     </w:p>
     <w:tbl>
       <w:tblPr>
@@ -2788,12 +2830,14 @@
       <w:pPr>
         <w:pStyle w:val="Heading4"/>
       </w:pPr>
+      <w:bookmarkStart w:id="18" w:name="_Toc490742157"/>
       <w:r>
         <w:t xml:space="preserve">Data </w:t>
       </w:r>
       <w:r>
         <w:t>dictionary for Element: File</w:t>
       </w:r>
+      <w:bookmarkEnd w:id="18"/>
     </w:p>
     <w:tbl>
       <w:tblPr>
@@ -3012,10 +3056,7 @@
               <w:cnfStyle w:val="000000000000" w:firstRow="0" w:lastRow="0" w:firstColumn="0" w:lastColumn="0" w:oddVBand="0" w:evenVBand="0" w:oddHBand="0" w:evenHBand="0" w:firstRowFirstColumn="0" w:firstRowLastColumn="0" w:lastRowFirstColumn="0" w:lastRowLastColumn="0"/>
             </w:pPr>
             <w:r>
-              <w:t>Min :1</w:t>
-            </w:r>
-            <w:r>
-              <w:t>, Max:1</w:t>
+              <w:t>Min :1, Max:1</w:t>
             </w:r>
           </w:p>
         </w:tc>
@@ -3072,10 +3113,7 @@
               <w:cnfStyle w:val="000000000000" w:firstRow="0" w:lastRow="0" w:firstColumn="0" w:lastColumn="0" w:oddVBand="0" w:evenVBand="0" w:oddHBand="0" w:evenHBand="0" w:firstRowFirstColumn="0" w:firstRowLastColumn="0" w:lastRowFirstColumn="0" w:lastRowLastColumn="0"/>
             </w:pPr>
             <w:r>
-              <w:t>Min :1</w:t>
-            </w:r>
-            <w:r>
-              <w:t>, Max:1</w:t>
+              <w:t>Min :1, Max:1</w:t>
             </w:r>
           </w:p>
         </w:tc>
@@ -3088,13 +3126,7 @@
               <w:cnfStyle w:val="000000000000" w:firstRow="0" w:lastRow="0" w:firstColumn="0" w:lastColumn="0" w:oddVBand="0" w:evenVBand="0" w:oddHBand="0" w:evenHBand="0" w:firstRowFirstColumn="0" w:firstRowLastColumn="0" w:lastRowFirstColumn="0" w:lastRowLastColumn="0"/>
             </w:pPr>
             <w:r>
-              <w:t xml:space="preserve">The system stores the </w:t>
-            </w:r>
-            <w:r>
-              <w:t>latitudinal</w:t>
-            </w:r>
-            <w:r>
-              <w:t xml:space="preserve"> data where the file was created.</w:t>
+              <w:t>The system stores the latitudinal data where the file was created.</w:t>
             </w:r>
           </w:p>
         </w:tc>
@@ -3315,12 +3347,11 @@
       <w:pPr>
         <w:pStyle w:val="Heading4"/>
       </w:pPr>
-      <w:r>
-        <w:t xml:space="preserve">Data dictionary for Element: </w:t>
-      </w:r>
-      <w:r>
-        <w:t>Area</w:t>
-      </w:r>
+      <w:bookmarkStart w:id="19" w:name="_Toc490742158"/>
+      <w:r>
+        <w:t>Data dictionary for Element: Area</w:t>
+      </w:r>
+      <w:bookmarkEnd w:id="19"/>
     </w:p>
     <w:tbl>
       <w:tblPr>
@@ -3603,6 +3634,7 @@
       <w:pPr>
         <w:pStyle w:val="Heading4"/>
       </w:pPr>
+      <w:bookmarkStart w:id="20" w:name="_Toc490742159"/>
       <w:r>
         <w:t xml:space="preserve">Data dictionary for Element: </w:t>
       </w:r>
@@ -3617,8 +3649,7 @@
       <w:r>
         <w:t xml:space="preserve"> (Stores the administration area)</w:t>
       </w:r>
-      <w:bookmarkStart w:id="13" w:name="_GoBack"/>
-      <w:bookmarkEnd w:id="13"/>
+      <w:bookmarkEnd w:id="20"/>
     </w:p>
     <w:tbl>
       <w:tblPr>
@@ -3888,184 +3919,152 @@
       </w:tr>
     </w:tbl>
     <w:p/>
-    <w:p>
-      <w:pPr>
-        <w:pStyle w:val="Heading1"/>
-      </w:pPr>
-      <w:bookmarkStart w:id="14" w:name="_Toc492728754"/>
-      <w:r>
-        <w:lastRenderedPageBreak/>
-        <w:t>Detailed Database Software Design</w:t>
-      </w:r>
-      <w:bookmarkEnd w:id="14"/>
-    </w:p>
-    <w:p>
-      <w:r>
-        <w:t xml:space="preserve">This section contains subsections for each software module used within the database.  This includes but </w:t>
-      </w:r>
-      <w:r>
-        <w:t>DynamoDB NoSQL database design and SQLite Relational database design.</w:t>
-      </w:r>
-    </w:p>
     <w:p/>
     <w:p/>
     <w:p>
       <w:pPr>
         <w:pStyle w:val="Heading2"/>
       </w:pPr>
-      <w:r>
-        <w:t>DynamoDB Design</w:t>
+      <w:bookmarkStart w:id="21" w:name="_Toc490742160"/>
+      <w:r>
+        <w:lastRenderedPageBreak/>
+        <w:t>SQLite database</w:t>
+      </w:r>
+      <w:r>
+        <w:t xml:space="preserve"> design </w:t>
+      </w:r>
+      <w:r>
+        <w:t>(Relational</w:t>
+      </w:r>
+      <w:r>
+        <w:t xml:space="preserve"> database)</w:t>
+      </w:r>
+      <w:bookmarkEnd w:id="21"/>
+    </w:p>
+    <w:p>
+      <w:pPr>
+        <w:pStyle w:val="Heading3"/>
+      </w:pPr>
+      <w:bookmarkStart w:id="22" w:name="_Toc490742161"/>
+      <w:r>
+        <w:t>Conceptual diagram</w:t>
+      </w:r>
+      <w:bookmarkEnd w:id="22"/>
+    </w:p>
+    <w:p>
+      <w:r>
+        <w:rPr>
+          <w:noProof/>
+        </w:rPr>
+        <w:drawing>
+          <wp:inline distT="0" distB="0" distL="0" distR="0">
+            <wp:extent cx="5715000" cy="4239761"/>
+            <wp:effectExtent l="0" t="0" r="0" b="8890"/>
+            <wp:docPr id="1" name="Picture 1" descr="C:\Users\AbhiJay_PC\AppData\Local\Microsoft\Windows\INetCache\Content.Word\Conceptual_Diagram_V2.png"/>
+            <wp:cNvGraphicFramePr>
+              <a:graphicFrameLocks xmlns:a="http://schemas.openxmlformats.org/drawingml/2006/main" noChangeAspect="1"/>
+            </wp:cNvGraphicFramePr>
+            <a:graphic xmlns:a="http://schemas.openxmlformats.org/drawingml/2006/main">
+              <a:graphicData uri="http://schemas.openxmlformats.org/drawingml/2006/picture">
+                <pic:pic xmlns:pic="http://schemas.openxmlformats.org/drawingml/2006/picture">
+                  <pic:nvPicPr>
+                    <pic:cNvPr id="0" name="Picture 3" descr="C:\Users\AbhiJay_PC\AppData\Local\Microsoft\Windows\INetCache\Content.Word\Conceptual_Diagram_V2.png"/>
+                    <pic:cNvPicPr>
+                      <a:picLocks noChangeAspect="1" noChangeArrowheads="1"/>
+                    </pic:cNvPicPr>
+                  </pic:nvPicPr>
+                  <pic:blipFill>
+                    <a:blip r:embed="rId11" cstate="print">
+                      <a:extLst>
+                        <a:ext uri="{28A0092B-C50C-407E-A947-70E740481C1C}">
+                          <a14:useLocalDpi xmlns:a14="http://schemas.microsoft.com/office/drawing/2010/main" val="0"/>
+                        </a:ext>
+                      </a:extLst>
+                    </a:blip>
+                    <a:srcRect/>
+                    <a:stretch>
+                      <a:fillRect/>
+                    </a:stretch>
+                  </pic:blipFill>
+                  <pic:spPr bwMode="auto">
+                    <a:xfrm>
+                      <a:off x="0" y="0"/>
+                      <a:ext cx="5715000" cy="4239761"/>
+                    </a:xfrm>
+                    <a:prstGeom prst="rect">
+                      <a:avLst/>
+                    </a:prstGeom>
+                    <a:noFill/>
+                    <a:ln>
+                      <a:noFill/>
+                    </a:ln>
+                  </pic:spPr>
+                </pic:pic>
+              </a:graphicData>
+            </a:graphic>
+          </wp:inline>
+        </w:drawing>
+      </w:r>
+    </w:p>
+    <w:p>
+      <w:r>
+        <w:t>This diagram</w:t>
+      </w:r>
+      <w:r>
+        <w:t xml:space="preserve"> </w:t>
+      </w:r>
+      <w:r>
+        <w:t>displays</w:t>
+      </w:r>
+      <w:r>
+        <w:t xml:space="preserve"> the conceptual model of the SQLite database. This database will be created after the </w:t>
+      </w:r>
+      <w:r>
+        <w:t xml:space="preserve">it has imported the user’s data. The user tables will have the </w:t>
+      </w:r>
+      <w:r>
+        <w:t>user’s</w:t>
+      </w:r>
+      <w:r>
+        <w:t xml:space="preserve"> details who is currently logged in.</w:t>
+      </w:r>
+      <w:r>
+        <w:t xml:space="preserve"> The user will have a password and an admin area where he can make changes to his account such as changing password (optional up to user to set it up). Each user will </w:t>
+      </w:r>
+      <w:r>
+        <w:t xml:space="preserve">have zero or more files. </w:t>
+      </w:r>
+    </w:p>
+    <w:p>
+      <w:r>
+        <w:t xml:space="preserve">  </w:t>
       </w:r>
     </w:p>
     <w:p/>
+    <w:p/>
+    <w:p/>
+    <w:p/>
+    <w:p/>
+    <w:p/>
     <w:p>
       <w:pPr>
         <w:pStyle w:val="Heading1"/>
       </w:pPr>
-      <w:bookmarkStart w:id="15" w:name="_Toc492728756"/>
-      <w:bookmarkEnd w:id="12"/>
-      <w:r>
-        <w:t>Requirements Traceability</w:t>
-      </w:r>
-      <w:bookmarkEnd w:id="15"/>
-    </w:p>
-    <w:p>
-      <w:r>
-        <w:t>This section shall map each software component defined above in section 4 to a set of requirements stated in the SRS.</w:t>
-      </w:r>
-    </w:p>
-    <w:p>
-      <w:pPr>
-        <w:pStyle w:val="Heading1"/>
-      </w:pPr>
-      <w:bookmarkStart w:id="16" w:name="_Toc492728757"/>
-      <w:r>
-        <w:t>Notes</w:t>
-      </w:r>
-      <w:bookmarkEnd w:id="16"/>
-    </w:p>
-    <w:p>
-      <w:pPr>
-        <w:pStyle w:val="BodyText"/>
-      </w:pPr>
-      <w:r>
-        <w:t>This section shall any general information that aids in understanding this document (e.g., background information, glossary, rationale).  This section shall include an alphabetical listing of all acronyms, abbreviations, and their meanings as used in this document and a list of any terms and definitions needed to understand this document.</w:t>
-      </w:r>
-    </w:p>
-    <w:p>
-      <w:pPr>
-        <w:pStyle w:val="BodyText"/>
-      </w:pPr>
-    </w:p>
-    <w:p>
-      <w:pPr>
-        <w:pStyle w:val="BodyText"/>
-      </w:pPr>
-    </w:p>
-    <w:p>
-      <w:pPr>
-        <w:pStyle w:val="BodyText"/>
-      </w:pPr>
-    </w:p>
-    <w:p>
-      <w:pPr>
-        <w:pStyle w:val="BodyText"/>
-      </w:pPr>
-    </w:p>
-    <w:p>
-      <w:pPr>
-        <w:pStyle w:val="BodyText"/>
-      </w:pPr>
-    </w:p>
-    <w:p>
-      <w:pPr>
-        <w:pStyle w:val="BodyText"/>
-      </w:pPr>
-    </w:p>
-    <w:p>
-      <w:pPr>
-        <w:pStyle w:val="BodyText"/>
-      </w:pPr>
-    </w:p>
-    <w:p>
-      <w:pPr>
-        <w:pStyle w:val="BodyText"/>
-      </w:pPr>
-    </w:p>
-    <w:p>
-      <w:pPr>
-        <w:pStyle w:val="BodyText"/>
-      </w:pPr>
-    </w:p>
-    <w:p>
-      <w:pPr>
-        <w:pStyle w:val="BodyText"/>
-      </w:pPr>
-    </w:p>
-    <w:p>
-      <w:pPr>
-        <w:pStyle w:val="BodyText"/>
-      </w:pPr>
-    </w:p>
-    <w:p>
-      <w:pPr>
-        <w:pStyle w:val="BodyText"/>
-      </w:pPr>
-    </w:p>
-    <w:p>
-      <w:pPr>
-        <w:pStyle w:val="BodyText"/>
-      </w:pPr>
-    </w:p>
-    <w:p>
-      <w:pPr>
-        <w:pStyle w:val="BodyText"/>
-      </w:pPr>
-    </w:p>
-    <w:p>
-      <w:pPr>
-        <w:pStyle w:val="BodyText"/>
-      </w:pPr>
-    </w:p>
-    <w:p>
-      <w:pPr>
-        <w:pStyle w:val="BodyText"/>
-      </w:pPr>
-    </w:p>
-    <w:p>
-      <w:pPr>
-        <w:pStyle w:val="BodyText"/>
-      </w:pPr>
-    </w:p>
-    <w:p>
-      <w:pPr>
-        <w:pStyle w:val="BodyText"/>
-      </w:pPr>
-    </w:p>
-    <w:p>
-      <w:pPr>
-        <w:pStyle w:val="BodyText"/>
-      </w:pPr>
-    </w:p>
-    <w:p>
-      <w:pPr>
-        <w:pStyle w:val="BodyText"/>
-      </w:pPr>
-    </w:p>
-    <w:p>
-      <w:pPr>
-        <w:pStyle w:val="Heading1"/>
-      </w:pPr>
-      <w:bookmarkStart w:id="17" w:name="_Toc492728758"/>
-      <w:r>
+      <w:bookmarkStart w:id="23" w:name="_Toc490742162"/>
+      <w:bookmarkEnd w:id="11"/>
+      <w:r>
+        <w:lastRenderedPageBreak/>
         <w:t>Appendi</w:t>
       </w:r>
-      <w:bookmarkEnd w:id="17"/>
       <w:r>
         <w:t>x 1</w:t>
       </w:r>
       <w:r>
-        <w:t xml:space="preserve"> – XML Schema </w:t>
+        <w:t xml:space="preserve"> – XML Schema</w:t>
+      </w:r>
+      <w:bookmarkEnd w:id="23"/>
+      <w:r>
+        <w:t xml:space="preserve"> </w:t>
       </w:r>
     </w:p>
     <w:p>
@@ -4078,8 +4077,8 @@
         <w:ind w:left="-993" w:right="-498"/>
       </w:pPr>
     </w:p>
-    <w:bookmarkStart w:id="18" w:name="_MON_1564406534"/>
-    <w:bookmarkEnd w:id="18"/>
+    <w:bookmarkStart w:id="24" w:name="_MON_1564406534"/>
+    <w:bookmarkEnd w:id="24"/>
     <w:p>
       <w:pPr>
         <w:ind w:left="-1418"/>
@@ -4105,33 +4104,33 @@
             <v:path o:extrusionok="f" gradientshapeok="t" o:connecttype="rect"/>
             <o:lock v:ext="edit" aspectratio="t"/>
           </v:shapetype>
-          <v:shape id="_x0000_i1025" type="#_x0000_t75" style="width:577.15pt;height:509.8pt" o:ole="">
-            <v:imagedata r:id="rId11" o:title=""/>
+          <v:shape id="_x0000_i1025" type="#_x0000_t75" style="width:577.2pt;height:510pt" o:ole="">
+            <v:imagedata r:id="rId12" o:title=""/>
           </v:shape>
-          <o:OLEObject Type="Embed" ProgID="Word.Document.12" ShapeID="_x0000_i1025" DrawAspect="Content" ObjectID="_1564473446" r:id="rId12">
+          <o:OLEObject Type="Embed" ProgID="Word.Document.12" ShapeID="_x0000_i1025" DrawAspect="Content" ObjectID="_1564486561" r:id="rId13">
             <o:FieldCodes>\s</o:FieldCodes>
           </o:OLEObject>
         </w:object>
       </w:r>
     </w:p>
-    <w:bookmarkStart w:id="19" w:name="_MON_1564409764"/>
-    <w:bookmarkEnd w:id="19"/>
+    <w:bookmarkStart w:id="25" w:name="_MON_1564409764"/>
+    <w:bookmarkEnd w:id="25"/>
     <w:p>
       <w:pPr>
         <w:ind w:left="-1418"/>
       </w:pPr>
       <w:r>
         <w:object w:dxaOrig="11546" w:dyaOrig="7964">
-          <v:shape id="_x0000_i1026" type="#_x0000_t75" style="width:577.15pt;height:397.75pt" o:ole="">
-            <v:imagedata r:id="rId13" o:title=""/>
+          <v:shape id="_x0000_i1031" type="#_x0000_t75" style="width:577.2pt;height:397.8pt" o:ole="">
+            <v:imagedata r:id="rId14" o:title=""/>
           </v:shape>
-          <o:OLEObject Type="Embed" ProgID="Word.OpenDocumentText.12" ShapeID="_x0000_i1026" DrawAspect="Content" ObjectID="_1564473447" r:id="rId14"/>
+          <o:OLEObject Type="Embed" ProgID="Word.OpenDocumentText.12" ShapeID="_x0000_i1031" DrawAspect="Content" ObjectID="_1564486562" r:id="rId15"/>
         </w:object>
       </w:r>
     </w:p>
     <w:sectPr>
-      <w:headerReference w:type="default" r:id="rId15"/>
-      <w:footerReference w:type="default" r:id="rId16"/>
+      <w:headerReference w:type="default" r:id="rId16"/>
+      <w:footerReference w:type="default" r:id="rId17"/>
       <w:pgSz w:w="12240" w:h="15840"/>
       <w:pgMar w:top="1440" w:right="1440" w:bottom="1440" w:left="1800" w:header="720" w:footer="720" w:gutter="0"/>
       <w:cols w:space="720"/>
@@ -4167,7 +4166,49 @@
 
 <file path=word/footer1.xml><?xml version="1.0" encoding="utf-8"?>
 <w:ftr xmlns:wpc="http://schemas.microsoft.com/office/word/2010/wordprocessingCanvas" xmlns:cx="http://schemas.microsoft.com/office/drawing/2014/chartex" xmlns:cx1="http://schemas.microsoft.com/office/drawing/2015/9/8/chartex" xmlns:cx2="http://schemas.microsoft.com/office/drawing/2015/10/21/chartex" xmlns:cx3="http://schemas.microsoft.com/office/drawing/2016/5/9/chartex" xmlns:cx4="http://schemas.microsoft.com/office/drawing/2016/5/10/chartex" xmlns:cx5="http://schemas.microsoft.com/office/drawing/2016/5/11/chartex" xmlns:cx6="http://schemas.microsoft.com/office/drawing/2016/5/12/chartex" xmlns:cx7="http://schemas.microsoft.com/office/drawing/2016/5/13/chartex" xmlns:cx8="http://schemas.microsoft.com/office/drawing/2016/5/14/chartex" xmlns:mc="http://schemas.openxmlformats.org/markup-compatibility/2006" xmlns:aink="http://schemas.microsoft.com/office/drawing/2016/ink" xmlns:am3d="http://schemas.microsoft.com/office/drawing/2017/model3d" xmlns:o="urn:schemas-microsoft-com:office:office" xmlns:r="http://schemas.openxmlformats.org/officeDocument/2006/relationships" xmlns:m="http://schemas.openxmlformats.org/officeDocument/2006/math" xmlns:v="urn:schemas-microsoft-com:vml" xmlns:wp14="http://schemas.microsoft.com/office/word/2010/wordprocessingDrawing" xmlns:wp="http://schemas.openxmlformats.org/drawingml/2006/wordprocessingDrawing" xmlns:w10="urn:schemas-microsoft-com:office:word" xmlns:w="http://schemas.openxmlformats.org/wordprocessingml/2006/main" xmlns:w14="http://schemas.microsoft.com/office/word/2010/wordml" xmlns:w15="http://schemas.microsoft.com/office/word/2012/wordml" xmlns:w16cid="http://schemas.microsoft.com/office/word/2016/wordml/cid" xmlns:w16se="http://schemas.microsoft.com/office/word/2015/wordml/symex" xmlns:wpg="http://schemas.microsoft.com/office/word/2010/wordprocessingGroup" xmlns:wpi="http://schemas.microsoft.com/office/word/2010/wordprocessingInk" xmlns:wne="http://schemas.microsoft.com/office/word/2006/wordml" xmlns:wps="http://schemas.microsoft.com/office/word/2010/wordprocessingShape" mc:Ignorable="w14 w15 w16se w16cid wp14">
-  <w:p/>
+  <w:sdt>
+    <w:sdtPr>
+      <w:id w:val="-1518457587"/>
+      <w:docPartObj>
+        <w:docPartGallery w:val="Page Numbers (Bottom of Page)"/>
+        <w:docPartUnique/>
+      </w:docPartObj>
+    </w:sdtPr>
+    <w:sdtEndPr>
+      <w:rPr>
+        <w:noProof/>
+      </w:rPr>
+    </w:sdtEndPr>
+    <w:sdtContent>
+      <w:p>
+        <w:pPr>
+          <w:pStyle w:val="Footer"/>
+          <w:jc w:val="right"/>
+        </w:pPr>
+        <w:r>
+          <w:fldChar w:fldCharType="begin"/>
+        </w:r>
+        <w:r>
+          <w:instrText xml:space="preserve"> PAGE   \* MERGEFORMAT </w:instrText>
+        </w:r>
+        <w:r>
+          <w:fldChar w:fldCharType="separate"/>
+        </w:r>
+        <w:r>
+          <w:rPr>
+            <w:noProof/>
+          </w:rPr>
+          <w:t>1</w:t>
+        </w:r>
+        <w:r>
+          <w:rPr>
+            <w:noProof/>
+          </w:rPr>
+          <w:fldChar w:fldCharType="end"/>
+        </w:r>
+      </w:p>
+    </w:sdtContent>
+  </w:sdt>
   <w:p>
     <w:pPr>
       <w:pStyle w:val="Footer"/>
@@ -4203,20 +4244,6 @@
 
 <file path=word/header1.xml><?xml version="1.0" encoding="utf-8"?>
 <w:hdr xmlns:wpc="http://schemas.microsoft.com/office/word/2010/wordprocessingCanvas" xmlns:cx="http://schemas.microsoft.com/office/drawing/2014/chartex" xmlns:cx1="http://schemas.microsoft.com/office/drawing/2015/9/8/chartex" xmlns:cx2="http://schemas.microsoft.com/office/drawing/2015/10/21/chartex" xmlns:cx3="http://schemas.microsoft.com/office/drawing/2016/5/9/chartex" xmlns:cx4="http://schemas.microsoft.com/office/drawing/2016/5/10/chartex" xmlns:cx5="http://schemas.microsoft.com/office/drawing/2016/5/11/chartex" xmlns:cx6="http://schemas.microsoft.com/office/drawing/2016/5/12/chartex" xmlns:cx7="http://schemas.microsoft.com/office/drawing/2016/5/13/chartex" xmlns:cx8="http://schemas.microsoft.com/office/drawing/2016/5/14/chartex" xmlns:mc="http://schemas.openxmlformats.org/markup-compatibility/2006" xmlns:aink="http://schemas.microsoft.com/office/drawing/2016/ink" xmlns:am3d="http://schemas.microsoft.com/office/drawing/2017/model3d" xmlns:o="urn:schemas-microsoft-com:office:office" xmlns:r="http://schemas.openxmlformats.org/officeDocument/2006/relationships" xmlns:m="http://schemas.openxmlformats.org/officeDocument/2006/math" xmlns:v="urn:schemas-microsoft-com:vml" xmlns:wp14="http://schemas.microsoft.com/office/word/2010/wordprocessingDrawing" xmlns:wp="http://schemas.openxmlformats.org/drawingml/2006/wordprocessingDrawing" xmlns:w10="urn:schemas-microsoft-com:office:word" xmlns:w="http://schemas.openxmlformats.org/wordprocessingml/2006/main" xmlns:w14="http://schemas.microsoft.com/office/word/2010/wordml" xmlns:w15="http://schemas.microsoft.com/office/word/2012/wordml" xmlns:w16cid="http://schemas.microsoft.com/office/word/2016/wordml/cid" xmlns:w16se="http://schemas.microsoft.com/office/word/2015/wordml/symex" xmlns:wpg="http://schemas.microsoft.com/office/word/2010/wordprocessingGroup" xmlns:wpi="http://schemas.microsoft.com/office/word/2010/wordprocessingInk" xmlns:wne="http://schemas.microsoft.com/office/word/2006/wordml" xmlns:wps="http://schemas.microsoft.com/office/word/2010/wordprocessingShape" mc:Ignorable="w14 w15 w16se w16cid wp14">
-  <w:p>
-    <w:pPr>
-      <w:pStyle w:val="Header"/>
-    </w:pPr>
-    <w:r>
-      <w:rPr>
-        <w:rFonts w:ascii="Times" w:hAnsi="Times" w:cs="Times"/>
-        <w:b/>
-        <w:i/>
-        <w:sz w:val="20"/>
-      </w:rPr>
-      <w:t>Database Design Document for LocAdoc</w:t>
-    </w:r>
-  </w:p>
   <w:p>
     <w:pPr>
       <w:pStyle w:val="Header"/>
@@ -4234,14 +4261,14 @@
           <w:drawing>
             <wp:anchor distT="0" distB="0" distL="114300" distR="114300" simplePos="0" relativeHeight="251659264" behindDoc="0" locked="0" layoutInCell="1" allowOverlap="1" wp14:anchorId="46742108" wp14:editId="70240D90">
               <wp:simplePos x="0" y="0"/>
-              <wp:positionH relativeFrom="column">
-                <wp:posOffset>0</wp:posOffset>
+              <wp:positionH relativeFrom="margin">
+                <wp:align>left</wp:align>
               </wp:positionH>
               <wp:positionV relativeFrom="paragraph">
-                <wp:posOffset>-635</wp:posOffset>
+                <wp:posOffset>248356</wp:posOffset>
               </wp:positionV>
-              <wp:extent cx="6284563" cy="0"/>
-              <wp:effectExtent l="0" t="0" r="0" b="0"/>
+              <wp:extent cx="5813778" cy="11288"/>
+              <wp:effectExtent l="0" t="0" r="34925" b="27305"/>
               <wp:wrapNone/>
               <wp:docPr id="15" name="Straight Connector 15"/>
               <wp:cNvGraphicFramePr/>
@@ -4250,9 +4277,9 @@
                   <wps:wsp>
                     <wps:cNvCnPr/>
                     <wps:spPr>
-                      <a:xfrm>
+                      <a:xfrm flipV="1">
                         <a:off x="0" y="0"/>
-                        <a:ext cx="6284563" cy="0"/>
+                        <a:ext cx="5813778" cy="11288"/>
                       </a:xfrm>
                       <a:prstGeom prst="line">
                         <a:avLst/>
@@ -4271,18 +4298,39 @@
                   </wps:wsp>
                 </a:graphicData>
               </a:graphic>
+              <wp14:sizeRelH relativeFrom="margin">
+                <wp14:pctWidth>0</wp14:pctWidth>
+              </wp14:sizeRelH>
+              <wp14:sizeRelV relativeFrom="margin">
+                <wp14:pctHeight>0</wp14:pctHeight>
+              </wp14:sizeRelV>
             </wp:anchor>
           </w:drawing>
         </mc:Choice>
         <mc:Fallback>
           <w:pict>
-            <v:line w14:anchorId="4D33BBDB" id="Straight Connector 15" o:spid="_x0000_s1026" style="position:absolute;z-index:251659264;visibility:visible;mso-wrap-style:square;mso-wrap-distance-left:9pt;mso-wrap-distance-top:0;mso-wrap-distance-right:9pt;mso-wrap-distance-bottom:0;mso-position-horizontal:absolute;mso-position-horizontal-relative:text;mso-position-vertical:absolute;mso-position-vertical-relative:text" from="0,-.05pt" to="494.85pt,-.05pt" o:gfxdata="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" strokecolor="#278568" strokeweight="1pt">
+            <v:line w14:anchorId="4FB66B27" id="Straight Connector 15" o:spid="_x0000_s1026" style="position:absolute;flip:y;z-index:251659264;visibility:visible;mso-wrap-style:square;mso-width-percent:0;mso-height-percent:0;mso-wrap-distance-left:9pt;mso-wrap-distance-top:0;mso-wrap-distance-right:9pt;mso-wrap-distance-bottom:0;mso-position-horizontal:left;mso-position-horizontal-relative:margin;mso-position-vertical:absolute;mso-position-vertical-relative:text;mso-width-percent:0;mso-height-percent:0;mso-width-relative:margin;mso-height-relative:margin" from="0,19.55pt" to="457.8pt,20.45pt" o:gfxdata="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" strokecolor="#278568" strokeweight="1pt">
               <v:stroke joinstyle="miter"/>
+              <w10:wrap anchorx="margin"/>
             </v:line>
           </w:pict>
         </mc:Fallback>
       </mc:AlternateContent>
     </w:r>
+    <w:r>
+      <w:rPr>
+        <w:rFonts w:ascii="Times" w:hAnsi="Times" w:cs="Times"/>
+        <w:b/>
+        <w:i/>
+        <w:sz w:val="20"/>
+      </w:rPr>
+      <w:t>Database Design Document for LocAdoc</w:t>
+    </w:r>
+  </w:p>
+  <w:p>
+    <w:pPr>
+      <w:pStyle w:val="Header"/>
+    </w:pPr>
   </w:p>
 </w:hdr>
 </file>
@@ -5577,7 +5625,7 @@
     <w:basedOn w:val="Normal"/>
     <w:next w:val="Normal"/>
     <w:autoRedefine/>
-    <w:semiHidden/>
+    <w:uiPriority w:val="39"/>
     <w:pPr>
       <w:spacing w:before="120" w:after="120"/>
     </w:pPr>
@@ -5592,7 +5640,7 @@
     <w:basedOn w:val="Normal"/>
     <w:next w:val="Normal"/>
     <w:autoRedefine/>
-    <w:semiHidden/>
+    <w:uiPriority w:val="39"/>
     <w:pPr>
       <w:tabs>
         <w:tab w:val="left" w:pos="810"/>
@@ -5612,7 +5660,7 @@
     <w:basedOn w:val="Normal"/>
     <w:next w:val="Normal"/>
     <w:autoRedefine/>
-    <w:semiHidden/>
+    <w:uiPriority w:val="39"/>
     <w:pPr>
       <w:tabs>
         <w:tab w:val="left" w:pos="1170"/>
@@ -5632,7 +5680,7 @@
     <w:basedOn w:val="Normal"/>
     <w:next w:val="Normal"/>
     <w:autoRedefine/>
-    <w:semiHidden/>
+    <w:uiPriority w:val="39"/>
     <w:pPr>
       <w:spacing w:before="0"/>
       <w:ind w:left="660"/>
@@ -5748,7 +5796,8 @@
   <w:style w:type="paragraph" w:styleId="Footer">
     <w:name w:val="footer"/>
     <w:basedOn w:val="Normal"/>
-    <w:semiHidden/>
+    <w:link w:val="FooterChar"/>
+    <w:uiPriority w:val="99"/>
     <w:pPr>
       <w:tabs>
         <w:tab w:val="center" w:pos="4320"/>
@@ -6131,6 +6180,17 @@
       </w:rPr>
     </w:tblStylePr>
   </w:style>
+  <w:style w:type="character" w:customStyle="1" w:styleId="FooterChar">
+    <w:name w:val="Footer Char"/>
+    <w:basedOn w:val="DefaultParagraphFont"/>
+    <w:link w:val="Footer"/>
+    <w:uiPriority w:val="99"/>
+    <w:rsid w:val="008F26E3"/>
+    <w:rPr>
+      <w:sz w:val="22"/>
+      <w:lang w:val="en-US" w:eastAsia="en-US"/>
+    </w:rPr>
+  </w:style>
 </w:styles>
 </file>
 
@@ -6452,7 +6512,7 @@
 </file>
 
 <file path=customXml/itemProps1.xml><?xml version="1.0" encoding="utf-8"?>
-<ds:datastoreItem xmlns:ds="http://schemas.openxmlformats.org/officeDocument/2006/customXml" ds:itemID="{BC2592EE-171F-4023-9E75-76A17D5DA939}">
+<ds:datastoreItem xmlns:ds="http://schemas.openxmlformats.org/officeDocument/2006/customXml" ds:itemID="{B706C663-DE3C-40B6-AA9A-88F45468A4BF}">
   <ds:schemaRefs>
     <ds:schemaRef ds:uri="http://schemas.openxmlformats.org/officeDocument/2006/bibliography"/>
   </ds:schemaRefs>

</xml_diff>

<commit_message>
Made Final Changes to SRS and databse document
</commit_message>
<xml_diff>
--- a/FYP proposal V1/Database_Design_Document_LocADoc.docx
+++ b/FYP proposal V1/Database_Design_Document_LocADoc.docx
@@ -11,8 +11,6 @@
           <w:sz w:val="48"/>
         </w:rPr>
       </w:pPr>
-      <w:bookmarkStart w:id="0" w:name="_GoBack"/>
-      <w:bookmarkEnd w:id="0"/>
     </w:p>
     <w:p>
       <w:pPr>
@@ -109,6 +107,7 @@
           <w:sz w:val="48"/>
         </w:rPr>
       </w:pPr>
+      <w:bookmarkStart w:id="0" w:name="_Hlk490850680"/>
       <w:r>
         <w:rPr>
           <w:b/>
@@ -117,6 +116,7 @@
         <w:t>Database Design Document (DDD)</w:t>
       </w:r>
     </w:p>
+    <w:bookmarkEnd w:id="0"/>
     <w:p>
       <w:pPr>
         <w:spacing w:before="40"/>
@@ -160,6 +160,7 @@
           <w:sz w:val="48"/>
         </w:rPr>
       </w:pPr>
+      <w:bookmarkStart w:id="1" w:name="_GoBack"/>
       <w:r>
         <w:rPr>
           <w:b/>
@@ -169,6 +170,7 @@
         <w:t xml:space="preserve">Review Draft </w:t>
       </w:r>
     </w:p>
+    <w:bookmarkEnd w:id="1"/>
     <w:p>
       <w:pPr>
         <w:spacing w:before="40"/>
@@ -209,7 +211,7 @@
       </w:pPr>
     </w:p>
     <w:p/>
-    <w:bookmarkStart w:id="1" w:name="_Toc434992859"/>
+    <w:bookmarkStart w:id="2" w:name="_Toc434992859"/>
     <w:p>
       <w:pPr>
         <w:pStyle w:val="Title"/>
@@ -523,21 +525,8 @@
                           <w:szCs w:val="24"/>
                         </w:rPr>
                         <w:tab/>
-                        <w:t xml:space="preserve">Kim </w:t>
+                        <w:t>Kim Hyeocheol</w:t>
                       </w:r>
-                      <w:proofErr w:type="spellStart"/>
-                      <w:r>
-                        <w:rPr>
-                          <w:rFonts w:asciiTheme="minorHAnsi" w:hAnsiTheme="minorHAnsi" w:cstheme="minorHAnsi"/>
-                          <w:b/>
-                          <w:bCs/>
-                          <w:color w:val="595959" w:themeColor="text1" w:themeTint="A6"/>
-                          <w:sz w:val="24"/>
-                          <w:szCs w:val="24"/>
-                        </w:rPr>
-                        <w:t>Hyeocheol</w:t>
-                      </w:r>
-                      <w:proofErr w:type="spellEnd"/>
                     </w:p>
                     <w:p>
                       <w:pPr>
@@ -568,44 +557,8 @@
                           <w:szCs w:val="24"/>
                         </w:rPr>
                         <w:tab/>
+                        <w:t>Rivaldo Erawan</w:t>
                       </w:r>
-                      <w:proofErr w:type="spellStart"/>
-                      <w:r>
-                        <w:rPr>
-                          <w:rFonts w:asciiTheme="minorHAnsi" w:hAnsiTheme="minorHAnsi" w:cstheme="minorHAnsi"/>
-                          <w:b/>
-                          <w:bCs/>
-                          <w:color w:val="595959" w:themeColor="text1" w:themeTint="A6"/>
-                          <w:sz w:val="24"/>
-                          <w:szCs w:val="24"/>
-                        </w:rPr>
-                        <w:t>Rivaldo</w:t>
-                      </w:r>
-                      <w:proofErr w:type="spellEnd"/>
-                      <w:r>
-                        <w:rPr>
-                          <w:rFonts w:asciiTheme="minorHAnsi" w:hAnsiTheme="minorHAnsi" w:cstheme="minorHAnsi"/>
-                          <w:b/>
-                          <w:bCs/>
-                          <w:color w:val="595959" w:themeColor="text1" w:themeTint="A6"/>
-                          <w:sz w:val="24"/>
-                          <w:szCs w:val="24"/>
-                        </w:rPr>
-                        <w:t xml:space="preserve"> </w:t>
-                      </w:r>
-                      <w:proofErr w:type="spellStart"/>
-                      <w:r>
-                        <w:rPr>
-                          <w:rFonts w:asciiTheme="minorHAnsi" w:hAnsiTheme="minorHAnsi" w:cstheme="minorHAnsi"/>
-                          <w:b/>
-                          <w:bCs/>
-                          <w:color w:val="595959" w:themeColor="text1" w:themeTint="A6"/>
-                          <w:sz w:val="24"/>
-                          <w:szCs w:val="24"/>
-                        </w:rPr>
-                        <w:t>Erawan</w:t>
-                      </w:r>
-                      <w:proofErr w:type="spellEnd"/>
                     </w:p>
                     <w:p>
                       <w:pPr>
@@ -896,15 +849,15 @@
         <w:lastRenderedPageBreak/>
         <w:t>Table of Contents</w:t>
       </w:r>
-      <w:bookmarkEnd w:id="1"/>
-    </w:p>
-    <w:bookmarkStart w:id="2" w:name="_Toc434992860"/>
+      <w:bookmarkEnd w:id="2"/>
+    </w:p>
+    <w:bookmarkStart w:id="3" w:name="_Toc434992860"/>
     <w:p>
       <w:pPr>
         <w:pStyle w:val="TOC1"/>
         <w:tabs>
           <w:tab w:val="left" w:pos="810"/>
-          <w:tab w:val="right" w:leader="dot" w:pos="8990"/>
+          <w:tab w:val="right" w:leader="dot" w:pos="9389"/>
         </w:tabs>
         <w:rPr>
           <w:rFonts w:asciiTheme="minorHAnsi" w:eastAsiaTheme="minorEastAsia" w:hAnsiTheme="minorHAnsi" w:cstheme="minorBidi"/>
@@ -977,7 +930,7 @@
         <w:rPr>
           <w:noProof/>
         </w:rPr>
-        <w:instrText xml:space="preserve"> PAGEREF _Toc490742146 \h </w:instrText>
+        <w:instrText xml:space="preserve"> PAGEREF _Toc490850589 \h </w:instrText>
       </w:r>
       <w:r>
         <w:rPr>
@@ -1037,7 +990,7 @@
         <w:fldChar w:fldCharType="begin"/>
       </w:r>
       <w:r>
-        <w:instrText xml:space="preserve"> PAGEREF _Toc490742147 \h </w:instrText>
+        <w:instrText xml:space="preserve"> PAGEREF _Toc490850590 \h </w:instrText>
       </w:r>
       <w:r>
         <w:fldChar w:fldCharType="separate"/>
@@ -1083,7 +1036,7 @@
         <w:fldChar w:fldCharType="begin"/>
       </w:r>
       <w:r>
-        <w:instrText xml:space="preserve"> PAGEREF _Toc490742148 \h </w:instrText>
+        <w:instrText xml:space="preserve"> PAGEREF _Toc490850591 \h </w:instrText>
       </w:r>
       <w:r>
         <w:fldChar w:fldCharType="separate"/>
@@ -1129,7 +1082,7 @@
         <w:fldChar w:fldCharType="begin"/>
       </w:r>
       <w:r>
-        <w:instrText xml:space="preserve"> PAGEREF _Toc490742149 \h </w:instrText>
+        <w:instrText xml:space="preserve"> PAGEREF _Toc490850592 \h </w:instrText>
       </w:r>
       <w:r>
         <w:fldChar w:fldCharType="separate"/>
@@ -1138,6 +1091,89 @@
         <w:t>1</w:t>
       </w:r>
       <w:r>
+        <w:fldChar w:fldCharType="end"/>
+      </w:r>
+    </w:p>
+    <w:p>
+      <w:pPr>
+        <w:pStyle w:val="TOC1"/>
+        <w:tabs>
+          <w:tab w:val="left" w:pos="810"/>
+          <w:tab w:val="right" w:leader="dot" w:pos="9389"/>
+        </w:tabs>
+        <w:rPr>
+          <w:rFonts w:asciiTheme="minorHAnsi" w:eastAsiaTheme="minorEastAsia" w:hAnsiTheme="minorHAnsi" w:cstheme="minorBidi"/>
+          <w:b w:val="0"/>
+          <w:caps w:val="0"/>
+          <w:noProof/>
+          <w:sz w:val="22"/>
+          <w:szCs w:val="22"/>
+          <w:lang w:val="en-SG" w:eastAsia="en-SG"/>
+        </w:rPr>
+      </w:pPr>
+      <w:r>
+        <w:rPr>
+          <w:noProof/>
+        </w:rPr>
+        <w:t>2</w:t>
+      </w:r>
+      <w:r>
+        <w:rPr>
+          <w:rFonts w:asciiTheme="minorHAnsi" w:eastAsiaTheme="minorEastAsia" w:hAnsiTheme="minorHAnsi" w:cstheme="minorBidi"/>
+          <w:b w:val="0"/>
+          <w:caps w:val="0"/>
+          <w:noProof/>
+          <w:sz w:val="22"/>
+          <w:szCs w:val="22"/>
+          <w:lang w:val="en-SG" w:eastAsia="en-SG"/>
+        </w:rPr>
+        <w:tab/>
+      </w:r>
+      <w:r>
+        <w:rPr>
+          <w:noProof/>
+        </w:rPr>
+        <w:t>Detailed Database Design</w:t>
+      </w:r>
+      <w:r>
+        <w:rPr>
+          <w:noProof/>
+        </w:rPr>
+        <w:tab/>
+      </w:r>
+      <w:r>
+        <w:rPr>
+          <w:noProof/>
+        </w:rPr>
+        <w:fldChar w:fldCharType="begin"/>
+      </w:r>
+      <w:r>
+        <w:rPr>
+          <w:noProof/>
+        </w:rPr>
+        <w:instrText xml:space="preserve"> PAGEREF _Toc490850593 \h </w:instrText>
+      </w:r>
+      <w:r>
+        <w:rPr>
+          <w:noProof/>
+        </w:rPr>
+      </w:r>
+      <w:r>
+        <w:rPr>
+          <w:noProof/>
+        </w:rPr>
+        <w:fldChar w:fldCharType="separate"/>
+      </w:r>
+      <w:r>
+        <w:rPr>
+          <w:noProof/>
+        </w:rPr>
+        <w:t>2</w:t>
+      </w:r>
+      <w:r>
+        <w:rPr>
+          <w:noProof/>
+        </w:rPr>
         <w:fldChar w:fldCharType="end"/>
       </w:r>
     </w:p>
@@ -1153,7 +1189,7 @@
         </w:rPr>
       </w:pPr>
       <w:r>
-        <w:t>1.4</w:t>
+        <w:t>2.1</w:t>
       </w:r>
       <w:r>
         <w:rPr>
@@ -1166,7 +1202,7 @@
         <w:tab/>
       </w:r>
       <w:r>
-        <w:t>Database Overview</w:t>
+        <w:t>DynamoDB design (NoSQL database)</w:t>
       </w:r>
       <w:r>
         <w:tab/>
@@ -1175,17 +1211,13 @@
         <w:fldChar w:fldCharType="begin"/>
       </w:r>
       <w:r>
-        <w:instrText xml:space="preserve"> PAGEREF _Toc490742150 \h </w:instrText>
+        <w:instrText xml:space="preserve"> PAGEREF _Toc490850594 \h </w:instrText>
       </w:r>
       <w:r>
         <w:fldChar w:fldCharType="separate"/>
       </w:r>
       <w:r>
-        <w:rPr>
-          <w:b/>
-          <w:bCs/>
-        </w:rPr>
-        <w:t>Error! Bookmark not defined.</w:t>
+        <w:t>2</w:t>
       </w:r>
       <w:r>
         <w:fldChar w:fldCharType="end"/>
@@ -1193,33 +1225,22 @@
     </w:p>
     <w:p>
       <w:pPr>
-        <w:pStyle w:val="TOC1"/>
-        <w:tabs>
-          <w:tab w:val="left" w:pos="810"/>
-          <w:tab w:val="right" w:leader="dot" w:pos="8990"/>
-        </w:tabs>
+        <w:pStyle w:val="TOC3"/>
         <w:rPr>
           <w:rFonts w:asciiTheme="minorHAnsi" w:eastAsiaTheme="minorEastAsia" w:hAnsiTheme="minorHAnsi" w:cstheme="minorBidi"/>
-          <w:b w:val="0"/>
-          <w:caps w:val="0"/>
-          <w:noProof/>
+          <w:i w:val="0"/>
           <w:sz w:val="22"/>
           <w:szCs w:val="22"/>
           <w:lang w:val="en-SG" w:eastAsia="en-SG"/>
         </w:rPr>
       </w:pPr>
       <w:r>
-        <w:rPr>
-          <w:noProof/>
-        </w:rPr>
-        <w:t>2</w:t>
+        <w:t>2.1.1</w:t>
       </w:r>
       <w:r>
         <w:rPr>
           <w:rFonts w:asciiTheme="minorHAnsi" w:eastAsiaTheme="minorEastAsia" w:hAnsiTheme="minorHAnsi" w:cstheme="minorBidi"/>
-          <w:b w:val="0"/>
-          <w:caps w:val="0"/>
-          <w:noProof/>
+          <w:i w:val="0"/>
           <w:sz w:val="22"/>
           <w:szCs w:val="22"/>
           <w:lang w:val="en-SG" w:eastAsia="en-SG"/>
@@ -1227,45 +1248,460 @@
         <w:tab/>
       </w:r>
       <w:r>
-        <w:rPr>
-          <w:noProof/>
-        </w:rPr>
-        <w:t>Detailed Database Design</w:t>
-      </w:r>
-      <w:r>
-        <w:rPr>
-          <w:noProof/>
-        </w:rPr>
+        <w:t>Object Diagram</w:t>
+      </w:r>
+      <w:r>
         <w:tab/>
       </w:r>
       <w:r>
-        <w:rPr>
-          <w:noProof/>
-        </w:rPr>
         <w:fldChar w:fldCharType="begin"/>
       </w:r>
       <w:r>
-        <w:rPr>
-          <w:noProof/>
-        </w:rPr>
-        <w:instrText xml:space="preserve"> PAGEREF _Toc490742151 \h </w:instrText>
-      </w:r>
-      <w:r>
-        <w:rPr>
-          <w:noProof/>
-        </w:rPr>
-      </w:r>
-      <w:r>
-        <w:rPr>
-          <w:noProof/>
-        </w:rPr>
+        <w:instrText xml:space="preserve"> PAGEREF _Toc490850595 \h </w:instrText>
+      </w:r>
+      <w:r>
         <w:fldChar w:fldCharType="separate"/>
       </w:r>
       <w:r>
-        <w:rPr>
-          <w:noProof/>
-        </w:rPr>
-        <w:t>2</w:t>
+        <w:t>3</w:t>
+      </w:r>
+      <w:r>
+        <w:fldChar w:fldCharType="end"/>
+      </w:r>
+    </w:p>
+    <w:p>
+      <w:pPr>
+        <w:pStyle w:val="TOC3"/>
+        <w:rPr>
+          <w:rFonts w:asciiTheme="minorHAnsi" w:eastAsiaTheme="minorEastAsia" w:hAnsiTheme="minorHAnsi" w:cstheme="minorBidi"/>
+          <w:i w:val="0"/>
+          <w:sz w:val="22"/>
+          <w:szCs w:val="22"/>
+          <w:lang w:val="en-SG" w:eastAsia="en-SG"/>
+        </w:rPr>
+      </w:pPr>
+      <w:r>
+        <w:t>2.1.2</w:t>
+      </w:r>
+      <w:r>
+        <w:rPr>
+          <w:rFonts w:asciiTheme="minorHAnsi" w:eastAsiaTheme="minorEastAsia" w:hAnsiTheme="minorHAnsi" w:cstheme="minorBidi"/>
+          <w:i w:val="0"/>
+          <w:sz w:val="22"/>
+          <w:szCs w:val="22"/>
+          <w:lang w:val="en-SG" w:eastAsia="en-SG"/>
+        </w:rPr>
+        <w:tab/>
+      </w:r>
+      <w:r>
+        <w:t>Data dictionary</w:t>
+      </w:r>
+      <w:r>
+        <w:tab/>
+      </w:r>
+      <w:r>
+        <w:fldChar w:fldCharType="begin"/>
+      </w:r>
+      <w:r>
+        <w:instrText xml:space="preserve"> PAGEREF _Toc490850596 \h </w:instrText>
+      </w:r>
+      <w:r>
+        <w:fldChar w:fldCharType="separate"/>
+      </w:r>
+      <w:r>
+        <w:t>4</w:t>
+      </w:r>
+      <w:r>
+        <w:fldChar w:fldCharType="end"/>
+      </w:r>
+    </w:p>
+    <w:p>
+      <w:pPr>
+        <w:pStyle w:val="TOC4"/>
+        <w:tabs>
+          <w:tab w:val="left" w:pos="1540"/>
+          <w:tab w:val="right" w:leader="dot" w:pos="9389"/>
+        </w:tabs>
+        <w:rPr>
+          <w:rFonts w:asciiTheme="minorHAnsi" w:eastAsiaTheme="minorEastAsia" w:hAnsiTheme="minorHAnsi" w:cstheme="minorBidi"/>
+          <w:noProof/>
+          <w:sz w:val="22"/>
+          <w:szCs w:val="22"/>
+          <w:lang w:val="en-SG" w:eastAsia="en-SG"/>
+        </w:rPr>
+      </w:pPr>
+      <w:r>
+        <w:rPr>
+          <w:noProof/>
+        </w:rPr>
+        <w:t>2.1.2.1</w:t>
+      </w:r>
+      <w:r>
+        <w:rPr>
+          <w:rFonts w:asciiTheme="minorHAnsi" w:eastAsiaTheme="minorEastAsia" w:hAnsiTheme="minorHAnsi" w:cstheme="minorBidi"/>
+          <w:noProof/>
+          <w:sz w:val="22"/>
+          <w:szCs w:val="22"/>
+          <w:lang w:val="en-SG" w:eastAsia="en-SG"/>
+        </w:rPr>
+        <w:tab/>
+      </w:r>
+      <w:r>
+        <w:rPr>
+          <w:noProof/>
+        </w:rPr>
+        <w:t>Data dictionary for Element: User</w:t>
+      </w:r>
+      <w:r>
+        <w:rPr>
+          <w:noProof/>
+        </w:rPr>
+        <w:tab/>
+      </w:r>
+      <w:r>
+        <w:rPr>
+          <w:noProof/>
+        </w:rPr>
+        <w:fldChar w:fldCharType="begin"/>
+      </w:r>
+      <w:r>
+        <w:rPr>
+          <w:noProof/>
+        </w:rPr>
+        <w:instrText xml:space="preserve"> PAGEREF _Toc490850597 \h </w:instrText>
+      </w:r>
+      <w:r>
+        <w:rPr>
+          <w:noProof/>
+        </w:rPr>
+      </w:r>
+      <w:r>
+        <w:rPr>
+          <w:noProof/>
+        </w:rPr>
+        <w:fldChar w:fldCharType="separate"/>
+      </w:r>
+      <w:r>
+        <w:rPr>
+          <w:noProof/>
+        </w:rPr>
+        <w:t>4</w:t>
+      </w:r>
+      <w:r>
+        <w:rPr>
+          <w:noProof/>
+        </w:rPr>
+        <w:fldChar w:fldCharType="end"/>
+      </w:r>
+    </w:p>
+    <w:p>
+      <w:pPr>
+        <w:pStyle w:val="TOC4"/>
+        <w:tabs>
+          <w:tab w:val="left" w:pos="1540"/>
+          <w:tab w:val="right" w:leader="dot" w:pos="9389"/>
+        </w:tabs>
+        <w:rPr>
+          <w:rFonts w:asciiTheme="minorHAnsi" w:eastAsiaTheme="minorEastAsia" w:hAnsiTheme="minorHAnsi" w:cstheme="minorBidi"/>
+          <w:noProof/>
+          <w:sz w:val="22"/>
+          <w:szCs w:val="22"/>
+          <w:lang w:val="en-SG" w:eastAsia="en-SG"/>
+        </w:rPr>
+      </w:pPr>
+      <w:r>
+        <w:rPr>
+          <w:noProof/>
+        </w:rPr>
+        <w:t>2.1.2.2</w:t>
+      </w:r>
+      <w:r>
+        <w:rPr>
+          <w:rFonts w:asciiTheme="minorHAnsi" w:eastAsiaTheme="minorEastAsia" w:hAnsiTheme="minorHAnsi" w:cstheme="minorBidi"/>
+          <w:noProof/>
+          <w:sz w:val="22"/>
+          <w:szCs w:val="22"/>
+          <w:lang w:val="en-SG" w:eastAsia="en-SG"/>
+        </w:rPr>
+        <w:tab/>
+      </w:r>
+      <w:r>
+        <w:rPr>
+          <w:noProof/>
+        </w:rPr>
+        <w:t>Data dictionary for Element: Password</w:t>
+      </w:r>
+      <w:r>
+        <w:rPr>
+          <w:noProof/>
+        </w:rPr>
+        <w:tab/>
+      </w:r>
+      <w:r>
+        <w:rPr>
+          <w:noProof/>
+        </w:rPr>
+        <w:fldChar w:fldCharType="begin"/>
+      </w:r>
+      <w:r>
+        <w:rPr>
+          <w:noProof/>
+        </w:rPr>
+        <w:instrText xml:space="preserve"> PAGEREF _Toc490850598 \h </w:instrText>
+      </w:r>
+      <w:r>
+        <w:rPr>
+          <w:noProof/>
+        </w:rPr>
+      </w:r>
+      <w:r>
+        <w:rPr>
+          <w:noProof/>
+        </w:rPr>
+        <w:fldChar w:fldCharType="separate"/>
+      </w:r>
+      <w:r>
+        <w:rPr>
+          <w:noProof/>
+        </w:rPr>
+        <w:t>4</w:t>
+      </w:r>
+      <w:r>
+        <w:rPr>
+          <w:noProof/>
+        </w:rPr>
+        <w:fldChar w:fldCharType="end"/>
+      </w:r>
+    </w:p>
+    <w:p>
+      <w:pPr>
+        <w:pStyle w:val="TOC4"/>
+        <w:tabs>
+          <w:tab w:val="left" w:pos="1540"/>
+          <w:tab w:val="right" w:leader="dot" w:pos="9389"/>
+        </w:tabs>
+        <w:rPr>
+          <w:rFonts w:asciiTheme="minorHAnsi" w:eastAsiaTheme="minorEastAsia" w:hAnsiTheme="minorHAnsi" w:cstheme="minorBidi"/>
+          <w:noProof/>
+          <w:sz w:val="22"/>
+          <w:szCs w:val="22"/>
+          <w:lang w:val="en-SG" w:eastAsia="en-SG"/>
+        </w:rPr>
+      </w:pPr>
+      <w:r>
+        <w:rPr>
+          <w:noProof/>
+        </w:rPr>
+        <w:t>2.1.2.3</w:t>
+      </w:r>
+      <w:r>
+        <w:rPr>
+          <w:rFonts w:asciiTheme="minorHAnsi" w:eastAsiaTheme="minorEastAsia" w:hAnsiTheme="minorHAnsi" w:cstheme="minorBidi"/>
+          <w:noProof/>
+          <w:sz w:val="22"/>
+          <w:szCs w:val="22"/>
+          <w:lang w:val="en-SG" w:eastAsia="en-SG"/>
+        </w:rPr>
+        <w:tab/>
+      </w:r>
+      <w:r>
+        <w:rPr>
+          <w:noProof/>
+        </w:rPr>
+        <w:t>Data dictionary for Element: File</w:t>
+      </w:r>
+      <w:r>
+        <w:rPr>
+          <w:noProof/>
+        </w:rPr>
+        <w:tab/>
+      </w:r>
+      <w:r>
+        <w:rPr>
+          <w:noProof/>
+        </w:rPr>
+        <w:fldChar w:fldCharType="begin"/>
+      </w:r>
+      <w:r>
+        <w:rPr>
+          <w:noProof/>
+        </w:rPr>
+        <w:instrText xml:space="preserve"> PAGEREF _Toc490850599 \h </w:instrText>
+      </w:r>
+      <w:r>
+        <w:rPr>
+          <w:noProof/>
+        </w:rPr>
+      </w:r>
+      <w:r>
+        <w:rPr>
+          <w:noProof/>
+        </w:rPr>
+        <w:fldChar w:fldCharType="separate"/>
+      </w:r>
+      <w:r>
+        <w:rPr>
+          <w:noProof/>
+        </w:rPr>
+        <w:t>4</w:t>
+      </w:r>
+      <w:r>
+        <w:rPr>
+          <w:noProof/>
+        </w:rPr>
+        <w:fldChar w:fldCharType="end"/>
+      </w:r>
+    </w:p>
+    <w:p>
+      <w:pPr>
+        <w:pStyle w:val="TOC4"/>
+        <w:tabs>
+          <w:tab w:val="left" w:pos="1540"/>
+          <w:tab w:val="right" w:leader="dot" w:pos="9389"/>
+        </w:tabs>
+        <w:rPr>
+          <w:rFonts w:asciiTheme="minorHAnsi" w:eastAsiaTheme="minorEastAsia" w:hAnsiTheme="minorHAnsi" w:cstheme="minorBidi"/>
+          <w:noProof/>
+          <w:sz w:val="22"/>
+          <w:szCs w:val="22"/>
+          <w:lang w:val="en-SG" w:eastAsia="en-SG"/>
+        </w:rPr>
+      </w:pPr>
+      <w:r>
+        <w:rPr>
+          <w:noProof/>
+        </w:rPr>
+        <w:t>2.1.2.4</w:t>
+      </w:r>
+      <w:r>
+        <w:rPr>
+          <w:rFonts w:asciiTheme="minorHAnsi" w:eastAsiaTheme="minorEastAsia" w:hAnsiTheme="minorHAnsi" w:cstheme="minorBidi"/>
+          <w:noProof/>
+          <w:sz w:val="22"/>
+          <w:szCs w:val="22"/>
+          <w:lang w:val="en-SG" w:eastAsia="en-SG"/>
+        </w:rPr>
+        <w:tab/>
+      </w:r>
+      <w:r>
+        <w:rPr>
+          <w:noProof/>
+        </w:rPr>
+        <w:t>Data dictionary for Element: Area</w:t>
+      </w:r>
+      <w:r>
+        <w:rPr>
+          <w:noProof/>
+        </w:rPr>
+        <w:tab/>
+      </w:r>
+      <w:r>
+        <w:rPr>
+          <w:noProof/>
+        </w:rPr>
+        <w:fldChar w:fldCharType="begin"/>
+      </w:r>
+      <w:r>
+        <w:rPr>
+          <w:noProof/>
+        </w:rPr>
+        <w:instrText xml:space="preserve"> PAGEREF _Toc490850600 \h </w:instrText>
+      </w:r>
+      <w:r>
+        <w:rPr>
+          <w:noProof/>
+        </w:rPr>
+      </w:r>
+      <w:r>
+        <w:rPr>
+          <w:noProof/>
+        </w:rPr>
+        <w:fldChar w:fldCharType="separate"/>
+      </w:r>
+      <w:r>
+        <w:rPr>
+          <w:noProof/>
+        </w:rPr>
+        <w:t>5</w:t>
+      </w:r>
+      <w:r>
+        <w:rPr>
+          <w:noProof/>
+        </w:rPr>
+        <w:fldChar w:fldCharType="end"/>
+      </w:r>
+    </w:p>
+    <w:p>
+      <w:pPr>
+        <w:pStyle w:val="TOC4"/>
+        <w:tabs>
+          <w:tab w:val="left" w:pos="1540"/>
+          <w:tab w:val="right" w:leader="dot" w:pos="9389"/>
+        </w:tabs>
+        <w:rPr>
+          <w:rFonts w:asciiTheme="minorHAnsi" w:eastAsiaTheme="minorEastAsia" w:hAnsiTheme="minorHAnsi" w:cstheme="minorBidi"/>
+          <w:noProof/>
+          <w:sz w:val="22"/>
+          <w:szCs w:val="22"/>
+          <w:lang w:val="en-SG" w:eastAsia="en-SG"/>
+        </w:rPr>
+      </w:pPr>
+      <w:r>
+        <w:rPr>
+          <w:noProof/>
+        </w:rPr>
+        <w:t>2.1.2.5</w:t>
+      </w:r>
+      <w:r>
+        <w:rPr>
+          <w:rFonts w:asciiTheme="minorHAnsi" w:eastAsiaTheme="minorEastAsia" w:hAnsiTheme="minorHAnsi" w:cstheme="minorBidi"/>
+          <w:noProof/>
+          <w:sz w:val="22"/>
+          <w:szCs w:val="22"/>
+          <w:lang w:val="en-SG" w:eastAsia="en-SG"/>
+        </w:rPr>
+        <w:tab/>
+      </w:r>
+      <w:r>
+        <w:rPr>
+          <w:noProof/>
+        </w:rPr>
+        <w:t>Data dictionary for Element: AdminArea (Stores the administration area)</w:t>
+      </w:r>
+      <w:r>
+        <w:rPr>
+          <w:noProof/>
+        </w:rPr>
+        <w:tab/>
+      </w:r>
+      <w:r>
+        <w:rPr>
+          <w:noProof/>
+        </w:rPr>
+        <w:fldChar w:fldCharType="begin"/>
+      </w:r>
+      <w:r>
+        <w:rPr>
+          <w:noProof/>
+        </w:rPr>
+        <w:instrText xml:space="preserve"> PAGEREF _Toc490850601 \h </w:instrText>
+      </w:r>
+      <w:r>
+        <w:rPr>
+          <w:noProof/>
+        </w:rPr>
+      </w:r>
+      <w:r>
+        <w:rPr>
+          <w:noProof/>
+        </w:rPr>
+        <w:fldChar w:fldCharType="separate"/>
+      </w:r>
+      <w:r>
+        <w:rPr>
+          <w:noProof/>
+        </w:rPr>
+        <w:t>5</w:t>
       </w:r>
       <w:r>
         <w:rPr>
@@ -1286,7 +1722,7 @@
         </w:rPr>
       </w:pPr>
       <w:r>
-        <w:t>2.1</w:t>
+        <w:t>2.2</w:t>
       </w:r>
       <w:r>
         <w:rPr>
@@ -1299,7 +1735,7 @@
         <w:tab/>
       </w:r>
       <w:r>
-        <w:t>DynamoDB design (NoSQL database)</w:t>
+        <w:t>SQLite database design (Relational database)</w:t>
       </w:r>
       <w:r>
         <w:tab/>
@@ -1308,13 +1744,13 @@
         <w:fldChar w:fldCharType="begin"/>
       </w:r>
       <w:r>
-        <w:instrText xml:space="preserve"> PAGEREF _Toc490742152 \h </w:instrText>
+        <w:instrText xml:space="preserve"> PAGEREF _Toc490850602 \h </w:instrText>
       </w:r>
       <w:r>
         <w:fldChar w:fldCharType="separate"/>
       </w:r>
       <w:r>
-        <w:t>2</w:t>
+        <w:t>6</w:t>
       </w:r>
       <w:r>
         <w:fldChar w:fldCharType="end"/>
@@ -1332,7 +1768,7 @@
         </w:rPr>
       </w:pPr>
       <w:r>
-        <w:t>2.1.1</w:t>
+        <w:t>2.2.1</w:t>
       </w:r>
       <w:r>
         <w:rPr>
@@ -1345,7 +1781,7 @@
         <w:tab/>
       </w:r>
       <w:r>
-        <w:t>Object Diagram</w:t>
+        <w:t>Conceptual diagram</w:t>
       </w:r>
       <w:r>
         <w:tab/>
@@ -1354,13 +1790,13 @@
         <w:fldChar w:fldCharType="begin"/>
       </w:r>
       <w:r>
-        <w:instrText xml:space="preserve"> PAGEREF _Toc490742153 \h </w:instrText>
+        <w:instrText xml:space="preserve"> PAGEREF _Toc490850603 \h </w:instrText>
       </w:r>
       <w:r>
         <w:fldChar w:fldCharType="separate"/>
       </w:r>
       <w:r>
-        <w:t>3</w:t>
+        <w:t>6</w:t>
       </w:r>
       <w:r>
         <w:fldChar w:fldCharType="end"/>
@@ -1378,7 +1814,7 @@
         </w:rPr>
       </w:pPr>
       <w:r>
-        <w:t>2.1.2</w:t>
+        <w:t>2.2.2</w:t>
       </w:r>
       <w:r>
         <w:rPr>
@@ -1391,7 +1827,7 @@
         <w:tab/>
       </w:r>
       <w:r>
-        <w:t>Data dictionary</w:t>
+        <w:t>Description</w:t>
       </w:r>
       <w:r>
         <w:tab/>
@@ -1400,454 +1836,13 @@
         <w:fldChar w:fldCharType="begin"/>
       </w:r>
       <w:r>
-        <w:instrText xml:space="preserve"> PAGEREF _Toc490742154 \h </w:instrText>
+        <w:instrText xml:space="preserve"> PAGEREF _Toc490850604 \h </w:instrText>
       </w:r>
       <w:r>
         <w:fldChar w:fldCharType="separate"/>
       </w:r>
       <w:r>
-        <w:t>3</w:t>
-      </w:r>
-      <w:r>
-        <w:fldChar w:fldCharType="end"/>
-      </w:r>
-    </w:p>
-    <w:p>
-      <w:pPr>
-        <w:pStyle w:val="TOC4"/>
-        <w:tabs>
-          <w:tab w:val="left" w:pos="1540"/>
-          <w:tab w:val="right" w:leader="dot" w:pos="8990"/>
-        </w:tabs>
-        <w:rPr>
-          <w:rFonts w:asciiTheme="minorHAnsi" w:eastAsiaTheme="minorEastAsia" w:hAnsiTheme="minorHAnsi" w:cstheme="minorBidi"/>
-          <w:noProof/>
-          <w:sz w:val="22"/>
-          <w:szCs w:val="22"/>
-          <w:lang w:val="en-SG" w:eastAsia="en-SG"/>
-        </w:rPr>
-      </w:pPr>
-      <w:r>
-        <w:rPr>
-          <w:noProof/>
-        </w:rPr>
-        <w:t>2.1.2.1</w:t>
-      </w:r>
-      <w:r>
-        <w:rPr>
-          <w:rFonts w:asciiTheme="minorHAnsi" w:eastAsiaTheme="minorEastAsia" w:hAnsiTheme="minorHAnsi" w:cstheme="minorBidi"/>
-          <w:noProof/>
-          <w:sz w:val="22"/>
-          <w:szCs w:val="22"/>
-          <w:lang w:val="en-SG" w:eastAsia="en-SG"/>
-        </w:rPr>
-        <w:tab/>
-      </w:r>
-      <w:r>
-        <w:rPr>
-          <w:noProof/>
-        </w:rPr>
-        <w:t>Data dictionary for Element: User</w:t>
-      </w:r>
-      <w:r>
-        <w:rPr>
-          <w:noProof/>
-        </w:rPr>
-        <w:tab/>
-      </w:r>
-      <w:r>
-        <w:rPr>
-          <w:noProof/>
-        </w:rPr>
-        <w:fldChar w:fldCharType="begin"/>
-      </w:r>
-      <w:r>
-        <w:rPr>
-          <w:noProof/>
-        </w:rPr>
-        <w:instrText xml:space="preserve"> PAGEREF _Toc490742155 \h </w:instrText>
-      </w:r>
-      <w:r>
-        <w:rPr>
-          <w:noProof/>
-        </w:rPr>
-      </w:r>
-      <w:r>
-        <w:rPr>
-          <w:noProof/>
-        </w:rPr>
-        <w:fldChar w:fldCharType="separate"/>
-      </w:r>
-      <w:r>
-        <w:rPr>
-          <w:noProof/>
-        </w:rPr>
-        <w:t>3</w:t>
-      </w:r>
-      <w:r>
-        <w:rPr>
-          <w:noProof/>
-        </w:rPr>
-        <w:fldChar w:fldCharType="end"/>
-      </w:r>
-    </w:p>
-    <w:p>
-      <w:pPr>
-        <w:pStyle w:val="TOC4"/>
-        <w:tabs>
-          <w:tab w:val="left" w:pos="1540"/>
-          <w:tab w:val="right" w:leader="dot" w:pos="8990"/>
-        </w:tabs>
-        <w:rPr>
-          <w:rFonts w:asciiTheme="minorHAnsi" w:eastAsiaTheme="minorEastAsia" w:hAnsiTheme="minorHAnsi" w:cstheme="minorBidi"/>
-          <w:noProof/>
-          <w:sz w:val="22"/>
-          <w:szCs w:val="22"/>
-          <w:lang w:val="en-SG" w:eastAsia="en-SG"/>
-        </w:rPr>
-      </w:pPr>
-      <w:r>
-        <w:rPr>
-          <w:noProof/>
-        </w:rPr>
-        <w:t>2.1.2.2</w:t>
-      </w:r>
-      <w:r>
-        <w:rPr>
-          <w:rFonts w:asciiTheme="minorHAnsi" w:eastAsiaTheme="minorEastAsia" w:hAnsiTheme="minorHAnsi" w:cstheme="minorBidi"/>
-          <w:noProof/>
-          <w:sz w:val="22"/>
-          <w:szCs w:val="22"/>
-          <w:lang w:val="en-SG" w:eastAsia="en-SG"/>
-        </w:rPr>
-        <w:tab/>
-      </w:r>
-      <w:r>
-        <w:rPr>
-          <w:noProof/>
-        </w:rPr>
-        <w:t>Data dictionary for Element: Password</w:t>
-      </w:r>
-      <w:r>
-        <w:rPr>
-          <w:noProof/>
-        </w:rPr>
-        <w:tab/>
-      </w:r>
-      <w:r>
-        <w:rPr>
-          <w:noProof/>
-        </w:rPr>
-        <w:fldChar w:fldCharType="begin"/>
-      </w:r>
-      <w:r>
-        <w:rPr>
-          <w:noProof/>
-        </w:rPr>
-        <w:instrText xml:space="preserve"> PAGEREF _Toc490742156 \h </w:instrText>
-      </w:r>
-      <w:r>
-        <w:rPr>
-          <w:noProof/>
-        </w:rPr>
-      </w:r>
-      <w:r>
-        <w:rPr>
-          <w:noProof/>
-        </w:rPr>
-        <w:fldChar w:fldCharType="separate"/>
-      </w:r>
-      <w:r>
-        <w:rPr>
-          <w:noProof/>
-        </w:rPr>
-        <w:t>4</w:t>
-      </w:r>
-      <w:r>
-        <w:rPr>
-          <w:noProof/>
-        </w:rPr>
-        <w:fldChar w:fldCharType="end"/>
-      </w:r>
-    </w:p>
-    <w:p>
-      <w:pPr>
-        <w:pStyle w:val="TOC4"/>
-        <w:tabs>
-          <w:tab w:val="left" w:pos="1540"/>
-          <w:tab w:val="right" w:leader="dot" w:pos="8990"/>
-        </w:tabs>
-        <w:rPr>
-          <w:rFonts w:asciiTheme="minorHAnsi" w:eastAsiaTheme="minorEastAsia" w:hAnsiTheme="minorHAnsi" w:cstheme="minorBidi"/>
-          <w:noProof/>
-          <w:sz w:val="22"/>
-          <w:szCs w:val="22"/>
-          <w:lang w:val="en-SG" w:eastAsia="en-SG"/>
-        </w:rPr>
-      </w:pPr>
-      <w:r>
-        <w:rPr>
-          <w:noProof/>
-        </w:rPr>
-        <w:t>2.1.2.3</w:t>
-      </w:r>
-      <w:r>
-        <w:rPr>
-          <w:rFonts w:asciiTheme="minorHAnsi" w:eastAsiaTheme="minorEastAsia" w:hAnsiTheme="minorHAnsi" w:cstheme="minorBidi"/>
-          <w:noProof/>
-          <w:sz w:val="22"/>
-          <w:szCs w:val="22"/>
-          <w:lang w:val="en-SG" w:eastAsia="en-SG"/>
-        </w:rPr>
-        <w:tab/>
-      </w:r>
-      <w:r>
-        <w:rPr>
-          <w:noProof/>
-        </w:rPr>
-        <w:t>Data dictionary for Element: File</w:t>
-      </w:r>
-      <w:r>
-        <w:rPr>
-          <w:noProof/>
-        </w:rPr>
-        <w:tab/>
-      </w:r>
-      <w:r>
-        <w:rPr>
-          <w:noProof/>
-        </w:rPr>
-        <w:fldChar w:fldCharType="begin"/>
-      </w:r>
-      <w:r>
-        <w:rPr>
-          <w:noProof/>
-        </w:rPr>
-        <w:instrText xml:space="preserve"> PAGEREF _Toc490742157 \h </w:instrText>
-      </w:r>
-      <w:r>
-        <w:rPr>
-          <w:noProof/>
-        </w:rPr>
-      </w:r>
-      <w:r>
-        <w:rPr>
-          <w:noProof/>
-        </w:rPr>
-        <w:fldChar w:fldCharType="separate"/>
-      </w:r>
-      <w:r>
-        <w:rPr>
-          <w:noProof/>
-        </w:rPr>
-        <w:t>4</w:t>
-      </w:r>
-      <w:r>
-        <w:rPr>
-          <w:noProof/>
-        </w:rPr>
-        <w:fldChar w:fldCharType="end"/>
-      </w:r>
-    </w:p>
-    <w:p>
-      <w:pPr>
-        <w:pStyle w:val="TOC4"/>
-        <w:tabs>
-          <w:tab w:val="left" w:pos="1540"/>
-          <w:tab w:val="right" w:leader="dot" w:pos="8990"/>
-        </w:tabs>
-        <w:rPr>
-          <w:rFonts w:asciiTheme="minorHAnsi" w:eastAsiaTheme="minorEastAsia" w:hAnsiTheme="minorHAnsi" w:cstheme="minorBidi"/>
-          <w:noProof/>
-          <w:sz w:val="22"/>
-          <w:szCs w:val="22"/>
-          <w:lang w:val="en-SG" w:eastAsia="en-SG"/>
-        </w:rPr>
-      </w:pPr>
-      <w:r>
-        <w:rPr>
-          <w:noProof/>
-        </w:rPr>
-        <w:t>2.1.2.4</w:t>
-      </w:r>
-      <w:r>
-        <w:rPr>
-          <w:rFonts w:asciiTheme="minorHAnsi" w:eastAsiaTheme="minorEastAsia" w:hAnsiTheme="minorHAnsi" w:cstheme="minorBidi"/>
-          <w:noProof/>
-          <w:sz w:val="22"/>
-          <w:szCs w:val="22"/>
-          <w:lang w:val="en-SG" w:eastAsia="en-SG"/>
-        </w:rPr>
-        <w:tab/>
-      </w:r>
-      <w:r>
-        <w:rPr>
-          <w:noProof/>
-        </w:rPr>
-        <w:t>Data dictionary for Element: Area</w:t>
-      </w:r>
-      <w:r>
-        <w:rPr>
-          <w:noProof/>
-        </w:rPr>
-        <w:tab/>
-      </w:r>
-      <w:r>
-        <w:rPr>
-          <w:noProof/>
-        </w:rPr>
-        <w:fldChar w:fldCharType="begin"/>
-      </w:r>
-      <w:r>
-        <w:rPr>
-          <w:noProof/>
-        </w:rPr>
-        <w:instrText xml:space="preserve"> PAGEREF _Toc490742158 \h </w:instrText>
-      </w:r>
-      <w:r>
-        <w:rPr>
-          <w:noProof/>
-        </w:rPr>
-      </w:r>
-      <w:r>
-        <w:rPr>
-          <w:noProof/>
-        </w:rPr>
-        <w:fldChar w:fldCharType="separate"/>
-      </w:r>
-      <w:r>
-        <w:rPr>
-          <w:noProof/>
-        </w:rPr>
-        <w:t>5</w:t>
-      </w:r>
-      <w:r>
-        <w:rPr>
-          <w:noProof/>
-        </w:rPr>
-        <w:fldChar w:fldCharType="end"/>
-      </w:r>
-    </w:p>
-    <w:p>
-      <w:pPr>
-        <w:pStyle w:val="TOC4"/>
-        <w:tabs>
-          <w:tab w:val="left" w:pos="1540"/>
-          <w:tab w:val="right" w:leader="dot" w:pos="8990"/>
-        </w:tabs>
-        <w:rPr>
-          <w:rFonts w:asciiTheme="minorHAnsi" w:eastAsiaTheme="minorEastAsia" w:hAnsiTheme="minorHAnsi" w:cstheme="minorBidi"/>
-          <w:noProof/>
-          <w:sz w:val="22"/>
-          <w:szCs w:val="22"/>
-          <w:lang w:val="en-SG" w:eastAsia="en-SG"/>
-        </w:rPr>
-      </w:pPr>
-      <w:r>
-        <w:rPr>
-          <w:noProof/>
-        </w:rPr>
-        <w:t>2.1.2.5</w:t>
-      </w:r>
-      <w:r>
-        <w:rPr>
-          <w:rFonts w:asciiTheme="minorHAnsi" w:eastAsiaTheme="minorEastAsia" w:hAnsiTheme="minorHAnsi" w:cstheme="minorBidi"/>
-          <w:noProof/>
-          <w:sz w:val="22"/>
-          <w:szCs w:val="22"/>
-          <w:lang w:val="en-SG" w:eastAsia="en-SG"/>
-        </w:rPr>
-        <w:tab/>
-      </w:r>
-      <w:r>
-        <w:rPr>
-          <w:noProof/>
-        </w:rPr>
-        <w:t>Data dictionary for Element: AdminArea (Stores the administration area)</w:t>
-      </w:r>
-      <w:r>
-        <w:rPr>
-          <w:noProof/>
-        </w:rPr>
-        <w:tab/>
-      </w:r>
-      <w:r>
-        <w:rPr>
-          <w:noProof/>
-        </w:rPr>
-        <w:fldChar w:fldCharType="begin"/>
-      </w:r>
-      <w:r>
-        <w:rPr>
-          <w:noProof/>
-        </w:rPr>
-        <w:instrText xml:space="preserve"> PAGEREF _Toc490742159 \h </w:instrText>
-      </w:r>
-      <w:r>
-        <w:rPr>
-          <w:noProof/>
-        </w:rPr>
-      </w:r>
-      <w:r>
-        <w:rPr>
-          <w:noProof/>
-        </w:rPr>
-        <w:fldChar w:fldCharType="separate"/>
-      </w:r>
-      <w:r>
-        <w:rPr>
-          <w:noProof/>
-        </w:rPr>
-        <w:t>5</w:t>
-      </w:r>
-      <w:r>
-        <w:rPr>
-          <w:noProof/>
-        </w:rPr>
-        <w:fldChar w:fldCharType="end"/>
-      </w:r>
-    </w:p>
-    <w:p>
-      <w:pPr>
-        <w:pStyle w:val="TOC2"/>
-        <w:rPr>
-          <w:rFonts w:asciiTheme="minorHAnsi" w:eastAsiaTheme="minorEastAsia" w:hAnsiTheme="minorHAnsi" w:cstheme="minorBidi"/>
-          <w:smallCaps w:val="0"/>
-          <w:sz w:val="22"/>
-          <w:szCs w:val="22"/>
-          <w:lang w:val="en-SG" w:eastAsia="en-SG"/>
-        </w:rPr>
-      </w:pPr>
-      <w:r>
-        <w:t>2.2</w:t>
-      </w:r>
-      <w:r>
-        <w:rPr>
-          <w:rFonts w:asciiTheme="minorHAnsi" w:eastAsiaTheme="minorEastAsia" w:hAnsiTheme="minorHAnsi" w:cstheme="minorBidi"/>
-          <w:smallCaps w:val="0"/>
-          <w:sz w:val="22"/>
-          <w:szCs w:val="22"/>
-          <w:lang w:val="en-SG" w:eastAsia="en-SG"/>
-        </w:rPr>
-        <w:tab/>
-      </w:r>
-      <w:r>
-        <w:t>SQLite database design (Relational database)</w:t>
-      </w:r>
-      <w:r>
-        <w:tab/>
-      </w:r>
-      <w:r>
-        <w:fldChar w:fldCharType="begin"/>
-      </w:r>
-      <w:r>
-        <w:instrText xml:space="preserve"> PAGEREF _Toc490742160 \h </w:instrText>
-      </w:r>
-      <w:r>
-        <w:fldChar w:fldCharType="separate"/>
-      </w:r>
-      <w:r>
-        <w:t>6</w:t>
+        <w:t>7</w:t>
       </w:r>
       <w:r>
         <w:fldChar w:fldCharType="end"/>
@@ -1865,7 +1860,7 @@
         </w:rPr>
       </w:pPr>
       <w:r>
-        <w:t>2.2.1</w:t>
+        <w:t>2.2.3</w:t>
       </w:r>
       <w:r>
         <w:rPr>
@@ -1878,7 +1873,7 @@
         <w:tab/>
       </w:r>
       <w:r>
-        <w:t>Conceptual diagram</w:t>
+        <w:t>Purpose of Tables</w:t>
       </w:r>
       <w:r>
         <w:tab/>
@@ -1887,13 +1882,375 @@
         <w:fldChar w:fldCharType="begin"/>
       </w:r>
       <w:r>
-        <w:instrText xml:space="preserve"> PAGEREF _Toc490742161 \h </w:instrText>
+        <w:instrText xml:space="preserve"> PAGEREF _Toc490850605 \h </w:instrText>
       </w:r>
       <w:r>
         <w:fldChar w:fldCharType="separate"/>
       </w:r>
       <w:r>
-        <w:t>6</w:t>
+        <w:t>7</w:t>
+      </w:r>
+      <w:r>
+        <w:fldChar w:fldCharType="end"/>
+      </w:r>
+    </w:p>
+    <w:p>
+      <w:pPr>
+        <w:pStyle w:val="TOC4"/>
+        <w:tabs>
+          <w:tab w:val="left" w:pos="1540"/>
+          <w:tab w:val="right" w:leader="dot" w:pos="9389"/>
+        </w:tabs>
+        <w:rPr>
+          <w:rFonts w:asciiTheme="minorHAnsi" w:eastAsiaTheme="minorEastAsia" w:hAnsiTheme="minorHAnsi" w:cstheme="minorBidi"/>
+          <w:noProof/>
+          <w:sz w:val="22"/>
+          <w:szCs w:val="22"/>
+          <w:lang w:val="en-SG" w:eastAsia="en-SG"/>
+        </w:rPr>
+      </w:pPr>
+      <w:r>
+        <w:rPr>
+          <w:noProof/>
+        </w:rPr>
+        <w:t>2.2.3.1</w:t>
+      </w:r>
+      <w:r>
+        <w:rPr>
+          <w:rFonts w:asciiTheme="minorHAnsi" w:eastAsiaTheme="minorEastAsia" w:hAnsiTheme="minorHAnsi" w:cstheme="minorBidi"/>
+          <w:noProof/>
+          <w:sz w:val="22"/>
+          <w:szCs w:val="22"/>
+          <w:lang w:val="en-SG" w:eastAsia="en-SG"/>
+        </w:rPr>
+        <w:tab/>
+      </w:r>
+      <w:r>
+        <w:rPr>
+          <w:noProof/>
+        </w:rPr>
+        <w:t>Purpose of User Table</w:t>
+      </w:r>
+      <w:r>
+        <w:rPr>
+          <w:noProof/>
+        </w:rPr>
+        <w:tab/>
+      </w:r>
+      <w:r>
+        <w:rPr>
+          <w:noProof/>
+        </w:rPr>
+        <w:fldChar w:fldCharType="begin"/>
+      </w:r>
+      <w:r>
+        <w:rPr>
+          <w:noProof/>
+        </w:rPr>
+        <w:instrText xml:space="preserve"> PAGEREF _Toc490850606 \h </w:instrText>
+      </w:r>
+      <w:r>
+        <w:rPr>
+          <w:noProof/>
+        </w:rPr>
+      </w:r>
+      <w:r>
+        <w:rPr>
+          <w:noProof/>
+        </w:rPr>
+        <w:fldChar w:fldCharType="separate"/>
+      </w:r>
+      <w:r>
+        <w:rPr>
+          <w:noProof/>
+        </w:rPr>
+        <w:t>7</w:t>
+      </w:r>
+      <w:r>
+        <w:rPr>
+          <w:noProof/>
+        </w:rPr>
+        <w:fldChar w:fldCharType="end"/>
+      </w:r>
+    </w:p>
+    <w:p>
+      <w:pPr>
+        <w:pStyle w:val="TOC4"/>
+        <w:tabs>
+          <w:tab w:val="left" w:pos="1540"/>
+          <w:tab w:val="right" w:leader="dot" w:pos="9389"/>
+        </w:tabs>
+        <w:rPr>
+          <w:rFonts w:asciiTheme="minorHAnsi" w:eastAsiaTheme="minorEastAsia" w:hAnsiTheme="minorHAnsi" w:cstheme="minorBidi"/>
+          <w:noProof/>
+          <w:sz w:val="22"/>
+          <w:szCs w:val="22"/>
+          <w:lang w:val="en-SG" w:eastAsia="en-SG"/>
+        </w:rPr>
+      </w:pPr>
+      <w:r>
+        <w:rPr>
+          <w:noProof/>
+        </w:rPr>
+        <w:t>2.2.3.2</w:t>
+      </w:r>
+      <w:r>
+        <w:rPr>
+          <w:rFonts w:asciiTheme="minorHAnsi" w:eastAsiaTheme="minorEastAsia" w:hAnsiTheme="minorHAnsi" w:cstheme="minorBidi"/>
+          <w:noProof/>
+          <w:sz w:val="22"/>
+          <w:szCs w:val="22"/>
+          <w:lang w:val="en-SG" w:eastAsia="en-SG"/>
+        </w:rPr>
+        <w:tab/>
+      </w:r>
+      <w:r>
+        <w:rPr>
+          <w:noProof/>
+        </w:rPr>
+        <w:t>Purpose of Password Table</w:t>
+      </w:r>
+      <w:r>
+        <w:rPr>
+          <w:noProof/>
+        </w:rPr>
+        <w:tab/>
+      </w:r>
+      <w:r>
+        <w:rPr>
+          <w:noProof/>
+        </w:rPr>
+        <w:fldChar w:fldCharType="begin"/>
+      </w:r>
+      <w:r>
+        <w:rPr>
+          <w:noProof/>
+        </w:rPr>
+        <w:instrText xml:space="preserve"> PAGEREF _Toc490850607 \h </w:instrText>
+      </w:r>
+      <w:r>
+        <w:rPr>
+          <w:noProof/>
+        </w:rPr>
+      </w:r>
+      <w:r>
+        <w:rPr>
+          <w:noProof/>
+        </w:rPr>
+        <w:fldChar w:fldCharType="separate"/>
+      </w:r>
+      <w:r>
+        <w:rPr>
+          <w:noProof/>
+        </w:rPr>
+        <w:t>7</w:t>
+      </w:r>
+      <w:r>
+        <w:rPr>
+          <w:noProof/>
+        </w:rPr>
+        <w:fldChar w:fldCharType="end"/>
+      </w:r>
+    </w:p>
+    <w:p>
+      <w:pPr>
+        <w:pStyle w:val="TOC4"/>
+        <w:tabs>
+          <w:tab w:val="left" w:pos="1540"/>
+          <w:tab w:val="right" w:leader="dot" w:pos="9389"/>
+        </w:tabs>
+        <w:rPr>
+          <w:rFonts w:asciiTheme="minorHAnsi" w:eastAsiaTheme="minorEastAsia" w:hAnsiTheme="minorHAnsi" w:cstheme="minorBidi"/>
+          <w:noProof/>
+          <w:sz w:val="22"/>
+          <w:szCs w:val="22"/>
+          <w:lang w:val="en-SG" w:eastAsia="en-SG"/>
+        </w:rPr>
+      </w:pPr>
+      <w:r>
+        <w:rPr>
+          <w:noProof/>
+        </w:rPr>
+        <w:t>2.2.3.3</w:t>
+      </w:r>
+      <w:r>
+        <w:rPr>
+          <w:rFonts w:asciiTheme="minorHAnsi" w:eastAsiaTheme="minorEastAsia" w:hAnsiTheme="minorHAnsi" w:cstheme="minorBidi"/>
+          <w:noProof/>
+          <w:sz w:val="22"/>
+          <w:szCs w:val="22"/>
+          <w:lang w:val="en-SG" w:eastAsia="en-SG"/>
+        </w:rPr>
+        <w:tab/>
+      </w:r>
+      <w:r>
+        <w:rPr>
+          <w:noProof/>
+        </w:rPr>
+        <w:t>Purpose of Area Table</w:t>
+      </w:r>
+      <w:r>
+        <w:rPr>
+          <w:noProof/>
+        </w:rPr>
+        <w:tab/>
+      </w:r>
+      <w:r>
+        <w:rPr>
+          <w:noProof/>
+        </w:rPr>
+        <w:fldChar w:fldCharType="begin"/>
+      </w:r>
+      <w:r>
+        <w:rPr>
+          <w:noProof/>
+        </w:rPr>
+        <w:instrText xml:space="preserve"> PAGEREF _Toc490850608 \h </w:instrText>
+      </w:r>
+      <w:r>
+        <w:rPr>
+          <w:noProof/>
+        </w:rPr>
+      </w:r>
+      <w:r>
+        <w:rPr>
+          <w:noProof/>
+        </w:rPr>
+        <w:fldChar w:fldCharType="separate"/>
+      </w:r>
+      <w:r>
+        <w:rPr>
+          <w:noProof/>
+        </w:rPr>
+        <w:t>7</w:t>
+      </w:r>
+      <w:r>
+        <w:rPr>
+          <w:noProof/>
+        </w:rPr>
+        <w:fldChar w:fldCharType="end"/>
+      </w:r>
+    </w:p>
+    <w:p>
+      <w:pPr>
+        <w:pStyle w:val="TOC4"/>
+        <w:tabs>
+          <w:tab w:val="left" w:pos="1540"/>
+          <w:tab w:val="right" w:leader="dot" w:pos="9389"/>
+        </w:tabs>
+        <w:rPr>
+          <w:rFonts w:asciiTheme="minorHAnsi" w:eastAsiaTheme="minorEastAsia" w:hAnsiTheme="minorHAnsi" w:cstheme="minorBidi"/>
+          <w:noProof/>
+          <w:sz w:val="22"/>
+          <w:szCs w:val="22"/>
+          <w:lang w:val="en-SG" w:eastAsia="en-SG"/>
+        </w:rPr>
+      </w:pPr>
+      <w:r>
+        <w:rPr>
+          <w:noProof/>
+        </w:rPr>
+        <w:t>2.2.3.4</w:t>
+      </w:r>
+      <w:r>
+        <w:rPr>
+          <w:rFonts w:asciiTheme="minorHAnsi" w:eastAsiaTheme="minorEastAsia" w:hAnsiTheme="minorHAnsi" w:cstheme="minorBidi"/>
+          <w:noProof/>
+          <w:sz w:val="22"/>
+          <w:szCs w:val="22"/>
+          <w:lang w:val="en-SG" w:eastAsia="en-SG"/>
+        </w:rPr>
+        <w:tab/>
+      </w:r>
+      <w:r>
+        <w:rPr>
+          <w:noProof/>
+        </w:rPr>
+        <w:t>Purpose of File Table</w:t>
+      </w:r>
+      <w:r>
+        <w:rPr>
+          <w:noProof/>
+        </w:rPr>
+        <w:tab/>
+      </w:r>
+      <w:r>
+        <w:rPr>
+          <w:noProof/>
+        </w:rPr>
+        <w:fldChar w:fldCharType="begin"/>
+      </w:r>
+      <w:r>
+        <w:rPr>
+          <w:noProof/>
+        </w:rPr>
+        <w:instrText xml:space="preserve"> PAGEREF _Toc490850609 \h </w:instrText>
+      </w:r>
+      <w:r>
+        <w:rPr>
+          <w:noProof/>
+        </w:rPr>
+      </w:r>
+      <w:r>
+        <w:rPr>
+          <w:noProof/>
+        </w:rPr>
+        <w:fldChar w:fldCharType="separate"/>
+      </w:r>
+      <w:r>
+        <w:rPr>
+          <w:noProof/>
+        </w:rPr>
+        <w:t>7</w:t>
+      </w:r>
+      <w:r>
+        <w:rPr>
+          <w:noProof/>
+        </w:rPr>
+        <w:fldChar w:fldCharType="end"/>
+      </w:r>
+    </w:p>
+    <w:p>
+      <w:pPr>
+        <w:pStyle w:val="TOC3"/>
+        <w:rPr>
+          <w:rFonts w:asciiTheme="minorHAnsi" w:eastAsiaTheme="minorEastAsia" w:hAnsiTheme="minorHAnsi" w:cstheme="minorBidi"/>
+          <w:i w:val="0"/>
+          <w:sz w:val="22"/>
+          <w:szCs w:val="22"/>
+          <w:lang w:val="en-SG" w:eastAsia="en-SG"/>
+        </w:rPr>
+      </w:pPr>
+      <w:r>
+        <w:t>2.2.4</w:t>
+      </w:r>
+      <w:r>
+        <w:rPr>
+          <w:rFonts w:asciiTheme="minorHAnsi" w:eastAsiaTheme="minorEastAsia" w:hAnsiTheme="minorHAnsi" w:cstheme="minorBidi"/>
+          <w:i w:val="0"/>
+          <w:sz w:val="22"/>
+          <w:szCs w:val="22"/>
+          <w:lang w:val="en-SG" w:eastAsia="en-SG"/>
+        </w:rPr>
+        <w:tab/>
+      </w:r>
+      <w:r>
+        <w:t>Relations</w:t>
+      </w:r>
+      <w:r>
+        <w:tab/>
+      </w:r>
+      <w:r>
+        <w:fldChar w:fldCharType="begin"/>
+      </w:r>
+      <w:r>
+        <w:instrText xml:space="preserve"> PAGEREF _Toc490850610 \h </w:instrText>
+      </w:r>
+      <w:r>
+        <w:fldChar w:fldCharType="separate"/>
+      </w:r>
+      <w:r>
+        <w:t>7</w:t>
       </w:r>
       <w:r>
         <w:fldChar w:fldCharType="end"/>
@@ -1904,7 +2261,7 @@
         <w:pStyle w:val="TOC1"/>
         <w:tabs>
           <w:tab w:val="left" w:pos="810"/>
-          <w:tab w:val="right" w:leader="dot" w:pos="8990"/>
+          <w:tab w:val="right" w:leader="dot" w:pos="9389"/>
         </w:tabs>
         <w:rPr>
           <w:rFonts w:asciiTheme="minorHAnsi" w:eastAsiaTheme="minorEastAsia" w:hAnsiTheme="minorHAnsi" w:cstheme="minorBidi"/>
@@ -1938,6 +2295,89 @@
         <w:rPr>
           <w:noProof/>
         </w:rPr>
+        <w:t>References</w:t>
+      </w:r>
+      <w:r>
+        <w:rPr>
+          <w:noProof/>
+        </w:rPr>
+        <w:tab/>
+      </w:r>
+      <w:r>
+        <w:rPr>
+          <w:noProof/>
+        </w:rPr>
+        <w:fldChar w:fldCharType="begin"/>
+      </w:r>
+      <w:r>
+        <w:rPr>
+          <w:noProof/>
+        </w:rPr>
+        <w:instrText xml:space="preserve"> PAGEREF _Toc490850611 \h </w:instrText>
+      </w:r>
+      <w:r>
+        <w:rPr>
+          <w:noProof/>
+        </w:rPr>
+      </w:r>
+      <w:r>
+        <w:rPr>
+          <w:noProof/>
+        </w:rPr>
+        <w:fldChar w:fldCharType="separate"/>
+      </w:r>
+      <w:r>
+        <w:rPr>
+          <w:noProof/>
+        </w:rPr>
+        <w:t>8</w:t>
+      </w:r>
+      <w:r>
+        <w:rPr>
+          <w:noProof/>
+        </w:rPr>
+        <w:fldChar w:fldCharType="end"/>
+      </w:r>
+    </w:p>
+    <w:p>
+      <w:pPr>
+        <w:pStyle w:val="TOC1"/>
+        <w:tabs>
+          <w:tab w:val="left" w:pos="810"/>
+          <w:tab w:val="right" w:leader="dot" w:pos="9389"/>
+        </w:tabs>
+        <w:rPr>
+          <w:rFonts w:asciiTheme="minorHAnsi" w:eastAsiaTheme="minorEastAsia" w:hAnsiTheme="minorHAnsi" w:cstheme="minorBidi"/>
+          <w:b w:val="0"/>
+          <w:caps w:val="0"/>
+          <w:noProof/>
+          <w:sz w:val="22"/>
+          <w:szCs w:val="22"/>
+          <w:lang w:val="en-SG" w:eastAsia="en-SG"/>
+        </w:rPr>
+      </w:pPr>
+      <w:r>
+        <w:rPr>
+          <w:noProof/>
+        </w:rPr>
+        <w:t>4</w:t>
+      </w:r>
+      <w:r>
+        <w:rPr>
+          <w:rFonts w:asciiTheme="minorHAnsi" w:eastAsiaTheme="minorEastAsia" w:hAnsiTheme="minorHAnsi" w:cstheme="minorBidi"/>
+          <w:b w:val="0"/>
+          <w:caps w:val="0"/>
+          <w:noProof/>
+          <w:sz w:val="22"/>
+          <w:szCs w:val="22"/>
+          <w:lang w:val="en-SG" w:eastAsia="en-SG"/>
+        </w:rPr>
+        <w:tab/>
+      </w:r>
+      <w:r>
+        <w:rPr>
+          <w:noProof/>
+        </w:rPr>
         <w:t>Appendix 1 – XML Schema</w:t>
       </w:r>
       <w:r>
@@ -1956,7 +2396,7 @@
         <w:rPr>
           <w:noProof/>
         </w:rPr>
-        <w:instrText xml:space="preserve"> PAGEREF _Toc490742162 \h </w:instrText>
+        <w:instrText xml:space="preserve"> PAGEREF _Toc490850612 \h </w:instrText>
       </w:r>
       <w:r>
         <w:rPr>
@@ -1973,7 +2413,7 @@
         <w:rPr>
           <w:noProof/>
         </w:rPr>
-        <w:t>7</w:t>
+        <w:t>9</w:t>
       </w:r>
       <w:r>
         <w:rPr>
@@ -1999,25 +2439,14 @@
     <w:p/>
     <w:p/>
     <w:p/>
-    <w:p/>
-    <w:p/>
-    <w:p/>
-    <w:p/>
-    <w:p/>
-    <w:p>
-      <w:r>
-        <w:t xml:space="preserve"> </w:t>
-      </w:r>
-    </w:p>
-    <w:p>
-      <w:pPr>
-        <w:spacing w:before="0" w:after="0"/>
-        <w:jc w:val="left"/>
+    <w:p>
+      <w:pPr>
         <w:sectPr>
           <w:headerReference w:type="default" r:id="rId9"/>
           <w:footerReference w:type="default" r:id="rId10"/>
           <w:pgSz w:w="12240" w:h="15840"/>
           <w:pgMar w:top="1440" w:right="1041" w:bottom="1440" w:left="1800" w:header="720" w:footer="720" w:gutter="0"/>
+          <w:pgNumType w:start="1"/>
           <w:cols w:space="720"/>
         </w:sectPr>
       </w:pPr>
@@ -2026,13 +2455,13 @@
       <w:pPr>
         <w:pStyle w:val="Heading1"/>
       </w:pPr>
-      <w:bookmarkStart w:id="3" w:name="_Toc490742146"/>
+      <w:bookmarkStart w:id="4" w:name="_Toc490850589"/>
       <w:r>
         <w:lastRenderedPageBreak/>
         <w:t>Introduction</w:t>
       </w:r>
-      <w:bookmarkEnd w:id="2"/>
       <w:bookmarkEnd w:id="3"/>
+      <w:bookmarkEnd w:id="4"/>
     </w:p>
     <w:p>
       <w:r>
@@ -2049,13 +2478,13 @@
       <w:pPr>
         <w:pStyle w:val="Heading2"/>
       </w:pPr>
-      <w:bookmarkStart w:id="4" w:name="_Toc434992861"/>
-      <w:bookmarkStart w:id="5" w:name="_Toc490742147"/>
+      <w:bookmarkStart w:id="5" w:name="_Toc434992861"/>
+      <w:bookmarkStart w:id="6" w:name="_Toc490850590"/>
       <w:r>
         <w:t>Document Objectives</w:t>
       </w:r>
-      <w:bookmarkEnd w:id="4"/>
       <w:bookmarkEnd w:id="5"/>
+      <w:bookmarkEnd w:id="6"/>
     </w:p>
     <w:p>
       <w:r>
@@ -2100,16 +2529,16 @@
       <w:pPr>
         <w:pStyle w:val="Heading2"/>
       </w:pPr>
-      <w:bookmarkStart w:id="6" w:name="_Toc434992862"/>
-      <w:bookmarkStart w:id="7" w:name="_Toc490742148"/>
+      <w:bookmarkStart w:id="7" w:name="_Toc434992862"/>
+      <w:bookmarkStart w:id="8" w:name="_Toc490850591"/>
       <w:r>
         <w:t>Intended Audiences</w:t>
       </w:r>
-      <w:bookmarkEnd w:id="6"/>
       <w:bookmarkEnd w:id="7"/>
-    </w:p>
-    <w:p>
-      <w:bookmarkStart w:id="8" w:name="_Toc434992863"/>
+      <w:bookmarkEnd w:id="8"/>
+    </w:p>
+    <w:p>
+      <w:bookmarkStart w:id="9" w:name="_Toc434992863"/>
       <w:r>
         <w:t>This DDD is intended for the following audiences:</w:t>
       </w:r>
@@ -2175,15 +2604,15 @@
       <w:pPr>
         <w:pStyle w:val="Heading2"/>
       </w:pPr>
-      <w:bookmarkStart w:id="9" w:name="_Toc490742149"/>
+      <w:bookmarkStart w:id="10" w:name="_Toc490850592"/>
       <w:r>
         <w:t>References</w:t>
       </w:r>
-      <w:bookmarkEnd w:id="8"/>
       <w:bookmarkEnd w:id="9"/>
-    </w:p>
-    <w:p>
-      <w:bookmarkStart w:id="10" w:name="_Toc434992864"/>
+      <w:bookmarkEnd w:id="10"/>
+    </w:p>
+    <w:p>
+      <w:bookmarkStart w:id="11" w:name="_Toc434992864"/>
       <w:r>
         <w:t>This DDD refers to the following references:</w:t>
       </w:r>
@@ -2307,14 +2736,14 @@
       <w:pPr>
         <w:pStyle w:val="Heading1"/>
       </w:pPr>
-      <w:bookmarkStart w:id="11" w:name="_Toc490742151"/>
-      <w:bookmarkStart w:id="12" w:name="_Toc434992888"/>
-      <w:bookmarkEnd w:id="10"/>
+      <w:bookmarkStart w:id="12" w:name="_Toc490850593"/>
+      <w:bookmarkStart w:id="13" w:name="_Toc434992888"/>
+      <w:bookmarkEnd w:id="11"/>
       <w:r>
         <w:lastRenderedPageBreak/>
         <w:t>Detailed Database Design</w:t>
       </w:r>
-      <w:bookmarkEnd w:id="11"/>
+      <w:bookmarkEnd w:id="12"/>
     </w:p>
     <w:p>
       <w:pPr>
@@ -2328,14 +2757,14 @@
       <w:pPr>
         <w:pStyle w:val="Heading2"/>
       </w:pPr>
-      <w:bookmarkStart w:id="13" w:name="_Toc490742152"/>
+      <w:bookmarkStart w:id="14" w:name="_Toc490850594"/>
       <w:r>
         <w:t xml:space="preserve">DynamoDB design </w:t>
       </w:r>
       <w:r>
         <w:t>(NoSQL database)</w:t>
       </w:r>
-      <w:bookmarkEnd w:id="13"/>
+      <w:bookmarkEnd w:id="14"/>
     </w:p>
     <w:p>
       <w:r>
@@ -2492,11 +2921,11 @@
       <w:pPr>
         <w:pStyle w:val="Heading3"/>
       </w:pPr>
-      <w:bookmarkStart w:id="14" w:name="_Toc490742153"/>
+      <w:bookmarkStart w:id="15" w:name="_Toc490850595"/>
       <w:r>
         <w:t>Object Diagram</w:t>
       </w:r>
-      <w:bookmarkEnd w:id="14"/>
+      <w:bookmarkEnd w:id="15"/>
     </w:p>
     <w:p>
       <w:r>
@@ -2513,8 +2942,8 @@
         </w:rPr>
         <w:drawing>
           <wp:inline distT="0" distB="0" distL="0" distR="0">
-            <wp:extent cx="6224336" cy="4824296"/>
-            <wp:effectExtent l="0" t="0" r="5080" b="0"/>
+            <wp:extent cx="6199801" cy="4805279"/>
+            <wp:effectExtent l="0" t="0" r="0" b="0"/>
             <wp:docPr id="5" name="Picture 5" descr="C:\Users\AbhiJay_PC\AppData\Local\Microsoft\Windows\INetCache\Content.Word\ObjectDiagram_ForXMLdatabase.png"/>
             <wp:cNvGraphicFramePr>
               <a:graphicFrameLocks xmlns:a="http://schemas.openxmlformats.org/drawingml/2006/main" noChangeAspect="1"/>
@@ -2544,7 +2973,7 @@
                   <pic:spPr bwMode="auto">
                     <a:xfrm>
                       <a:off x="0" y="0"/>
-                      <a:ext cx="6230319" cy="4828933"/>
+                      <a:ext cx="6209712" cy="4812960"/>
                     </a:xfrm>
                     <a:prstGeom prst="rect">
                       <a:avLst/>
@@ -2562,24 +2991,35 @@
       </w:r>
     </w:p>
     <w:p>
+      <w:r>
+        <w:t>Th</w:t>
+      </w:r>
+      <w:r>
+        <w:t>is object diagram shows a sample data set and their relationships with other objects. For the propose of the object please refer to the section 2.2.3.</w:t>
+      </w:r>
+    </w:p>
+    <w:p/>
+    <w:p/>
+    <w:p>
       <w:pPr>
         <w:pStyle w:val="Heading3"/>
       </w:pPr>
-      <w:bookmarkStart w:id="15" w:name="_Toc490742154"/>
-      <w:r>
+      <w:bookmarkStart w:id="16" w:name="_Toc490850596"/>
+      <w:r>
+        <w:lastRenderedPageBreak/>
         <w:t>Data dictionary</w:t>
       </w:r>
-      <w:bookmarkEnd w:id="15"/>
+      <w:bookmarkEnd w:id="16"/>
     </w:p>
     <w:p>
       <w:pPr>
         <w:pStyle w:val="Heading4"/>
       </w:pPr>
-      <w:bookmarkStart w:id="16" w:name="_Toc490742155"/>
+      <w:bookmarkStart w:id="17" w:name="_Toc490850597"/>
       <w:r>
         <w:t>Data dictionary for Element: User</w:t>
       </w:r>
-      <w:bookmarkEnd w:id="16"/>
+      <w:bookmarkEnd w:id="17"/>
     </w:p>
     <w:tbl>
       <w:tblPr>
@@ -2760,7 +3200,6 @@
           </w:tcPr>
           <w:p>
             <w:r>
-              <w:lastRenderedPageBreak/>
               <w:t>Password (Foreign Key)</w:t>
             </w:r>
           </w:p>
@@ -2915,11 +3354,11 @@
       <w:pPr>
         <w:pStyle w:val="Heading4"/>
       </w:pPr>
-      <w:bookmarkStart w:id="17" w:name="_Toc490742156"/>
+      <w:bookmarkStart w:id="18" w:name="_Toc490850598"/>
       <w:r>
         <w:t>Data dictionary for Element: Password</w:t>
       </w:r>
-      <w:bookmarkEnd w:id="17"/>
+      <w:bookmarkEnd w:id="18"/>
     </w:p>
     <w:tbl>
       <w:tblPr>
@@ -3152,14 +3591,14 @@
       <w:pPr>
         <w:pStyle w:val="Heading4"/>
       </w:pPr>
-      <w:bookmarkStart w:id="18" w:name="_Toc490742157"/>
+      <w:bookmarkStart w:id="19" w:name="_Toc490850599"/>
       <w:r>
         <w:t xml:space="preserve">Data </w:t>
       </w:r>
       <w:r>
         <w:t>dictionary for Element: File</w:t>
       </w:r>
-      <w:bookmarkEnd w:id="18"/>
+      <w:bookmarkEnd w:id="19"/>
     </w:p>
     <w:tbl>
       <w:tblPr>
@@ -3398,6 +3837,7 @@
           </w:tcPr>
           <w:p>
             <w:r>
+              <w:lastRenderedPageBreak/>
               <w:t xml:space="preserve">LatitudeCreated </w:t>
             </w:r>
           </w:p>
@@ -3499,7 +3939,6 @@
           </w:tcPr>
           <w:p>
             <w:r>
-              <w:lastRenderedPageBreak/>
               <w:t>BackedUP</w:t>
             </w:r>
           </w:p>
@@ -3654,11 +4093,11 @@
       <w:pPr>
         <w:pStyle w:val="Heading4"/>
       </w:pPr>
-      <w:bookmarkStart w:id="19" w:name="_Toc490742158"/>
+      <w:bookmarkStart w:id="20" w:name="_Toc490850600"/>
       <w:r>
         <w:t>Data dictionary for Element: Area</w:t>
       </w:r>
-      <w:bookmarkEnd w:id="19"/>
+      <w:bookmarkEnd w:id="20"/>
     </w:p>
     <w:tbl>
       <w:tblPr>
@@ -3941,7 +4380,7 @@
       <w:pPr>
         <w:pStyle w:val="Heading4"/>
       </w:pPr>
-      <w:bookmarkStart w:id="20" w:name="_Toc490742159"/>
+      <w:bookmarkStart w:id="21" w:name="_Toc490850601"/>
       <w:r>
         <w:t xml:space="preserve">Data dictionary for Element: </w:t>
       </w:r>
@@ -3954,7 +4393,7 @@
       <w:r>
         <w:t xml:space="preserve"> (Stores the administration area)</w:t>
       </w:r>
-      <w:bookmarkEnd w:id="20"/>
+      <w:bookmarkEnd w:id="21"/>
     </w:p>
     <w:tbl>
       <w:tblPr>
@@ -4083,6 +4522,7 @@
           </w:tcPr>
           <w:p>
             <w:r>
+              <w:lastRenderedPageBreak/>
               <w:t xml:space="preserve">Longitude </w:t>
             </w:r>
           </w:p>
@@ -4230,21 +4670,21 @@
       <w:pPr>
         <w:pStyle w:val="Heading2"/>
       </w:pPr>
-      <w:bookmarkStart w:id="21" w:name="_Toc490742160"/>
+      <w:bookmarkStart w:id="22" w:name="_Toc490850602"/>
       <w:r>
         <w:t>SQLite database design (Relational database)</w:t>
       </w:r>
-      <w:bookmarkEnd w:id="21"/>
+      <w:bookmarkEnd w:id="22"/>
     </w:p>
     <w:p>
       <w:pPr>
         <w:pStyle w:val="Heading3"/>
       </w:pPr>
-      <w:bookmarkStart w:id="22" w:name="_Toc490742161"/>
+      <w:bookmarkStart w:id="23" w:name="_Toc490850603"/>
       <w:r>
         <w:t>Conceptual diagram</w:t>
       </w:r>
-      <w:bookmarkEnd w:id="22"/>
+      <w:bookmarkEnd w:id="23"/>
     </w:p>
     <w:p>
       <w:r>
@@ -4301,53 +4741,612 @@
         </w:drawing>
       </w:r>
     </w:p>
-    <w:p>
-      <w:r>
-        <w:t>This diagram</w:t>
-      </w:r>
+    <w:p/>
+    <w:p>
+      <w:pPr>
+        <w:pStyle w:val="Heading3"/>
+      </w:pPr>
+      <w:bookmarkStart w:id="24" w:name="_Toc490850604"/>
+      <w:r>
+        <w:lastRenderedPageBreak/>
+        <w:t>Description</w:t>
+      </w:r>
+      <w:bookmarkEnd w:id="24"/>
       <w:r>
         <w:t xml:space="preserve"> </w:t>
       </w:r>
-      <w:r>
-        <w:t>displays</w:t>
-      </w:r>
-      <w:r>
-        <w:t xml:space="preserve"> the conceptual model of the SQLite database. This database will be created after the </w:t>
-      </w:r>
-      <w:r>
-        <w:t xml:space="preserve">it has imported the user’s data. The user tables will have the </w:t>
-      </w:r>
-      <w:r>
-        <w:t>user’s</w:t>
-      </w:r>
-      <w:r>
-        <w:t xml:space="preserve"> details who is currently logged in.</w:t>
-      </w:r>
-      <w:r>
-        <w:t xml:space="preserve"> The user will have a password and an admin area where he can make changes to his account such as changing password (optional up to user to set it up). Each user will </w:t>
-      </w:r>
-      <w:r>
-        <w:t xml:space="preserve">have zero or more files. </w:t>
-      </w:r>
+    </w:p>
+    <w:p>
+      <w:r>
+        <w:t xml:space="preserve">This diagram displays the conceptual model of the SQLite database. This database will be created after the it has imported the user’s data. The user tables will have the user’s details who is currently logged in. The user will have a password and an admin area where he can make changes to his account such as changing password (optional up to user to set it up). Each user will have zero or more files. </w:t>
+      </w:r>
+    </w:p>
+    <w:p>
+      <w:pPr>
+        <w:pStyle w:val="Heading3"/>
+      </w:pPr>
+      <w:bookmarkStart w:id="25" w:name="_Toc490850605"/>
+      <w:r>
+        <w:t>Purpose</w:t>
+      </w:r>
+      <w:r>
+        <w:t xml:space="preserve"> of Tables</w:t>
+      </w:r>
+      <w:bookmarkEnd w:id="25"/>
+      <w:r>
+        <w:t xml:space="preserve"> </w:t>
+      </w:r>
+    </w:p>
+    <w:p>
+      <w:pPr>
+        <w:pStyle w:val="Heading4"/>
+      </w:pPr>
+      <w:bookmarkStart w:id="26" w:name="_Toc490850606"/>
+      <w:r>
+        <w:t>Purpose of User</w:t>
+      </w:r>
+      <w:r>
+        <w:t xml:space="preserve"> Table</w:t>
+      </w:r>
+      <w:bookmarkEnd w:id="26"/>
+    </w:p>
+    <w:p>
+      <w:r>
+        <w:t xml:space="preserve">The user stores the details of the user currently logged into the system. </w:t>
+      </w:r>
+      <w:r>
+        <w:t xml:space="preserve">The user will have a password </w:t>
+      </w:r>
+      <w:r>
+        <w:t xml:space="preserve">and an admin area where he can make changes to the account. </w:t>
+      </w:r>
+      <w:r>
+        <w:t>The primary key of the table will be the email ID. This table will only one record as the database only belongs to one user.</w:t>
+      </w:r>
+    </w:p>
+    <w:p>
+      <w:pPr>
+        <w:pStyle w:val="Heading4"/>
+      </w:pPr>
+      <w:bookmarkStart w:id="27" w:name="_Toc490850607"/>
+      <w:r>
+        <w:t xml:space="preserve">Purpose of </w:t>
+      </w:r>
+      <w:r>
+        <w:t>Password</w:t>
+      </w:r>
+      <w:r>
+        <w:t xml:space="preserve"> Table</w:t>
+      </w:r>
+      <w:bookmarkEnd w:id="27"/>
+    </w:p>
+    <w:p>
+      <w:r>
+        <w:t>This table stores the information regar</w:t>
+      </w:r>
+      <w:r>
+        <w:t>ding the user’s password and also the password that is used to encrypt the file.</w:t>
+      </w:r>
+    </w:p>
+    <w:p>
+      <w:pPr>
+        <w:pStyle w:val="Heading4"/>
+      </w:pPr>
+      <w:bookmarkStart w:id="28" w:name="_Toc490850608"/>
+      <w:r>
+        <w:t>Purpose of Area Table</w:t>
+      </w:r>
+      <w:bookmarkEnd w:id="28"/>
+    </w:p>
+    <w:p>
+      <w:r>
+        <w:t>This table stores the information regarding the Area a file was created. The longitude and latitudes points to the location of the first file created in that area. The radius is the area around that point where the files grouped in that area can be accessed.</w:t>
+      </w:r>
+      <w:r>
+        <w:t xml:space="preserve"> The longitudinal and latitudinal value is used to encrypt the file in that area</w:t>
+      </w:r>
+      <w:r>
+        <w:t>.</w:t>
+      </w:r>
+    </w:p>
+    <w:p>
+      <w:pPr>
+        <w:pStyle w:val="Heading4"/>
+      </w:pPr>
+      <w:bookmarkStart w:id="29" w:name="_Toc490850609"/>
+      <w:r>
+        <w:t>Purpose of File Table</w:t>
+      </w:r>
+      <w:bookmarkEnd w:id="29"/>
+    </w:p>
+    <w:p>
+      <w:r>
+        <w:t>This table stores all the information regarding a file used by the user. When the file is imported into the application, a new file name is generated and it is mapped with the actual table. The lo</w:t>
+      </w:r>
+      <w:r>
+        <w:t xml:space="preserve">ngitude and the latitude of the location where the file was created is also stored. </w:t>
+      </w:r>
+      <w:r>
+        <w:t>The file will also will have a password which was used to encrypt the file.</w:t>
+      </w:r>
+    </w:p>
+    <w:p>
+      <w:pPr>
+        <w:pStyle w:val="Heading3"/>
+      </w:pPr>
+      <w:bookmarkStart w:id="30" w:name="_Toc490850610"/>
+      <w:r>
+        <w:t>Relations</w:t>
+      </w:r>
+      <w:bookmarkEnd w:id="30"/>
     </w:p>
     <w:p>
       <w:r>
         <w:t xml:space="preserve">  </w:t>
       </w:r>
     </w:p>
+    <w:tbl>
+      <w:tblPr>
+        <w:tblStyle w:val="TableGrid"/>
+        <w:tblW w:w="0" w:type="auto"/>
+        <w:tblLook w:val="04A0" w:firstRow="1" w:lastRow="0" w:firstColumn="1" w:lastColumn="0" w:noHBand="0" w:noVBand="1"/>
+      </w:tblPr>
+      <w:tblGrid>
+        <w:gridCol w:w="3129"/>
+        <w:gridCol w:w="3130"/>
+        <w:gridCol w:w="3130"/>
+      </w:tblGrid>
+      <w:tr>
+        <w:tc>
+          <w:tcPr>
+            <w:tcW w:w="3129" w:type="dxa"/>
+          </w:tcPr>
+          <w:p>
+            <w:pPr>
+              <w:rPr>
+                <w:b/>
+              </w:rPr>
+            </w:pPr>
+            <w:r>
+              <w:rPr>
+                <w:b/>
+              </w:rPr>
+              <w:t>From Table</w:t>
+            </w:r>
+          </w:p>
+        </w:tc>
+        <w:tc>
+          <w:tcPr>
+            <w:tcW w:w="3130" w:type="dxa"/>
+          </w:tcPr>
+          <w:p>
+            <w:pPr>
+              <w:rPr>
+                <w:b/>
+              </w:rPr>
+            </w:pPr>
+            <w:r>
+              <w:rPr>
+                <w:b/>
+              </w:rPr>
+              <w:t>To Table</w:t>
+            </w:r>
+          </w:p>
+        </w:tc>
+        <w:tc>
+          <w:tcPr>
+            <w:tcW w:w="3130" w:type="dxa"/>
+          </w:tcPr>
+          <w:p>
+            <w:pPr>
+              <w:rPr>
+                <w:b/>
+              </w:rPr>
+            </w:pPr>
+            <w:r>
+              <w:rPr>
+                <w:b/>
+              </w:rPr>
+              <w:t>Relation</w:t>
+            </w:r>
+          </w:p>
+        </w:tc>
+      </w:tr>
+      <w:tr>
+        <w:tc>
+          <w:tcPr>
+            <w:tcW w:w="3129" w:type="dxa"/>
+          </w:tcPr>
+          <w:p>
+            <w:r>
+              <w:t xml:space="preserve">User </w:t>
+            </w:r>
+          </w:p>
+        </w:tc>
+        <w:tc>
+          <w:tcPr>
+            <w:tcW w:w="3130" w:type="dxa"/>
+          </w:tcPr>
+          <w:p>
+            <w:r>
+              <w:t>Area</w:t>
+            </w:r>
+          </w:p>
+        </w:tc>
+        <w:tc>
+          <w:tcPr>
+            <w:tcW w:w="3130" w:type="dxa"/>
+          </w:tcPr>
+          <w:p>
+            <w:r>
+              <w:t>A user may set an admin area.</w:t>
+            </w:r>
+          </w:p>
+        </w:tc>
+      </w:tr>
+      <w:tr>
+        <w:tc>
+          <w:tcPr>
+            <w:tcW w:w="3129" w:type="dxa"/>
+          </w:tcPr>
+          <w:p>
+            <w:r>
+              <w:t>Files</w:t>
+            </w:r>
+          </w:p>
+        </w:tc>
+        <w:tc>
+          <w:tcPr>
+            <w:tcW w:w="3130" w:type="dxa"/>
+          </w:tcPr>
+          <w:p>
+            <w:r>
+              <w:t>Area</w:t>
+            </w:r>
+          </w:p>
+        </w:tc>
+        <w:tc>
+          <w:tcPr>
+            <w:tcW w:w="3130" w:type="dxa"/>
+          </w:tcPr>
+          <w:p>
+            <w:r>
+              <w:t>A file belongs to an area.</w:t>
+            </w:r>
+          </w:p>
+        </w:tc>
+      </w:tr>
+      <w:tr>
+        <w:tc>
+          <w:tcPr>
+            <w:tcW w:w="3129" w:type="dxa"/>
+          </w:tcPr>
+          <w:p>
+            <w:r>
+              <w:t>User</w:t>
+            </w:r>
+          </w:p>
+        </w:tc>
+        <w:tc>
+          <w:tcPr>
+            <w:tcW w:w="3130" w:type="dxa"/>
+          </w:tcPr>
+          <w:p>
+            <w:r>
+              <w:t>File</w:t>
+            </w:r>
+          </w:p>
+        </w:tc>
+        <w:tc>
+          <w:tcPr>
+            <w:tcW w:w="3130" w:type="dxa"/>
+          </w:tcPr>
+          <w:p>
+            <w:r>
+              <w:t>A user may save more than one file.</w:t>
+            </w:r>
+          </w:p>
+        </w:tc>
+      </w:tr>
+      <w:tr>
+        <w:tc>
+          <w:tcPr>
+            <w:tcW w:w="3129" w:type="dxa"/>
+          </w:tcPr>
+          <w:p>
+            <w:r>
+              <w:t>File</w:t>
+            </w:r>
+          </w:p>
+        </w:tc>
+        <w:tc>
+          <w:tcPr>
+            <w:tcW w:w="3130" w:type="dxa"/>
+          </w:tcPr>
+          <w:p>
+            <w:r>
+              <w:t>Password</w:t>
+            </w:r>
+          </w:p>
+        </w:tc>
+        <w:tc>
+          <w:tcPr>
+            <w:tcW w:w="3130" w:type="dxa"/>
+          </w:tcPr>
+          <w:p>
+            <w:r>
+              <w:t>A file will be encrypted using a password.</w:t>
+            </w:r>
+          </w:p>
+        </w:tc>
+      </w:tr>
+      <w:tr>
+        <w:tc>
+          <w:tcPr>
+            <w:tcW w:w="3129" w:type="dxa"/>
+          </w:tcPr>
+          <w:p>
+            <w:r>
+              <w:t xml:space="preserve">User </w:t>
+            </w:r>
+          </w:p>
+        </w:tc>
+        <w:tc>
+          <w:tcPr>
+            <w:tcW w:w="3130" w:type="dxa"/>
+          </w:tcPr>
+          <w:p>
+            <w:r>
+              <w:t>Password</w:t>
+            </w:r>
+          </w:p>
+        </w:tc>
+        <w:tc>
+          <w:tcPr>
+            <w:tcW w:w="3130" w:type="dxa"/>
+          </w:tcPr>
+          <w:p>
+            <w:r>
+              <w:t xml:space="preserve">A user has a password. </w:t>
+            </w:r>
+          </w:p>
+        </w:tc>
+      </w:tr>
+      <w:tr>
+        <w:tc>
+          <w:tcPr>
+            <w:tcW w:w="3129" w:type="dxa"/>
+          </w:tcPr>
+          <w:p/>
+        </w:tc>
+        <w:tc>
+          <w:tcPr>
+            <w:tcW w:w="3130" w:type="dxa"/>
+          </w:tcPr>
+          <w:p/>
+        </w:tc>
+        <w:tc>
+          <w:tcPr>
+            <w:tcW w:w="3130" w:type="dxa"/>
+          </w:tcPr>
+          <w:p/>
+        </w:tc>
+      </w:tr>
+    </w:tbl>
+    <w:bookmarkStart w:id="31" w:name="_Toc490850611" w:displacedByCustomXml="next"/>
+    <w:sdt>
+      <w:sdtPr>
+        <w:rPr>
+          <w:rFonts w:ascii="Times New Roman" w:hAnsi="Times New Roman"/>
+          <w:b w:val="0"/>
+          <w:sz w:val="22"/>
+        </w:rPr>
+        <w:id w:val="-1724289500"/>
+        <w:docPartObj>
+          <w:docPartGallery w:val="Bibliographies"/>
+          <w:docPartUnique/>
+        </w:docPartObj>
+      </w:sdtPr>
+      <w:sdtEndPr/>
+      <w:sdtContent>
+        <w:p>
+          <w:pPr>
+            <w:pStyle w:val="Heading1"/>
+          </w:pPr>
+          <w:r>
+            <w:t>References</w:t>
+          </w:r>
+          <w:bookmarkEnd w:id="31"/>
+        </w:p>
+        <w:sdt>
+          <w:sdtPr>
+            <w:id w:val="-573587230"/>
+            <w:bibliography/>
+          </w:sdtPr>
+          <w:sdtEndPr/>
+          <w:sdtContent>
+            <w:p>
+              <w:pPr>
+                <w:rPr>
+                  <w:noProof/>
+                  <w:sz w:val="20"/>
+                  <w:lang w:val="en-SG" w:eastAsia="en-SG"/>
+                </w:rPr>
+              </w:pPr>
+              <w:r>
+                <w:fldChar w:fldCharType="begin"/>
+              </w:r>
+              <w:r>
+                <w:instrText xml:space="preserve"> BIBLIOGRAPHY </w:instrText>
+              </w:r>
+              <w:r>
+                <w:fldChar w:fldCharType="separate"/>
+              </w:r>
+            </w:p>
+            <w:tbl>
+              <w:tblPr>
+                <w:tblW w:w="5000" w:type="pct"/>
+                <w:tblCellSpacing w:w="15" w:type="dxa"/>
+                <w:tblCellMar>
+                  <w:top w:w="15" w:type="dxa"/>
+                  <w:left w:w="15" w:type="dxa"/>
+                  <w:bottom w:w="15" w:type="dxa"/>
+                  <w:right w:w="15" w:type="dxa"/>
+                </w:tblCellMar>
+                <w:tblLook w:val="04A0" w:firstRow="1" w:lastRow="0" w:firstColumn="1" w:lastColumn="0" w:noHBand="0" w:noVBand="1"/>
+              </w:tblPr>
+              <w:tblGrid>
+                <w:gridCol w:w="332"/>
+                <w:gridCol w:w="9067"/>
+              </w:tblGrid>
+              <w:tr>
+                <w:trPr>
+                  <w:divId w:val="1905752493"/>
+                  <w:tblCellSpacing w:w="15" w:type="dxa"/>
+                </w:trPr>
+                <w:tc>
+                  <w:tcPr>
+                    <w:tcW w:w="50" w:type="pct"/>
+                    <w:hideMark/>
+                  </w:tcPr>
+                  <w:p>
+                    <w:pPr>
+                      <w:pStyle w:val="Bibliography"/>
+                      <w:rPr>
+                        <w:noProof/>
+                        <w:sz w:val="24"/>
+                        <w:szCs w:val="24"/>
+                      </w:rPr>
+                    </w:pPr>
+                    <w:r>
+                      <w:rPr>
+                        <w:noProof/>
+                      </w:rPr>
+                      <w:t xml:space="preserve">[1] </w:t>
+                    </w:r>
+                  </w:p>
+                </w:tc>
+                <w:tc>
+                  <w:tcPr>
+                    <w:tcW w:w="0" w:type="auto"/>
+                    <w:hideMark/>
+                  </w:tcPr>
+                  <w:p>
+                    <w:pPr>
+                      <w:pStyle w:val="Bibliography"/>
+                      <w:rPr>
+                        <w:noProof/>
+                      </w:rPr>
+                    </w:pPr>
+                    <w:r>
+                      <w:rPr>
+                        <w:noProof/>
+                      </w:rPr>
+                      <w:t>"Visual BSD," [Online]. Available: http://visualxsd.com/.</w:t>
+                    </w:r>
+                  </w:p>
+                </w:tc>
+              </w:tr>
+              <w:tr>
+                <w:trPr>
+                  <w:divId w:val="1905752493"/>
+                  <w:tblCellSpacing w:w="15" w:type="dxa"/>
+                </w:trPr>
+                <w:tc>
+                  <w:tcPr>
+                    <w:tcW w:w="50" w:type="pct"/>
+                    <w:hideMark/>
+                  </w:tcPr>
+                  <w:p>
+                    <w:pPr>
+                      <w:pStyle w:val="Bibliography"/>
+                      <w:rPr>
+                        <w:noProof/>
+                      </w:rPr>
+                    </w:pPr>
+                    <w:r>
+                      <w:rPr>
+                        <w:noProof/>
+                      </w:rPr>
+                      <w:t xml:space="preserve">[2] </w:t>
+                    </w:r>
+                  </w:p>
+                </w:tc>
+                <w:tc>
+                  <w:tcPr>
+                    <w:tcW w:w="0" w:type="auto"/>
+                    <w:hideMark/>
+                  </w:tcPr>
+                  <w:p>
+                    <w:pPr>
+                      <w:pStyle w:val="Bibliography"/>
+                      <w:rPr>
+                        <w:noProof/>
+                      </w:rPr>
+                    </w:pPr>
+                    <w:r>
+                      <w:rPr>
+                        <w:noProof/>
+                      </w:rPr>
+                      <w:t>"Amazone DynamoDB," Amazone, [Online]. Available: https://aws.amazon.com/dynamodb/.</w:t>
+                    </w:r>
+                  </w:p>
+                </w:tc>
+              </w:tr>
+            </w:tbl>
+            <w:p>
+              <w:pPr>
+                <w:divId w:val="1905752493"/>
+                <w:rPr>
+                  <w:noProof/>
+                </w:rPr>
+              </w:pPr>
+            </w:p>
+            <w:p>
+              <w:r>
+                <w:rPr>
+                  <w:b/>
+                  <w:bCs/>
+                  <w:noProof/>
+                </w:rPr>
+                <w:fldChar w:fldCharType="end"/>
+              </w:r>
+            </w:p>
+          </w:sdtContent>
+        </w:sdt>
+      </w:sdtContent>
+    </w:sdt>
     <w:p/>
     <w:p/>
     <w:p/>
     <w:p/>
     <w:p/>
     <w:p/>
+    <w:p/>
+    <w:p/>
+    <w:p/>
+    <w:p/>
+    <w:p/>
+    <w:p/>
+    <w:p/>
+    <w:p/>
+    <w:p/>
+    <w:p/>
+    <w:p/>
+    <w:p/>
+    <w:p/>
+    <w:p/>
+    <w:p/>
+    <w:p/>
+    <w:p/>
     <w:p>
       <w:pPr>
         <w:pStyle w:val="Heading1"/>
       </w:pPr>
-      <w:bookmarkStart w:id="23" w:name="_Toc490742162"/>
-      <w:bookmarkEnd w:id="12"/>
-      <w:r>
+      <w:bookmarkStart w:id="32" w:name="_Toc490850612"/>
+      <w:bookmarkEnd w:id="13"/>
+      <w:r>
+        <w:lastRenderedPageBreak/>
         <w:t>Appendi</w:t>
       </w:r>
       <w:r>
@@ -4356,7 +5355,7 @@
       <w:r>
         <w:t xml:space="preserve"> – XML Schema</w:t>
       </w:r>
-      <w:bookmarkEnd w:id="23"/>
+      <w:bookmarkEnd w:id="32"/>
       <w:r>
         <w:t xml:space="preserve"> </w:t>
       </w:r>
@@ -4371,8 +5370,8 @@
         <w:ind w:left="-993" w:right="-498"/>
       </w:pPr>
     </w:p>
-    <w:bookmarkStart w:id="24" w:name="_MON_1564406534"/>
-    <w:bookmarkEnd w:id="24"/>
+    <w:bookmarkStart w:id="33" w:name="_MON_1564406534"/>
+    <w:bookmarkEnd w:id="33"/>
     <w:p>
       <w:pPr>
         <w:ind w:left="-1418"/>
@@ -4398,27 +5397,27 @@
             <v:path o:extrusionok="f" gradientshapeok="t" o:connecttype="rect"/>
             <o:lock v:ext="edit" aspectratio="t"/>
           </v:shapetype>
-          <v:shape id="_x0000_i1025" type="#_x0000_t75" style="width:576.9pt;height:510.15pt" o:ole="">
+          <v:shape id="_x0000_i1025" type="#_x0000_t75" style="width:576.85pt;height:510.7pt" o:ole="">
             <v:imagedata r:id="rId14" o:title=""/>
           </v:shape>
-          <o:OLEObject Type="Embed" ProgID="Word.Document.12" ShapeID="_x0000_i1025" DrawAspect="Content" ObjectID="_1564520483" r:id="rId15">
+          <o:OLEObject Type="Embed" ProgID="Word.Document.12" ShapeID="_x0000_i1025" DrawAspect="Content" ObjectID="_1564592682" r:id="rId15">
             <o:FieldCodes>\s</o:FieldCodes>
           </o:OLEObject>
         </w:object>
       </w:r>
     </w:p>
-    <w:bookmarkStart w:id="25" w:name="_MON_1564409764"/>
-    <w:bookmarkEnd w:id="25"/>
+    <w:bookmarkStart w:id="34" w:name="_MON_1564409764"/>
+    <w:bookmarkEnd w:id="34"/>
     <w:p>
       <w:pPr>
         <w:ind w:left="-1418"/>
       </w:pPr>
       <w:r>
         <w:object w:dxaOrig="11546" w:dyaOrig="7964">
-          <v:shape id="_x0000_i1026" type="#_x0000_t75" style="width:576.9pt;height:397.75pt" o:ole="">
+          <v:shape id="_x0000_i1026" type="#_x0000_t75" style="width:576.85pt;height:397.65pt" o:ole="">
             <v:imagedata r:id="rId16" o:title=""/>
           </v:shape>
-          <o:OLEObject Type="Embed" ProgID="Word.OpenDocumentText.12" ShapeID="_x0000_i1026" DrawAspect="Content" ObjectID="_1564520484" r:id="rId17"/>
+          <o:OLEObject Type="Embed" ProgID="Word.OpenDocumentText.12" ShapeID="_x0000_i1026" DrawAspect="Content" ObjectID="_1564592683" r:id="rId17"/>
         </w:object>
       </w:r>
     </w:p>
@@ -4463,6 +5462,9 @@
   <w:p>
     <w:pPr>
       <w:pStyle w:val="Footer"/>
+      <w:pBdr>
+        <w:top w:val="single" w:sz="4" w:space="1" w:color="D9D9D9" w:themeColor="background1" w:themeShade="D9"/>
+      </w:pBdr>
       <w:jc w:val="right"/>
     </w:pPr>
   </w:p>
@@ -4478,7 +5480,7 @@
 <w:ftr xmlns:wpc="http://schemas.microsoft.com/office/word/2010/wordprocessingCanvas" xmlns:cx="http://schemas.microsoft.com/office/drawing/2014/chartex" xmlns:cx1="http://schemas.microsoft.com/office/drawing/2015/9/8/chartex" xmlns:cx2="http://schemas.microsoft.com/office/drawing/2015/10/21/chartex" xmlns:cx3="http://schemas.microsoft.com/office/drawing/2016/5/9/chartex" xmlns:cx4="http://schemas.microsoft.com/office/drawing/2016/5/10/chartex" xmlns:cx5="http://schemas.microsoft.com/office/drawing/2016/5/11/chartex" xmlns:cx6="http://schemas.microsoft.com/office/drawing/2016/5/12/chartex" xmlns:cx7="http://schemas.microsoft.com/office/drawing/2016/5/13/chartex" xmlns:cx8="http://schemas.microsoft.com/office/drawing/2016/5/14/chartex" xmlns:mc="http://schemas.openxmlformats.org/markup-compatibility/2006" xmlns:aink="http://schemas.microsoft.com/office/drawing/2016/ink" xmlns:am3d="http://schemas.microsoft.com/office/drawing/2017/model3d" xmlns:o="urn:schemas-microsoft-com:office:office" xmlns:r="http://schemas.openxmlformats.org/officeDocument/2006/relationships" xmlns:m="http://schemas.openxmlformats.org/officeDocument/2006/math" xmlns:v="urn:schemas-microsoft-com:vml" xmlns:wp14="http://schemas.microsoft.com/office/word/2010/wordprocessingDrawing" xmlns:wp="http://schemas.openxmlformats.org/drawingml/2006/wordprocessingDrawing" xmlns:w10="urn:schemas-microsoft-com:office:word" xmlns:w="http://schemas.openxmlformats.org/wordprocessingml/2006/main" xmlns:w14="http://schemas.microsoft.com/office/word/2010/wordml" xmlns:w15="http://schemas.microsoft.com/office/word/2012/wordml" xmlns:w16cid="http://schemas.microsoft.com/office/word/2016/wordml/cid" xmlns:w16se="http://schemas.microsoft.com/office/word/2015/wordml/symex" xmlns:wpg="http://schemas.microsoft.com/office/word/2010/wordprocessingGroup" xmlns:wpi="http://schemas.microsoft.com/office/word/2010/wordprocessingInk" xmlns:wne="http://schemas.microsoft.com/office/word/2006/wordml" xmlns:wps="http://schemas.microsoft.com/office/word/2010/wordprocessingShape" mc:Ignorable="w14 w15 w16se w16cid wp14">
   <w:sdt>
     <w:sdtPr>
-      <w:id w:val="1559741513"/>
+      <w:id w:val="59374332"/>
       <w:docPartObj>
         <w:docPartGallery w:val="Page Numbers (Bottom of Page)"/>
         <w:docPartUnique/>
@@ -4512,7 +5514,7 @@
           <w:rPr>
             <w:noProof/>
           </w:rPr>
-          <w:t>5</w:t>
+          <w:t>10</w:t>
         </w:r>
         <w:r>
           <w:rPr>
@@ -4570,29 +5572,80 @@
 <w:hdr xmlns:wpc="http://schemas.microsoft.com/office/word/2010/wordprocessingCanvas" xmlns:cx="http://schemas.microsoft.com/office/drawing/2014/chartex" xmlns:cx1="http://schemas.microsoft.com/office/drawing/2015/9/8/chartex" xmlns:cx2="http://schemas.microsoft.com/office/drawing/2015/10/21/chartex" xmlns:cx3="http://schemas.microsoft.com/office/drawing/2016/5/9/chartex" xmlns:cx4="http://schemas.microsoft.com/office/drawing/2016/5/10/chartex" xmlns:cx5="http://schemas.microsoft.com/office/drawing/2016/5/11/chartex" xmlns:cx6="http://schemas.microsoft.com/office/drawing/2016/5/12/chartex" xmlns:cx7="http://schemas.microsoft.com/office/drawing/2016/5/13/chartex" xmlns:cx8="http://schemas.microsoft.com/office/drawing/2016/5/14/chartex" xmlns:mc="http://schemas.openxmlformats.org/markup-compatibility/2006" xmlns:aink="http://schemas.microsoft.com/office/drawing/2016/ink" xmlns:am3d="http://schemas.microsoft.com/office/drawing/2017/model3d" xmlns:o="urn:schemas-microsoft-com:office:office" xmlns:r="http://schemas.openxmlformats.org/officeDocument/2006/relationships" xmlns:m="http://schemas.openxmlformats.org/officeDocument/2006/math" xmlns:v="urn:schemas-microsoft-com:vml" xmlns:wp14="http://schemas.microsoft.com/office/word/2010/wordprocessingDrawing" xmlns:wp="http://schemas.openxmlformats.org/drawingml/2006/wordprocessingDrawing" xmlns:w10="urn:schemas-microsoft-com:office:word" xmlns:w="http://schemas.openxmlformats.org/wordprocessingml/2006/main" xmlns:w14="http://schemas.microsoft.com/office/word/2010/wordml" xmlns:w15="http://schemas.microsoft.com/office/word/2012/wordml" xmlns:w16cid="http://schemas.microsoft.com/office/word/2016/wordml/cid" xmlns:w16se="http://schemas.microsoft.com/office/word/2015/wordml/symex" xmlns:wpg="http://schemas.microsoft.com/office/word/2010/wordprocessingGroup" xmlns:wpi="http://schemas.microsoft.com/office/word/2010/wordprocessingInk" xmlns:wne="http://schemas.microsoft.com/office/word/2006/wordml" xmlns:wps="http://schemas.microsoft.com/office/word/2010/wordprocessingShape" mc:Ignorable="w14 w15 w16se w16cid wp14">
   <w:p>
     <w:pPr>
-      <w:pStyle w:val="Header"/>
+      <w:tabs>
+        <w:tab w:val="center" w:pos="4680"/>
+        <w:tab w:val="right" w:pos="9360"/>
+      </w:tabs>
+      <w:spacing w:before="0" w:after="160" w:line="259" w:lineRule="auto"/>
+      <w:jc w:val="left"/>
+      <w:rPr>
+        <w:rFonts w:ascii="Calibri" w:eastAsiaTheme="minorEastAsia" w:hAnsi="Calibri"/>
+        <w:szCs w:val="22"/>
+      </w:rPr>
     </w:pPr>
     <w:r>
       <w:rPr>
-        <w:rFonts w:ascii="Times" w:hAnsi="Times" w:cs="Times"/>
+        <w:rFonts w:ascii="Times" w:eastAsiaTheme="minorEastAsia" w:hAnsi="Times" w:cs="Times"/>
+        <w:b/>
+        <w:i/>
+        <w:sz w:val="20"/>
+      </w:rPr>
+      <w:t>Database Design Document (DDD)</w:t>
+    </w:r>
+    <w:r>
+      <w:rPr>
+        <w:rFonts w:ascii="Times" w:eastAsiaTheme="minorEastAsia" w:hAnsi="Times" w:cs="Times"/>
+        <w:b/>
+        <w:i/>
+        <w:sz w:val="20"/>
+      </w:rPr>
+      <w:t xml:space="preserve"> </w:t>
+    </w:r>
+    <w:r>
+      <w:rPr>
+        <w:rFonts w:ascii="Times" w:eastAsiaTheme="minorEastAsia" w:hAnsi="Times" w:cs="Times"/>
+        <w:b/>
+        <w:i/>
+        <w:sz w:val="20"/>
+      </w:rPr>
+      <w:t>for LocAdoc</w:t>
+    </w:r>
+  </w:p>
+  <w:p>
+    <w:pPr>
+      <w:tabs>
+        <w:tab w:val="center" w:pos="4680"/>
+        <w:tab w:val="right" w:pos="9360"/>
+      </w:tabs>
+      <w:spacing w:before="0" w:after="160" w:line="259" w:lineRule="auto"/>
+      <w:jc w:val="left"/>
+      <w:rPr>
+        <w:rFonts w:ascii="Calibri" w:eastAsiaTheme="minorEastAsia" w:hAnsi="Calibri"/>
+        <w:szCs w:val="22"/>
+      </w:rPr>
+    </w:pPr>
+    <w:r>
+      <w:rPr>
+        <w:rFonts w:ascii="Times" w:eastAsiaTheme="minorEastAsia" w:hAnsi="Times" w:cs="Times"/>
         <w:b/>
         <w:i/>
         <w:noProof/>
         <w:sz w:val="20"/>
+        <w:lang w:eastAsia="ko-KR"/>
       </w:rPr>
       <mc:AlternateContent>
         <mc:Choice Requires="wps">
           <w:drawing>
-            <wp:anchor distT="0" distB="0" distL="114300" distR="114300" simplePos="0" relativeHeight="251659264" behindDoc="0" locked="0" layoutInCell="1" allowOverlap="1" wp14:anchorId="46742108" wp14:editId="70240D90">
+            <wp:anchor distT="0" distB="0" distL="114300" distR="114300" simplePos="0" relativeHeight="251659264" behindDoc="0" locked="0" layoutInCell="1" allowOverlap="1" wp14:anchorId="24B82CFC" wp14:editId="48A28FA5">
               <wp:simplePos x="0" y="0"/>
-              <wp:positionH relativeFrom="margin">
-                <wp:align>left</wp:align>
+              <wp:positionH relativeFrom="column">
+                <wp:posOffset>0</wp:posOffset>
               </wp:positionH>
               <wp:positionV relativeFrom="paragraph">
-                <wp:posOffset>248356</wp:posOffset>
+                <wp:posOffset>0</wp:posOffset>
               </wp:positionV>
-              <wp:extent cx="5813778" cy="11288"/>
-              <wp:effectExtent l="0" t="0" r="34925" b="27305"/>
+              <wp:extent cx="6284563" cy="0"/>
+              <wp:effectExtent l="0" t="0" r="0" b="0"/>
               <wp:wrapNone/>
               <wp:docPr id="15" name="Straight Connector 15"/>
               <wp:cNvGraphicFramePr/>
@@ -4601,9 +5654,9 @@
                   <wps:wsp>
                     <wps:cNvCnPr/>
                     <wps:spPr>
-                      <a:xfrm flipV="1">
+                      <a:xfrm>
                         <a:off x="0" y="0"/>
-                        <a:ext cx="5813778" cy="11288"/>
+                        <a:ext cx="6284563" cy="0"/>
                       </a:xfrm>
                       <a:prstGeom prst="line">
                         <a:avLst/>
@@ -4622,39 +5675,18 @@
                   </wps:wsp>
                 </a:graphicData>
               </a:graphic>
-              <wp14:sizeRelH relativeFrom="margin">
-                <wp14:pctWidth>0</wp14:pctWidth>
-              </wp14:sizeRelH>
-              <wp14:sizeRelV relativeFrom="margin">
-                <wp14:pctHeight>0</wp14:pctHeight>
-              </wp14:sizeRelV>
             </wp:anchor>
           </w:drawing>
         </mc:Choice>
         <mc:Fallback>
           <w:pict>
-            <v:line w14:anchorId="4FB66B27" id="Straight Connector 15" o:spid="_x0000_s1026" style="position:absolute;flip:y;z-index:251659264;visibility:visible;mso-wrap-style:square;mso-width-percent:0;mso-height-percent:0;mso-wrap-distance-left:9pt;mso-wrap-distance-top:0;mso-wrap-distance-right:9pt;mso-wrap-distance-bottom:0;mso-position-horizontal:left;mso-position-horizontal-relative:margin;mso-position-vertical:absolute;mso-position-vertical-relative:text;mso-width-percent:0;mso-height-percent:0;mso-width-relative:margin;mso-height-relative:margin" from="0,19.55pt" to="457.8pt,20.45pt" o:gfxdata="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" strokecolor="#278568" strokeweight="1pt">
+            <v:line w14:anchorId="7BF0541E" id="Straight Connector 15" o:spid="_x0000_s1026" style="position:absolute;z-index:251659264;visibility:visible;mso-wrap-style:square;mso-wrap-distance-left:9pt;mso-wrap-distance-top:0;mso-wrap-distance-right:9pt;mso-wrap-distance-bottom:0;mso-position-horizontal:absolute;mso-position-horizontal-relative:text;mso-position-vertical:absolute;mso-position-vertical-relative:text" from="0,0" to="494.85pt,0" o:gfxdata="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" strokecolor="#278568" strokeweight="1pt">
               <v:stroke joinstyle="miter"/>
-              <w10:wrap anchorx="margin"/>
             </v:line>
           </w:pict>
         </mc:Fallback>
       </mc:AlternateContent>
     </w:r>
-    <w:r>
-      <w:rPr>
-        <w:rFonts w:ascii="Times" w:hAnsi="Times" w:cs="Times"/>
-        <w:b/>
-        <w:i/>
-        <w:sz w:val="20"/>
-      </w:rPr>
-      <w:t>Database Design Document for LocAdoc</w:t>
-    </w:r>
-  </w:p>
-  <w:p>
-    <w:pPr>
-      <w:pStyle w:val="Header"/>
-    </w:pPr>
   </w:p>
 </w:hdr>
 </file>
@@ -4927,9 +5959,9 @@
       <w:lvlJc w:val="left"/>
       <w:pPr>
         <w:tabs>
-          <w:tab w:val="num" w:pos="1290"/>
+          <w:tab w:val="num" w:pos="864"/>
         </w:tabs>
-        <w:ind w:left="1290" w:hanging="864"/>
+        <w:ind w:left="864" w:hanging="864"/>
       </w:pPr>
     </w:lvl>
     <w:lvl w:ilvl="4">
@@ -5730,6 +6762,8 @@
     <w:name w:val="heading 1"/>
     <w:basedOn w:val="Normal"/>
     <w:next w:val="Normal"/>
+    <w:link w:val="Heading1Char"/>
+    <w:uiPriority w:val="9"/>
     <w:qFormat/>
     <w:pPr>
       <w:keepNext/>
@@ -5801,12 +6835,7 @@
         <w:ilvl w:val="3"/>
         <w:numId w:val="6"/>
       </w:numPr>
-      <w:tabs>
-        <w:tab w:val="clear" w:pos="1290"/>
-        <w:tab w:val="num" w:pos="864"/>
-      </w:tabs>
       <w:spacing w:before="140"/>
-      <w:ind w:left="864"/>
       <w:outlineLvl w:val="3"/>
     </w:pPr>
     <w:rPr>
@@ -6540,6 +7569,27 @@
       <w:lang w:val="en-US" w:eastAsia="en-US"/>
     </w:rPr>
   </w:style>
+  <w:style w:type="character" w:customStyle="1" w:styleId="Heading1Char">
+    <w:name w:val="Heading 1 Char"/>
+    <w:basedOn w:val="DefaultParagraphFont"/>
+    <w:link w:val="Heading1"/>
+    <w:uiPriority w:val="9"/>
+    <w:rsid w:val="00DC23FF"/>
+    <w:rPr>
+      <w:rFonts w:ascii="Arial" w:hAnsi="Arial"/>
+      <w:b/>
+      <w:sz w:val="32"/>
+      <w:lang w:val="en-US" w:eastAsia="en-US"/>
+    </w:rPr>
+  </w:style>
+  <w:style w:type="paragraph" w:styleId="Bibliography">
+    <w:name w:val="Bibliography"/>
+    <w:basedOn w:val="Normal"/>
+    <w:next w:val="Normal"/>
+    <w:uiPriority w:val="37"/>
+    <w:unhideWhenUsed/>
+    <w:rsid w:val="00DC23FF"/>
+  </w:style>
 </w:styles>
 </file>
 
@@ -6846,7 +7896,7 @@
     <b:Guid>{CA9E05F3-9DDA-4B35-9536-E026592C1831}</b:Guid>
     <b:Title>Visual BSD</b:Title>
     <b:URL>http://visualxsd.com/</b:URL>
-    <b:RefOrder>2</b:RefOrder>
+    <b:RefOrder>1</b:RefOrder>
   </b:Source>
   <b:Source>
     <b:Tag>Ama</b:Tag>
@@ -6855,13 +7905,13 @@
     <b:Title>Amazone DynamoDB</b:Title>
     <b:ProductionCompany>Amazone</b:ProductionCompany>
     <b:URL>https://aws.amazon.com/dynamodb/</b:URL>
-    <b:RefOrder>1</b:RefOrder>
+    <b:RefOrder>2</b:RefOrder>
   </b:Source>
 </b:Sources>
 </file>
 
 <file path=customXml/itemProps1.xml><?xml version="1.0" encoding="utf-8"?>
-<ds:datastoreItem xmlns:ds="http://schemas.openxmlformats.org/officeDocument/2006/customXml" ds:itemID="{9C6F51A2-C8D0-4C20-A82B-C2012D4A05BD}">
+<ds:datastoreItem xmlns:ds="http://schemas.openxmlformats.org/officeDocument/2006/customXml" ds:itemID="{22322FCE-1315-432A-96E7-9979E95D17F0}">
   <ds:schemaRefs>
     <ds:schemaRef ds:uri="http://schemas.openxmlformats.org/officeDocument/2006/bibliography"/>
   </ds:schemaRefs>

</xml_diff>

<commit_message>
Added System architecture design document (Final)
</commit_message>
<xml_diff>
--- a/FYP proposal V1/Database_Design_Document_LocADoc.docx
+++ b/FYP proposal V1/Database_Design_Document_LocADoc.docx
@@ -148,29 +148,11 @@
           <w:b/>
           <w:sz w:val="48"/>
         </w:rPr>
-        <w:t>0.1</w:t>
-      </w:r>
-    </w:p>
-    <w:p>
-      <w:pPr>
-        <w:spacing w:before="40"/>
-        <w:jc w:val="right"/>
-        <w:rPr>
-          <w:b/>
-          <w:sz w:val="48"/>
-        </w:rPr>
-      </w:pPr>
+        <w:t>1.0</w:t>
+      </w:r>
       <w:bookmarkStart w:id="1" w:name="_GoBack"/>
-      <w:r>
-        <w:rPr>
-          <w:b/>
-          <w:color w:val="808080"/>
-          <w:sz w:val="48"/>
-        </w:rPr>
-        <w:t xml:space="preserve">Review Draft </w:t>
-      </w:r>
-    </w:p>
-    <w:bookmarkEnd w:id="1"/>
+      <w:bookmarkEnd w:id="1"/>
+    </w:p>
     <w:p>
       <w:pPr>
         <w:spacing w:before="40"/>
@@ -342,8 +324,21 @@
                                 <w:szCs w:val="24"/>
                               </w:rPr>
                               <w:tab/>
-                              <w:t>Kim Hyeocheol</w:t>
+                              <w:t xml:space="preserve">Kim </w:t>
                             </w:r>
+                            <w:proofErr w:type="spellStart"/>
+                            <w:r>
+                              <w:rPr>
+                                <w:rFonts w:asciiTheme="minorHAnsi" w:hAnsiTheme="minorHAnsi" w:cstheme="minorHAnsi"/>
+                                <w:b/>
+                                <w:bCs/>
+                                <w:color w:val="595959" w:themeColor="text1" w:themeTint="A6"/>
+                                <w:sz w:val="24"/>
+                                <w:szCs w:val="24"/>
+                              </w:rPr>
+                              <w:t>Hyeocheol</w:t>
+                            </w:r>
+                            <w:proofErr w:type="spellEnd"/>
                           </w:p>
                           <w:p>
                             <w:pPr>
@@ -374,8 +369,44 @@
                                 <w:szCs w:val="24"/>
                               </w:rPr>
                               <w:tab/>
-                              <w:t>Rivaldo Erawan</w:t>
                             </w:r>
+                            <w:proofErr w:type="spellStart"/>
+                            <w:r>
+                              <w:rPr>
+                                <w:rFonts w:asciiTheme="minorHAnsi" w:hAnsiTheme="minorHAnsi" w:cstheme="minorHAnsi"/>
+                                <w:b/>
+                                <w:bCs/>
+                                <w:color w:val="595959" w:themeColor="text1" w:themeTint="A6"/>
+                                <w:sz w:val="24"/>
+                                <w:szCs w:val="24"/>
+                              </w:rPr>
+                              <w:t>Rivaldo</w:t>
+                            </w:r>
+                            <w:proofErr w:type="spellEnd"/>
+                            <w:r>
+                              <w:rPr>
+                                <w:rFonts w:asciiTheme="minorHAnsi" w:hAnsiTheme="minorHAnsi" w:cstheme="minorHAnsi"/>
+                                <w:b/>
+                                <w:bCs/>
+                                <w:color w:val="595959" w:themeColor="text1" w:themeTint="A6"/>
+                                <w:sz w:val="24"/>
+                                <w:szCs w:val="24"/>
+                              </w:rPr>
+                              <w:t xml:space="preserve"> </w:t>
+                            </w:r>
+                            <w:proofErr w:type="spellStart"/>
+                            <w:r>
+                              <w:rPr>
+                                <w:rFonts w:asciiTheme="minorHAnsi" w:hAnsiTheme="minorHAnsi" w:cstheme="minorHAnsi"/>
+                                <w:b/>
+                                <w:bCs/>
+                                <w:color w:val="595959" w:themeColor="text1" w:themeTint="A6"/>
+                                <w:sz w:val="24"/>
+                                <w:szCs w:val="24"/>
+                              </w:rPr>
+                              <w:t>Erawan</w:t>
+                            </w:r>
+                            <w:proofErr w:type="spellEnd"/>
                           </w:p>
                           <w:p>
                             <w:pPr>
@@ -2911,10 +2942,18 @@
         <w:t>The user el</w:t>
       </w:r>
       <w:r>
-        <w:t>ement will hold all the user details which be mapped to there to his password and files. He will also have an option to set a</w:t>
-      </w:r>
-      <w:r>
-        <w:t>n user administration area.</w:t>
+        <w:t xml:space="preserve">ement will hold all the user details which be mapped to there to his password and files. He will also have an option to set </w:t>
+      </w:r>
+      <w:proofErr w:type="gramStart"/>
+      <w:r>
+        <w:t>a</w:t>
+      </w:r>
+      <w:r>
+        <w:t>n</w:t>
+      </w:r>
+      <w:proofErr w:type="gramEnd"/>
+      <w:r>
+        <w:t xml:space="preserve"> user administration area.</w:t>
       </w:r>
     </w:p>
     <w:p>
@@ -3254,9 +3293,11 @@
             <w:tcW w:w="2547" w:type="dxa"/>
           </w:tcPr>
           <w:p>
+            <w:proofErr w:type="spellStart"/>
             <w:r>
               <w:t>LogedIn</w:t>
             </w:r>
+            <w:proofErr w:type="spellEnd"/>
           </w:p>
         </w:tc>
         <w:tc>
@@ -3291,7 +3332,15 @@
               <w:cnfStyle w:val="000000000000" w:firstRow="0" w:lastRow="0" w:firstColumn="0" w:lastColumn="0" w:oddVBand="0" w:evenVBand="0" w:oddHBand="0" w:evenHBand="0" w:firstRowFirstColumn="0" w:firstRowLastColumn="0" w:lastRowFirstColumn="0" w:lastRowLastColumn="0"/>
             </w:pPr>
             <w:r>
-              <w:t>Used to flag if the person is currently logged in a devise. So the second login can be detected.</w:t>
+              <w:t xml:space="preserve">Used to flag if the person is currently logged in a devise. </w:t>
+            </w:r>
+            <w:proofErr w:type="gramStart"/>
+            <w:r>
+              <w:t>So</w:t>
+            </w:r>
+            <w:proofErr w:type="gramEnd"/>
+            <w:r>
+              <w:t xml:space="preserve"> the second login can be detected.</w:t>
             </w:r>
           </w:p>
         </w:tc>
@@ -3303,9 +3352,11 @@
             <w:tcW w:w="2547" w:type="dxa"/>
           </w:tcPr>
           <w:p>
+            <w:proofErr w:type="spellStart"/>
             <w:r>
               <w:t>MacAddress</w:t>
             </w:r>
+            <w:proofErr w:type="spellEnd"/>
           </w:p>
         </w:tc>
         <w:tc>
@@ -3674,9 +3725,11 @@
             <w:tcW w:w="2547" w:type="dxa"/>
           </w:tcPr>
           <w:p>
+            <w:proofErr w:type="spellStart"/>
             <w:r>
               <w:t>CurrentFileName</w:t>
             </w:r>
+            <w:proofErr w:type="spellEnd"/>
             <w:r>
               <w:t xml:space="preserve"> (primary key)</w:t>
             </w:r>
@@ -3735,9 +3788,11 @@
             <w:tcW w:w="2547" w:type="dxa"/>
           </w:tcPr>
           <w:p>
+            <w:proofErr w:type="spellStart"/>
             <w:r>
               <w:t>OriginalFileName</w:t>
             </w:r>
+            <w:proofErr w:type="spellEnd"/>
           </w:p>
         </w:tc>
         <w:tc>
@@ -3784,9 +3839,11 @@
             <w:tcW w:w="2547" w:type="dxa"/>
           </w:tcPr>
           <w:p>
+            <w:proofErr w:type="spellStart"/>
             <w:r>
               <w:t>LongitudeCreated</w:t>
             </w:r>
+            <w:proofErr w:type="spellEnd"/>
           </w:p>
         </w:tc>
         <w:tc>
@@ -3836,9 +3893,14 @@
             <w:tcW w:w="2547" w:type="dxa"/>
           </w:tcPr>
           <w:p>
+            <w:proofErr w:type="spellStart"/>
             <w:r>
               <w:lastRenderedPageBreak/>
-              <w:t xml:space="preserve">LatitudeCreated </w:t>
+              <w:t>LatitudeCreated</w:t>
+            </w:r>
+            <w:proofErr w:type="spellEnd"/>
+            <w:r>
+              <w:t xml:space="preserve"> </w:t>
             </w:r>
           </w:p>
         </w:tc>
@@ -3889,9 +3951,11 @@
             <w:tcW w:w="2547" w:type="dxa"/>
           </w:tcPr>
           <w:p>
+            <w:proofErr w:type="spellStart"/>
             <w:r>
               <w:t>PwdDigest</w:t>
             </w:r>
+            <w:proofErr w:type="spellEnd"/>
           </w:p>
         </w:tc>
         <w:tc>
@@ -3938,9 +4002,11 @@
             <w:tcW w:w="2547" w:type="dxa"/>
           </w:tcPr>
           <w:p>
+            <w:proofErr w:type="spellStart"/>
             <w:r>
               <w:t>BackedUP</w:t>
             </w:r>
+            <w:proofErr w:type="spellEnd"/>
           </w:p>
         </w:tc>
         <w:tc>
@@ -4384,12 +4450,14 @@
       <w:r>
         <w:t xml:space="preserve">Data dictionary for Element: </w:t>
       </w:r>
+      <w:proofErr w:type="spellStart"/>
       <w:r>
         <w:t>Admin</w:t>
       </w:r>
       <w:r>
         <w:t>Area</w:t>
       </w:r>
+      <w:proofErr w:type="spellEnd"/>
       <w:r>
         <w:t xml:space="preserve"> (Stores the administration area)</w:t>
       </w:r>
@@ -4825,7 +4893,15 @@
         <w:t>This table stores the information regar</w:t>
       </w:r>
       <w:r>
-        <w:t>ding the user’s password and also the password that is used to encrypt the file.</w:t>
+        <w:t xml:space="preserve">ding the user’s password </w:t>
+      </w:r>
+      <w:proofErr w:type="gramStart"/>
+      <w:r>
+        <w:t>and also</w:t>
+      </w:r>
+      <w:proofErr w:type="gramEnd"/>
+      <w:r>
+        <w:t xml:space="preserve"> the password that is used to encrypt the file.</w:t>
       </w:r>
     </w:p>
     <w:p>
@@ -5397,10 +5473,10 @@
             <v:path o:extrusionok="f" gradientshapeok="t" o:connecttype="rect"/>
             <o:lock v:ext="edit" aspectratio="t"/>
           </v:shapetype>
-          <v:shape id="_x0000_i1025" type="#_x0000_t75" style="width:576.85pt;height:510.7pt" o:ole="">
+          <v:shape id="_x0000_i1025" type="#_x0000_t75" style="width:576.6pt;height:510.6pt" o:ole="">
             <v:imagedata r:id="rId14" o:title=""/>
           </v:shape>
-          <o:OLEObject Type="Embed" ProgID="Word.Document.12" ShapeID="_x0000_i1025" DrawAspect="Content" ObjectID="_1564592682" r:id="rId15">
+          <o:OLEObject Type="Embed" ProgID="Word.Document.12" ShapeID="_x0000_i1025" DrawAspect="Content" ObjectID="_1565084621" r:id="rId15">
             <o:FieldCodes>\s</o:FieldCodes>
           </o:OLEObject>
         </w:object>
@@ -5414,10 +5490,10 @@
       </w:pPr>
       <w:r>
         <w:object w:dxaOrig="11546" w:dyaOrig="7964">
-          <v:shape id="_x0000_i1026" type="#_x0000_t75" style="width:576.85pt;height:397.65pt" o:ole="">
+          <v:shape id="_x0000_i1026" type="#_x0000_t75" style="width:576.6pt;height:397.8pt" o:ole="">
             <v:imagedata r:id="rId16" o:title=""/>
           </v:shape>
-          <o:OLEObject Type="Embed" ProgID="Word.OpenDocumentText.12" ShapeID="_x0000_i1026" DrawAspect="Content" ObjectID="_1564592683" r:id="rId17"/>
+          <o:OLEObject Type="Embed" ProgID="Word.OpenDocumentText.12" ShapeID="_x0000_i1026" DrawAspect="Content" ObjectID="_1565084622" r:id="rId17"/>
         </w:object>
       </w:r>
     </w:p>
@@ -7911,7 +7987,7 @@
 </file>
 
 <file path=customXml/itemProps1.xml><?xml version="1.0" encoding="utf-8"?>
-<ds:datastoreItem xmlns:ds="http://schemas.openxmlformats.org/officeDocument/2006/customXml" ds:itemID="{22322FCE-1315-432A-96E7-9979E95D17F0}">
+<ds:datastoreItem xmlns:ds="http://schemas.openxmlformats.org/officeDocument/2006/customXml" ds:itemID="{803FD210-46FF-4582-AC20-B9D5BFE17A0C}">
   <ds:schemaRefs>
     <ds:schemaRef ds:uri="http://schemas.openxmlformats.org/officeDocument/2006/bibliography"/>
   </ds:schemaRefs>

</xml_diff>